<commit_message>
Added sixth and seventh versions of Jupyter notebook along with notes
</commit_message>
<xml_diff>
--- a/Alex/Notes - Harnessing Machine Learning for Proactive Diabetes Risk Prediction - Empowering Early Detection and Management.docx
+++ b/Alex/Notes - Harnessing Machine Learning for Proactive Diabetes Risk Prediction - Empowering Early Detection and Management.docx
@@ -9472,6 +9472,785 @@
         <w:t xml:space="preserve"> in Random Forest and Gradient Boosting).</w:t>
       </w:r>
     </w:p>
+    <w:p/>
+    <w:p/>
+    <w:p>
+      <w:pPr>
+        <w:rPr>
+          <w:b/>
+          <w:bCs/>
+        </w:rPr>
+      </w:pPr>
+      <w:r>
+        <w:rPr>
+          <w:b/>
+          <w:bCs/>
+        </w:rPr>
+        <w:lastRenderedPageBreak/>
+        <w:t>SIXTH VERSION</w:t>
+      </w:r>
+    </w:p>
+    <w:p>
+      <w:pPr>
+        <w:rPr>
+          <w:b/>
+          <w:bCs/>
+        </w:rPr>
+      </w:pPr>
+      <w:r>
+        <w:rPr>
+          <w:b/>
+          <w:bCs/>
+        </w:rPr>
+        <w:t>Focus on Optimizing the Logistic Regression:</w:t>
+      </w:r>
+    </w:p>
+    <w:p>
+      <w:pPr>
+        <w:numPr>
+          <w:ilvl w:val="0"/>
+          <w:numId w:val="64"/>
+        </w:numPr>
+      </w:pPr>
+      <w:proofErr w:type="spellStart"/>
+      <w:r>
+        <w:rPr>
+          <w:b/>
+          <w:bCs/>
+        </w:rPr>
+        <w:t>GridSearchCV</w:t>
+      </w:r>
+      <w:proofErr w:type="spellEnd"/>
+      <w:r>
+        <w:rPr>
+          <w:b/>
+          <w:bCs/>
+        </w:rPr>
+        <w:t xml:space="preserve"> for Logistic Regression:</w:t>
+      </w:r>
+    </w:p>
+    <w:p>
+      <w:pPr>
+        <w:numPr>
+          <w:ilvl w:val="1"/>
+          <w:numId w:val="64"/>
+        </w:numPr>
+      </w:pPr>
+      <w:r>
+        <w:t xml:space="preserve">A </w:t>
+      </w:r>
+      <w:proofErr w:type="spellStart"/>
+      <w:r>
+        <w:t>param_grid_lr</w:t>
+      </w:r>
+      <w:proofErr w:type="spellEnd"/>
+      <w:r>
+        <w:t xml:space="preserve"> dictionary is defined to specify the hyperparameters to tune for Logistic Regression: C (regularization strength) and penalty (regularization type).</w:t>
+      </w:r>
+    </w:p>
+    <w:p>
+      <w:pPr>
+        <w:numPr>
+          <w:ilvl w:val="1"/>
+          <w:numId w:val="64"/>
+        </w:numPr>
+      </w:pPr>
+      <w:proofErr w:type="spellStart"/>
+      <w:r>
+        <w:t>GridSearchCV</w:t>
+      </w:r>
+      <w:proofErr w:type="spellEnd"/>
+      <w:r>
+        <w:t xml:space="preserve"> is initialized:</w:t>
+      </w:r>
+    </w:p>
+    <w:p>
+      <w:pPr>
+        <w:numPr>
+          <w:ilvl w:val="2"/>
+          <w:numId w:val="64"/>
+        </w:numPr>
+      </w:pPr>
+      <w:r>
+        <w:t>estimator=</w:t>
+      </w:r>
+      <w:proofErr w:type="spellStart"/>
+      <w:r>
+        <w:t>LogisticRegression</w:t>
+      </w:r>
+      <w:proofErr w:type="spellEnd"/>
+      <w:r>
+        <w:t xml:space="preserve">(...): Sets the base model to </w:t>
+      </w:r>
+      <w:proofErr w:type="spellStart"/>
+      <w:r>
+        <w:t>LogisticRegression</w:t>
+      </w:r>
+      <w:proofErr w:type="spellEnd"/>
+      <w:r>
+        <w:t xml:space="preserve"> with solver='</w:t>
+      </w:r>
+      <w:proofErr w:type="spellStart"/>
+      <w:r>
+        <w:t>liblinear</w:t>
+      </w:r>
+      <w:proofErr w:type="spellEnd"/>
+      <w:r>
+        <w:t xml:space="preserve">' (suitable for L1 and L2 regularization) and </w:t>
+      </w:r>
+      <w:proofErr w:type="spellStart"/>
+      <w:r>
+        <w:t>max_iter</w:t>
+      </w:r>
+      <w:proofErr w:type="spellEnd"/>
+      <w:r>
+        <w:t>=1000.</w:t>
+      </w:r>
+    </w:p>
+    <w:p>
+      <w:pPr>
+        <w:numPr>
+          <w:ilvl w:val="2"/>
+          <w:numId w:val="64"/>
+        </w:numPr>
+      </w:pPr>
+      <w:proofErr w:type="spellStart"/>
+      <w:r>
+        <w:t>param_grid</w:t>
+      </w:r>
+      <w:proofErr w:type="spellEnd"/>
+      <w:r>
+        <w:t>=</w:t>
+      </w:r>
+      <w:proofErr w:type="spellStart"/>
+      <w:r>
+        <w:t>param_grid_lr</w:t>
+      </w:r>
+      <w:proofErr w:type="spellEnd"/>
+      <w:r>
+        <w:t>: Passes the hyperparameter grid to search.</w:t>
+      </w:r>
+    </w:p>
+    <w:p>
+      <w:pPr>
+        <w:numPr>
+          <w:ilvl w:val="2"/>
+          <w:numId w:val="64"/>
+        </w:numPr>
+      </w:pPr>
+      <w:r>
+        <w:t>scoring='f1_weighted': Sets the scoring metric to weighted F1-score (as requested).</w:t>
+      </w:r>
+    </w:p>
+    <w:p>
+      <w:pPr>
+        <w:numPr>
+          <w:ilvl w:val="2"/>
+          <w:numId w:val="64"/>
+        </w:numPr>
+      </w:pPr>
+      <w:r>
+        <w:t>cv=5: Uses 5-fold cross-validation.</w:t>
+      </w:r>
+    </w:p>
+    <w:p>
+      <w:pPr>
+        <w:numPr>
+          <w:ilvl w:val="2"/>
+          <w:numId w:val="64"/>
+        </w:numPr>
+      </w:pPr>
+      <w:r>
+        <w:t xml:space="preserve">verbose=2, </w:t>
+      </w:r>
+      <w:proofErr w:type="spellStart"/>
+      <w:r>
+        <w:t>n_jobs</w:t>
+      </w:r>
+      <w:proofErr w:type="spellEnd"/>
+      <w:r>
+        <w:t>=-1: Adds verbosity and parallel processing for efficiency.</w:t>
+      </w:r>
+    </w:p>
+    <w:p>
+      <w:pPr>
+        <w:numPr>
+          <w:ilvl w:val="1"/>
+          <w:numId w:val="64"/>
+        </w:numPr>
+      </w:pPr>
+      <w:proofErr w:type="spellStart"/>
+      <w:proofErr w:type="gramStart"/>
+      <w:r>
+        <w:t>grid_search_lr.fit</w:t>
+      </w:r>
+      <w:proofErr w:type="spellEnd"/>
+      <w:r>
+        <w:t>(</w:t>
+      </w:r>
+      <w:proofErr w:type="spellStart"/>
+      <w:proofErr w:type="gramEnd"/>
+      <w:r>
+        <w:t>X_train_vif</w:t>
+      </w:r>
+      <w:proofErr w:type="spellEnd"/>
+      <w:r>
+        <w:t xml:space="preserve">, </w:t>
+      </w:r>
+      <w:proofErr w:type="spellStart"/>
+      <w:r>
+        <w:t>y_train</w:t>
+      </w:r>
+      <w:proofErr w:type="spellEnd"/>
+      <w:r>
+        <w:t xml:space="preserve">): Fits the </w:t>
+      </w:r>
+      <w:proofErr w:type="spellStart"/>
+      <w:r>
+        <w:t>GridSearchCV</w:t>
+      </w:r>
+      <w:proofErr w:type="spellEnd"/>
+      <w:r>
+        <w:t xml:space="preserve"> object on the VIF-reduced training data (</w:t>
+      </w:r>
+      <w:proofErr w:type="spellStart"/>
+      <w:r>
+        <w:t>X_train_vif</w:t>
+      </w:r>
+      <w:proofErr w:type="spellEnd"/>
+      <w:r>
+        <w:t>).</w:t>
+      </w:r>
+    </w:p>
+    <w:p>
+      <w:pPr>
+        <w:numPr>
+          <w:ilvl w:val="1"/>
+          <w:numId w:val="64"/>
+        </w:numPr>
+      </w:pPr>
+      <w:proofErr w:type="spellStart"/>
+      <w:r>
+        <w:t>best_lr_model</w:t>
+      </w:r>
+      <w:proofErr w:type="spellEnd"/>
+      <w:r>
+        <w:t xml:space="preserve">, </w:t>
+      </w:r>
+      <w:proofErr w:type="spellStart"/>
+      <w:r>
+        <w:t>best_lr_params</w:t>
+      </w:r>
+      <w:proofErr w:type="spellEnd"/>
+      <w:r>
+        <w:t xml:space="preserve">, </w:t>
+      </w:r>
+      <w:proofErr w:type="spellStart"/>
+      <w:r>
+        <w:t>best_lr_score</w:t>
+      </w:r>
+      <w:proofErr w:type="spellEnd"/>
+      <w:r>
+        <w:t xml:space="preserve">: Extracts the best model, best hyperparameters, and best validation score from the </w:t>
+      </w:r>
+      <w:proofErr w:type="spellStart"/>
+      <w:r>
+        <w:t>GridSearchCV</w:t>
+      </w:r>
+      <w:proofErr w:type="spellEnd"/>
+      <w:r>
+        <w:t xml:space="preserve"> results.</w:t>
+      </w:r>
+    </w:p>
+    <w:p>
+      <w:pPr>
+        <w:numPr>
+          <w:ilvl w:val="1"/>
+          <w:numId w:val="64"/>
+        </w:numPr>
+      </w:pPr>
+      <w:r>
+        <w:t xml:space="preserve">Print statements output the </w:t>
+      </w:r>
+      <w:proofErr w:type="spellStart"/>
+      <w:r>
+        <w:t>GridSearchCV</w:t>
+      </w:r>
+      <w:proofErr w:type="spellEnd"/>
+      <w:r>
+        <w:t xml:space="preserve"> results (best parameters and validation F1-score).</w:t>
+      </w:r>
+    </w:p>
+    <w:p>
+      <w:pPr>
+        <w:numPr>
+          <w:ilvl w:val="1"/>
+          <w:numId w:val="64"/>
+        </w:numPr>
+      </w:pPr>
+      <w:proofErr w:type="spellStart"/>
+      <w:r>
+        <w:t>trained_</w:t>
+      </w:r>
+      <w:proofErr w:type="gramStart"/>
+      <w:r>
+        <w:t>models</w:t>
+      </w:r>
+      <w:proofErr w:type="spellEnd"/>
+      <w:r>
+        <w:t>[</w:t>
+      </w:r>
+      <w:proofErr w:type="gramEnd"/>
+      <w:r>
+        <w:t xml:space="preserve">'Logistic Regression'] = </w:t>
+      </w:r>
+      <w:proofErr w:type="spellStart"/>
+      <w:r>
+        <w:t>best_lr_model</w:t>
+      </w:r>
+      <w:proofErr w:type="spellEnd"/>
+      <w:r>
+        <w:t xml:space="preserve">: </w:t>
+      </w:r>
+      <w:r>
+        <w:rPr>
+          <w:b/>
+          <w:bCs/>
+        </w:rPr>
+        <w:t xml:space="preserve">Replaces the </w:t>
+      </w:r>
+      <w:r>
+        <w:rPr>
+          <w:b/>
+          <w:bCs/>
+          <w:i/>
+          <w:iCs/>
+        </w:rPr>
+        <w:t>default</w:t>
+      </w:r>
+      <w:r>
+        <w:rPr>
+          <w:b/>
+          <w:bCs/>
+        </w:rPr>
+        <w:t xml:space="preserve"> Logistic Regression model in your </w:t>
+      </w:r>
+      <w:proofErr w:type="spellStart"/>
+      <w:r>
+        <w:rPr>
+          <w:b/>
+          <w:bCs/>
+        </w:rPr>
+        <w:t>trained_models</w:t>
+      </w:r>
+      <w:proofErr w:type="spellEnd"/>
+      <w:r>
+        <w:rPr>
+          <w:b/>
+          <w:bCs/>
+        </w:rPr>
+        <w:t xml:space="preserve"> dictionary with the </w:t>
+      </w:r>
+      <w:r>
+        <w:rPr>
+          <w:b/>
+          <w:bCs/>
+          <w:i/>
+          <w:iCs/>
+        </w:rPr>
+        <w:t>tuned</w:t>
+      </w:r>
+      <w:r>
+        <w:rPr>
+          <w:b/>
+          <w:bCs/>
+        </w:rPr>
+        <w:t xml:space="preserve"> </w:t>
+      </w:r>
+      <w:proofErr w:type="spellStart"/>
+      <w:r>
+        <w:rPr>
+          <w:b/>
+          <w:bCs/>
+        </w:rPr>
+        <w:t>best_lr_model</w:t>
+      </w:r>
+      <w:proofErr w:type="spellEnd"/>
+      <w:r>
+        <w:t xml:space="preserve"> obtained from </w:t>
+      </w:r>
+      <w:proofErr w:type="spellStart"/>
+      <w:r>
+        <w:t>GridSearchCV</w:t>
+      </w:r>
+      <w:proofErr w:type="spellEnd"/>
+      <w:r>
+        <w:t xml:space="preserve">. This is important so that the rest of your code (Objectives 4, 5, 6) now uses the </w:t>
+      </w:r>
+      <w:r>
+        <w:rPr>
+          <w:i/>
+          <w:iCs/>
+        </w:rPr>
+        <w:t>tuned</w:t>
+      </w:r>
+      <w:r>
+        <w:t xml:space="preserve"> Logistic Regression model for evaluation, insights, and visualization.</w:t>
+      </w:r>
+    </w:p>
+    <w:p>
+      <w:pPr>
+        <w:numPr>
+          <w:ilvl w:val="0"/>
+          <w:numId w:val="64"/>
+        </w:numPr>
+      </w:pPr>
+      <w:r>
+        <w:rPr>
+          <w:b/>
+          <w:bCs/>
+        </w:rPr>
+        <w:t>Model Training Loop (Skip Tuned LR):</w:t>
+      </w:r>
+    </w:p>
+    <w:p>
+      <w:pPr>
+        <w:numPr>
+          <w:ilvl w:val="1"/>
+          <w:numId w:val="64"/>
+        </w:numPr>
+      </w:pPr>
+      <w:r>
+        <w:t>The model training loop is slightly modified:</w:t>
+      </w:r>
+    </w:p>
+    <w:p>
+      <w:pPr>
+        <w:numPr>
+          <w:ilvl w:val="0"/>
+          <w:numId w:val="66"/>
+        </w:numPr>
+      </w:pPr>
+      <w:r>
+        <w:t xml:space="preserve">It now iterates over the </w:t>
+      </w:r>
+      <w:proofErr w:type="gramStart"/>
+      <w:r>
+        <w:t>models</w:t>
+      </w:r>
+      <w:proofErr w:type="gramEnd"/>
+      <w:r>
+        <w:t xml:space="preserve"> dictionary, which </w:t>
+      </w:r>
+      <w:r>
+        <w:rPr>
+          <w:i/>
+          <w:iCs/>
+        </w:rPr>
+        <w:t>now contains the tuned Logistic Regression model</w:t>
+      </w:r>
+      <w:r>
+        <w:t>.</w:t>
+      </w:r>
+    </w:p>
+    <w:p>
+      <w:pPr>
+        <w:numPr>
+          <w:ilvl w:val="0"/>
+          <w:numId w:val="66"/>
+        </w:numPr>
+      </w:pPr>
+      <w:r>
+        <w:lastRenderedPageBreak/>
+        <w:t xml:space="preserve">An if name == 'Logistic Regression': continue statement is added to </w:t>
+      </w:r>
+      <w:r>
+        <w:rPr>
+          <w:b/>
+          <w:bCs/>
+        </w:rPr>
+        <w:t>skip the Logistic Regression training</w:t>
+      </w:r>
+      <w:r>
+        <w:t xml:space="preserve"> within the loop. This is because the Logistic Regression model is already trained and </w:t>
+      </w:r>
+      <w:r>
+        <w:rPr>
+          <w:i/>
+          <w:iCs/>
+        </w:rPr>
+        <w:t>tuned</w:t>
+      </w:r>
+      <w:r>
+        <w:t xml:space="preserve"> through </w:t>
+      </w:r>
+      <w:proofErr w:type="spellStart"/>
+      <w:r>
+        <w:t>GridSearchCV</w:t>
+      </w:r>
+      <w:proofErr w:type="spellEnd"/>
+      <w:r>
+        <w:t xml:space="preserve"> </w:t>
+      </w:r>
+      <w:r>
+        <w:rPr>
+          <w:i/>
+          <w:iCs/>
+        </w:rPr>
+        <w:t>outside</w:t>
+      </w:r>
+      <w:r>
+        <w:t xml:space="preserve"> the loop, and we don't want to retrain it with default parameters in the loop.</w:t>
+      </w:r>
+    </w:p>
+    <w:p/>
+    <w:p>
+      <w:pPr>
+        <w:rPr>
+          <w:b/>
+          <w:bCs/>
+        </w:rPr>
+      </w:pPr>
+      <w:r>
+        <w:rPr>
+          <w:b/>
+          <w:bCs/>
+        </w:rPr>
+        <w:t>SEVENTH VERSION</w:t>
+      </w:r>
+    </w:p>
+    <w:p>
+      <w:r>
+        <w:rPr>
+          <w:b/>
+          <w:bCs/>
+        </w:rPr>
+        <w:t xml:space="preserve">Maximizing Thoroughness with </w:t>
+      </w:r>
+      <w:proofErr w:type="spellStart"/>
+      <w:r>
+        <w:rPr>
+          <w:b/>
+          <w:bCs/>
+        </w:rPr>
+        <w:t>GridSearchCV</w:t>
+      </w:r>
+      <w:proofErr w:type="spellEnd"/>
+      <w:r>
+        <w:rPr>
+          <w:b/>
+          <w:bCs/>
+        </w:rPr>
+        <w:t>:</w:t>
+      </w:r>
+    </w:p>
+    <w:p>
+      <w:r>
+        <w:t xml:space="preserve">To make the </w:t>
+      </w:r>
+      <w:proofErr w:type="spellStart"/>
+      <w:r>
+        <w:t>GridSearchCV</w:t>
+      </w:r>
+      <w:proofErr w:type="spellEnd"/>
+      <w:r>
+        <w:t xml:space="preserve"> optimization for Logistic Regression as thorough as practically possible within </w:t>
+      </w:r>
+      <w:r>
+        <w:t>the</w:t>
+      </w:r>
+      <w:r>
+        <w:t xml:space="preserve"> code, </w:t>
+      </w:r>
+      <w:r>
+        <w:t>one can</w:t>
+      </w:r>
+      <w:r>
+        <w:t xml:space="preserve"> expand the </w:t>
+      </w:r>
+      <w:proofErr w:type="spellStart"/>
+      <w:r>
+        <w:t>param_grid_lr</w:t>
+      </w:r>
+      <w:proofErr w:type="spellEnd"/>
+      <w:r>
+        <w:t xml:space="preserve"> to explore a wider and finer range of hyperparameter values. </w:t>
+      </w:r>
+      <w:r>
+        <w:t xml:space="preserve">The </w:t>
+      </w:r>
+      <w:r>
+        <w:t>focus</w:t>
+      </w:r>
+      <w:r>
+        <w:t xml:space="preserve"> will be</w:t>
+      </w:r>
+      <w:r>
+        <w:t xml:space="preserve"> on the C parameter (regularization strength) and also include different penalty options for </w:t>
+      </w:r>
+      <w:proofErr w:type="spellStart"/>
+      <w:r>
+        <w:t>LogisticRegression</w:t>
+      </w:r>
+      <w:proofErr w:type="spellEnd"/>
+      <w:r>
+        <w:t xml:space="preserve"> with the '</w:t>
+      </w:r>
+      <w:proofErr w:type="spellStart"/>
+      <w:r>
+        <w:t>liblinear</w:t>
+      </w:r>
+      <w:proofErr w:type="spellEnd"/>
+      <w:r>
+        <w:t>' solver.</w:t>
+      </w:r>
+    </w:p>
+    <w:p>
+      <w:pPr>
+        <w:rPr>
+          <w:b/>
+          <w:bCs/>
+        </w:rPr>
+      </w:pPr>
+      <w:r>
+        <w:t>H</w:t>
+      </w:r>
+      <w:r>
+        <w:t xml:space="preserve">yperparameter tuning with </w:t>
+      </w:r>
+      <w:proofErr w:type="spellStart"/>
+      <w:r>
+        <w:t>GridSearchCV</w:t>
+      </w:r>
+      <w:proofErr w:type="spellEnd"/>
+      <w:r>
+        <w:t xml:space="preserve">, while thorough, doesn't always guarantee improved performance. In </w:t>
+      </w:r>
+      <w:r>
+        <w:t>this</w:t>
+      </w:r>
+      <w:r>
+        <w:t xml:space="preserve"> case, it seems </w:t>
+      </w:r>
+      <w:proofErr w:type="spellStart"/>
+      <w:r>
+        <w:t>GridSearchCV</w:t>
+      </w:r>
+      <w:proofErr w:type="spellEnd"/>
+      <w:r>
+        <w:t xml:space="preserve"> didn't significantly boost the metrics for Logistic Regression. This suggests that </w:t>
+      </w:r>
+      <w:r>
+        <w:rPr>
+          <w:b/>
+          <w:bCs/>
+        </w:rPr>
+        <w:t xml:space="preserve">further optimization of the </w:t>
+      </w:r>
+      <w:r>
+        <w:rPr>
+          <w:b/>
+          <w:bCs/>
+          <w:i/>
+          <w:iCs/>
+        </w:rPr>
+        <w:t>Logistic Regression model itself</w:t>
+      </w:r>
+      <w:r>
+        <w:rPr>
+          <w:b/>
+          <w:bCs/>
+        </w:rPr>
+        <w:t xml:space="preserve"> might be limited, and the issue might lie elsewhere.</w:t>
+      </w:r>
+    </w:p>
+    <w:p>
+      <w:pPr>
+        <w:pStyle w:val="ListParagraph"/>
+        <w:numPr>
+          <w:ilvl w:val="0"/>
+          <w:numId w:val="70"/>
+        </w:numPr>
+      </w:pPr>
+      <w:r>
+        <w:rPr>
+          <w:b/>
+          <w:bCs/>
+        </w:rPr>
+        <w:t>Refine Regularization (More Thoroughly):</w:t>
+      </w:r>
+    </w:p>
+    <w:p>
+      <w:pPr>
+        <w:numPr>
+          <w:ilvl w:val="1"/>
+          <w:numId w:val="64"/>
+        </w:numPr>
+      </w:pPr>
+      <w:r>
+        <w:t xml:space="preserve">Wider and Finer C Range in </w:t>
+      </w:r>
+      <w:proofErr w:type="spellStart"/>
+      <w:r>
+        <w:t>GridSearchCV</w:t>
+      </w:r>
+      <w:proofErr w:type="spellEnd"/>
+      <w:r>
+        <w:t xml:space="preserve">: In your </w:t>
+      </w:r>
+      <w:proofErr w:type="spellStart"/>
+      <w:r>
+        <w:t>param_grid_lr</w:t>
+      </w:r>
+      <w:proofErr w:type="spellEnd"/>
+      <w:r>
+        <w:t xml:space="preserve">, expand the range and granularity of C values even further for </w:t>
+      </w:r>
+      <w:proofErr w:type="spellStart"/>
+      <w:r>
+        <w:t>GridSearchCV</w:t>
+      </w:r>
+      <w:proofErr w:type="spellEnd"/>
+      <w:r>
+        <w:t xml:space="preserve"> to explore regularization strength more thoroughly:</w:t>
+      </w:r>
+    </w:p>
+    <w:p>
+      <w:pPr>
+        <w:numPr>
+          <w:ilvl w:val="1"/>
+          <w:numId w:val="64"/>
+        </w:numPr>
+      </w:pPr>
+      <w:r>
+        <w:t>Experiment with solver='saga': For Logistic Regression with L1 penalty, '</w:t>
+      </w:r>
+      <w:proofErr w:type="spellStart"/>
+      <w:r>
+        <w:t>liblinear</w:t>
+      </w:r>
+      <w:proofErr w:type="spellEnd"/>
+      <w:r>
+        <w:t>' is a good solver. But for L2 penalty, you can also try the 'saga' solver, which is often more efficient for larger datasets and can sometimes converge better with regularization. Include 'solver': ['</w:t>
+      </w:r>
+      <w:proofErr w:type="spellStart"/>
+      <w:r>
+        <w:t>liblinear</w:t>
+      </w:r>
+      <w:proofErr w:type="spellEnd"/>
+      <w:r>
+        <w:t xml:space="preserve">', 'saga'] in your </w:t>
+      </w:r>
+      <w:proofErr w:type="spellStart"/>
+      <w:r>
+        <w:t>param_grid_lr</w:t>
+      </w:r>
+      <w:proofErr w:type="spellEnd"/>
+      <w:r>
+        <w:t xml:space="preserve"> if you want to explore different solvers.</w:t>
+      </w:r>
+    </w:p>
+    <w:p/>
     <w:p/>
     <w:sectPr>
       <w:footerReference w:type="default" r:id="rId7"/>
@@ -10001,6 +10780,155 @@
     </w:lvl>
   </w:abstractNum>
   <w:abstractNum w:abstractNumId="3" w15:restartNumberingAfterBreak="0">
+    <w:nsid w:val="0E5C0E3E"/>
+    <w:multiLevelType w:val="multilevel"/>
+    <w:tmpl w:val="3CB8E460"/>
+    <w:lvl w:ilvl="0">
+      <w:start w:val="1"/>
+      <w:numFmt w:val="bullet"/>
+      <w:lvlText w:val=""/>
+      <w:lvlJc w:val="left"/>
+      <w:pPr>
+        <w:tabs>
+          <w:tab w:val="num" w:pos="1440"/>
+        </w:tabs>
+        <w:ind w:left="1440" w:hanging="360"/>
+      </w:pPr>
+      <w:rPr>
+        <w:rFonts w:ascii="Symbol" w:hAnsi="Symbol" w:hint="default"/>
+        <w:sz w:val="20"/>
+      </w:rPr>
+    </w:lvl>
+    <w:lvl w:ilvl="1">
+      <w:start w:val="1"/>
+      <w:numFmt w:val="bullet"/>
+      <w:lvlText w:val="o"/>
+      <w:lvlJc w:val="left"/>
+      <w:pPr>
+        <w:tabs>
+          <w:tab w:val="num" w:pos="2160"/>
+        </w:tabs>
+        <w:ind w:left="2160" w:hanging="360"/>
+      </w:pPr>
+      <w:rPr>
+        <w:rFonts w:ascii="Courier New" w:hAnsi="Courier New" w:hint="default"/>
+        <w:sz w:val="20"/>
+      </w:rPr>
+    </w:lvl>
+    <w:lvl w:ilvl="2" w:tentative="1">
+      <w:start w:val="1"/>
+      <w:numFmt w:val="bullet"/>
+      <w:lvlText w:val=""/>
+      <w:lvlJc w:val="left"/>
+      <w:pPr>
+        <w:tabs>
+          <w:tab w:val="num" w:pos="2880"/>
+        </w:tabs>
+        <w:ind w:left="2880" w:hanging="360"/>
+      </w:pPr>
+      <w:rPr>
+        <w:rFonts w:ascii="Wingdings" w:hAnsi="Wingdings" w:hint="default"/>
+        <w:sz w:val="20"/>
+      </w:rPr>
+    </w:lvl>
+    <w:lvl w:ilvl="3" w:tentative="1">
+      <w:start w:val="1"/>
+      <w:numFmt w:val="bullet"/>
+      <w:lvlText w:val=""/>
+      <w:lvlJc w:val="left"/>
+      <w:pPr>
+        <w:tabs>
+          <w:tab w:val="num" w:pos="3600"/>
+        </w:tabs>
+        <w:ind w:left="3600" w:hanging="360"/>
+      </w:pPr>
+      <w:rPr>
+        <w:rFonts w:ascii="Wingdings" w:hAnsi="Wingdings" w:hint="default"/>
+        <w:sz w:val="20"/>
+      </w:rPr>
+    </w:lvl>
+    <w:lvl w:ilvl="4" w:tentative="1">
+      <w:start w:val="1"/>
+      <w:numFmt w:val="bullet"/>
+      <w:lvlText w:val=""/>
+      <w:lvlJc w:val="left"/>
+      <w:pPr>
+        <w:tabs>
+          <w:tab w:val="num" w:pos="4320"/>
+        </w:tabs>
+        <w:ind w:left="4320" w:hanging="360"/>
+      </w:pPr>
+      <w:rPr>
+        <w:rFonts w:ascii="Wingdings" w:hAnsi="Wingdings" w:hint="default"/>
+        <w:sz w:val="20"/>
+      </w:rPr>
+    </w:lvl>
+    <w:lvl w:ilvl="5" w:tentative="1">
+      <w:start w:val="1"/>
+      <w:numFmt w:val="bullet"/>
+      <w:lvlText w:val=""/>
+      <w:lvlJc w:val="left"/>
+      <w:pPr>
+        <w:tabs>
+          <w:tab w:val="num" w:pos="5040"/>
+        </w:tabs>
+        <w:ind w:left="5040" w:hanging="360"/>
+      </w:pPr>
+      <w:rPr>
+        <w:rFonts w:ascii="Wingdings" w:hAnsi="Wingdings" w:hint="default"/>
+        <w:sz w:val="20"/>
+      </w:rPr>
+    </w:lvl>
+    <w:lvl w:ilvl="6" w:tentative="1">
+      <w:start w:val="1"/>
+      <w:numFmt w:val="bullet"/>
+      <w:lvlText w:val=""/>
+      <w:lvlJc w:val="left"/>
+      <w:pPr>
+        <w:tabs>
+          <w:tab w:val="num" w:pos="5760"/>
+        </w:tabs>
+        <w:ind w:left="5760" w:hanging="360"/>
+      </w:pPr>
+      <w:rPr>
+        <w:rFonts w:ascii="Wingdings" w:hAnsi="Wingdings" w:hint="default"/>
+        <w:sz w:val="20"/>
+      </w:rPr>
+    </w:lvl>
+    <w:lvl w:ilvl="7" w:tentative="1">
+      <w:start w:val="1"/>
+      <w:numFmt w:val="bullet"/>
+      <w:lvlText w:val=""/>
+      <w:lvlJc w:val="left"/>
+      <w:pPr>
+        <w:tabs>
+          <w:tab w:val="num" w:pos="6480"/>
+        </w:tabs>
+        <w:ind w:left="6480" w:hanging="360"/>
+      </w:pPr>
+      <w:rPr>
+        <w:rFonts w:ascii="Wingdings" w:hAnsi="Wingdings" w:hint="default"/>
+        <w:sz w:val="20"/>
+      </w:rPr>
+    </w:lvl>
+    <w:lvl w:ilvl="8" w:tentative="1">
+      <w:start w:val="1"/>
+      <w:numFmt w:val="bullet"/>
+      <w:lvlText w:val=""/>
+      <w:lvlJc w:val="left"/>
+      <w:pPr>
+        <w:tabs>
+          <w:tab w:val="num" w:pos="7200"/>
+        </w:tabs>
+        <w:ind w:left="7200" w:hanging="360"/>
+      </w:pPr>
+      <w:rPr>
+        <w:rFonts w:ascii="Wingdings" w:hAnsi="Wingdings" w:hint="default"/>
+        <w:sz w:val="20"/>
+      </w:rPr>
+    </w:lvl>
+  </w:abstractNum>
+  <w:abstractNum w:abstractNumId="4" w15:restartNumberingAfterBreak="0">
     <w:nsid w:val="112E4515"/>
     <w:multiLevelType w:val="hybridMultilevel"/>
     <w:tmpl w:val="D0E44A6E"/>
@@ -10113,7 +11041,7 @@
       </w:rPr>
     </w:lvl>
   </w:abstractNum>
-  <w:abstractNum w:abstractNumId="4" w15:restartNumberingAfterBreak="0">
+  <w:abstractNum w:abstractNumId="5" w15:restartNumberingAfterBreak="0">
     <w:nsid w:val="118E34B9"/>
     <w:multiLevelType w:val="multilevel"/>
     <w:tmpl w:val="93742D74"/>
@@ -10262,7 +11190,7 @@
       </w:rPr>
     </w:lvl>
   </w:abstractNum>
-  <w:abstractNum w:abstractNumId="5" w15:restartNumberingAfterBreak="0">
+  <w:abstractNum w:abstractNumId="6" w15:restartNumberingAfterBreak="0">
     <w:nsid w:val="140D78A5"/>
     <w:multiLevelType w:val="multilevel"/>
     <w:tmpl w:val="5AC82A7C"/>
@@ -10411,7 +11339,7 @@
       </w:rPr>
     </w:lvl>
   </w:abstractNum>
-  <w:abstractNum w:abstractNumId="6" w15:restartNumberingAfterBreak="0">
+  <w:abstractNum w:abstractNumId="7" w15:restartNumberingAfterBreak="0">
     <w:nsid w:val="141D58DF"/>
     <w:multiLevelType w:val="multilevel"/>
     <w:tmpl w:val="5238B872"/>
@@ -10528,7 +11456,7 @@
       </w:pPr>
     </w:lvl>
   </w:abstractNum>
-  <w:abstractNum w:abstractNumId="7" w15:restartNumberingAfterBreak="0">
+  <w:abstractNum w:abstractNumId="8" w15:restartNumberingAfterBreak="0">
     <w:nsid w:val="15405FFF"/>
     <w:multiLevelType w:val="multilevel"/>
     <w:tmpl w:val="FD80B5FA"/>
@@ -10677,7 +11605,7 @@
       </w:rPr>
     </w:lvl>
   </w:abstractNum>
-  <w:abstractNum w:abstractNumId="8" w15:restartNumberingAfterBreak="0">
+  <w:abstractNum w:abstractNumId="9" w15:restartNumberingAfterBreak="0">
     <w:nsid w:val="16502289"/>
     <w:multiLevelType w:val="multilevel"/>
     <w:tmpl w:val="41F6D2AA"/>
@@ -10826,7 +11754,7 @@
       </w:rPr>
     </w:lvl>
   </w:abstractNum>
-  <w:abstractNum w:abstractNumId="9" w15:restartNumberingAfterBreak="0">
+  <w:abstractNum w:abstractNumId="10" w15:restartNumberingAfterBreak="0">
     <w:nsid w:val="165626A0"/>
     <w:multiLevelType w:val="multilevel"/>
     <w:tmpl w:val="053E7EA4"/>
@@ -10975,7 +11903,7 @@
       </w:rPr>
     </w:lvl>
   </w:abstractNum>
-  <w:abstractNum w:abstractNumId="10" w15:restartNumberingAfterBreak="0">
+  <w:abstractNum w:abstractNumId="11" w15:restartNumberingAfterBreak="0">
     <w:nsid w:val="174E3BE8"/>
     <w:multiLevelType w:val="multilevel"/>
     <w:tmpl w:val="D04A4BB4"/>
@@ -11124,7 +12052,7 @@
       </w:rPr>
     </w:lvl>
   </w:abstractNum>
-  <w:abstractNum w:abstractNumId="11" w15:restartNumberingAfterBreak="0">
+  <w:abstractNum w:abstractNumId="12" w15:restartNumberingAfterBreak="0">
     <w:nsid w:val="184965DF"/>
     <w:multiLevelType w:val="hybridMultilevel"/>
     <w:tmpl w:val="AD7E31E4"/>
@@ -11210,7 +12138,7 @@
       </w:pPr>
     </w:lvl>
   </w:abstractNum>
-  <w:abstractNum w:abstractNumId="12" w15:restartNumberingAfterBreak="0">
+  <w:abstractNum w:abstractNumId="13" w15:restartNumberingAfterBreak="0">
     <w:nsid w:val="198E0AD5"/>
     <w:multiLevelType w:val="multilevel"/>
     <w:tmpl w:val="725E1B5E"/>
@@ -11359,7 +12287,7 @@
       </w:rPr>
     </w:lvl>
   </w:abstractNum>
-  <w:abstractNum w:abstractNumId="13" w15:restartNumberingAfterBreak="0">
+  <w:abstractNum w:abstractNumId="14" w15:restartNumberingAfterBreak="0">
     <w:nsid w:val="1A3C260F"/>
     <w:multiLevelType w:val="multilevel"/>
     <w:tmpl w:val="8070B944"/>
@@ -11508,7 +12436,7 @@
       </w:rPr>
     </w:lvl>
   </w:abstractNum>
-  <w:abstractNum w:abstractNumId="14" w15:restartNumberingAfterBreak="0">
+  <w:abstractNum w:abstractNumId="15" w15:restartNumberingAfterBreak="0">
     <w:nsid w:val="1B5E1CAE"/>
     <w:multiLevelType w:val="multilevel"/>
     <w:tmpl w:val="D37E2CE8"/>
@@ -11657,7 +12585,7 @@
       </w:rPr>
     </w:lvl>
   </w:abstractNum>
-  <w:abstractNum w:abstractNumId="15" w15:restartNumberingAfterBreak="0">
+  <w:abstractNum w:abstractNumId="16" w15:restartNumberingAfterBreak="0">
     <w:nsid w:val="1D271FF2"/>
     <w:multiLevelType w:val="multilevel"/>
     <w:tmpl w:val="59929FC0"/>
@@ -11778,7 +12706,7 @@
       </w:pPr>
     </w:lvl>
   </w:abstractNum>
-  <w:abstractNum w:abstractNumId="16" w15:restartNumberingAfterBreak="0">
+  <w:abstractNum w:abstractNumId="17" w15:restartNumberingAfterBreak="0">
     <w:nsid w:val="1DD07BDC"/>
     <w:multiLevelType w:val="multilevel"/>
     <w:tmpl w:val="6F2C8EC4"/>
@@ -11895,7 +12823,7 @@
       </w:pPr>
     </w:lvl>
   </w:abstractNum>
-  <w:abstractNum w:abstractNumId="17" w15:restartNumberingAfterBreak="0">
+  <w:abstractNum w:abstractNumId="18" w15:restartNumberingAfterBreak="0">
     <w:nsid w:val="1EBF3BF7"/>
     <w:multiLevelType w:val="multilevel"/>
     <w:tmpl w:val="457E8090"/>
@@ -12044,7 +12972,426 @@
       </w:rPr>
     </w:lvl>
   </w:abstractNum>
-  <w:abstractNum w:abstractNumId="18" w15:restartNumberingAfterBreak="0">
+  <w:abstractNum w:abstractNumId="19" w15:restartNumberingAfterBreak="0">
+    <w:nsid w:val="1F0546B2"/>
+    <w:multiLevelType w:val="multilevel"/>
+    <w:tmpl w:val="A538FB6C"/>
+    <w:lvl w:ilvl="0">
+      <w:start w:val="1"/>
+      <w:numFmt w:val="decimal"/>
+      <w:lvlText w:val="%1."/>
+      <w:lvlJc w:val="left"/>
+      <w:pPr>
+        <w:tabs>
+          <w:tab w:val="num" w:pos="720"/>
+        </w:tabs>
+        <w:ind w:left="720" w:hanging="360"/>
+      </w:pPr>
+    </w:lvl>
+    <w:lvl w:ilvl="1">
+      <w:start w:val="1"/>
+      <w:numFmt w:val="bullet"/>
+      <w:lvlText w:val="o"/>
+      <w:lvlJc w:val="left"/>
+      <w:pPr>
+        <w:tabs>
+          <w:tab w:val="num" w:pos="1440"/>
+        </w:tabs>
+        <w:ind w:left="1440" w:hanging="360"/>
+      </w:pPr>
+      <w:rPr>
+        <w:rFonts w:ascii="Courier New" w:hAnsi="Courier New" w:hint="default"/>
+        <w:sz w:val="20"/>
+      </w:rPr>
+    </w:lvl>
+    <w:lvl w:ilvl="2">
+      <w:start w:val="1"/>
+      <w:numFmt w:val="bullet"/>
+      <w:lvlText w:val=""/>
+      <w:lvlJc w:val="left"/>
+      <w:pPr>
+        <w:tabs>
+          <w:tab w:val="num" w:pos="2160"/>
+        </w:tabs>
+        <w:ind w:left="2160" w:hanging="360"/>
+      </w:pPr>
+      <w:rPr>
+        <w:rFonts w:ascii="Wingdings" w:hAnsi="Wingdings" w:hint="default"/>
+        <w:sz w:val="20"/>
+      </w:rPr>
+    </w:lvl>
+    <w:lvl w:ilvl="3" w:tentative="1">
+      <w:start w:val="1"/>
+      <w:numFmt w:val="decimal"/>
+      <w:lvlText w:val="%4."/>
+      <w:lvlJc w:val="left"/>
+      <w:pPr>
+        <w:tabs>
+          <w:tab w:val="num" w:pos="2880"/>
+        </w:tabs>
+        <w:ind w:left="2880" w:hanging="360"/>
+      </w:pPr>
+    </w:lvl>
+    <w:lvl w:ilvl="4" w:tentative="1">
+      <w:start w:val="1"/>
+      <w:numFmt w:val="decimal"/>
+      <w:lvlText w:val="%5."/>
+      <w:lvlJc w:val="left"/>
+      <w:pPr>
+        <w:tabs>
+          <w:tab w:val="num" w:pos="3600"/>
+        </w:tabs>
+        <w:ind w:left="3600" w:hanging="360"/>
+      </w:pPr>
+    </w:lvl>
+    <w:lvl w:ilvl="5" w:tentative="1">
+      <w:start w:val="1"/>
+      <w:numFmt w:val="decimal"/>
+      <w:lvlText w:val="%6."/>
+      <w:lvlJc w:val="left"/>
+      <w:pPr>
+        <w:tabs>
+          <w:tab w:val="num" w:pos="4320"/>
+        </w:tabs>
+        <w:ind w:left="4320" w:hanging="360"/>
+      </w:pPr>
+    </w:lvl>
+    <w:lvl w:ilvl="6" w:tentative="1">
+      <w:start w:val="1"/>
+      <w:numFmt w:val="decimal"/>
+      <w:lvlText w:val="%7."/>
+      <w:lvlJc w:val="left"/>
+      <w:pPr>
+        <w:tabs>
+          <w:tab w:val="num" w:pos="5040"/>
+        </w:tabs>
+        <w:ind w:left="5040" w:hanging="360"/>
+      </w:pPr>
+    </w:lvl>
+    <w:lvl w:ilvl="7" w:tentative="1">
+      <w:start w:val="1"/>
+      <w:numFmt w:val="decimal"/>
+      <w:lvlText w:val="%8."/>
+      <w:lvlJc w:val="left"/>
+      <w:pPr>
+        <w:tabs>
+          <w:tab w:val="num" w:pos="5760"/>
+        </w:tabs>
+        <w:ind w:left="5760" w:hanging="360"/>
+      </w:pPr>
+    </w:lvl>
+    <w:lvl w:ilvl="8" w:tentative="1">
+      <w:start w:val="1"/>
+      <w:numFmt w:val="decimal"/>
+      <w:lvlText w:val="%9."/>
+      <w:lvlJc w:val="left"/>
+      <w:pPr>
+        <w:tabs>
+          <w:tab w:val="num" w:pos="6480"/>
+        </w:tabs>
+        <w:ind w:left="6480" w:hanging="360"/>
+      </w:pPr>
+    </w:lvl>
+  </w:abstractNum>
+  <w:abstractNum w:abstractNumId="20" w15:restartNumberingAfterBreak="0">
+    <w:nsid w:val="1F6A5201"/>
+    <w:multiLevelType w:val="multilevel"/>
+    <w:tmpl w:val="843EBFE8"/>
+    <w:lvl w:ilvl="0">
+      <w:start w:val="1"/>
+      <w:numFmt w:val="bullet"/>
+      <w:lvlText w:val=""/>
+      <w:lvlJc w:val="left"/>
+      <w:pPr>
+        <w:tabs>
+          <w:tab w:val="num" w:pos="720"/>
+        </w:tabs>
+        <w:ind w:left="720" w:hanging="360"/>
+      </w:pPr>
+      <w:rPr>
+        <w:rFonts w:ascii="Symbol" w:hAnsi="Symbol" w:hint="default"/>
+        <w:sz w:val="20"/>
+      </w:rPr>
+    </w:lvl>
+    <w:lvl w:ilvl="1" w:tentative="1">
+      <w:start w:val="1"/>
+      <w:numFmt w:val="bullet"/>
+      <w:lvlText w:val="o"/>
+      <w:lvlJc w:val="left"/>
+      <w:pPr>
+        <w:tabs>
+          <w:tab w:val="num" w:pos="1440"/>
+        </w:tabs>
+        <w:ind w:left="1440" w:hanging="360"/>
+      </w:pPr>
+      <w:rPr>
+        <w:rFonts w:ascii="Courier New" w:hAnsi="Courier New" w:hint="default"/>
+        <w:sz w:val="20"/>
+      </w:rPr>
+    </w:lvl>
+    <w:lvl w:ilvl="2" w:tentative="1">
+      <w:start w:val="1"/>
+      <w:numFmt w:val="bullet"/>
+      <w:lvlText w:val=""/>
+      <w:lvlJc w:val="left"/>
+      <w:pPr>
+        <w:tabs>
+          <w:tab w:val="num" w:pos="2160"/>
+        </w:tabs>
+        <w:ind w:left="2160" w:hanging="360"/>
+      </w:pPr>
+      <w:rPr>
+        <w:rFonts w:ascii="Wingdings" w:hAnsi="Wingdings" w:hint="default"/>
+        <w:sz w:val="20"/>
+      </w:rPr>
+    </w:lvl>
+    <w:lvl w:ilvl="3" w:tentative="1">
+      <w:start w:val="1"/>
+      <w:numFmt w:val="bullet"/>
+      <w:lvlText w:val=""/>
+      <w:lvlJc w:val="left"/>
+      <w:pPr>
+        <w:tabs>
+          <w:tab w:val="num" w:pos="2880"/>
+        </w:tabs>
+        <w:ind w:left="2880" w:hanging="360"/>
+      </w:pPr>
+      <w:rPr>
+        <w:rFonts w:ascii="Wingdings" w:hAnsi="Wingdings" w:hint="default"/>
+        <w:sz w:val="20"/>
+      </w:rPr>
+    </w:lvl>
+    <w:lvl w:ilvl="4" w:tentative="1">
+      <w:start w:val="1"/>
+      <w:numFmt w:val="bullet"/>
+      <w:lvlText w:val=""/>
+      <w:lvlJc w:val="left"/>
+      <w:pPr>
+        <w:tabs>
+          <w:tab w:val="num" w:pos="3600"/>
+        </w:tabs>
+        <w:ind w:left="3600" w:hanging="360"/>
+      </w:pPr>
+      <w:rPr>
+        <w:rFonts w:ascii="Wingdings" w:hAnsi="Wingdings" w:hint="default"/>
+        <w:sz w:val="20"/>
+      </w:rPr>
+    </w:lvl>
+    <w:lvl w:ilvl="5" w:tentative="1">
+      <w:start w:val="1"/>
+      <w:numFmt w:val="bullet"/>
+      <w:lvlText w:val=""/>
+      <w:lvlJc w:val="left"/>
+      <w:pPr>
+        <w:tabs>
+          <w:tab w:val="num" w:pos="4320"/>
+        </w:tabs>
+        <w:ind w:left="4320" w:hanging="360"/>
+      </w:pPr>
+      <w:rPr>
+        <w:rFonts w:ascii="Wingdings" w:hAnsi="Wingdings" w:hint="default"/>
+        <w:sz w:val="20"/>
+      </w:rPr>
+    </w:lvl>
+    <w:lvl w:ilvl="6" w:tentative="1">
+      <w:start w:val="1"/>
+      <w:numFmt w:val="bullet"/>
+      <w:lvlText w:val=""/>
+      <w:lvlJc w:val="left"/>
+      <w:pPr>
+        <w:tabs>
+          <w:tab w:val="num" w:pos="5040"/>
+        </w:tabs>
+        <w:ind w:left="5040" w:hanging="360"/>
+      </w:pPr>
+      <w:rPr>
+        <w:rFonts w:ascii="Wingdings" w:hAnsi="Wingdings" w:hint="default"/>
+        <w:sz w:val="20"/>
+      </w:rPr>
+    </w:lvl>
+    <w:lvl w:ilvl="7" w:tentative="1">
+      <w:start w:val="1"/>
+      <w:numFmt w:val="bullet"/>
+      <w:lvlText w:val=""/>
+      <w:lvlJc w:val="left"/>
+      <w:pPr>
+        <w:tabs>
+          <w:tab w:val="num" w:pos="5760"/>
+        </w:tabs>
+        <w:ind w:left="5760" w:hanging="360"/>
+      </w:pPr>
+      <w:rPr>
+        <w:rFonts w:ascii="Wingdings" w:hAnsi="Wingdings" w:hint="default"/>
+        <w:sz w:val="20"/>
+      </w:rPr>
+    </w:lvl>
+    <w:lvl w:ilvl="8" w:tentative="1">
+      <w:start w:val="1"/>
+      <w:numFmt w:val="bullet"/>
+      <w:lvlText w:val=""/>
+      <w:lvlJc w:val="left"/>
+      <w:pPr>
+        <w:tabs>
+          <w:tab w:val="num" w:pos="6480"/>
+        </w:tabs>
+        <w:ind w:left="6480" w:hanging="360"/>
+      </w:pPr>
+      <w:rPr>
+        <w:rFonts w:ascii="Wingdings" w:hAnsi="Wingdings" w:hint="default"/>
+        <w:sz w:val="20"/>
+      </w:rPr>
+    </w:lvl>
+  </w:abstractNum>
+  <w:abstractNum w:abstractNumId="21" w15:restartNumberingAfterBreak="0">
+    <w:nsid w:val="224B5453"/>
+    <w:multiLevelType w:val="multilevel"/>
+    <w:tmpl w:val="91FA963C"/>
+    <w:lvl w:ilvl="0">
+      <w:start w:val="1"/>
+      <w:numFmt w:val="bullet"/>
+      <w:lvlText w:val="o"/>
+      <w:lvlJc w:val="left"/>
+      <w:pPr>
+        <w:tabs>
+          <w:tab w:val="num" w:pos="1440"/>
+        </w:tabs>
+        <w:ind w:left="1440" w:hanging="360"/>
+      </w:pPr>
+      <w:rPr>
+        <w:rFonts w:ascii="Courier New" w:hAnsi="Courier New" w:cs="Courier New" w:hint="default"/>
+        <w:sz w:val="20"/>
+      </w:rPr>
+    </w:lvl>
+    <w:lvl w:ilvl="1">
+      <w:start w:val="1"/>
+      <w:numFmt w:val="bullet"/>
+      <w:lvlText w:val="o"/>
+      <w:lvlJc w:val="left"/>
+      <w:pPr>
+        <w:tabs>
+          <w:tab w:val="num" w:pos="2160"/>
+        </w:tabs>
+        <w:ind w:left="2160" w:hanging="360"/>
+      </w:pPr>
+      <w:rPr>
+        <w:rFonts w:ascii="Courier New" w:hAnsi="Courier New" w:hint="default"/>
+        <w:sz w:val="20"/>
+      </w:rPr>
+    </w:lvl>
+    <w:lvl w:ilvl="2" w:tentative="1">
+      <w:start w:val="1"/>
+      <w:numFmt w:val="bullet"/>
+      <w:lvlText w:val=""/>
+      <w:lvlJc w:val="left"/>
+      <w:pPr>
+        <w:tabs>
+          <w:tab w:val="num" w:pos="2880"/>
+        </w:tabs>
+        <w:ind w:left="2880" w:hanging="360"/>
+      </w:pPr>
+      <w:rPr>
+        <w:rFonts w:ascii="Wingdings" w:hAnsi="Wingdings" w:hint="default"/>
+        <w:sz w:val="20"/>
+      </w:rPr>
+    </w:lvl>
+    <w:lvl w:ilvl="3" w:tentative="1">
+      <w:start w:val="1"/>
+      <w:numFmt w:val="bullet"/>
+      <w:lvlText w:val=""/>
+      <w:lvlJc w:val="left"/>
+      <w:pPr>
+        <w:tabs>
+          <w:tab w:val="num" w:pos="3600"/>
+        </w:tabs>
+        <w:ind w:left="3600" w:hanging="360"/>
+      </w:pPr>
+      <w:rPr>
+        <w:rFonts w:ascii="Wingdings" w:hAnsi="Wingdings" w:hint="default"/>
+        <w:sz w:val="20"/>
+      </w:rPr>
+    </w:lvl>
+    <w:lvl w:ilvl="4" w:tentative="1">
+      <w:start w:val="1"/>
+      <w:numFmt w:val="bullet"/>
+      <w:lvlText w:val=""/>
+      <w:lvlJc w:val="left"/>
+      <w:pPr>
+        <w:tabs>
+          <w:tab w:val="num" w:pos="4320"/>
+        </w:tabs>
+        <w:ind w:left="4320" w:hanging="360"/>
+      </w:pPr>
+      <w:rPr>
+        <w:rFonts w:ascii="Wingdings" w:hAnsi="Wingdings" w:hint="default"/>
+        <w:sz w:val="20"/>
+      </w:rPr>
+    </w:lvl>
+    <w:lvl w:ilvl="5" w:tentative="1">
+      <w:start w:val="1"/>
+      <w:numFmt w:val="bullet"/>
+      <w:lvlText w:val=""/>
+      <w:lvlJc w:val="left"/>
+      <w:pPr>
+        <w:tabs>
+          <w:tab w:val="num" w:pos="5040"/>
+        </w:tabs>
+        <w:ind w:left="5040" w:hanging="360"/>
+      </w:pPr>
+      <w:rPr>
+        <w:rFonts w:ascii="Wingdings" w:hAnsi="Wingdings" w:hint="default"/>
+        <w:sz w:val="20"/>
+      </w:rPr>
+    </w:lvl>
+    <w:lvl w:ilvl="6" w:tentative="1">
+      <w:start w:val="1"/>
+      <w:numFmt w:val="bullet"/>
+      <w:lvlText w:val=""/>
+      <w:lvlJc w:val="left"/>
+      <w:pPr>
+        <w:tabs>
+          <w:tab w:val="num" w:pos="5760"/>
+        </w:tabs>
+        <w:ind w:left="5760" w:hanging="360"/>
+      </w:pPr>
+      <w:rPr>
+        <w:rFonts w:ascii="Wingdings" w:hAnsi="Wingdings" w:hint="default"/>
+        <w:sz w:val="20"/>
+      </w:rPr>
+    </w:lvl>
+    <w:lvl w:ilvl="7" w:tentative="1">
+      <w:start w:val="1"/>
+      <w:numFmt w:val="bullet"/>
+      <w:lvlText w:val=""/>
+      <w:lvlJc w:val="left"/>
+      <w:pPr>
+        <w:tabs>
+          <w:tab w:val="num" w:pos="6480"/>
+        </w:tabs>
+        <w:ind w:left="6480" w:hanging="360"/>
+      </w:pPr>
+      <w:rPr>
+        <w:rFonts w:ascii="Wingdings" w:hAnsi="Wingdings" w:hint="default"/>
+        <w:sz w:val="20"/>
+      </w:rPr>
+    </w:lvl>
+    <w:lvl w:ilvl="8" w:tentative="1">
+      <w:start w:val="1"/>
+      <w:numFmt w:val="bullet"/>
+      <w:lvlText w:val=""/>
+      <w:lvlJc w:val="left"/>
+      <w:pPr>
+        <w:tabs>
+          <w:tab w:val="num" w:pos="7200"/>
+        </w:tabs>
+        <w:ind w:left="7200" w:hanging="360"/>
+      </w:pPr>
+      <w:rPr>
+        <w:rFonts w:ascii="Wingdings" w:hAnsi="Wingdings" w:hint="default"/>
+        <w:sz w:val="20"/>
+      </w:rPr>
+    </w:lvl>
+  </w:abstractNum>
+  <w:abstractNum w:abstractNumId="22" w15:restartNumberingAfterBreak="0">
     <w:nsid w:val="22A67DEA"/>
     <w:multiLevelType w:val="multilevel"/>
     <w:tmpl w:val="7A4AD2C2"/>
@@ -12193,7 +13540,7 @@
       </w:rPr>
     </w:lvl>
   </w:abstractNum>
-  <w:abstractNum w:abstractNumId="19" w15:restartNumberingAfterBreak="0">
+  <w:abstractNum w:abstractNumId="23" w15:restartNumberingAfterBreak="0">
     <w:nsid w:val="284A67C5"/>
     <w:multiLevelType w:val="multilevel"/>
     <w:tmpl w:val="7EDEA696"/>
@@ -12310,7 +13657,7 @@
       </w:pPr>
     </w:lvl>
   </w:abstractNum>
-  <w:abstractNum w:abstractNumId="20" w15:restartNumberingAfterBreak="0">
+  <w:abstractNum w:abstractNumId="24" w15:restartNumberingAfterBreak="0">
     <w:nsid w:val="2BB4470D"/>
     <w:multiLevelType w:val="multilevel"/>
     <w:tmpl w:val="029EE77E"/>
@@ -12459,7 +13806,152 @@
       </w:rPr>
     </w:lvl>
   </w:abstractNum>
-  <w:abstractNum w:abstractNumId="21" w15:restartNumberingAfterBreak="0">
+  <w:abstractNum w:abstractNumId="25" w15:restartNumberingAfterBreak="0">
+    <w:nsid w:val="30223939"/>
+    <w:multiLevelType w:val="multilevel"/>
+    <w:tmpl w:val="96583864"/>
+    <w:lvl w:ilvl="0">
+      <w:start w:val="1"/>
+      <w:numFmt w:val="bullet"/>
+      <w:lvlText w:val=""/>
+      <w:lvlJc w:val="left"/>
+      <w:pPr>
+        <w:tabs>
+          <w:tab w:val="num" w:pos="1440"/>
+        </w:tabs>
+        <w:ind w:left="1440" w:hanging="360"/>
+      </w:pPr>
+      <w:rPr>
+        <w:rFonts w:ascii="Symbol" w:hAnsi="Symbol" w:hint="default"/>
+        <w:sz w:val="20"/>
+      </w:rPr>
+    </w:lvl>
+    <w:lvl w:ilvl="1">
+      <w:start w:val="1"/>
+      <w:numFmt w:val="bullet"/>
+      <w:lvlText w:val=""/>
+      <w:lvlJc w:val="left"/>
+      <w:pPr>
+        <w:ind w:left="2160" w:hanging="360"/>
+      </w:pPr>
+      <w:rPr>
+        <w:rFonts w:ascii="Wingdings" w:hAnsi="Wingdings" w:hint="default"/>
+      </w:rPr>
+    </w:lvl>
+    <w:lvl w:ilvl="2" w:tentative="1">
+      <w:start w:val="1"/>
+      <w:numFmt w:val="bullet"/>
+      <w:lvlText w:val=""/>
+      <w:lvlJc w:val="left"/>
+      <w:pPr>
+        <w:tabs>
+          <w:tab w:val="num" w:pos="2880"/>
+        </w:tabs>
+        <w:ind w:left="2880" w:hanging="360"/>
+      </w:pPr>
+      <w:rPr>
+        <w:rFonts w:ascii="Wingdings" w:hAnsi="Wingdings" w:hint="default"/>
+        <w:sz w:val="20"/>
+      </w:rPr>
+    </w:lvl>
+    <w:lvl w:ilvl="3" w:tentative="1">
+      <w:start w:val="1"/>
+      <w:numFmt w:val="bullet"/>
+      <w:lvlText w:val=""/>
+      <w:lvlJc w:val="left"/>
+      <w:pPr>
+        <w:tabs>
+          <w:tab w:val="num" w:pos="3600"/>
+        </w:tabs>
+        <w:ind w:left="3600" w:hanging="360"/>
+      </w:pPr>
+      <w:rPr>
+        <w:rFonts w:ascii="Wingdings" w:hAnsi="Wingdings" w:hint="default"/>
+        <w:sz w:val="20"/>
+      </w:rPr>
+    </w:lvl>
+    <w:lvl w:ilvl="4" w:tentative="1">
+      <w:start w:val="1"/>
+      <w:numFmt w:val="bullet"/>
+      <w:lvlText w:val=""/>
+      <w:lvlJc w:val="left"/>
+      <w:pPr>
+        <w:tabs>
+          <w:tab w:val="num" w:pos="4320"/>
+        </w:tabs>
+        <w:ind w:left="4320" w:hanging="360"/>
+      </w:pPr>
+      <w:rPr>
+        <w:rFonts w:ascii="Wingdings" w:hAnsi="Wingdings" w:hint="default"/>
+        <w:sz w:val="20"/>
+      </w:rPr>
+    </w:lvl>
+    <w:lvl w:ilvl="5" w:tentative="1">
+      <w:start w:val="1"/>
+      <w:numFmt w:val="bullet"/>
+      <w:lvlText w:val=""/>
+      <w:lvlJc w:val="left"/>
+      <w:pPr>
+        <w:tabs>
+          <w:tab w:val="num" w:pos="5040"/>
+        </w:tabs>
+        <w:ind w:left="5040" w:hanging="360"/>
+      </w:pPr>
+      <w:rPr>
+        <w:rFonts w:ascii="Wingdings" w:hAnsi="Wingdings" w:hint="default"/>
+        <w:sz w:val="20"/>
+      </w:rPr>
+    </w:lvl>
+    <w:lvl w:ilvl="6" w:tentative="1">
+      <w:start w:val="1"/>
+      <w:numFmt w:val="bullet"/>
+      <w:lvlText w:val=""/>
+      <w:lvlJc w:val="left"/>
+      <w:pPr>
+        <w:tabs>
+          <w:tab w:val="num" w:pos="5760"/>
+        </w:tabs>
+        <w:ind w:left="5760" w:hanging="360"/>
+      </w:pPr>
+      <w:rPr>
+        <w:rFonts w:ascii="Wingdings" w:hAnsi="Wingdings" w:hint="default"/>
+        <w:sz w:val="20"/>
+      </w:rPr>
+    </w:lvl>
+    <w:lvl w:ilvl="7" w:tentative="1">
+      <w:start w:val="1"/>
+      <w:numFmt w:val="bullet"/>
+      <w:lvlText w:val=""/>
+      <w:lvlJc w:val="left"/>
+      <w:pPr>
+        <w:tabs>
+          <w:tab w:val="num" w:pos="6480"/>
+        </w:tabs>
+        <w:ind w:left="6480" w:hanging="360"/>
+      </w:pPr>
+      <w:rPr>
+        <w:rFonts w:ascii="Wingdings" w:hAnsi="Wingdings" w:hint="default"/>
+        <w:sz w:val="20"/>
+      </w:rPr>
+    </w:lvl>
+    <w:lvl w:ilvl="8" w:tentative="1">
+      <w:start w:val="1"/>
+      <w:numFmt w:val="bullet"/>
+      <w:lvlText w:val=""/>
+      <w:lvlJc w:val="left"/>
+      <w:pPr>
+        <w:tabs>
+          <w:tab w:val="num" w:pos="7200"/>
+        </w:tabs>
+        <w:ind w:left="7200" w:hanging="360"/>
+      </w:pPr>
+      <w:rPr>
+        <w:rFonts w:ascii="Wingdings" w:hAnsi="Wingdings" w:hint="default"/>
+        <w:sz w:val="20"/>
+      </w:rPr>
+    </w:lvl>
+  </w:abstractNum>
+  <w:abstractNum w:abstractNumId="26" w15:restartNumberingAfterBreak="0">
     <w:nsid w:val="32C8522A"/>
     <w:multiLevelType w:val="multilevel"/>
     <w:tmpl w:val="CB760F48"/>
@@ -12608,7 +14100,7 @@
       </w:rPr>
     </w:lvl>
   </w:abstractNum>
-  <w:abstractNum w:abstractNumId="22" w15:restartNumberingAfterBreak="0">
+  <w:abstractNum w:abstractNumId="27" w15:restartNumberingAfterBreak="0">
     <w:nsid w:val="33A168C4"/>
     <w:multiLevelType w:val="multilevel"/>
     <w:tmpl w:val="CACEC8BC"/>
@@ -12757,7 +14249,7 @@
       </w:rPr>
     </w:lvl>
   </w:abstractNum>
-  <w:abstractNum w:abstractNumId="23" w15:restartNumberingAfterBreak="0">
+  <w:abstractNum w:abstractNumId="28" w15:restartNumberingAfterBreak="0">
     <w:nsid w:val="33F0380B"/>
     <w:multiLevelType w:val="multilevel"/>
     <w:tmpl w:val="907081EA"/>
@@ -12906,7 +14398,7 @@
       </w:rPr>
     </w:lvl>
   </w:abstractNum>
-  <w:abstractNum w:abstractNumId="24" w15:restartNumberingAfterBreak="0">
+  <w:abstractNum w:abstractNumId="29" w15:restartNumberingAfterBreak="0">
     <w:nsid w:val="365B7BCE"/>
     <w:multiLevelType w:val="multilevel"/>
     <w:tmpl w:val="D1264008"/>
@@ -13055,7 +14547,7 @@
       </w:rPr>
     </w:lvl>
   </w:abstractNum>
-  <w:abstractNum w:abstractNumId="25" w15:restartNumberingAfterBreak="0">
+  <w:abstractNum w:abstractNumId="30" w15:restartNumberingAfterBreak="0">
     <w:nsid w:val="37626FC1"/>
     <w:multiLevelType w:val="multilevel"/>
     <w:tmpl w:val="34121F4A"/>
@@ -13204,7 +14696,7 @@
       </w:rPr>
     </w:lvl>
   </w:abstractNum>
-  <w:abstractNum w:abstractNumId="26" w15:restartNumberingAfterBreak="0">
+  <w:abstractNum w:abstractNumId="31" w15:restartNumberingAfterBreak="0">
     <w:nsid w:val="391642AF"/>
     <w:multiLevelType w:val="multilevel"/>
     <w:tmpl w:val="E3385DA2"/>
@@ -13317,7 +14809,7 @@
       </w:pPr>
     </w:lvl>
   </w:abstractNum>
-  <w:abstractNum w:abstractNumId="27" w15:restartNumberingAfterBreak="0">
+  <w:abstractNum w:abstractNumId="32" w15:restartNumberingAfterBreak="0">
     <w:nsid w:val="39DC7036"/>
     <w:multiLevelType w:val="hybridMultilevel"/>
     <w:tmpl w:val="51BE521A"/>
@@ -13430,7 +14922,7 @@
       </w:rPr>
     </w:lvl>
   </w:abstractNum>
-  <w:abstractNum w:abstractNumId="28" w15:restartNumberingAfterBreak="0">
+  <w:abstractNum w:abstractNumId="33" w15:restartNumberingAfterBreak="0">
     <w:nsid w:val="3A714CB6"/>
     <w:multiLevelType w:val="multilevel"/>
     <w:tmpl w:val="44A4A662"/>
@@ -13547,7 +15039,7 @@
       </w:pPr>
     </w:lvl>
   </w:abstractNum>
-  <w:abstractNum w:abstractNumId="29" w15:restartNumberingAfterBreak="0">
+  <w:abstractNum w:abstractNumId="34" w15:restartNumberingAfterBreak="0">
     <w:nsid w:val="3A725A63"/>
     <w:multiLevelType w:val="multilevel"/>
     <w:tmpl w:val="7D7A53CC"/>
@@ -13696,7 +15188,305 @@
       </w:rPr>
     </w:lvl>
   </w:abstractNum>
-  <w:abstractNum w:abstractNumId="30" w15:restartNumberingAfterBreak="0">
+  <w:abstractNum w:abstractNumId="35" w15:restartNumberingAfterBreak="0">
+    <w:nsid w:val="3B085EF9"/>
+    <w:multiLevelType w:val="multilevel"/>
+    <w:tmpl w:val="C0E0CD80"/>
+    <w:lvl w:ilvl="0">
+      <w:start w:val="1"/>
+      <w:numFmt w:val="bullet"/>
+      <w:lvlText w:val=""/>
+      <w:lvlJc w:val="left"/>
+      <w:pPr>
+        <w:tabs>
+          <w:tab w:val="num" w:pos="1800"/>
+        </w:tabs>
+        <w:ind w:left="1800" w:hanging="360"/>
+      </w:pPr>
+      <w:rPr>
+        <w:rFonts w:ascii="Wingdings" w:hAnsi="Wingdings" w:hint="default"/>
+        <w:sz w:val="20"/>
+      </w:rPr>
+    </w:lvl>
+    <w:lvl w:ilvl="1" w:tentative="1">
+      <w:start w:val="1"/>
+      <w:numFmt w:val="bullet"/>
+      <w:lvlText w:val="o"/>
+      <w:lvlJc w:val="left"/>
+      <w:pPr>
+        <w:tabs>
+          <w:tab w:val="num" w:pos="2520"/>
+        </w:tabs>
+        <w:ind w:left="2520" w:hanging="360"/>
+      </w:pPr>
+      <w:rPr>
+        <w:rFonts w:ascii="Courier New" w:hAnsi="Courier New" w:hint="default"/>
+        <w:sz w:val="20"/>
+      </w:rPr>
+    </w:lvl>
+    <w:lvl w:ilvl="2" w:tentative="1">
+      <w:start w:val="1"/>
+      <w:numFmt w:val="bullet"/>
+      <w:lvlText w:val=""/>
+      <w:lvlJc w:val="left"/>
+      <w:pPr>
+        <w:tabs>
+          <w:tab w:val="num" w:pos="3240"/>
+        </w:tabs>
+        <w:ind w:left="3240" w:hanging="360"/>
+      </w:pPr>
+      <w:rPr>
+        <w:rFonts w:ascii="Wingdings" w:hAnsi="Wingdings" w:hint="default"/>
+        <w:sz w:val="20"/>
+      </w:rPr>
+    </w:lvl>
+    <w:lvl w:ilvl="3" w:tentative="1">
+      <w:start w:val="1"/>
+      <w:numFmt w:val="bullet"/>
+      <w:lvlText w:val=""/>
+      <w:lvlJc w:val="left"/>
+      <w:pPr>
+        <w:tabs>
+          <w:tab w:val="num" w:pos="3960"/>
+        </w:tabs>
+        <w:ind w:left="3960" w:hanging="360"/>
+      </w:pPr>
+      <w:rPr>
+        <w:rFonts w:ascii="Wingdings" w:hAnsi="Wingdings" w:hint="default"/>
+        <w:sz w:val="20"/>
+      </w:rPr>
+    </w:lvl>
+    <w:lvl w:ilvl="4" w:tentative="1">
+      <w:start w:val="1"/>
+      <w:numFmt w:val="bullet"/>
+      <w:lvlText w:val=""/>
+      <w:lvlJc w:val="left"/>
+      <w:pPr>
+        <w:tabs>
+          <w:tab w:val="num" w:pos="4680"/>
+        </w:tabs>
+        <w:ind w:left="4680" w:hanging="360"/>
+      </w:pPr>
+      <w:rPr>
+        <w:rFonts w:ascii="Wingdings" w:hAnsi="Wingdings" w:hint="default"/>
+        <w:sz w:val="20"/>
+      </w:rPr>
+    </w:lvl>
+    <w:lvl w:ilvl="5" w:tentative="1">
+      <w:start w:val="1"/>
+      <w:numFmt w:val="bullet"/>
+      <w:lvlText w:val=""/>
+      <w:lvlJc w:val="left"/>
+      <w:pPr>
+        <w:tabs>
+          <w:tab w:val="num" w:pos="5400"/>
+        </w:tabs>
+        <w:ind w:left="5400" w:hanging="360"/>
+      </w:pPr>
+      <w:rPr>
+        <w:rFonts w:ascii="Wingdings" w:hAnsi="Wingdings" w:hint="default"/>
+        <w:sz w:val="20"/>
+      </w:rPr>
+    </w:lvl>
+    <w:lvl w:ilvl="6" w:tentative="1">
+      <w:start w:val="1"/>
+      <w:numFmt w:val="bullet"/>
+      <w:lvlText w:val=""/>
+      <w:lvlJc w:val="left"/>
+      <w:pPr>
+        <w:tabs>
+          <w:tab w:val="num" w:pos="6120"/>
+        </w:tabs>
+        <w:ind w:left="6120" w:hanging="360"/>
+      </w:pPr>
+      <w:rPr>
+        <w:rFonts w:ascii="Wingdings" w:hAnsi="Wingdings" w:hint="default"/>
+        <w:sz w:val="20"/>
+      </w:rPr>
+    </w:lvl>
+    <w:lvl w:ilvl="7" w:tentative="1">
+      <w:start w:val="1"/>
+      <w:numFmt w:val="bullet"/>
+      <w:lvlText w:val=""/>
+      <w:lvlJc w:val="left"/>
+      <w:pPr>
+        <w:tabs>
+          <w:tab w:val="num" w:pos="6840"/>
+        </w:tabs>
+        <w:ind w:left="6840" w:hanging="360"/>
+      </w:pPr>
+      <w:rPr>
+        <w:rFonts w:ascii="Wingdings" w:hAnsi="Wingdings" w:hint="default"/>
+        <w:sz w:val="20"/>
+      </w:rPr>
+    </w:lvl>
+    <w:lvl w:ilvl="8" w:tentative="1">
+      <w:start w:val="1"/>
+      <w:numFmt w:val="bullet"/>
+      <w:lvlText w:val=""/>
+      <w:lvlJc w:val="left"/>
+      <w:pPr>
+        <w:tabs>
+          <w:tab w:val="num" w:pos="7560"/>
+        </w:tabs>
+        <w:ind w:left="7560" w:hanging="360"/>
+      </w:pPr>
+      <w:rPr>
+        <w:rFonts w:ascii="Wingdings" w:hAnsi="Wingdings" w:hint="default"/>
+        <w:sz w:val="20"/>
+      </w:rPr>
+    </w:lvl>
+  </w:abstractNum>
+  <w:abstractNum w:abstractNumId="36" w15:restartNumberingAfterBreak="0">
+    <w:nsid w:val="3B4F0ABF"/>
+    <w:multiLevelType w:val="multilevel"/>
+    <w:tmpl w:val="D7522150"/>
+    <w:lvl w:ilvl="0">
+      <w:start w:val="1"/>
+      <w:numFmt w:val="bullet"/>
+      <w:lvlText w:val=""/>
+      <w:lvlJc w:val="left"/>
+      <w:pPr>
+        <w:tabs>
+          <w:tab w:val="num" w:pos="1800"/>
+        </w:tabs>
+        <w:ind w:left="1800" w:hanging="360"/>
+      </w:pPr>
+      <w:rPr>
+        <w:rFonts w:ascii="Symbol" w:hAnsi="Symbol" w:hint="default"/>
+        <w:sz w:val="20"/>
+      </w:rPr>
+    </w:lvl>
+    <w:lvl w:ilvl="1" w:tentative="1">
+      <w:start w:val="1"/>
+      <w:numFmt w:val="bullet"/>
+      <w:lvlText w:val="o"/>
+      <w:lvlJc w:val="left"/>
+      <w:pPr>
+        <w:tabs>
+          <w:tab w:val="num" w:pos="2520"/>
+        </w:tabs>
+        <w:ind w:left="2520" w:hanging="360"/>
+      </w:pPr>
+      <w:rPr>
+        <w:rFonts w:ascii="Courier New" w:hAnsi="Courier New" w:hint="default"/>
+        <w:sz w:val="20"/>
+      </w:rPr>
+    </w:lvl>
+    <w:lvl w:ilvl="2" w:tentative="1">
+      <w:start w:val="1"/>
+      <w:numFmt w:val="bullet"/>
+      <w:lvlText w:val=""/>
+      <w:lvlJc w:val="left"/>
+      <w:pPr>
+        <w:tabs>
+          <w:tab w:val="num" w:pos="3240"/>
+        </w:tabs>
+        <w:ind w:left="3240" w:hanging="360"/>
+      </w:pPr>
+      <w:rPr>
+        <w:rFonts w:ascii="Wingdings" w:hAnsi="Wingdings" w:hint="default"/>
+        <w:sz w:val="20"/>
+      </w:rPr>
+    </w:lvl>
+    <w:lvl w:ilvl="3" w:tentative="1">
+      <w:start w:val="1"/>
+      <w:numFmt w:val="bullet"/>
+      <w:lvlText w:val=""/>
+      <w:lvlJc w:val="left"/>
+      <w:pPr>
+        <w:tabs>
+          <w:tab w:val="num" w:pos="3960"/>
+        </w:tabs>
+        <w:ind w:left="3960" w:hanging="360"/>
+      </w:pPr>
+      <w:rPr>
+        <w:rFonts w:ascii="Wingdings" w:hAnsi="Wingdings" w:hint="default"/>
+        <w:sz w:val="20"/>
+      </w:rPr>
+    </w:lvl>
+    <w:lvl w:ilvl="4" w:tentative="1">
+      <w:start w:val="1"/>
+      <w:numFmt w:val="bullet"/>
+      <w:lvlText w:val=""/>
+      <w:lvlJc w:val="left"/>
+      <w:pPr>
+        <w:tabs>
+          <w:tab w:val="num" w:pos="4680"/>
+        </w:tabs>
+        <w:ind w:left="4680" w:hanging="360"/>
+      </w:pPr>
+      <w:rPr>
+        <w:rFonts w:ascii="Wingdings" w:hAnsi="Wingdings" w:hint="default"/>
+        <w:sz w:val="20"/>
+      </w:rPr>
+    </w:lvl>
+    <w:lvl w:ilvl="5" w:tentative="1">
+      <w:start w:val="1"/>
+      <w:numFmt w:val="bullet"/>
+      <w:lvlText w:val=""/>
+      <w:lvlJc w:val="left"/>
+      <w:pPr>
+        <w:tabs>
+          <w:tab w:val="num" w:pos="5400"/>
+        </w:tabs>
+        <w:ind w:left="5400" w:hanging="360"/>
+      </w:pPr>
+      <w:rPr>
+        <w:rFonts w:ascii="Wingdings" w:hAnsi="Wingdings" w:hint="default"/>
+        <w:sz w:val="20"/>
+      </w:rPr>
+    </w:lvl>
+    <w:lvl w:ilvl="6" w:tentative="1">
+      <w:start w:val="1"/>
+      <w:numFmt w:val="bullet"/>
+      <w:lvlText w:val=""/>
+      <w:lvlJc w:val="left"/>
+      <w:pPr>
+        <w:tabs>
+          <w:tab w:val="num" w:pos="6120"/>
+        </w:tabs>
+        <w:ind w:left="6120" w:hanging="360"/>
+      </w:pPr>
+      <w:rPr>
+        <w:rFonts w:ascii="Wingdings" w:hAnsi="Wingdings" w:hint="default"/>
+        <w:sz w:val="20"/>
+      </w:rPr>
+    </w:lvl>
+    <w:lvl w:ilvl="7" w:tentative="1">
+      <w:start w:val="1"/>
+      <w:numFmt w:val="bullet"/>
+      <w:lvlText w:val=""/>
+      <w:lvlJc w:val="left"/>
+      <w:pPr>
+        <w:tabs>
+          <w:tab w:val="num" w:pos="6840"/>
+        </w:tabs>
+        <w:ind w:left="6840" w:hanging="360"/>
+      </w:pPr>
+      <w:rPr>
+        <w:rFonts w:ascii="Wingdings" w:hAnsi="Wingdings" w:hint="default"/>
+        <w:sz w:val="20"/>
+      </w:rPr>
+    </w:lvl>
+    <w:lvl w:ilvl="8" w:tentative="1">
+      <w:start w:val="1"/>
+      <w:numFmt w:val="bullet"/>
+      <w:lvlText w:val=""/>
+      <w:lvlJc w:val="left"/>
+      <w:pPr>
+        <w:tabs>
+          <w:tab w:val="num" w:pos="7560"/>
+        </w:tabs>
+        <w:ind w:left="7560" w:hanging="360"/>
+      </w:pPr>
+      <w:rPr>
+        <w:rFonts w:ascii="Wingdings" w:hAnsi="Wingdings" w:hint="default"/>
+        <w:sz w:val="20"/>
+      </w:rPr>
+    </w:lvl>
+  </w:abstractNum>
+  <w:abstractNum w:abstractNumId="37" w15:restartNumberingAfterBreak="0">
     <w:nsid w:val="3BD92610"/>
     <w:multiLevelType w:val="multilevel"/>
     <w:tmpl w:val="CD829BFE"/>
@@ -13845,7 +15635,7 @@
       </w:rPr>
     </w:lvl>
   </w:abstractNum>
-  <w:abstractNum w:abstractNumId="31" w15:restartNumberingAfterBreak="0">
+  <w:abstractNum w:abstractNumId="38" w15:restartNumberingAfterBreak="0">
     <w:nsid w:val="4583717A"/>
     <w:multiLevelType w:val="multilevel"/>
     <w:tmpl w:val="CB760F48"/>
@@ -13994,7 +15784,7 @@
       </w:rPr>
     </w:lvl>
   </w:abstractNum>
-  <w:abstractNum w:abstractNumId="32" w15:restartNumberingAfterBreak="0">
+  <w:abstractNum w:abstractNumId="39" w15:restartNumberingAfterBreak="0">
     <w:nsid w:val="46BC68D5"/>
     <w:multiLevelType w:val="multilevel"/>
     <w:tmpl w:val="2052491C"/>
@@ -14143,7 +15933,7 @@
       </w:rPr>
     </w:lvl>
   </w:abstractNum>
-  <w:abstractNum w:abstractNumId="33" w15:restartNumberingAfterBreak="0">
+  <w:abstractNum w:abstractNumId="40" w15:restartNumberingAfterBreak="0">
     <w:nsid w:val="47666201"/>
     <w:multiLevelType w:val="multilevel"/>
     <w:tmpl w:val="34A27906"/>
@@ -14256,7 +16046,7 @@
       </w:pPr>
     </w:lvl>
   </w:abstractNum>
-  <w:abstractNum w:abstractNumId="34" w15:restartNumberingAfterBreak="0">
+  <w:abstractNum w:abstractNumId="41" w15:restartNumberingAfterBreak="0">
     <w:nsid w:val="48455332"/>
     <w:multiLevelType w:val="multilevel"/>
     <w:tmpl w:val="C6C8A0F6"/>
@@ -14405,7 +16195,7 @@
       </w:rPr>
     </w:lvl>
   </w:abstractNum>
-  <w:abstractNum w:abstractNumId="35" w15:restartNumberingAfterBreak="0">
+  <w:abstractNum w:abstractNumId="42" w15:restartNumberingAfterBreak="0">
     <w:nsid w:val="492A0920"/>
     <w:multiLevelType w:val="multilevel"/>
     <w:tmpl w:val="FDFA1260"/>
@@ -14546,7 +16336,7 @@
       </w:rPr>
     </w:lvl>
   </w:abstractNum>
-  <w:abstractNum w:abstractNumId="36" w15:restartNumberingAfterBreak="0">
+  <w:abstractNum w:abstractNumId="43" w15:restartNumberingAfterBreak="0">
     <w:nsid w:val="4C406AC6"/>
     <w:multiLevelType w:val="hybridMultilevel"/>
     <w:tmpl w:val="ABC8C7F2"/>
@@ -14659,7 +16449,7 @@
       </w:rPr>
     </w:lvl>
   </w:abstractNum>
-  <w:abstractNum w:abstractNumId="37" w15:restartNumberingAfterBreak="0">
+  <w:abstractNum w:abstractNumId="44" w15:restartNumberingAfterBreak="0">
     <w:nsid w:val="4F117A24"/>
     <w:multiLevelType w:val="hybridMultilevel"/>
     <w:tmpl w:val="F4644D9A"/>
@@ -14772,7 +16562,7 @@
       </w:rPr>
     </w:lvl>
   </w:abstractNum>
-  <w:abstractNum w:abstractNumId="38" w15:restartNumberingAfterBreak="0">
+  <w:abstractNum w:abstractNumId="45" w15:restartNumberingAfterBreak="0">
     <w:nsid w:val="50354BA8"/>
     <w:multiLevelType w:val="multilevel"/>
     <w:tmpl w:val="59F47366"/>
@@ -14921,7 +16711,7 @@
       </w:rPr>
     </w:lvl>
   </w:abstractNum>
-  <w:abstractNum w:abstractNumId="39" w15:restartNumberingAfterBreak="0">
+  <w:abstractNum w:abstractNumId="46" w15:restartNumberingAfterBreak="0">
     <w:nsid w:val="511A1588"/>
     <w:multiLevelType w:val="multilevel"/>
     <w:tmpl w:val="F36C02BA"/>
@@ -15070,7 +16860,7 @@
       </w:rPr>
     </w:lvl>
   </w:abstractNum>
-  <w:abstractNum w:abstractNumId="40" w15:restartNumberingAfterBreak="0">
+  <w:abstractNum w:abstractNumId="47" w15:restartNumberingAfterBreak="0">
     <w:nsid w:val="541D2C38"/>
     <w:multiLevelType w:val="multilevel"/>
     <w:tmpl w:val="575CE794"/>
@@ -15219,7 +17009,7 @@
       </w:rPr>
     </w:lvl>
   </w:abstractNum>
-  <w:abstractNum w:abstractNumId="41" w15:restartNumberingAfterBreak="0">
+  <w:abstractNum w:abstractNumId="48" w15:restartNumberingAfterBreak="0">
     <w:nsid w:val="548B19FD"/>
     <w:multiLevelType w:val="multilevel"/>
     <w:tmpl w:val="481271A8"/>
@@ -15332,7 +17122,7 @@
       </w:pPr>
     </w:lvl>
   </w:abstractNum>
-  <w:abstractNum w:abstractNumId="42" w15:restartNumberingAfterBreak="0">
+  <w:abstractNum w:abstractNumId="49" w15:restartNumberingAfterBreak="0">
     <w:nsid w:val="5755243D"/>
     <w:multiLevelType w:val="multilevel"/>
     <w:tmpl w:val="F41449E4"/>
@@ -15481,7 +17271,7 @@
       </w:rPr>
     </w:lvl>
   </w:abstractNum>
-  <w:abstractNum w:abstractNumId="43" w15:restartNumberingAfterBreak="0">
+  <w:abstractNum w:abstractNumId="50" w15:restartNumberingAfterBreak="0">
     <w:nsid w:val="57EB2DC8"/>
     <w:multiLevelType w:val="multilevel"/>
     <w:tmpl w:val="4950F4AA"/>
@@ -15630,7 +17420,7 @@
       </w:rPr>
     </w:lvl>
   </w:abstractNum>
-  <w:abstractNum w:abstractNumId="44" w15:restartNumberingAfterBreak="0">
+  <w:abstractNum w:abstractNumId="51" w15:restartNumberingAfterBreak="0">
     <w:nsid w:val="57F63621"/>
     <w:multiLevelType w:val="multilevel"/>
     <w:tmpl w:val="C222143A"/>
@@ -15779,7 +17569,7 @@
       </w:rPr>
     </w:lvl>
   </w:abstractNum>
-  <w:abstractNum w:abstractNumId="45" w15:restartNumberingAfterBreak="0">
+  <w:abstractNum w:abstractNumId="52" w15:restartNumberingAfterBreak="0">
     <w:nsid w:val="58933F39"/>
     <w:multiLevelType w:val="multilevel"/>
     <w:tmpl w:val="748445DE"/>
@@ -15928,7 +17718,7 @@
       </w:rPr>
     </w:lvl>
   </w:abstractNum>
-  <w:abstractNum w:abstractNumId="46" w15:restartNumberingAfterBreak="0">
+  <w:abstractNum w:abstractNumId="53" w15:restartNumberingAfterBreak="0">
     <w:nsid w:val="589D4B79"/>
     <w:multiLevelType w:val="multilevel"/>
     <w:tmpl w:val="393073D6"/>
@@ -16077,7 +17867,7 @@
       </w:rPr>
     </w:lvl>
   </w:abstractNum>
-  <w:abstractNum w:abstractNumId="47" w15:restartNumberingAfterBreak="0">
+  <w:abstractNum w:abstractNumId="54" w15:restartNumberingAfterBreak="0">
     <w:nsid w:val="5B2B5A58"/>
     <w:multiLevelType w:val="multilevel"/>
     <w:tmpl w:val="73282A76"/>
@@ -16222,7 +18012,7 @@
       </w:rPr>
     </w:lvl>
   </w:abstractNum>
-  <w:abstractNum w:abstractNumId="48" w15:restartNumberingAfterBreak="0">
+  <w:abstractNum w:abstractNumId="55" w15:restartNumberingAfterBreak="0">
     <w:nsid w:val="5B6F6DD3"/>
     <w:multiLevelType w:val="multilevel"/>
     <w:tmpl w:val="FF7E1236"/>
@@ -16371,7 +18161,7 @@
       </w:rPr>
     </w:lvl>
   </w:abstractNum>
-  <w:abstractNum w:abstractNumId="49" w15:restartNumberingAfterBreak="0">
+  <w:abstractNum w:abstractNumId="56" w15:restartNumberingAfterBreak="0">
     <w:nsid w:val="5BD83FBD"/>
     <w:multiLevelType w:val="multilevel"/>
     <w:tmpl w:val="F5960220"/>
@@ -16488,7 +18278,7 @@
       </w:pPr>
     </w:lvl>
   </w:abstractNum>
-  <w:abstractNum w:abstractNumId="50" w15:restartNumberingAfterBreak="0">
+  <w:abstractNum w:abstractNumId="57" w15:restartNumberingAfterBreak="0">
     <w:nsid w:val="5D7522AE"/>
     <w:multiLevelType w:val="multilevel"/>
     <w:tmpl w:val="37FA04B0"/>
@@ -16637,7 +18427,7 @@
       </w:rPr>
     </w:lvl>
   </w:abstractNum>
-  <w:abstractNum w:abstractNumId="51" w15:restartNumberingAfterBreak="0">
+  <w:abstractNum w:abstractNumId="58" w15:restartNumberingAfterBreak="0">
     <w:nsid w:val="5E693D1D"/>
     <w:multiLevelType w:val="multilevel"/>
     <w:tmpl w:val="7A00E3A0"/>
@@ -16786,7 +18576,7 @@
       </w:rPr>
     </w:lvl>
   </w:abstractNum>
-  <w:abstractNum w:abstractNumId="52" w15:restartNumberingAfterBreak="0">
+  <w:abstractNum w:abstractNumId="59" w15:restartNumberingAfterBreak="0">
     <w:nsid w:val="62570045"/>
     <w:multiLevelType w:val="multilevel"/>
     <w:tmpl w:val="0DE6B3EC"/>
@@ -16903,7 +18693,7 @@
       </w:pPr>
     </w:lvl>
   </w:abstractNum>
-  <w:abstractNum w:abstractNumId="53" w15:restartNumberingAfterBreak="0">
+  <w:abstractNum w:abstractNumId="60" w15:restartNumberingAfterBreak="0">
     <w:nsid w:val="62C72569"/>
     <w:multiLevelType w:val="multilevel"/>
     <w:tmpl w:val="D2A0D170"/>
@@ -17052,7 +18842,93 @@
       </w:rPr>
     </w:lvl>
   </w:abstractNum>
-  <w:abstractNum w:abstractNumId="54" w15:restartNumberingAfterBreak="0">
+  <w:abstractNum w:abstractNumId="61" w15:restartNumberingAfterBreak="0">
+    <w:nsid w:val="691A546B"/>
+    <w:multiLevelType w:val="hybridMultilevel"/>
+    <w:tmpl w:val="B8587698"/>
+    <w:lvl w:ilvl="0" w:tplc="0409000F">
+      <w:start w:val="1"/>
+      <w:numFmt w:val="decimal"/>
+      <w:lvlText w:val="%1."/>
+      <w:lvlJc w:val="left"/>
+      <w:pPr>
+        <w:ind w:left="720" w:hanging="360"/>
+      </w:pPr>
+    </w:lvl>
+    <w:lvl w:ilvl="1" w:tplc="04090019" w:tentative="1">
+      <w:start w:val="1"/>
+      <w:numFmt w:val="lowerLetter"/>
+      <w:lvlText w:val="%2."/>
+      <w:lvlJc w:val="left"/>
+      <w:pPr>
+        <w:ind w:left="1440" w:hanging="360"/>
+      </w:pPr>
+    </w:lvl>
+    <w:lvl w:ilvl="2" w:tplc="0409001B" w:tentative="1">
+      <w:start w:val="1"/>
+      <w:numFmt w:val="lowerRoman"/>
+      <w:lvlText w:val="%3."/>
+      <w:lvlJc w:val="right"/>
+      <w:pPr>
+        <w:ind w:left="2160" w:hanging="180"/>
+      </w:pPr>
+    </w:lvl>
+    <w:lvl w:ilvl="3" w:tplc="0409000F" w:tentative="1">
+      <w:start w:val="1"/>
+      <w:numFmt w:val="decimal"/>
+      <w:lvlText w:val="%4."/>
+      <w:lvlJc w:val="left"/>
+      <w:pPr>
+        <w:ind w:left="2880" w:hanging="360"/>
+      </w:pPr>
+    </w:lvl>
+    <w:lvl w:ilvl="4" w:tplc="04090019" w:tentative="1">
+      <w:start w:val="1"/>
+      <w:numFmt w:val="lowerLetter"/>
+      <w:lvlText w:val="%5."/>
+      <w:lvlJc w:val="left"/>
+      <w:pPr>
+        <w:ind w:left="3600" w:hanging="360"/>
+      </w:pPr>
+    </w:lvl>
+    <w:lvl w:ilvl="5" w:tplc="0409001B" w:tentative="1">
+      <w:start w:val="1"/>
+      <w:numFmt w:val="lowerRoman"/>
+      <w:lvlText w:val="%6."/>
+      <w:lvlJc w:val="right"/>
+      <w:pPr>
+        <w:ind w:left="4320" w:hanging="180"/>
+      </w:pPr>
+    </w:lvl>
+    <w:lvl w:ilvl="6" w:tplc="0409000F" w:tentative="1">
+      <w:start w:val="1"/>
+      <w:numFmt w:val="decimal"/>
+      <w:lvlText w:val="%7."/>
+      <w:lvlJc w:val="left"/>
+      <w:pPr>
+        <w:ind w:left="5040" w:hanging="360"/>
+      </w:pPr>
+    </w:lvl>
+    <w:lvl w:ilvl="7" w:tplc="04090019" w:tentative="1">
+      <w:start w:val="1"/>
+      <w:numFmt w:val="lowerLetter"/>
+      <w:lvlText w:val="%8."/>
+      <w:lvlJc w:val="left"/>
+      <w:pPr>
+        <w:ind w:left="5760" w:hanging="360"/>
+      </w:pPr>
+    </w:lvl>
+    <w:lvl w:ilvl="8" w:tplc="0409001B" w:tentative="1">
+      <w:start w:val="1"/>
+      <w:numFmt w:val="lowerRoman"/>
+      <w:lvlText w:val="%9."/>
+      <w:lvlJc w:val="right"/>
+      <w:pPr>
+        <w:ind w:left="6480" w:hanging="180"/>
+      </w:pPr>
+    </w:lvl>
+  </w:abstractNum>
+  <w:abstractNum w:abstractNumId="62" w15:restartNumberingAfterBreak="0">
     <w:nsid w:val="6E4522A8"/>
     <w:multiLevelType w:val="multilevel"/>
     <w:tmpl w:val="7CB467A2"/>
@@ -17201,7 +19077,7 @@
       </w:rPr>
     </w:lvl>
   </w:abstractNum>
-  <w:abstractNum w:abstractNumId="55" w15:restartNumberingAfterBreak="0">
+  <w:abstractNum w:abstractNumId="63" w15:restartNumberingAfterBreak="0">
     <w:nsid w:val="6F364B36"/>
     <w:multiLevelType w:val="multilevel"/>
     <w:tmpl w:val="BD82B540"/>
@@ -17350,7 +19226,7 @@
       </w:rPr>
     </w:lvl>
   </w:abstractNum>
-  <w:abstractNum w:abstractNumId="56" w15:restartNumberingAfterBreak="0">
+  <w:abstractNum w:abstractNumId="64" w15:restartNumberingAfterBreak="0">
     <w:nsid w:val="701E7FD5"/>
     <w:multiLevelType w:val="multilevel"/>
     <w:tmpl w:val="A2E6D8DA"/>
@@ -17471,7 +19347,7 @@
       </w:pPr>
     </w:lvl>
   </w:abstractNum>
-  <w:abstractNum w:abstractNumId="57" w15:restartNumberingAfterBreak="0">
+  <w:abstractNum w:abstractNumId="65" w15:restartNumberingAfterBreak="0">
     <w:nsid w:val="70F249C7"/>
     <w:multiLevelType w:val="multilevel"/>
     <w:tmpl w:val="4664C356"/>
@@ -17620,7 +19496,269 @@
       </w:rPr>
     </w:lvl>
   </w:abstractNum>
-  <w:abstractNum w:abstractNumId="58" w15:restartNumberingAfterBreak="0">
+  <w:abstractNum w:abstractNumId="66" w15:restartNumberingAfterBreak="0">
+    <w:nsid w:val="71602F3F"/>
+    <w:multiLevelType w:val="hybridMultilevel"/>
+    <w:tmpl w:val="9EC21862"/>
+    <w:lvl w:ilvl="0" w:tplc="04090003">
+      <w:start w:val="1"/>
+      <w:numFmt w:val="bullet"/>
+      <w:lvlText w:val="o"/>
+      <w:lvlJc w:val="left"/>
+      <w:pPr>
+        <w:ind w:left="1440" w:hanging="360"/>
+      </w:pPr>
+      <w:rPr>
+        <w:rFonts w:ascii="Courier New" w:hAnsi="Courier New" w:cs="Courier New" w:hint="default"/>
+      </w:rPr>
+    </w:lvl>
+    <w:lvl w:ilvl="1" w:tplc="04090003" w:tentative="1">
+      <w:start w:val="1"/>
+      <w:numFmt w:val="bullet"/>
+      <w:lvlText w:val="o"/>
+      <w:lvlJc w:val="left"/>
+      <w:pPr>
+        <w:ind w:left="2160" w:hanging="360"/>
+      </w:pPr>
+      <w:rPr>
+        <w:rFonts w:ascii="Courier New" w:hAnsi="Courier New" w:cs="Courier New" w:hint="default"/>
+      </w:rPr>
+    </w:lvl>
+    <w:lvl w:ilvl="2" w:tplc="04090005" w:tentative="1">
+      <w:start w:val="1"/>
+      <w:numFmt w:val="bullet"/>
+      <w:lvlText w:val=""/>
+      <w:lvlJc w:val="left"/>
+      <w:pPr>
+        <w:ind w:left="2880" w:hanging="360"/>
+      </w:pPr>
+      <w:rPr>
+        <w:rFonts w:ascii="Wingdings" w:hAnsi="Wingdings" w:hint="default"/>
+      </w:rPr>
+    </w:lvl>
+    <w:lvl w:ilvl="3" w:tplc="04090001" w:tentative="1">
+      <w:start w:val="1"/>
+      <w:numFmt w:val="bullet"/>
+      <w:lvlText w:val=""/>
+      <w:lvlJc w:val="left"/>
+      <w:pPr>
+        <w:ind w:left="3600" w:hanging="360"/>
+      </w:pPr>
+      <w:rPr>
+        <w:rFonts w:ascii="Symbol" w:hAnsi="Symbol" w:hint="default"/>
+      </w:rPr>
+    </w:lvl>
+    <w:lvl w:ilvl="4" w:tplc="04090003" w:tentative="1">
+      <w:start w:val="1"/>
+      <w:numFmt w:val="bullet"/>
+      <w:lvlText w:val="o"/>
+      <w:lvlJc w:val="left"/>
+      <w:pPr>
+        <w:ind w:left="4320" w:hanging="360"/>
+      </w:pPr>
+      <w:rPr>
+        <w:rFonts w:ascii="Courier New" w:hAnsi="Courier New" w:cs="Courier New" w:hint="default"/>
+      </w:rPr>
+    </w:lvl>
+    <w:lvl w:ilvl="5" w:tplc="04090005" w:tentative="1">
+      <w:start w:val="1"/>
+      <w:numFmt w:val="bullet"/>
+      <w:lvlText w:val=""/>
+      <w:lvlJc w:val="left"/>
+      <w:pPr>
+        <w:ind w:left="5040" w:hanging="360"/>
+      </w:pPr>
+      <w:rPr>
+        <w:rFonts w:ascii="Wingdings" w:hAnsi="Wingdings" w:hint="default"/>
+      </w:rPr>
+    </w:lvl>
+    <w:lvl w:ilvl="6" w:tplc="04090001" w:tentative="1">
+      <w:start w:val="1"/>
+      <w:numFmt w:val="bullet"/>
+      <w:lvlText w:val=""/>
+      <w:lvlJc w:val="left"/>
+      <w:pPr>
+        <w:ind w:left="5760" w:hanging="360"/>
+      </w:pPr>
+      <w:rPr>
+        <w:rFonts w:ascii="Symbol" w:hAnsi="Symbol" w:hint="default"/>
+      </w:rPr>
+    </w:lvl>
+    <w:lvl w:ilvl="7" w:tplc="04090003" w:tentative="1">
+      <w:start w:val="1"/>
+      <w:numFmt w:val="bullet"/>
+      <w:lvlText w:val="o"/>
+      <w:lvlJc w:val="left"/>
+      <w:pPr>
+        <w:ind w:left="6480" w:hanging="360"/>
+      </w:pPr>
+      <w:rPr>
+        <w:rFonts w:ascii="Courier New" w:hAnsi="Courier New" w:cs="Courier New" w:hint="default"/>
+      </w:rPr>
+    </w:lvl>
+    <w:lvl w:ilvl="8" w:tplc="04090005" w:tentative="1">
+      <w:start w:val="1"/>
+      <w:numFmt w:val="bullet"/>
+      <w:lvlText w:val=""/>
+      <w:lvlJc w:val="left"/>
+      <w:pPr>
+        <w:ind w:left="7200" w:hanging="360"/>
+      </w:pPr>
+      <w:rPr>
+        <w:rFonts w:ascii="Wingdings" w:hAnsi="Wingdings" w:hint="default"/>
+      </w:rPr>
+    </w:lvl>
+  </w:abstractNum>
+  <w:abstractNum w:abstractNumId="67" w15:restartNumberingAfterBreak="0">
+    <w:nsid w:val="749E2C91"/>
+    <w:multiLevelType w:val="multilevel"/>
+    <w:tmpl w:val="CCF46B72"/>
+    <w:lvl w:ilvl="0">
+      <w:start w:val="1"/>
+      <w:numFmt w:val="bullet"/>
+      <w:lvlText w:val=""/>
+      <w:lvlJc w:val="left"/>
+      <w:pPr>
+        <w:tabs>
+          <w:tab w:val="num" w:pos="720"/>
+        </w:tabs>
+        <w:ind w:left="720" w:hanging="360"/>
+      </w:pPr>
+      <w:rPr>
+        <w:rFonts w:ascii="Symbol" w:hAnsi="Symbol" w:hint="default"/>
+        <w:sz w:val="20"/>
+      </w:rPr>
+    </w:lvl>
+    <w:lvl w:ilvl="1" w:tentative="1">
+      <w:start w:val="1"/>
+      <w:numFmt w:val="bullet"/>
+      <w:lvlText w:val="o"/>
+      <w:lvlJc w:val="left"/>
+      <w:pPr>
+        <w:tabs>
+          <w:tab w:val="num" w:pos="1440"/>
+        </w:tabs>
+        <w:ind w:left="1440" w:hanging="360"/>
+      </w:pPr>
+      <w:rPr>
+        <w:rFonts w:ascii="Courier New" w:hAnsi="Courier New" w:hint="default"/>
+        <w:sz w:val="20"/>
+      </w:rPr>
+    </w:lvl>
+    <w:lvl w:ilvl="2" w:tentative="1">
+      <w:start w:val="1"/>
+      <w:numFmt w:val="bullet"/>
+      <w:lvlText w:val=""/>
+      <w:lvlJc w:val="left"/>
+      <w:pPr>
+        <w:tabs>
+          <w:tab w:val="num" w:pos="2160"/>
+        </w:tabs>
+        <w:ind w:left="2160" w:hanging="360"/>
+      </w:pPr>
+      <w:rPr>
+        <w:rFonts w:ascii="Wingdings" w:hAnsi="Wingdings" w:hint="default"/>
+        <w:sz w:val="20"/>
+      </w:rPr>
+    </w:lvl>
+    <w:lvl w:ilvl="3" w:tentative="1">
+      <w:start w:val="1"/>
+      <w:numFmt w:val="bullet"/>
+      <w:lvlText w:val=""/>
+      <w:lvlJc w:val="left"/>
+      <w:pPr>
+        <w:tabs>
+          <w:tab w:val="num" w:pos="2880"/>
+        </w:tabs>
+        <w:ind w:left="2880" w:hanging="360"/>
+      </w:pPr>
+      <w:rPr>
+        <w:rFonts w:ascii="Wingdings" w:hAnsi="Wingdings" w:hint="default"/>
+        <w:sz w:val="20"/>
+      </w:rPr>
+    </w:lvl>
+    <w:lvl w:ilvl="4" w:tentative="1">
+      <w:start w:val="1"/>
+      <w:numFmt w:val="bullet"/>
+      <w:lvlText w:val=""/>
+      <w:lvlJc w:val="left"/>
+      <w:pPr>
+        <w:tabs>
+          <w:tab w:val="num" w:pos="3600"/>
+        </w:tabs>
+        <w:ind w:left="3600" w:hanging="360"/>
+      </w:pPr>
+      <w:rPr>
+        <w:rFonts w:ascii="Wingdings" w:hAnsi="Wingdings" w:hint="default"/>
+        <w:sz w:val="20"/>
+      </w:rPr>
+    </w:lvl>
+    <w:lvl w:ilvl="5" w:tentative="1">
+      <w:start w:val="1"/>
+      <w:numFmt w:val="bullet"/>
+      <w:lvlText w:val=""/>
+      <w:lvlJc w:val="left"/>
+      <w:pPr>
+        <w:tabs>
+          <w:tab w:val="num" w:pos="4320"/>
+        </w:tabs>
+        <w:ind w:left="4320" w:hanging="360"/>
+      </w:pPr>
+      <w:rPr>
+        <w:rFonts w:ascii="Wingdings" w:hAnsi="Wingdings" w:hint="default"/>
+        <w:sz w:val="20"/>
+      </w:rPr>
+    </w:lvl>
+    <w:lvl w:ilvl="6" w:tentative="1">
+      <w:start w:val="1"/>
+      <w:numFmt w:val="bullet"/>
+      <w:lvlText w:val=""/>
+      <w:lvlJc w:val="left"/>
+      <w:pPr>
+        <w:tabs>
+          <w:tab w:val="num" w:pos="5040"/>
+        </w:tabs>
+        <w:ind w:left="5040" w:hanging="360"/>
+      </w:pPr>
+      <w:rPr>
+        <w:rFonts w:ascii="Wingdings" w:hAnsi="Wingdings" w:hint="default"/>
+        <w:sz w:val="20"/>
+      </w:rPr>
+    </w:lvl>
+    <w:lvl w:ilvl="7" w:tentative="1">
+      <w:start w:val="1"/>
+      <w:numFmt w:val="bullet"/>
+      <w:lvlText w:val=""/>
+      <w:lvlJc w:val="left"/>
+      <w:pPr>
+        <w:tabs>
+          <w:tab w:val="num" w:pos="5760"/>
+        </w:tabs>
+        <w:ind w:left="5760" w:hanging="360"/>
+      </w:pPr>
+      <w:rPr>
+        <w:rFonts w:ascii="Wingdings" w:hAnsi="Wingdings" w:hint="default"/>
+        <w:sz w:val="20"/>
+      </w:rPr>
+    </w:lvl>
+    <w:lvl w:ilvl="8" w:tentative="1">
+      <w:start w:val="1"/>
+      <w:numFmt w:val="bullet"/>
+      <w:lvlText w:val=""/>
+      <w:lvlJc w:val="left"/>
+      <w:pPr>
+        <w:tabs>
+          <w:tab w:val="num" w:pos="6480"/>
+        </w:tabs>
+        <w:ind w:left="6480" w:hanging="360"/>
+      </w:pPr>
+      <w:rPr>
+        <w:rFonts w:ascii="Wingdings" w:hAnsi="Wingdings" w:hint="default"/>
+        <w:sz w:val="20"/>
+      </w:rPr>
+    </w:lvl>
+  </w:abstractNum>
+  <w:abstractNum w:abstractNumId="68" w15:restartNumberingAfterBreak="0">
     <w:nsid w:val="751E58BB"/>
     <w:multiLevelType w:val="multilevel"/>
     <w:tmpl w:val="A2EE228A"/>
@@ -17769,7 +19907,7 @@
       </w:rPr>
     </w:lvl>
   </w:abstractNum>
-  <w:abstractNum w:abstractNumId="59" w15:restartNumberingAfterBreak="0">
+  <w:abstractNum w:abstractNumId="69" w15:restartNumberingAfterBreak="0">
     <w:nsid w:val="76184472"/>
     <w:multiLevelType w:val="multilevel"/>
     <w:tmpl w:val="1794E5BA"/>
@@ -17918,7 +20056,7 @@
       </w:rPr>
     </w:lvl>
   </w:abstractNum>
-  <w:abstractNum w:abstractNumId="60" w15:restartNumberingAfterBreak="0">
+  <w:abstractNum w:abstractNumId="70" w15:restartNumberingAfterBreak="0">
     <w:nsid w:val="7BBE0636"/>
     <w:multiLevelType w:val="multilevel"/>
     <w:tmpl w:val="FC4E00C0"/>
@@ -18067,7 +20205,7 @@
       </w:rPr>
     </w:lvl>
   </w:abstractNum>
-  <w:abstractNum w:abstractNumId="61" w15:restartNumberingAfterBreak="0">
+  <w:abstractNum w:abstractNumId="71" w15:restartNumberingAfterBreak="0">
     <w:nsid w:val="7C005A89"/>
     <w:multiLevelType w:val="multilevel"/>
     <w:tmpl w:val="067ACB9A"/>
@@ -18216,7 +20354,7 @@
       </w:rPr>
     </w:lvl>
   </w:abstractNum>
-  <w:abstractNum w:abstractNumId="62" w15:restartNumberingAfterBreak="0">
+  <w:abstractNum w:abstractNumId="72" w15:restartNumberingAfterBreak="0">
     <w:nsid w:val="7EF5574A"/>
     <w:multiLevelType w:val="multilevel"/>
     <w:tmpl w:val="39920322"/>
@@ -18359,193 +20497,223 @@
     </w:lvl>
   </w:abstractNum>
   <w:num w:numId="1" w16cid:durableId="1692032181">
-    <w:abstractNumId w:val="40"/>
+    <w:abstractNumId w:val="47"/>
   </w:num>
   <w:num w:numId="2" w16cid:durableId="620765089">
-    <w:abstractNumId w:val="46"/>
+    <w:abstractNumId w:val="53"/>
   </w:num>
   <w:num w:numId="3" w16cid:durableId="1824855751">
-    <w:abstractNumId w:val="9"/>
+    <w:abstractNumId w:val="10"/>
   </w:num>
   <w:num w:numId="4" w16cid:durableId="802382386">
     <w:abstractNumId w:val="2"/>
   </w:num>
   <w:num w:numId="5" w16cid:durableId="244919198">
+    <w:abstractNumId w:val="57"/>
+  </w:num>
+  <w:num w:numId="6" w16cid:durableId="1754085120">
+    <w:abstractNumId w:val="56"/>
+  </w:num>
+  <w:num w:numId="7" w16cid:durableId="348684218">
+    <w:abstractNumId w:val="15"/>
+  </w:num>
+  <w:num w:numId="8" w16cid:durableId="2122215532">
     <w:abstractNumId w:val="50"/>
   </w:num>
-  <w:num w:numId="6" w16cid:durableId="1754085120">
-    <w:abstractNumId w:val="49"/>
-  </w:num>
-  <w:num w:numId="7" w16cid:durableId="348684218">
-    <w:abstractNumId w:val="14"/>
-  </w:num>
-  <w:num w:numId="8" w16cid:durableId="2122215532">
-    <w:abstractNumId w:val="43"/>
-  </w:num>
   <w:num w:numId="9" w16cid:durableId="741608110">
-    <w:abstractNumId w:val="22"/>
+    <w:abstractNumId w:val="27"/>
   </w:num>
   <w:num w:numId="10" w16cid:durableId="1812288171">
-    <w:abstractNumId w:val="45"/>
+    <w:abstractNumId w:val="52"/>
   </w:num>
   <w:num w:numId="11" w16cid:durableId="945382212">
-    <w:abstractNumId w:val="33"/>
+    <w:abstractNumId w:val="40"/>
   </w:num>
   <w:num w:numId="12" w16cid:durableId="660894014">
-    <w:abstractNumId w:val="61"/>
+    <w:abstractNumId w:val="71"/>
   </w:num>
   <w:num w:numId="13" w16cid:durableId="463734374">
-    <w:abstractNumId w:val="15"/>
+    <w:abstractNumId w:val="16"/>
   </w:num>
   <w:num w:numId="14" w16cid:durableId="659117917">
-    <w:abstractNumId w:val="53"/>
+    <w:abstractNumId w:val="60"/>
   </w:num>
   <w:num w:numId="15" w16cid:durableId="949124906">
-    <w:abstractNumId w:val="8"/>
+    <w:abstractNumId w:val="9"/>
   </w:num>
   <w:num w:numId="16" w16cid:durableId="136844127">
-    <w:abstractNumId w:val="51"/>
+    <w:abstractNumId w:val="58"/>
   </w:num>
   <w:num w:numId="17" w16cid:durableId="1855342716">
-    <w:abstractNumId w:val="48"/>
+    <w:abstractNumId w:val="55"/>
   </w:num>
   <w:num w:numId="18" w16cid:durableId="1691561217">
-    <w:abstractNumId w:val="56"/>
+    <w:abstractNumId w:val="64"/>
   </w:num>
   <w:num w:numId="19" w16cid:durableId="627904168">
-    <w:abstractNumId w:val="19"/>
+    <w:abstractNumId w:val="23"/>
   </w:num>
   <w:num w:numId="20" w16cid:durableId="1757021464">
     <w:abstractNumId w:val="1"/>
   </w:num>
   <w:num w:numId="21" w16cid:durableId="189686660">
-    <w:abstractNumId w:val="60"/>
+    <w:abstractNumId w:val="70"/>
   </w:num>
   <w:num w:numId="22" w16cid:durableId="147943839">
-    <w:abstractNumId w:val="4"/>
+    <w:abstractNumId w:val="5"/>
   </w:num>
   <w:num w:numId="23" w16cid:durableId="1236669629">
+    <w:abstractNumId w:val="31"/>
+  </w:num>
+  <w:num w:numId="24" w16cid:durableId="531580455">
+    <w:abstractNumId w:val="65"/>
+  </w:num>
+  <w:num w:numId="25" w16cid:durableId="944507528">
+    <w:abstractNumId w:val="7"/>
+  </w:num>
+  <w:num w:numId="26" w16cid:durableId="2056156880">
+    <w:abstractNumId w:val="22"/>
+  </w:num>
+  <w:num w:numId="27" w16cid:durableId="2033528958">
+    <w:abstractNumId w:val="59"/>
+  </w:num>
+  <w:num w:numId="28" w16cid:durableId="1593782634">
+    <w:abstractNumId w:val="72"/>
+  </w:num>
+  <w:num w:numId="29" w16cid:durableId="1371151830">
+    <w:abstractNumId w:val="18"/>
+  </w:num>
+  <w:num w:numId="30" w16cid:durableId="740254169">
+    <w:abstractNumId w:val="42"/>
+  </w:num>
+  <w:num w:numId="31" w16cid:durableId="1650665911">
+    <w:abstractNumId w:val="69"/>
+  </w:num>
+  <w:num w:numId="32" w16cid:durableId="2065524186">
+    <w:abstractNumId w:val="14"/>
+  </w:num>
+  <w:num w:numId="33" w16cid:durableId="2122723735">
+    <w:abstractNumId w:val="12"/>
+  </w:num>
+  <w:num w:numId="34" w16cid:durableId="1876849658">
+    <w:abstractNumId w:val="17"/>
+  </w:num>
+  <w:num w:numId="35" w16cid:durableId="913012813">
+    <w:abstractNumId w:val="68"/>
+  </w:num>
+  <w:num w:numId="36" w16cid:durableId="1480224641">
+    <w:abstractNumId w:val="48"/>
+  </w:num>
+  <w:num w:numId="37" w16cid:durableId="550113519">
+    <w:abstractNumId w:val="51"/>
+  </w:num>
+  <w:num w:numId="38" w16cid:durableId="787240400">
+    <w:abstractNumId w:val="38"/>
+  </w:num>
+  <w:num w:numId="39" w16cid:durableId="500856024">
+    <w:abstractNumId w:val="62"/>
+  </w:num>
+  <w:num w:numId="40" w16cid:durableId="383724073">
     <w:abstractNumId w:val="26"/>
   </w:num>
-  <w:num w:numId="24" w16cid:durableId="531580455">
-    <w:abstractNumId w:val="57"/>
+  <w:num w:numId="41" w16cid:durableId="619993712">
+    <w:abstractNumId w:val="54"/>
   </w:num>
-  <w:num w:numId="25" w16cid:durableId="944507528">
-    <w:abstractNumId w:val="6"/>
+  <w:num w:numId="42" w16cid:durableId="139273565">
+    <w:abstractNumId w:val="30"/>
   </w:num>
-  <w:num w:numId="26" w16cid:durableId="2056156880">
-    <w:abstractNumId w:val="18"/>
+  <w:num w:numId="43" w16cid:durableId="2109890495">
+    <w:abstractNumId w:val="29"/>
   </w:num>
-  <w:num w:numId="27" w16cid:durableId="2033528958">
-    <w:abstractNumId w:val="52"/>
+  <w:num w:numId="44" w16cid:durableId="1976640966">
+    <w:abstractNumId w:val="44"/>
   </w:num>
-  <w:num w:numId="28" w16cid:durableId="1593782634">
-    <w:abstractNumId w:val="62"/>
+  <w:num w:numId="45" w16cid:durableId="1980646449">
+    <w:abstractNumId w:val="43"/>
   </w:num>
-  <w:num w:numId="29" w16cid:durableId="1371151830">
-    <w:abstractNumId w:val="17"/>
-  </w:num>
-  <w:num w:numId="30" w16cid:durableId="740254169">
-    <w:abstractNumId w:val="35"/>
-  </w:num>
-  <w:num w:numId="31" w16cid:durableId="1650665911">
-    <w:abstractNumId w:val="59"/>
-  </w:num>
-  <w:num w:numId="32" w16cid:durableId="2065524186">
-    <w:abstractNumId w:val="13"/>
-  </w:num>
-  <w:num w:numId="33" w16cid:durableId="2122723735">
+  <w:num w:numId="46" w16cid:durableId="1486781471">
     <w:abstractNumId w:val="11"/>
   </w:num>
-  <w:num w:numId="34" w16cid:durableId="1876849658">
-    <w:abstractNumId w:val="16"/>
-  </w:num>
-  <w:num w:numId="35" w16cid:durableId="913012813">
-    <w:abstractNumId w:val="58"/>
-  </w:num>
-  <w:num w:numId="36" w16cid:durableId="1480224641">
-    <w:abstractNumId w:val="41"/>
-  </w:num>
-  <w:num w:numId="37" w16cid:durableId="550113519">
-    <w:abstractNumId w:val="44"/>
-  </w:num>
-  <w:num w:numId="38" w16cid:durableId="787240400">
-    <w:abstractNumId w:val="31"/>
-  </w:num>
-  <w:num w:numId="39" w16cid:durableId="500856024">
-    <w:abstractNumId w:val="54"/>
-  </w:num>
-  <w:num w:numId="40" w16cid:durableId="383724073">
-    <w:abstractNumId w:val="21"/>
-  </w:num>
-  <w:num w:numId="41" w16cid:durableId="619993712">
-    <w:abstractNumId w:val="47"/>
-  </w:num>
-  <w:num w:numId="42" w16cid:durableId="139273565">
-    <w:abstractNumId w:val="25"/>
-  </w:num>
-  <w:num w:numId="43" w16cid:durableId="2109890495">
-    <w:abstractNumId w:val="24"/>
-  </w:num>
-  <w:num w:numId="44" w16cid:durableId="1976640966">
-    <w:abstractNumId w:val="37"/>
-  </w:num>
-  <w:num w:numId="45" w16cid:durableId="1980646449">
-    <w:abstractNumId w:val="36"/>
-  </w:num>
-  <w:num w:numId="46" w16cid:durableId="1486781471">
-    <w:abstractNumId w:val="10"/>
-  </w:num>
   <w:num w:numId="47" w16cid:durableId="1589776169">
-    <w:abstractNumId w:val="29"/>
+    <w:abstractNumId w:val="34"/>
   </w:num>
   <w:num w:numId="48" w16cid:durableId="1319117870">
-    <w:abstractNumId w:val="38"/>
+    <w:abstractNumId w:val="45"/>
   </w:num>
   <w:num w:numId="49" w16cid:durableId="964119476">
-    <w:abstractNumId w:val="39"/>
+    <w:abstractNumId w:val="46"/>
   </w:num>
   <w:num w:numId="50" w16cid:durableId="35586928">
     <w:abstractNumId w:val="0"/>
   </w:num>
   <w:num w:numId="51" w16cid:durableId="1635672330">
+    <w:abstractNumId w:val="4"/>
+  </w:num>
+  <w:num w:numId="52" w16cid:durableId="419912660">
+    <w:abstractNumId w:val="32"/>
+  </w:num>
+  <w:num w:numId="53" w16cid:durableId="337539491">
+    <w:abstractNumId w:val="13"/>
+  </w:num>
+  <w:num w:numId="54" w16cid:durableId="18481421">
+    <w:abstractNumId w:val="24"/>
+  </w:num>
+  <w:num w:numId="55" w16cid:durableId="156579493">
+    <w:abstractNumId w:val="39"/>
+  </w:num>
+  <w:num w:numId="56" w16cid:durableId="152450860">
+    <w:abstractNumId w:val="63"/>
+  </w:num>
+  <w:num w:numId="57" w16cid:durableId="718941977">
+    <w:abstractNumId w:val="6"/>
+  </w:num>
+  <w:num w:numId="58" w16cid:durableId="1872299444">
+    <w:abstractNumId w:val="49"/>
+  </w:num>
+  <w:num w:numId="59" w16cid:durableId="66728855">
+    <w:abstractNumId w:val="37"/>
+  </w:num>
+  <w:num w:numId="60" w16cid:durableId="1953512764">
+    <w:abstractNumId w:val="41"/>
+  </w:num>
+  <w:num w:numId="61" w16cid:durableId="920060994">
+    <w:abstractNumId w:val="33"/>
+  </w:num>
+  <w:num w:numId="62" w16cid:durableId="1563833352">
+    <w:abstractNumId w:val="8"/>
+  </w:num>
+  <w:num w:numId="63" w16cid:durableId="845562528">
+    <w:abstractNumId w:val="28"/>
+  </w:num>
+  <w:num w:numId="64" w16cid:durableId="243269648">
+    <w:abstractNumId w:val="19"/>
+  </w:num>
+  <w:num w:numId="65" w16cid:durableId="1054085623">
+    <w:abstractNumId w:val="36"/>
+  </w:num>
+  <w:num w:numId="66" w16cid:durableId="1018896344">
+    <w:abstractNumId w:val="35"/>
+  </w:num>
+  <w:num w:numId="67" w16cid:durableId="871770921">
+    <w:abstractNumId w:val="67"/>
+  </w:num>
+  <w:num w:numId="68" w16cid:durableId="1816139189">
+    <w:abstractNumId w:val="20"/>
+  </w:num>
+  <w:num w:numId="69" w16cid:durableId="2016301024">
     <w:abstractNumId w:val="3"/>
   </w:num>
-  <w:num w:numId="52" w16cid:durableId="419912660">
-    <w:abstractNumId w:val="27"/>
+  <w:num w:numId="70" w16cid:durableId="1668091646">
+    <w:abstractNumId w:val="61"/>
   </w:num>
-  <w:num w:numId="53" w16cid:durableId="337539491">
-    <w:abstractNumId w:val="12"/>
+  <w:num w:numId="71" w16cid:durableId="1529371690">
+    <w:abstractNumId w:val="66"/>
   </w:num>
-  <w:num w:numId="54" w16cid:durableId="18481421">
-    <w:abstractNumId w:val="20"/>
+  <w:num w:numId="72" w16cid:durableId="996305108">
+    <w:abstractNumId w:val="21"/>
   </w:num>
-  <w:num w:numId="55" w16cid:durableId="156579493">
-    <w:abstractNumId w:val="32"/>
-  </w:num>
-  <w:num w:numId="56" w16cid:durableId="152450860">
-    <w:abstractNumId w:val="55"/>
-  </w:num>
-  <w:num w:numId="57" w16cid:durableId="718941977">
-    <w:abstractNumId w:val="5"/>
-  </w:num>
-  <w:num w:numId="58" w16cid:durableId="1872299444">
-    <w:abstractNumId w:val="42"/>
-  </w:num>
-  <w:num w:numId="59" w16cid:durableId="66728855">
-    <w:abstractNumId w:val="30"/>
-  </w:num>
-  <w:num w:numId="60" w16cid:durableId="1953512764">
-    <w:abstractNumId w:val="34"/>
-  </w:num>
-  <w:num w:numId="61" w16cid:durableId="920060994">
-    <w:abstractNumId w:val="28"/>
-  </w:num>
-  <w:num w:numId="62" w16cid:durableId="1563833352">
-    <w:abstractNumId w:val="7"/>
-  </w:num>
-  <w:num w:numId="63" w16cid:durableId="845562528">
-    <w:abstractNumId w:val="23"/>
+  <w:num w:numId="73" w16cid:durableId="131334188">
+    <w:abstractNumId w:val="25"/>
   </w:num>
 </w:numbering>
 </file>

</xml_diff>

<commit_message>
Added revised seventh version of Jupyter notebook along with revised notes
</commit_message>
<xml_diff>
--- a/Alex/Notes - Harnessing Machine Learning for Proactive Diabetes Risk Prediction - Empowering Early Detection and Management.docx
+++ b/Alex/Notes - Harnessing Machine Learning for Proactive Diabetes Risk Prediction - Empowering Early Detection and Management.docx
@@ -10248,6 +10248,291 @@
       <w:proofErr w:type="spellEnd"/>
       <w:r>
         <w:t xml:space="preserve"> if you want to explore different solvers.</w:t>
+      </w:r>
+    </w:p>
+    <w:p>
+      <w:pPr>
+        <w:pStyle w:val="ListParagraph"/>
+        <w:numPr>
+          <w:ilvl w:val="0"/>
+          <w:numId w:val="70"/>
+        </w:numPr>
+      </w:pPr>
+      <w:r>
+        <w:rPr>
+          <w:b/>
+          <w:bCs/>
+        </w:rPr>
+        <w:t xml:space="preserve">Spark or </w:t>
+      </w:r>
+      <w:proofErr w:type="spellStart"/>
+      <w:r>
+        <w:rPr>
+          <w:b/>
+          <w:bCs/>
+        </w:rPr>
+        <w:t>PySpark</w:t>
+      </w:r>
+      <w:proofErr w:type="spellEnd"/>
+      <w:r>
+        <w:rPr>
+          <w:b/>
+          <w:bCs/>
+        </w:rPr>
+        <w:t xml:space="preserve"> can definitely be used to further optimize Logistic Regression in Objective 3, especially </w:t>
+      </w:r>
+      <w:r>
+        <w:rPr>
+          <w:b/>
+          <w:bCs/>
+        </w:rPr>
+        <w:t>when</w:t>
+      </w:r>
+      <w:r>
+        <w:rPr>
+          <w:b/>
+          <w:bCs/>
+        </w:rPr>
+        <w:t xml:space="preserve"> dealing with very large datasets </w:t>
+      </w:r>
+      <w:r>
+        <w:rPr>
+          <w:b/>
+          <w:bCs/>
+        </w:rPr>
+        <w:t xml:space="preserve">in order </w:t>
+      </w:r>
+      <w:r>
+        <w:rPr>
+          <w:b/>
+          <w:bCs/>
+        </w:rPr>
+        <w:t>to leverage distributed computing for faster hyperparameter tuning.</w:t>
+      </w:r>
+    </w:p>
+    <w:p>
+      <w:pPr>
+        <w:ind w:left="720"/>
+      </w:pPr>
+      <w:r>
+        <w:rPr>
+          <w:b/>
+          <w:bCs/>
+        </w:rPr>
+        <w:t xml:space="preserve">When </w:t>
+      </w:r>
+      <w:proofErr w:type="spellStart"/>
+      <w:r>
+        <w:rPr>
+          <w:b/>
+          <w:bCs/>
+        </w:rPr>
+        <w:t>PySpark</w:t>
+      </w:r>
+      <w:proofErr w:type="spellEnd"/>
+      <w:r>
+        <w:rPr>
+          <w:b/>
+          <w:bCs/>
+        </w:rPr>
+        <w:t xml:space="preserve"> Optimization Becomes Relevant:</w:t>
+      </w:r>
+    </w:p>
+    <w:p>
+      <w:pPr>
+        <w:numPr>
+          <w:ilvl w:val="0"/>
+          <w:numId w:val="75"/>
+        </w:numPr>
+      </w:pPr>
+      <w:r>
+        <w:rPr>
+          <w:b/>
+          <w:bCs/>
+        </w:rPr>
+        <w:t>Large Datasets:</w:t>
+      </w:r>
+      <w:r>
+        <w:t xml:space="preserve"> </w:t>
+      </w:r>
+      <w:proofErr w:type="spellStart"/>
+      <w:r>
+        <w:t>PySpark's</w:t>
+      </w:r>
+      <w:proofErr w:type="spellEnd"/>
+      <w:r>
+        <w:t xml:space="preserve"> strength lies in its ability to distribute computation across a cluster of machines. If </w:t>
+      </w:r>
+      <w:r>
+        <w:t>the</w:t>
+      </w:r>
+      <w:r>
+        <w:t xml:space="preserve"> dataset were significantly larger (e.g., millions or billions of rows), </w:t>
+      </w:r>
+      <w:proofErr w:type="spellStart"/>
+      <w:r>
+        <w:t>GridSearchCV</w:t>
+      </w:r>
+      <w:proofErr w:type="spellEnd"/>
+      <w:r>
+        <w:t xml:space="preserve">, even with parallelization using </w:t>
+      </w:r>
+      <w:proofErr w:type="spellStart"/>
+      <w:r>
+        <w:t>n_jobs</w:t>
+      </w:r>
+      <w:proofErr w:type="spellEnd"/>
+      <w:r>
+        <w:t xml:space="preserve">=-1, might become too slow or even infeasible on a single machine. In such cases, </w:t>
+      </w:r>
+      <w:proofErr w:type="spellStart"/>
+      <w:r>
+        <w:lastRenderedPageBreak/>
+        <w:t>PySpark's</w:t>
+      </w:r>
+      <w:proofErr w:type="spellEnd"/>
+      <w:r>
+        <w:t xml:space="preserve"> distributed computing capabilities can drastically speed up the hyperparameter tuning process.</w:t>
+      </w:r>
+    </w:p>
+    <w:p>
+      <w:pPr>
+        <w:numPr>
+          <w:ilvl w:val="0"/>
+          <w:numId w:val="75"/>
+        </w:numPr>
+      </w:pPr>
+      <w:r>
+        <w:rPr>
+          <w:b/>
+          <w:bCs/>
+        </w:rPr>
+        <w:t>Computational Bottleneck:</w:t>
+      </w:r>
+      <w:r>
+        <w:t xml:space="preserve"> If hyperparameter tuning with </w:t>
+      </w:r>
+      <w:proofErr w:type="spellStart"/>
+      <w:r>
+        <w:t>GridSearchCV</w:t>
+      </w:r>
+      <w:proofErr w:type="spellEnd"/>
+      <w:r>
+        <w:t xml:space="preserve"> (even with the expanded grid and cv=10) is taking an unacceptably long time, and you have access to a Spark cluster, then </w:t>
+      </w:r>
+      <w:proofErr w:type="spellStart"/>
+      <w:r>
+        <w:t>PySpark</w:t>
+      </w:r>
+      <w:proofErr w:type="spellEnd"/>
+      <w:r>
+        <w:t xml:space="preserve"> can be a viable option to accelerate the process.</w:t>
+      </w:r>
+    </w:p>
+    <w:p>
+      <w:pPr>
+        <w:ind w:left="720"/>
+      </w:pPr>
+      <w:r>
+        <w:rPr>
+          <w:b/>
+          <w:bCs/>
+        </w:rPr>
+        <w:t>F</w:t>
+      </w:r>
+      <w:r>
+        <w:rPr>
+          <w:b/>
+          <w:bCs/>
+        </w:rPr>
+        <w:t xml:space="preserve">or </w:t>
+      </w:r>
+      <w:r>
+        <w:rPr>
+          <w:b/>
+          <w:bCs/>
+        </w:rPr>
+        <w:t>the</w:t>
+      </w:r>
+      <w:r>
+        <w:rPr>
+          <w:b/>
+          <w:bCs/>
+        </w:rPr>
+        <w:t xml:space="preserve"> </w:t>
+      </w:r>
+      <w:r>
+        <w:rPr>
+          <w:b/>
+          <w:bCs/>
+          <w:i/>
+          <w:iCs/>
+        </w:rPr>
+        <w:t>current</w:t>
+      </w:r>
+      <w:r>
+        <w:rPr>
+          <w:b/>
+          <w:bCs/>
+        </w:rPr>
+        <w:t xml:space="preserve"> diabetes prediction project (with ~250k samples), using </w:t>
+      </w:r>
+      <w:proofErr w:type="spellStart"/>
+      <w:r>
+        <w:rPr>
+          <w:b/>
+          <w:bCs/>
+        </w:rPr>
+        <w:t>PySpark</w:t>
+      </w:r>
+      <w:proofErr w:type="spellEnd"/>
+      <w:r>
+        <w:rPr>
+          <w:b/>
+          <w:bCs/>
+        </w:rPr>
+        <w:t xml:space="preserve"> for Logistic Regression optimization </w:t>
+      </w:r>
+      <w:r>
+        <w:rPr>
+          <w:b/>
+          <w:bCs/>
+        </w:rPr>
+        <w:t>would</w:t>
+      </w:r>
+      <w:r>
+        <w:rPr>
+          <w:b/>
+          <w:bCs/>
+        </w:rPr>
+        <w:t xml:space="preserve"> be overkill and add unnecessary complexity.</w:t>
+      </w:r>
+      <w:r>
+        <w:t xml:space="preserve"> Scikit-</w:t>
+      </w:r>
+      <w:proofErr w:type="spellStart"/>
+      <w:r>
+        <w:t>learn's</w:t>
+      </w:r>
+      <w:proofErr w:type="spellEnd"/>
+      <w:r>
+        <w:t xml:space="preserve"> </w:t>
+      </w:r>
+      <w:proofErr w:type="spellStart"/>
+      <w:r>
+        <w:t>GridSearchCV</w:t>
+      </w:r>
+      <w:proofErr w:type="spellEnd"/>
+      <w:r>
+        <w:t xml:space="preserve"> and </w:t>
+      </w:r>
+      <w:proofErr w:type="spellStart"/>
+      <w:r>
+        <w:t>RandomizedSearchCV</w:t>
+      </w:r>
+      <w:proofErr w:type="spellEnd"/>
+      <w:r>
+        <w:t xml:space="preserve"> are often efficient enough for datasets of this size, especially for a relatively fast model like Logistic Regression.</w:t>
       </w:r>
     </w:p>
     <w:p/>
@@ -13658,6 +13943,155 @@
     </w:lvl>
   </w:abstractNum>
   <w:abstractNum w:abstractNumId="24" w15:restartNumberingAfterBreak="0">
+    <w:nsid w:val="2AA9495A"/>
+    <w:multiLevelType w:val="multilevel"/>
+    <w:tmpl w:val="0C86D4DE"/>
+    <w:lvl w:ilvl="0">
+      <w:start w:val="1"/>
+      <w:numFmt w:val="bullet"/>
+      <w:lvlText w:val="o"/>
+      <w:lvlJc w:val="left"/>
+      <w:pPr>
+        <w:tabs>
+          <w:tab w:val="num" w:pos="1440"/>
+        </w:tabs>
+        <w:ind w:left="1440" w:hanging="360"/>
+      </w:pPr>
+      <w:rPr>
+        <w:rFonts w:ascii="Courier New" w:hAnsi="Courier New" w:cs="Courier New" w:hint="default"/>
+        <w:sz w:val="20"/>
+      </w:rPr>
+    </w:lvl>
+    <w:lvl w:ilvl="1" w:tentative="1">
+      <w:start w:val="1"/>
+      <w:numFmt w:val="bullet"/>
+      <w:lvlText w:val="o"/>
+      <w:lvlJc w:val="left"/>
+      <w:pPr>
+        <w:tabs>
+          <w:tab w:val="num" w:pos="2160"/>
+        </w:tabs>
+        <w:ind w:left="2160" w:hanging="360"/>
+      </w:pPr>
+      <w:rPr>
+        <w:rFonts w:ascii="Courier New" w:hAnsi="Courier New" w:hint="default"/>
+        <w:sz w:val="20"/>
+      </w:rPr>
+    </w:lvl>
+    <w:lvl w:ilvl="2" w:tentative="1">
+      <w:start w:val="1"/>
+      <w:numFmt w:val="bullet"/>
+      <w:lvlText w:val=""/>
+      <w:lvlJc w:val="left"/>
+      <w:pPr>
+        <w:tabs>
+          <w:tab w:val="num" w:pos="2880"/>
+        </w:tabs>
+        <w:ind w:left="2880" w:hanging="360"/>
+      </w:pPr>
+      <w:rPr>
+        <w:rFonts w:ascii="Wingdings" w:hAnsi="Wingdings" w:hint="default"/>
+        <w:sz w:val="20"/>
+      </w:rPr>
+    </w:lvl>
+    <w:lvl w:ilvl="3" w:tentative="1">
+      <w:start w:val="1"/>
+      <w:numFmt w:val="bullet"/>
+      <w:lvlText w:val=""/>
+      <w:lvlJc w:val="left"/>
+      <w:pPr>
+        <w:tabs>
+          <w:tab w:val="num" w:pos="3600"/>
+        </w:tabs>
+        <w:ind w:left="3600" w:hanging="360"/>
+      </w:pPr>
+      <w:rPr>
+        <w:rFonts w:ascii="Wingdings" w:hAnsi="Wingdings" w:hint="default"/>
+        <w:sz w:val="20"/>
+      </w:rPr>
+    </w:lvl>
+    <w:lvl w:ilvl="4" w:tentative="1">
+      <w:start w:val="1"/>
+      <w:numFmt w:val="bullet"/>
+      <w:lvlText w:val=""/>
+      <w:lvlJc w:val="left"/>
+      <w:pPr>
+        <w:tabs>
+          <w:tab w:val="num" w:pos="4320"/>
+        </w:tabs>
+        <w:ind w:left="4320" w:hanging="360"/>
+      </w:pPr>
+      <w:rPr>
+        <w:rFonts w:ascii="Wingdings" w:hAnsi="Wingdings" w:hint="default"/>
+        <w:sz w:val="20"/>
+      </w:rPr>
+    </w:lvl>
+    <w:lvl w:ilvl="5" w:tentative="1">
+      <w:start w:val="1"/>
+      <w:numFmt w:val="bullet"/>
+      <w:lvlText w:val=""/>
+      <w:lvlJc w:val="left"/>
+      <w:pPr>
+        <w:tabs>
+          <w:tab w:val="num" w:pos="5040"/>
+        </w:tabs>
+        <w:ind w:left="5040" w:hanging="360"/>
+      </w:pPr>
+      <w:rPr>
+        <w:rFonts w:ascii="Wingdings" w:hAnsi="Wingdings" w:hint="default"/>
+        <w:sz w:val="20"/>
+      </w:rPr>
+    </w:lvl>
+    <w:lvl w:ilvl="6" w:tentative="1">
+      <w:start w:val="1"/>
+      <w:numFmt w:val="bullet"/>
+      <w:lvlText w:val=""/>
+      <w:lvlJc w:val="left"/>
+      <w:pPr>
+        <w:tabs>
+          <w:tab w:val="num" w:pos="5760"/>
+        </w:tabs>
+        <w:ind w:left="5760" w:hanging="360"/>
+      </w:pPr>
+      <w:rPr>
+        <w:rFonts w:ascii="Wingdings" w:hAnsi="Wingdings" w:hint="default"/>
+        <w:sz w:val="20"/>
+      </w:rPr>
+    </w:lvl>
+    <w:lvl w:ilvl="7" w:tentative="1">
+      <w:start w:val="1"/>
+      <w:numFmt w:val="bullet"/>
+      <w:lvlText w:val=""/>
+      <w:lvlJc w:val="left"/>
+      <w:pPr>
+        <w:tabs>
+          <w:tab w:val="num" w:pos="6480"/>
+        </w:tabs>
+        <w:ind w:left="6480" w:hanging="360"/>
+      </w:pPr>
+      <w:rPr>
+        <w:rFonts w:ascii="Wingdings" w:hAnsi="Wingdings" w:hint="default"/>
+        <w:sz w:val="20"/>
+      </w:rPr>
+    </w:lvl>
+    <w:lvl w:ilvl="8" w:tentative="1">
+      <w:start w:val="1"/>
+      <w:numFmt w:val="bullet"/>
+      <w:lvlText w:val=""/>
+      <w:lvlJc w:val="left"/>
+      <w:pPr>
+        <w:tabs>
+          <w:tab w:val="num" w:pos="7200"/>
+        </w:tabs>
+        <w:ind w:left="7200" w:hanging="360"/>
+      </w:pPr>
+      <w:rPr>
+        <w:rFonts w:ascii="Wingdings" w:hAnsi="Wingdings" w:hint="default"/>
+        <w:sz w:val="20"/>
+      </w:rPr>
+    </w:lvl>
+  </w:abstractNum>
+  <w:abstractNum w:abstractNumId="25" w15:restartNumberingAfterBreak="0">
     <w:nsid w:val="2BB4470D"/>
     <w:multiLevelType w:val="multilevel"/>
     <w:tmpl w:val="029EE77E"/>
@@ -13806,7 +14240,7 @@
       </w:rPr>
     </w:lvl>
   </w:abstractNum>
-  <w:abstractNum w:abstractNumId="25" w15:restartNumberingAfterBreak="0">
+  <w:abstractNum w:abstractNumId="26" w15:restartNumberingAfterBreak="0">
     <w:nsid w:val="30223939"/>
     <w:multiLevelType w:val="multilevel"/>
     <w:tmpl w:val="96583864"/>
@@ -13951,7 +14385,7 @@
       </w:rPr>
     </w:lvl>
   </w:abstractNum>
-  <w:abstractNum w:abstractNumId="26" w15:restartNumberingAfterBreak="0">
+  <w:abstractNum w:abstractNumId="27" w15:restartNumberingAfterBreak="0">
     <w:nsid w:val="32C8522A"/>
     <w:multiLevelType w:val="multilevel"/>
     <w:tmpl w:val="CB760F48"/>
@@ -14100,7 +14534,7 @@
       </w:rPr>
     </w:lvl>
   </w:abstractNum>
-  <w:abstractNum w:abstractNumId="27" w15:restartNumberingAfterBreak="0">
+  <w:abstractNum w:abstractNumId="28" w15:restartNumberingAfterBreak="0">
     <w:nsid w:val="33A168C4"/>
     <w:multiLevelType w:val="multilevel"/>
     <w:tmpl w:val="CACEC8BC"/>
@@ -14249,7 +14683,7 @@
       </w:rPr>
     </w:lvl>
   </w:abstractNum>
-  <w:abstractNum w:abstractNumId="28" w15:restartNumberingAfterBreak="0">
+  <w:abstractNum w:abstractNumId="29" w15:restartNumberingAfterBreak="0">
     <w:nsid w:val="33F0380B"/>
     <w:multiLevelType w:val="multilevel"/>
     <w:tmpl w:val="907081EA"/>
@@ -14398,7 +14832,7 @@
       </w:rPr>
     </w:lvl>
   </w:abstractNum>
-  <w:abstractNum w:abstractNumId="29" w15:restartNumberingAfterBreak="0">
+  <w:abstractNum w:abstractNumId="30" w15:restartNumberingAfterBreak="0">
     <w:nsid w:val="365B7BCE"/>
     <w:multiLevelType w:val="multilevel"/>
     <w:tmpl w:val="D1264008"/>
@@ -14547,7 +14981,7 @@
       </w:rPr>
     </w:lvl>
   </w:abstractNum>
-  <w:abstractNum w:abstractNumId="30" w15:restartNumberingAfterBreak="0">
+  <w:abstractNum w:abstractNumId="31" w15:restartNumberingAfterBreak="0">
     <w:nsid w:val="37626FC1"/>
     <w:multiLevelType w:val="multilevel"/>
     <w:tmpl w:val="34121F4A"/>
@@ -14696,7 +15130,7 @@
       </w:rPr>
     </w:lvl>
   </w:abstractNum>
-  <w:abstractNum w:abstractNumId="31" w15:restartNumberingAfterBreak="0">
+  <w:abstractNum w:abstractNumId="32" w15:restartNumberingAfterBreak="0">
     <w:nsid w:val="391642AF"/>
     <w:multiLevelType w:val="multilevel"/>
     <w:tmpl w:val="E3385DA2"/>
@@ -14809,7 +15243,7 @@
       </w:pPr>
     </w:lvl>
   </w:abstractNum>
-  <w:abstractNum w:abstractNumId="32" w15:restartNumberingAfterBreak="0">
+  <w:abstractNum w:abstractNumId="33" w15:restartNumberingAfterBreak="0">
     <w:nsid w:val="39DC7036"/>
     <w:multiLevelType w:val="hybridMultilevel"/>
     <w:tmpl w:val="51BE521A"/>
@@ -14922,7 +15356,7 @@
       </w:rPr>
     </w:lvl>
   </w:abstractNum>
-  <w:abstractNum w:abstractNumId="33" w15:restartNumberingAfterBreak="0">
+  <w:abstractNum w:abstractNumId="34" w15:restartNumberingAfterBreak="0">
     <w:nsid w:val="3A714CB6"/>
     <w:multiLevelType w:val="multilevel"/>
     <w:tmpl w:val="44A4A662"/>
@@ -15039,7 +15473,7 @@
       </w:pPr>
     </w:lvl>
   </w:abstractNum>
-  <w:abstractNum w:abstractNumId="34" w15:restartNumberingAfterBreak="0">
+  <w:abstractNum w:abstractNumId="35" w15:restartNumberingAfterBreak="0">
     <w:nsid w:val="3A725A63"/>
     <w:multiLevelType w:val="multilevel"/>
     <w:tmpl w:val="7D7A53CC"/>
@@ -15188,7 +15622,7 @@
       </w:rPr>
     </w:lvl>
   </w:abstractNum>
-  <w:abstractNum w:abstractNumId="35" w15:restartNumberingAfterBreak="0">
+  <w:abstractNum w:abstractNumId="36" w15:restartNumberingAfterBreak="0">
     <w:nsid w:val="3B085EF9"/>
     <w:multiLevelType w:val="multilevel"/>
     <w:tmpl w:val="C0E0CD80"/>
@@ -15337,7 +15771,7 @@
       </w:rPr>
     </w:lvl>
   </w:abstractNum>
-  <w:abstractNum w:abstractNumId="36" w15:restartNumberingAfterBreak="0">
+  <w:abstractNum w:abstractNumId="37" w15:restartNumberingAfterBreak="0">
     <w:nsid w:val="3B4F0ABF"/>
     <w:multiLevelType w:val="multilevel"/>
     <w:tmpl w:val="D7522150"/>
@@ -15486,7 +15920,7 @@
       </w:rPr>
     </w:lvl>
   </w:abstractNum>
-  <w:abstractNum w:abstractNumId="37" w15:restartNumberingAfterBreak="0">
+  <w:abstractNum w:abstractNumId="38" w15:restartNumberingAfterBreak="0">
     <w:nsid w:val="3BD92610"/>
     <w:multiLevelType w:val="multilevel"/>
     <w:tmpl w:val="CD829BFE"/>
@@ -15635,7 +16069,7 @@
       </w:rPr>
     </w:lvl>
   </w:abstractNum>
-  <w:abstractNum w:abstractNumId="38" w15:restartNumberingAfterBreak="0">
+  <w:abstractNum w:abstractNumId="39" w15:restartNumberingAfterBreak="0">
     <w:nsid w:val="4583717A"/>
     <w:multiLevelType w:val="multilevel"/>
     <w:tmpl w:val="CB760F48"/>
@@ -15784,7 +16218,7 @@
       </w:rPr>
     </w:lvl>
   </w:abstractNum>
-  <w:abstractNum w:abstractNumId="39" w15:restartNumberingAfterBreak="0">
+  <w:abstractNum w:abstractNumId="40" w15:restartNumberingAfterBreak="0">
     <w:nsid w:val="46BC68D5"/>
     <w:multiLevelType w:val="multilevel"/>
     <w:tmpl w:val="2052491C"/>
@@ -15933,7 +16367,7 @@
       </w:rPr>
     </w:lvl>
   </w:abstractNum>
-  <w:abstractNum w:abstractNumId="40" w15:restartNumberingAfterBreak="0">
+  <w:abstractNum w:abstractNumId="41" w15:restartNumberingAfterBreak="0">
     <w:nsid w:val="47666201"/>
     <w:multiLevelType w:val="multilevel"/>
     <w:tmpl w:val="34A27906"/>
@@ -16046,7 +16480,7 @@
       </w:pPr>
     </w:lvl>
   </w:abstractNum>
-  <w:abstractNum w:abstractNumId="41" w15:restartNumberingAfterBreak="0">
+  <w:abstractNum w:abstractNumId="42" w15:restartNumberingAfterBreak="0">
     <w:nsid w:val="48455332"/>
     <w:multiLevelType w:val="multilevel"/>
     <w:tmpl w:val="C6C8A0F6"/>
@@ -16195,7 +16629,7 @@
       </w:rPr>
     </w:lvl>
   </w:abstractNum>
-  <w:abstractNum w:abstractNumId="42" w15:restartNumberingAfterBreak="0">
+  <w:abstractNum w:abstractNumId="43" w15:restartNumberingAfterBreak="0">
     <w:nsid w:val="492A0920"/>
     <w:multiLevelType w:val="multilevel"/>
     <w:tmpl w:val="FDFA1260"/>
@@ -16336,7 +16770,7 @@
       </w:rPr>
     </w:lvl>
   </w:abstractNum>
-  <w:abstractNum w:abstractNumId="43" w15:restartNumberingAfterBreak="0">
+  <w:abstractNum w:abstractNumId="44" w15:restartNumberingAfterBreak="0">
     <w:nsid w:val="4C406AC6"/>
     <w:multiLevelType w:val="hybridMultilevel"/>
     <w:tmpl w:val="ABC8C7F2"/>
@@ -16449,7 +16883,7 @@
       </w:rPr>
     </w:lvl>
   </w:abstractNum>
-  <w:abstractNum w:abstractNumId="44" w15:restartNumberingAfterBreak="0">
+  <w:abstractNum w:abstractNumId="45" w15:restartNumberingAfterBreak="0">
     <w:nsid w:val="4F117A24"/>
     <w:multiLevelType w:val="hybridMultilevel"/>
     <w:tmpl w:val="F4644D9A"/>
@@ -16562,7 +16996,7 @@
       </w:rPr>
     </w:lvl>
   </w:abstractNum>
-  <w:abstractNum w:abstractNumId="45" w15:restartNumberingAfterBreak="0">
+  <w:abstractNum w:abstractNumId="46" w15:restartNumberingAfterBreak="0">
     <w:nsid w:val="50354BA8"/>
     <w:multiLevelType w:val="multilevel"/>
     <w:tmpl w:val="59F47366"/>
@@ -16711,7 +17145,7 @@
       </w:rPr>
     </w:lvl>
   </w:abstractNum>
-  <w:abstractNum w:abstractNumId="46" w15:restartNumberingAfterBreak="0">
+  <w:abstractNum w:abstractNumId="47" w15:restartNumberingAfterBreak="0">
     <w:nsid w:val="511A1588"/>
     <w:multiLevelType w:val="multilevel"/>
     <w:tmpl w:val="F36C02BA"/>
@@ -16860,7 +17294,7 @@
       </w:rPr>
     </w:lvl>
   </w:abstractNum>
-  <w:abstractNum w:abstractNumId="47" w15:restartNumberingAfterBreak="0">
+  <w:abstractNum w:abstractNumId="48" w15:restartNumberingAfterBreak="0">
     <w:nsid w:val="541D2C38"/>
     <w:multiLevelType w:val="multilevel"/>
     <w:tmpl w:val="575CE794"/>
@@ -17009,7 +17443,156 @@
       </w:rPr>
     </w:lvl>
   </w:abstractNum>
-  <w:abstractNum w:abstractNumId="48" w15:restartNumberingAfterBreak="0">
+  <w:abstractNum w:abstractNumId="49" w15:restartNumberingAfterBreak="0">
+    <w:nsid w:val="543B1E22"/>
+    <w:multiLevelType w:val="multilevel"/>
+    <w:tmpl w:val="596E2EAE"/>
+    <w:lvl w:ilvl="0">
+      <w:start w:val="1"/>
+      <w:numFmt w:val="bullet"/>
+      <w:lvlText w:val=""/>
+      <w:lvlJc w:val="left"/>
+      <w:pPr>
+        <w:tabs>
+          <w:tab w:val="num" w:pos="720"/>
+        </w:tabs>
+        <w:ind w:left="720" w:hanging="360"/>
+      </w:pPr>
+      <w:rPr>
+        <w:rFonts w:ascii="Symbol" w:hAnsi="Symbol" w:hint="default"/>
+        <w:sz w:val="20"/>
+      </w:rPr>
+    </w:lvl>
+    <w:lvl w:ilvl="1" w:tentative="1">
+      <w:start w:val="1"/>
+      <w:numFmt w:val="bullet"/>
+      <w:lvlText w:val="o"/>
+      <w:lvlJc w:val="left"/>
+      <w:pPr>
+        <w:tabs>
+          <w:tab w:val="num" w:pos="1440"/>
+        </w:tabs>
+        <w:ind w:left="1440" w:hanging="360"/>
+      </w:pPr>
+      <w:rPr>
+        <w:rFonts w:ascii="Courier New" w:hAnsi="Courier New" w:hint="default"/>
+        <w:sz w:val="20"/>
+      </w:rPr>
+    </w:lvl>
+    <w:lvl w:ilvl="2" w:tentative="1">
+      <w:start w:val="1"/>
+      <w:numFmt w:val="bullet"/>
+      <w:lvlText w:val=""/>
+      <w:lvlJc w:val="left"/>
+      <w:pPr>
+        <w:tabs>
+          <w:tab w:val="num" w:pos="2160"/>
+        </w:tabs>
+        <w:ind w:left="2160" w:hanging="360"/>
+      </w:pPr>
+      <w:rPr>
+        <w:rFonts w:ascii="Wingdings" w:hAnsi="Wingdings" w:hint="default"/>
+        <w:sz w:val="20"/>
+      </w:rPr>
+    </w:lvl>
+    <w:lvl w:ilvl="3" w:tentative="1">
+      <w:start w:val="1"/>
+      <w:numFmt w:val="bullet"/>
+      <w:lvlText w:val=""/>
+      <w:lvlJc w:val="left"/>
+      <w:pPr>
+        <w:tabs>
+          <w:tab w:val="num" w:pos="2880"/>
+        </w:tabs>
+        <w:ind w:left="2880" w:hanging="360"/>
+      </w:pPr>
+      <w:rPr>
+        <w:rFonts w:ascii="Wingdings" w:hAnsi="Wingdings" w:hint="default"/>
+        <w:sz w:val="20"/>
+      </w:rPr>
+    </w:lvl>
+    <w:lvl w:ilvl="4" w:tentative="1">
+      <w:start w:val="1"/>
+      <w:numFmt w:val="bullet"/>
+      <w:lvlText w:val=""/>
+      <w:lvlJc w:val="left"/>
+      <w:pPr>
+        <w:tabs>
+          <w:tab w:val="num" w:pos="3600"/>
+        </w:tabs>
+        <w:ind w:left="3600" w:hanging="360"/>
+      </w:pPr>
+      <w:rPr>
+        <w:rFonts w:ascii="Wingdings" w:hAnsi="Wingdings" w:hint="default"/>
+        <w:sz w:val="20"/>
+      </w:rPr>
+    </w:lvl>
+    <w:lvl w:ilvl="5" w:tentative="1">
+      <w:start w:val="1"/>
+      <w:numFmt w:val="bullet"/>
+      <w:lvlText w:val=""/>
+      <w:lvlJc w:val="left"/>
+      <w:pPr>
+        <w:tabs>
+          <w:tab w:val="num" w:pos="4320"/>
+        </w:tabs>
+        <w:ind w:left="4320" w:hanging="360"/>
+      </w:pPr>
+      <w:rPr>
+        <w:rFonts w:ascii="Wingdings" w:hAnsi="Wingdings" w:hint="default"/>
+        <w:sz w:val="20"/>
+      </w:rPr>
+    </w:lvl>
+    <w:lvl w:ilvl="6" w:tentative="1">
+      <w:start w:val="1"/>
+      <w:numFmt w:val="bullet"/>
+      <w:lvlText w:val=""/>
+      <w:lvlJc w:val="left"/>
+      <w:pPr>
+        <w:tabs>
+          <w:tab w:val="num" w:pos="5040"/>
+        </w:tabs>
+        <w:ind w:left="5040" w:hanging="360"/>
+      </w:pPr>
+      <w:rPr>
+        <w:rFonts w:ascii="Wingdings" w:hAnsi="Wingdings" w:hint="default"/>
+        <w:sz w:val="20"/>
+      </w:rPr>
+    </w:lvl>
+    <w:lvl w:ilvl="7" w:tentative="1">
+      <w:start w:val="1"/>
+      <w:numFmt w:val="bullet"/>
+      <w:lvlText w:val=""/>
+      <w:lvlJc w:val="left"/>
+      <w:pPr>
+        <w:tabs>
+          <w:tab w:val="num" w:pos="5760"/>
+        </w:tabs>
+        <w:ind w:left="5760" w:hanging="360"/>
+      </w:pPr>
+      <w:rPr>
+        <w:rFonts w:ascii="Wingdings" w:hAnsi="Wingdings" w:hint="default"/>
+        <w:sz w:val="20"/>
+      </w:rPr>
+    </w:lvl>
+    <w:lvl w:ilvl="8" w:tentative="1">
+      <w:start w:val="1"/>
+      <w:numFmt w:val="bullet"/>
+      <w:lvlText w:val=""/>
+      <w:lvlJc w:val="left"/>
+      <w:pPr>
+        <w:tabs>
+          <w:tab w:val="num" w:pos="6480"/>
+        </w:tabs>
+        <w:ind w:left="6480" w:hanging="360"/>
+      </w:pPr>
+      <w:rPr>
+        <w:rFonts w:ascii="Wingdings" w:hAnsi="Wingdings" w:hint="default"/>
+        <w:sz w:val="20"/>
+      </w:rPr>
+    </w:lvl>
+  </w:abstractNum>
+  <w:abstractNum w:abstractNumId="50" w15:restartNumberingAfterBreak="0">
     <w:nsid w:val="548B19FD"/>
     <w:multiLevelType w:val="multilevel"/>
     <w:tmpl w:val="481271A8"/>
@@ -17122,7 +17705,7 @@
       </w:pPr>
     </w:lvl>
   </w:abstractNum>
-  <w:abstractNum w:abstractNumId="49" w15:restartNumberingAfterBreak="0">
+  <w:abstractNum w:abstractNumId="51" w15:restartNumberingAfterBreak="0">
     <w:nsid w:val="5755243D"/>
     <w:multiLevelType w:val="multilevel"/>
     <w:tmpl w:val="F41449E4"/>
@@ -17271,7 +17854,7 @@
       </w:rPr>
     </w:lvl>
   </w:abstractNum>
-  <w:abstractNum w:abstractNumId="50" w15:restartNumberingAfterBreak="0">
+  <w:abstractNum w:abstractNumId="52" w15:restartNumberingAfterBreak="0">
     <w:nsid w:val="57EB2DC8"/>
     <w:multiLevelType w:val="multilevel"/>
     <w:tmpl w:val="4950F4AA"/>
@@ -17420,7 +18003,7 @@
       </w:rPr>
     </w:lvl>
   </w:abstractNum>
-  <w:abstractNum w:abstractNumId="51" w15:restartNumberingAfterBreak="0">
+  <w:abstractNum w:abstractNumId="53" w15:restartNumberingAfterBreak="0">
     <w:nsid w:val="57F63621"/>
     <w:multiLevelType w:val="multilevel"/>
     <w:tmpl w:val="C222143A"/>
@@ -17569,7 +18152,7 @@
       </w:rPr>
     </w:lvl>
   </w:abstractNum>
-  <w:abstractNum w:abstractNumId="52" w15:restartNumberingAfterBreak="0">
+  <w:abstractNum w:abstractNumId="54" w15:restartNumberingAfterBreak="0">
     <w:nsid w:val="58933F39"/>
     <w:multiLevelType w:val="multilevel"/>
     <w:tmpl w:val="748445DE"/>
@@ -17718,7 +18301,7 @@
       </w:rPr>
     </w:lvl>
   </w:abstractNum>
-  <w:abstractNum w:abstractNumId="53" w15:restartNumberingAfterBreak="0">
+  <w:abstractNum w:abstractNumId="55" w15:restartNumberingAfterBreak="0">
     <w:nsid w:val="589D4B79"/>
     <w:multiLevelType w:val="multilevel"/>
     <w:tmpl w:val="393073D6"/>
@@ -17867,7 +18450,7 @@
       </w:rPr>
     </w:lvl>
   </w:abstractNum>
-  <w:abstractNum w:abstractNumId="54" w15:restartNumberingAfterBreak="0">
+  <w:abstractNum w:abstractNumId="56" w15:restartNumberingAfterBreak="0">
     <w:nsid w:val="5B2B5A58"/>
     <w:multiLevelType w:val="multilevel"/>
     <w:tmpl w:val="73282A76"/>
@@ -18012,7 +18595,7 @@
       </w:rPr>
     </w:lvl>
   </w:abstractNum>
-  <w:abstractNum w:abstractNumId="55" w15:restartNumberingAfterBreak="0">
+  <w:abstractNum w:abstractNumId="57" w15:restartNumberingAfterBreak="0">
     <w:nsid w:val="5B6F6DD3"/>
     <w:multiLevelType w:val="multilevel"/>
     <w:tmpl w:val="FF7E1236"/>
@@ -18161,7 +18744,7 @@
       </w:rPr>
     </w:lvl>
   </w:abstractNum>
-  <w:abstractNum w:abstractNumId="56" w15:restartNumberingAfterBreak="0">
+  <w:abstractNum w:abstractNumId="58" w15:restartNumberingAfterBreak="0">
     <w:nsid w:val="5BD83FBD"/>
     <w:multiLevelType w:val="multilevel"/>
     <w:tmpl w:val="F5960220"/>
@@ -18278,7 +18861,7 @@
       </w:pPr>
     </w:lvl>
   </w:abstractNum>
-  <w:abstractNum w:abstractNumId="57" w15:restartNumberingAfterBreak="0">
+  <w:abstractNum w:abstractNumId="59" w15:restartNumberingAfterBreak="0">
     <w:nsid w:val="5D7522AE"/>
     <w:multiLevelType w:val="multilevel"/>
     <w:tmpl w:val="37FA04B0"/>
@@ -18427,7 +19010,7 @@
       </w:rPr>
     </w:lvl>
   </w:abstractNum>
-  <w:abstractNum w:abstractNumId="58" w15:restartNumberingAfterBreak="0">
+  <w:abstractNum w:abstractNumId="60" w15:restartNumberingAfterBreak="0">
     <w:nsid w:val="5E693D1D"/>
     <w:multiLevelType w:val="multilevel"/>
     <w:tmpl w:val="7A00E3A0"/>
@@ -18576,7 +19159,7 @@
       </w:rPr>
     </w:lvl>
   </w:abstractNum>
-  <w:abstractNum w:abstractNumId="59" w15:restartNumberingAfterBreak="0">
+  <w:abstractNum w:abstractNumId="61" w15:restartNumberingAfterBreak="0">
     <w:nsid w:val="62570045"/>
     <w:multiLevelType w:val="multilevel"/>
     <w:tmpl w:val="0DE6B3EC"/>
@@ -18693,7 +19276,7 @@
       </w:pPr>
     </w:lvl>
   </w:abstractNum>
-  <w:abstractNum w:abstractNumId="60" w15:restartNumberingAfterBreak="0">
+  <w:abstractNum w:abstractNumId="62" w15:restartNumberingAfterBreak="0">
     <w:nsid w:val="62C72569"/>
     <w:multiLevelType w:val="multilevel"/>
     <w:tmpl w:val="D2A0D170"/>
@@ -18842,10 +19425,10 @@
       </w:rPr>
     </w:lvl>
   </w:abstractNum>
-  <w:abstractNum w:abstractNumId="61" w15:restartNumberingAfterBreak="0">
+  <w:abstractNum w:abstractNumId="63" w15:restartNumberingAfterBreak="0">
     <w:nsid w:val="691A546B"/>
     <w:multiLevelType w:val="hybridMultilevel"/>
-    <w:tmpl w:val="B8587698"/>
+    <w:tmpl w:val="591E65E8"/>
     <w:lvl w:ilvl="0" w:tplc="0409000F">
       <w:start w:val="1"/>
       <w:numFmt w:val="decimal"/>
@@ -18928,7 +19511,7 @@
       </w:pPr>
     </w:lvl>
   </w:abstractNum>
-  <w:abstractNum w:abstractNumId="62" w15:restartNumberingAfterBreak="0">
+  <w:abstractNum w:abstractNumId="64" w15:restartNumberingAfterBreak="0">
     <w:nsid w:val="6E4522A8"/>
     <w:multiLevelType w:val="multilevel"/>
     <w:tmpl w:val="7CB467A2"/>
@@ -19077,7 +19660,7 @@
       </w:rPr>
     </w:lvl>
   </w:abstractNum>
-  <w:abstractNum w:abstractNumId="63" w15:restartNumberingAfterBreak="0">
+  <w:abstractNum w:abstractNumId="65" w15:restartNumberingAfterBreak="0">
     <w:nsid w:val="6F364B36"/>
     <w:multiLevelType w:val="multilevel"/>
     <w:tmpl w:val="BD82B540"/>
@@ -19226,7 +19809,7 @@
       </w:rPr>
     </w:lvl>
   </w:abstractNum>
-  <w:abstractNum w:abstractNumId="64" w15:restartNumberingAfterBreak="0">
+  <w:abstractNum w:abstractNumId="66" w15:restartNumberingAfterBreak="0">
     <w:nsid w:val="701E7FD5"/>
     <w:multiLevelType w:val="multilevel"/>
     <w:tmpl w:val="A2E6D8DA"/>
@@ -19347,7 +19930,7 @@
       </w:pPr>
     </w:lvl>
   </w:abstractNum>
-  <w:abstractNum w:abstractNumId="65" w15:restartNumberingAfterBreak="0">
+  <w:abstractNum w:abstractNumId="67" w15:restartNumberingAfterBreak="0">
     <w:nsid w:val="70F249C7"/>
     <w:multiLevelType w:val="multilevel"/>
     <w:tmpl w:val="4664C356"/>
@@ -19496,7 +20079,7 @@
       </w:rPr>
     </w:lvl>
   </w:abstractNum>
-  <w:abstractNum w:abstractNumId="66" w15:restartNumberingAfterBreak="0">
+  <w:abstractNum w:abstractNumId="68" w15:restartNumberingAfterBreak="0">
     <w:nsid w:val="71602F3F"/>
     <w:multiLevelType w:val="hybridMultilevel"/>
     <w:tmpl w:val="9EC21862"/>
@@ -19609,7 +20192,7 @@
       </w:rPr>
     </w:lvl>
   </w:abstractNum>
-  <w:abstractNum w:abstractNumId="67" w15:restartNumberingAfterBreak="0">
+  <w:abstractNum w:abstractNumId="69" w15:restartNumberingAfterBreak="0">
     <w:nsid w:val="749E2C91"/>
     <w:multiLevelType w:val="multilevel"/>
     <w:tmpl w:val="CCF46B72"/>
@@ -19758,7 +20341,7 @@
       </w:rPr>
     </w:lvl>
   </w:abstractNum>
-  <w:abstractNum w:abstractNumId="68" w15:restartNumberingAfterBreak="0">
+  <w:abstractNum w:abstractNumId="70" w15:restartNumberingAfterBreak="0">
     <w:nsid w:val="751E58BB"/>
     <w:multiLevelType w:val="multilevel"/>
     <w:tmpl w:val="A2EE228A"/>
@@ -19907,7 +20490,7 @@
       </w:rPr>
     </w:lvl>
   </w:abstractNum>
-  <w:abstractNum w:abstractNumId="69" w15:restartNumberingAfterBreak="0">
+  <w:abstractNum w:abstractNumId="71" w15:restartNumberingAfterBreak="0">
     <w:nsid w:val="76184472"/>
     <w:multiLevelType w:val="multilevel"/>
     <w:tmpl w:val="1794E5BA"/>
@@ -20056,7 +20639,7 @@
       </w:rPr>
     </w:lvl>
   </w:abstractNum>
-  <w:abstractNum w:abstractNumId="70" w15:restartNumberingAfterBreak="0">
+  <w:abstractNum w:abstractNumId="72" w15:restartNumberingAfterBreak="0">
     <w:nsid w:val="7BBE0636"/>
     <w:multiLevelType w:val="multilevel"/>
     <w:tmpl w:val="FC4E00C0"/>
@@ -20205,7 +20788,7 @@
       </w:rPr>
     </w:lvl>
   </w:abstractNum>
-  <w:abstractNum w:abstractNumId="71" w15:restartNumberingAfterBreak="0">
+  <w:abstractNum w:abstractNumId="73" w15:restartNumberingAfterBreak="0">
     <w:nsid w:val="7C005A89"/>
     <w:multiLevelType w:val="multilevel"/>
     <w:tmpl w:val="067ACB9A"/>
@@ -20354,7 +20937,7 @@
       </w:rPr>
     </w:lvl>
   </w:abstractNum>
-  <w:abstractNum w:abstractNumId="72" w15:restartNumberingAfterBreak="0">
+  <w:abstractNum w:abstractNumId="74" w15:restartNumberingAfterBreak="0">
     <w:nsid w:val="7EF5574A"/>
     <w:multiLevelType w:val="multilevel"/>
     <w:tmpl w:val="39920322"/>
@@ -20497,10 +21080,10 @@
     </w:lvl>
   </w:abstractNum>
   <w:num w:numId="1" w16cid:durableId="1692032181">
-    <w:abstractNumId w:val="47"/>
+    <w:abstractNumId w:val="48"/>
   </w:num>
   <w:num w:numId="2" w16cid:durableId="620765089">
-    <w:abstractNumId w:val="53"/>
+    <w:abstractNumId w:val="55"/>
   </w:num>
   <w:num w:numId="3" w16cid:durableId="1824855751">
     <w:abstractNumId w:val="10"/>
@@ -20509,46 +21092,46 @@
     <w:abstractNumId w:val="2"/>
   </w:num>
   <w:num w:numId="5" w16cid:durableId="244919198">
-    <w:abstractNumId w:val="57"/>
+    <w:abstractNumId w:val="59"/>
   </w:num>
   <w:num w:numId="6" w16cid:durableId="1754085120">
-    <w:abstractNumId w:val="56"/>
+    <w:abstractNumId w:val="58"/>
   </w:num>
   <w:num w:numId="7" w16cid:durableId="348684218">
     <w:abstractNumId w:val="15"/>
   </w:num>
   <w:num w:numId="8" w16cid:durableId="2122215532">
-    <w:abstractNumId w:val="50"/>
+    <w:abstractNumId w:val="52"/>
   </w:num>
   <w:num w:numId="9" w16cid:durableId="741608110">
-    <w:abstractNumId w:val="27"/>
+    <w:abstractNumId w:val="28"/>
   </w:num>
   <w:num w:numId="10" w16cid:durableId="1812288171">
-    <w:abstractNumId w:val="52"/>
+    <w:abstractNumId w:val="54"/>
   </w:num>
   <w:num w:numId="11" w16cid:durableId="945382212">
-    <w:abstractNumId w:val="40"/>
+    <w:abstractNumId w:val="41"/>
   </w:num>
   <w:num w:numId="12" w16cid:durableId="660894014">
-    <w:abstractNumId w:val="71"/>
+    <w:abstractNumId w:val="73"/>
   </w:num>
   <w:num w:numId="13" w16cid:durableId="463734374">
     <w:abstractNumId w:val="16"/>
   </w:num>
   <w:num w:numId="14" w16cid:durableId="659117917">
-    <w:abstractNumId w:val="60"/>
+    <w:abstractNumId w:val="62"/>
   </w:num>
   <w:num w:numId="15" w16cid:durableId="949124906">
     <w:abstractNumId w:val="9"/>
   </w:num>
   <w:num w:numId="16" w16cid:durableId="136844127">
-    <w:abstractNumId w:val="58"/>
+    <w:abstractNumId w:val="60"/>
   </w:num>
   <w:num w:numId="17" w16cid:durableId="1855342716">
-    <w:abstractNumId w:val="55"/>
+    <w:abstractNumId w:val="57"/>
   </w:num>
   <w:num w:numId="18" w16cid:durableId="1691561217">
-    <w:abstractNumId w:val="64"/>
+    <w:abstractNumId w:val="66"/>
   </w:num>
   <w:num w:numId="19" w16cid:durableId="627904168">
     <w:abstractNumId w:val="23"/>
@@ -20557,16 +21140,16 @@
     <w:abstractNumId w:val="1"/>
   </w:num>
   <w:num w:numId="21" w16cid:durableId="189686660">
-    <w:abstractNumId w:val="70"/>
+    <w:abstractNumId w:val="72"/>
   </w:num>
   <w:num w:numId="22" w16cid:durableId="147943839">
     <w:abstractNumId w:val="5"/>
   </w:num>
   <w:num w:numId="23" w16cid:durableId="1236669629">
-    <w:abstractNumId w:val="31"/>
+    <w:abstractNumId w:val="32"/>
   </w:num>
   <w:num w:numId="24" w16cid:durableId="531580455">
-    <w:abstractNumId w:val="65"/>
+    <w:abstractNumId w:val="67"/>
   </w:num>
   <w:num w:numId="25" w16cid:durableId="944507528">
     <w:abstractNumId w:val="7"/>
@@ -20575,19 +21158,19 @@
     <w:abstractNumId w:val="22"/>
   </w:num>
   <w:num w:numId="27" w16cid:durableId="2033528958">
-    <w:abstractNumId w:val="59"/>
+    <w:abstractNumId w:val="61"/>
   </w:num>
   <w:num w:numId="28" w16cid:durableId="1593782634">
-    <w:abstractNumId w:val="72"/>
+    <w:abstractNumId w:val="74"/>
   </w:num>
   <w:num w:numId="29" w16cid:durableId="1371151830">
     <w:abstractNumId w:val="18"/>
   </w:num>
   <w:num w:numId="30" w16cid:durableId="740254169">
-    <w:abstractNumId w:val="42"/>
+    <w:abstractNumId w:val="43"/>
   </w:num>
   <w:num w:numId="31" w16cid:durableId="1650665911">
-    <w:abstractNumId w:val="69"/>
+    <w:abstractNumId w:val="71"/>
   </w:num>
   <w:num w:numId="32" w16cid:durableId="2065524186">
     <w:abstractNumId w:val="14"/>
@@ -20599,49 +21182,49 @@
     <w:abstractNumId w:val="17"/>
   </w:num>
   <w:num w:numId="35" w16cid:durableId="913012813">
-    <w:abstractNumId w:val="68"/>
+    <w:abstractNumId w:val="70"/>
   </w:num>
   <w:num w:numId="36" w16cid:durableId="1480224641">
-    <w:abstractNumId w:val="48"/>
+    <w:abstractNumId w:val="50"/>
   </w:num>
   <w:num w:numId="37" w16cid:durableId="550113519">
-    <w:abstractNumId w:val="51"/>
+    <w:abstractNumId w:val="53"/>
   </w:num>
   <w:num w:numId="38" w16cid:durableId="787240400">
-    <w:abstractNumId w:val="38"/>
+    <w:abstractNumId w:val="39"/>
   </w:num>
   <w:num w:numId="39" w16cid:durableId="500856024">
-    <w:abstractNumId w:val="62"/>
+    <w:abstractNumId w:val="64"/>
   </w:num>
   <w:num w:numId="40" w16cid:durableId="383724073">
-    <w:abstractNumId w:val="26"/>
+    <w:abstractNumId w:val="27"/>
   </w:num>
   <w:num w:numId="41" w16cid:durableId="619993712">
-    <w:abstractNumId w:val="54"/>
+    <w:abstractNumId w:val="56"/>
   </w:num>
   <w:num w:numId="42" w16cid:durableId="139273565">
+    <w:abstractNumId w:val="31"/>
+  </w:num>
+  <w:num w:numId="43" w16cid:durableId="2109890495">
     <w:abstractNumId w:val="30"/>
   </w:num>
-  <w:num w:numId="43" w16cid:durableId="2109890495">
-    <w:abstractNumId w:val="29"/>
-  </w:num>
   <w:num w:numId="44" w16cid:durableId="1976640966">
-    <w:abstractNumId w:val="44"/>
+    <w:abstractNumId w:val="45"/>
   </w:num>
   <w:num w:numId="45" w16cid:durableId="1980646449">
-    <w:abstractNumId w:val="43"/>
+    <w:abstractNumId w:val="44"/>
   </w:num>
   <w:num w:numId="46" w16cid:durableId="1486781471">
     <w:abstractNumId w:val="11"/>
   </w:num>
   <w:num w:numId="47" w16cid:durableId="1589776169">
-    <w:abstractNumId w:val="34"/>
+    <w:abstractNumId w:val="35"/>
   </w:num>
   <w:num w:numId="48" w16cid:durableId="1319117870">
-    <w:abstractNumId w:val="45"/>
+    <w:abstractNumId w:val="46"/>
   </w:num>
   <w:num w:numId="49" w16cid:durableId="964119476">
-    <w:abstractNumId w:val="46"/>
+    <w:abstractNumId w:val="47"/>
   </w:num>
   <w:num w:numId="50" w16cid:durableId="35586928">
     <w:abstractNumId w:val="0"/>
@@ -20650,52 +21233,52 @@
     <w:abstractNumId w:val="4"/>
   </w:num>
   <w:num w:numId="52" w16cid:durableId="419912660">
-    <w:abstractNumId w:val="32"/>
+    <w:abstractNumId w:val="33"/>
   </w:num>
   <w:num w:numId="53" w16cid:durableId="337539491">
     <w:abstractNumId w:val="13"/>
   </w:num>
   <w:num w:numId="54" w16cid:durableId="18481421">
-    <w:abstractNumId w:val="24"/>
+    <w:abstractNumId w:val="25"/>
   </w:num>
   <w:num w:numId="55" w16cid:durableId="156579493">
-    <w:abstractNumId w:val="39"/>
+    <w:abstractNumId w:val="40"/>
   </w:num>
   <w:num w:numId="56" w16cid:durableId="152450860">
-    <w:abstractNumId w:val="63"/>
+    <w:abstractNumId w:val="65"/>
   </w:num>
   <w:num w:numId="57" w16cid:durableId="718941977">
     <w:abstractNumId w:val="6"/>
   </w:num>
   <w:num w:numId="58" w16cid:durableId="1872299444">
-    <w:abstractNumId w:val="49"/>
+    <w:abstractNumId w:val="51"/>
   </w:num>
   <w:num w:numId="59" w16cid:durableId="66728855">
-    <w:abstractNumId w:val="37"/>
+    <w:abstractNumId w:val="38"/>
   </w:num>
   <w:num w:numId="60" w16cid:durableId="1953512764">
-    <w:abstractNumId w:val="41"/>
+    <w:abstractNumId w:val="42"/>
   </w:num>
   <w:num w:numId="61" w16cid:durableId="920060994">
-    <w:abstractNumId w:val="33"/>
+    <w:abstractNumId w:val="34"/>
   </w:num>
   <w:num w:numId="62" w16cid:durableId="1563833352">
     <w:abstractNumId w:val="8"/>
   </w:num>
   <w:num w:numId="63" w16cid:durableId="845562528">
-    <w:abstractNumId w:val="28"/>
+    <w:abstractNumId w:val="29"/>
   </w:num>
   <w:num w:numId="64" w16cid:durableId="243269648">
     <w:abstractNumId w:val="19"/>
   </w:num>
   <w:num w:numId="65" w16cid:durableId="1054085623">
+    <w:abstractNumId w:val="37"/>
+  </w:num>
+  <w:num w:numId="66" w16cid:durableId="1018896344">
     <w:abstractNumId w:val="36"/>
   </w:num>
-  <w:num w:numId="66" w16cid:durableId="1018896344">
-    <w:abstractNumId w:val="35"/>
-  </w:num>
   <w:num w:numId="67" w16cid:durableId="871770921">
-    <w:abstractNumId w:val="67"/>
+    <w:abstractNumId w:val="69"/>
   </w:num>
   <w:num w:numId="68" w16cid:durableId="1816139189">
     <w:abstractNumId w:val="20"/>
@@ -20704,16 +21287,22 @@
     <w:abstractNumId w:val="3"/>
   </w:num>
   <w:num w:numId="70" w16cid:durableId="1668091646">
-    <w:abstractNumId w:val="61"/>
+    <w:abstractNumId w:val="63"/>
   </w:num>
   <w:num w:numId="71" w16cid:durableId="1529371690">
-    <w:abstractNumId w:val="66"/>
+    <w:abstractNumId w:val="68"/>
   </w:num>
   <w:num w:numId="72" w16cid:durableId="996305108">
     <w:abstractNumId w:val="21"/>
   </w:num>
   <w:num w:numId="73" w16cid:durableId="131334188">
-    <w:abstractNumId w:val="25"/>
+    <w:abstractNumId w:val="26"/>
+  </w:num>
+  <w:num w:numId="74" w16cid:durableId="734813838">
+    <w:abstractNumId w:val="49"/>
+  </w:num>
+  <w:num w:numId="75" w16cid:durableId="1452744175">
+    <w:abstractNumId w:val="24"/>
   </w:num>
 </w:numbering>
 </file>

</xml_diff>

<commit_message>
Added Version 10 of code, updated notes, and optimization metrics spreadsheet
</commit_message>
<xml_diff>
--- a/Alex/Notes - Harnessing Machine Learning for Proactive Diabetes Risk Prediction - Empowering Early Detection and Management.docx
+++ b/Alex/Notes - Harnessing Machine Learning for Proactive Diabetes Risk Prediction - Empowering Early Detection and Management.docx
@@ -13794,6 +13794,12 @@
       </w:r>
     </w:p>
     <w:p>
+      <w:pPr>
+        <w:spacing w:after="0"/>
+        <w:ind w:left="1080"/>
+      </w:pPr>
+    </w:p>
+    <w:p>
       <w:r>
         <w:rPr>
           <w:b/>
@@ -14676,6 +14682,629 @@
       </w:r>
     </w:p>
     <w:p/>
+    <w:p>
+      <w:pPr>
+        <w:rPr>
+          <w:b/>
+          <w:bCs/>
+        </w:rPr>
+      </w:pPr>
+      <w:r>
+        <w:rPr>
+          <w:b/>
+          <w:bCs/>
+        </w:rPr>
+        <w:t>TENTH VERSION</w:t>
+      </w:r>
+      <w:r>
+        <w:rPr>
+          <w:b/>
+          <w:bCs/>
+        </w:rPr>
+        <w:t>:</w:t>
+      </w:r>
+    </w:p>
+    <w:p>
+      <w:pPr>
+        <w:rPr>
+          <w:b/>
+          <w:bCs/>
+        </w:rPr>
+      </w:pPr>
+      <w:r>
+        <w:rPr>
+          <w:b/>
+          <w:bCs/>
+        </w:rPr>
+        <w:t>Random Forest Optimization</w:t>
+      </w:r>
+      <w:r>
+        <w:rPr>
+          <w:b/>
+          <w:bCs/>
+        </w:rPr>
+        <w:t xml:space="preserve"> Strategy</w:t>
+      </w:r>
+      <w:r>
+        <w:rPr>
+          <w:b/>
+          <w:bCs/>
+        </w:rPr>
+        <w:t>:</w:t>
+      </w:r>
+    </w:p>
+    <w:p>
+      <w:pPr>
+        <w:numPr>
+          <w:ilvl w:val="0"/>
+          <w:numId w:val="125"/>
+        </w:numPr>
+      </w:pPr>
+      <w:r>
+        <w:rPr>
+          <w:b/>
+          <w:bCs/>
+        </w:rPr>
+        <w:t>Efficient Random Forest Optimization:</w:t>
+      </w:r>
+      <w:r>
+        <w:t xml:space="preserve"> The core change is using </w:t>
+      </w:r>
+      <w:proofErr w:type="spellStart"/>
+      <w:r>
+        <w:t>RandomizedSearchCV</w:t>
+      </w:r>
+      <w:proofErr w:type="spellEnd"/>
+      <w:r>
+        <w:t xml:space="preserve"> instead of </w:t>
+      </w:r>
+      <w:proofErr w:type="spellStart"/>
+      <w:r>
+        <w:t>GridSearchCV</w:t>
+      </w:r>
+      <w:proofErr w:type="spellEnd"/>
+      <w:r>
+        <w:t xml:space="preserve"> for the Random Forest.</w:t>
+      </w:r>
+    </w:p>
+    <w:p>
+      <w:pPr>
+        <w:numPr>
+          <w:ilvl w:val="1"/>
+          <w:numId w:val="125"/>
+        </w:numPr>
+      </w:pPr>
+      <w:proofErr w:type="spellStart"/>
+      <w:r>
+        <w:rPr>
+          <w:b/>
+          <w:bCs/>
+        </w:rPr>
+        <w:t>RandomizedSearchCV</w:t>
+      </w:r>
+      <w:proofErr w:type="spellEnd"/>
+      <w:r>
+        <w:rPr>
+          <w:b/>
+          <w:bCs/>
+        </w:rPr>
+        <w:t>:</w:t>
+      </w:r>
+      <w:r>
+        <w:t xml:space="preserve"> Instead of trying </w:t>
+      </w:r>
+      <w:r>
+        <w:rPr>
+          <w:i/>
+          <w:iCs/>
+        </w:rPr>
+        <w:t>every</w:t>
+      </w:r>
+      <w:r>
+        <w:t xml:space="preserve"> combination of hyperparameters (like </w:t>
+      </w:r>
+      <w:proofErr w:type="spellStart"/>
+      <w:r>
+        <w:t>GridSearchCV</w:t>
+      </w:r>
+      <w:proofErr w:type="spellEnd"/>
+      <w:r>
+        <w:t xml:space="preserve">), </w:t>
+      </w:r>
+      <w:proofErr w:type="spellStart"/>
+      <w:r>
+        <w:t>RandomizedSearchCV</w:t>
+      </w:r>
+      <w:proofErr w:type="spellEnd"/>
+      <w:r>
+        <w:t xml:space="preserve"> samples a specified number of combinations (</w:t>
+      </w:r>
+      <w:proofErr w:type="spellStart"/>
+      <w:r>
+        <w:t>n_iter</w:t>
+      </w:r>
+      <w:proofErr w:type="spellEnd"/>
+      <w:r>
+        <w:t xml:space="preserve">) randomly from the provided distributions. This is </w:t>
+      </w:r>
+      <w:r>
+        <w:rPr>
+          <w:i/>
+          <w:iCs/>
+        </w:rPr>
+        <w:t>much</w:t>
+      </w:r>
+      <w:r>
+        <w:t xml:space="preserve"> faster, especially with large search spaces.</w:t>
+      </w:r>
+    </w:p>
+    <w:p>
+      <w:pPr>
+        <w:numPr>
+          <w:ilvl w:val="1"/>
+          <w:numId w:val="125"/>
+        </w:numPr>
+      </w:pPr>
+      <w:proofErr w:type="spellStart"/>
+      <w:r>
+        <w:rPr>
+          <w:b/>
+          <w:bCs/>
+        </w:rPr>
+        <w:t>n_iter</w:t>
+      </w:r>
+      <w:proofErr w:type="spellEnd"/>
+      <w:r>
+        <w:rPr>
+          <w:b/>
+          <w:bCs/>
+        </w:rPr>
+        <w:t>=20:</w:t>
+      </w:r>
+      <w:r>
+        <w:t xml:space="preserve"> This parameter is crucial. It controls how many different combinations of hyperparameters </w:t>
+      </w:r>
+      <w:proofErr w:type="spellStart"/>
+      <w:r>
+        <w:t>RandomizedSearchCV</w:t>
+      </w:r>
+      <w:proofErr w:type="spellEnd"/>
+      <w:r>
+        <w:t xml:space="preserve"> will try. I've set it to 20. This provides a good balance between exploration and speed. You can adjust this (e.g., to 10 or 30), but keep it </w:t>
+      </w:r>
+      <w:r>
+        <w:rPr>
+          <w:i/>
+          <w:iCs/>
+        </w:rPr>
+        <w:t>much</w:t>
+      </w:r>
+      <w:r>
+        <w:t xml:space="preserve"> lower than the total number of possible combinations.</w:t>
+      </w:r>
+    </w:p>
+    <w:p>
+      <w:pPr>
+        <w:numPr>
+          <w:ilvl w:val="1"/>
+          <w:numId w:val="125"/>
+        </w:numPr>
+      </w:pPr>
+      <w:proofErr w:type="spellStart"/>
+      <w:r>
+        <w:rPr>
+          <w:b/>
+          <w:bCs/>
+        </w:rPr>
+        <w:t>param_grid_rf</w:t>
+      </w:r>
+      <w:proofErr w:type="spellEnd"/>
+      <w:r>
+        <w:rPr>
+          <w:b/>
+          <w:bCs/>
+        </w:rPr>
+        <w:t xml:space="preserve"> (Reduced):</w:t>
+      </w:r>
+      <w:r>
+        <w:t xml:space="preserve"> I've streamlined the </w:t>
+      </w:r>
+      <w:proofErr w:type="spellStart"/>
+      <w:r>
+        <w:t>param_grid_rf</w:t>
+      </w:r>
+      <w:proofErr w:type="spellEnd"/>
+      <w:r>
+        <w:t xml:space="preserve"> slightly. The key is to choose a </w:t>
+      </w:r>
+      <w:r>
+        <w:rPr>
+          <w:i/>
+          <w:iCs/>
+        </w:rPr>
+        <w:t>representative</w:t>
+      </w:r>
+      <w:r>
+        <w:t xml:space="preserve"> range of values, not necessarily </w:t>
+      </w:r>
+      <w:r>
+        <w:rPr>
+          <w:i/>
+          <w:iCs/>
+        </w:rPr>
+        <w:t>every</w:t>
+      </w:r>
+      <w:r>
+        <w:t xml:space="preserve"> possible value.</w:t>
+      </w:r>
+    </w:p>
+    <w:p>
+      <w:pPr>
+        <w:numPr>
+          <w:ilvl w:val="2"/>
+          <w:numId w:val="125"/>
+        </w:numPr>
+      </w:pPr>
+      <w:r>
+        <w:t xml:space="preserve">Fewer </w:t>
+      </w:r>
+      <w:proofErr w:type="spellStart"/>
+      <w:r>
+        <w:t>n_</w:t>
+      </w:r>
+      <w:proofErr w:type="gramStart"/>
+      <w:r>
+        <w:t>estimators</w:t>
+      </w:r>
+      <w:proofErr w:type="spellEnd"/>
+      <w:proofErr w:type="gramEnd"/>
+      <w:r>
+        <w:t xml:space="preserve"> values: Focus on a reasonable range (e.g., 100, 200, 300, 400, 500).</w:t>
+      </w:r>
+    </w:p>
+    <w:p>
+      <w:pPr>
+        <w:numPr>
+          <w:ilvl w:val="2"/>
+          <w:numId w:val="125"/>
+        </w:numPr>
+      </w:pPr>
+      <w:r>
+        <w:lastRenderedPageBreak/>
+        <w:t xml:space="preserve">Strategic </w:t>
+      </w:r>
+      <w:proofErr w:type="spellStart"/>
+      <w:r>
+        <w:t>max_depth</w:t>
+      </w:r>
+      <w:proofErr w:type="spellEnd"/>
+      <w:r>
+        <w:t xml:space="preserve"> values: Include None (no limit) and a few specific depths.</w:t>
+      </w:r>
+    </w:p>
+    <w:p>
+      <w:pPr>
+        <w:numPr>
+          <w:ilvl w:val="2"/>
+          <w:numId w:val="125"/>
+        </w:numPr>
+      </w:pPr>
+      <w:r>
+        <w:t xml:space="preserve">Common values for </w:t>
+      </w:r>
+      <w:proofErr w:type="spellStart"/>
+      <w:r>
+        <w:t>min_samples_split</w:t>
+      </w:r>
+      <w:proofErr w:type="spellEnd"/>
+      <w:r>
+        <w:t xml:space="preserve"> and </w:t>
+      </w:r>
+      <w:proofErr w:type="spellStart"/>
+      <w:r>
+        <w:t>min_samples_leaf</w:t>
+      </w:r>
+      <w:proofErr w:type="spellEnd"/>
+      <w:r>
+        <w:t>.</w:t>
+      </w:r>
+    </w:p>
+    <w:p>
+      <w:pPr>
+        <w:numPr>
+          <w:ilvl w:val="2"/>
+          <w:numId w:val="125"/>
+        </w:numPr>
+      </w:pPr>
+      <w:r>
+        <w:t xml:space="preserve">Include 'sqrt', 'log2', and None for </w:t>
+      </w:r>
+      <w:proofErr w:type="spellStart"/>
+      <w:r>
+        <w:t>max_features</w:t>
+      </w:r>
+      <w:proofErr w:type="spellEnd"/>
+      <w:r>
+        <w:t>.</w:t>
+      </w:r>
+    </w:p>
+    <w:p>
+      <w:pPr>
+        <w:numPr>
+          <w:ilvl w:val="1"/>
+          <w:numId w:val="125"/>
+        </w:numPr>
+      </w:pPr>
+      <w:r>
+        <w:rPr>
+          <w:b/>
+          <w:bCs/>
+        </w:rPr>
+        <w:t>cv=5:</w:t>
+      </w:r>
+      <w:r>
+        <w:t xml:space="preserve"> Reduced the cross-validation folds for the Random Forest to 5. Random Forests are generally more robust to overfitting than individual decision trees, so fewer folds are often sufficient for a reliable estimate of performance. This also speeds up the tuning process.</w:t>
+      </w:r>
+    </w:p>
+    <w:p>
+      <w:pPr>
+        <w:numPr>
+          <w:ilvl w:val="0"/>
+          <w:numId w:val="125"/>
+        </w:numPr>
+      </w:pPr>
+      <w:r>
+        <w:rPr>
+          <w:b/>
+          <w:bCs/>
+        </w:rPr>
+        <w:t>Skipping Redundant Training:</w:t>
+      </w:r>
+      <w:r>
+        <w:t xml:space="preserve"> The code now correctly skips retraining the Logistic Regression </w:t>
+      </w:r>
+      <w:r>
+        <w:rPr>
+          <w:i/>
+          <w:iCs/>
+        </w:rPr>
+        <w:t>and</w:t>
+      </w:r>
+      <w:r>
+        <w:t xml:space="preserve"> Random Forest models within the general training loop, since they've already been tuned and trained.</w:t>
+      </w:r>
+    </w:p>
+    <w:p>
+      <w:pPr>
+        <w:numPr>
+          <w:ilvl w:val="0"/>
+          <w:numId w:val="125"/>
+        </w:numPr>
+      </w:pPr>
+      <w:r>
+        <w:rPr>
+          <w:b/>
+          <w:bCs/>
+        </w:rPr>
+        <w:t>Clear Comments:</w:t>
+      </w:r>
+      <w:r>
+        <w:t xml:space="preserve"> Added more comments to explain the purpose of each part of the code, especially the changes related to efficient Random Forest optimization.</w:t>
+      </w:r>
+    </w:p>
+    <w:p>
+      <w:pPr>
+        <w:numPr>
+          <w:ilvl w:val="0"/>
+          <w:numId w:val="125"/>
+        </w:numPr>
+      </w:pPr>
+      <w:r>
+        <w:rPr>
+          <w:b/>
+          <w:bCs/>
+        </w:rPr>
+        <w:t>Reproducibility:</w:t>
+      </w:r>
+      <w:r>
+        <w:t xml:space="preserve"> Added </w:t>
+      </w:r>
+      <w:proofErr w:type="spellStart"/>
+      <w:r>
+        <w:t>random_state</w:t>
+      </w:r>
+      <w:proofErr w:type="spellEnd"/>
+      <w:r>
+        <w:t xml:space="preserve">=42 to the </w:t>
+      </w:r>
+      <w:proofErr w:type="spellStart"/>
+      <w:r>
+        <w:t>RandomizedSearchCV</w:t>
+      </w:r>
+      <w:proofErr w:type="spellEnd"/>
+      <w:r>
+        <w:t xml:space="preserve"> to ensure consistent results across multiple runs.</w:t>
+      </w:r>
+    </w:p>
+    <w:p>
+      <w:pPr>
+        <w:numPr>
+          <w:ilvl w:val="0"/>
+          <w:numId w:val="125"/>
+        </w:numPr>
+      </w:pPr>
+      <w:r>
+        <w:rPr>
+          <w:b/>
+          <w:bCs/>
+        </w:rPr>
+        <w:t>Kept Logistic Regression Tuning:</w:t>
+      </w:r>
+      <w:r>
+        <w:t xml:space="preserve"> The thorough </w:t>
+      </w:r>
+      <w:proofErr w:type="spellStart"/>
+      <w:r>
+        <w:t>GridSearchCV</w:t>
+      </w:r>
+      <w:proofErr w:type="spellEnd"/>
+      <w:r>
+        <w:t xml:space="preserve"> for Logistic Regression is retained, as requested.</w:t>
+      </w:r>
+    </w:p>
+    <w:p>
+      <w:r>
+        <w:rPr>
+          <w:b/>
+          <w:bCs/>
+        </w:rPr>
+        <w:t>Why this is efficient and effective:</w:t>
+      </w:r>
+    </w:p>
+    <w:p>
+      <w:pPr>
+        <w:numPr>
+          <w:ilvl w:val="0"/>
+          <w:numId w:val="126"/>
+        </w:numPr>
+      </w:pPr>
+      <w:r>
+        <w:rPr>
+          <w:b/>
+          <w:bCs/>
+        </w:rPr>
+        <w:t>Randomized Search:</w:t>
+      </w:r>
+      <w:r>
+        <w:t xml:space="preserve"> </w:t>
+      </w:r>
+      <w:proofErr w:type="spellStart"/>
+      <w:r>
+        <w:t>RandomizedSearchCV</w:t>
+      </w:r>
+      <w:proofErr w:type="spellEnd"/>
+      <w:r>
+        <w:t xml:space="preserve"> is the key to efficiency. It's designed for situations where a full grid search is too computationally expensive. By intelligently sampling the hyperparameter space, it can find very good (often near-optimal) settings much faster.</w:t>
+      </w:r>
+    </w:p>
+    <w:p>
+      <w:pPr>
+        <w:numPr>
+          <w:ilvl w:val="0"/>
+          <w:numId w:val="126"/>
+        </w:numPr>
+      </w:pPr>
+      <w:r>
+        <w:rPr>
+          <w:b/>
+          <w:bCs/>
+        </w:rPr>
+        <w:t xml:space="preserve">Balanced </w:t>
+      </w:r>
+      <w:proofErr w:type="spellStart"/>
+      <w:r>
+        <w:rPr>
+          <w:b/>
+          <w:bCs/>
+        </w:rPr>
+        <w:t>n_iter</w:t>
+      </w:r>
+      <w:proofErr w:type="spellEnd"/>
+      <w:r>
+        <w:rPr>
+          <w:b/>
+          <w:bCs/>
+        </w:rPr>
+        <w:t>:</w:t>
+      </w:r>
+      <w:r>
+        <w:t xml:space="preserve"> The </w:t>
+      </w:r>
+      <w:proofErr w:type="spellStart"/>
+      <w:r>
+        <w:t>n_iter</w:t>
+      </w:r>
+      <w:proofErr w:type="spellEnd"/>
+      <w:r>
+        <w:t xml:space="preserve"> parameter is the primary control over the trade-off between search thoroughness and computation time. 20 iterations is a good starting point; you can adjust it based on your available time and the specific problem.</w:t>
+      </w:r>
+    </w:p>
+    <w:p>
+      <w:pPr>
+        <w:numPr>
+          <w:ilvl w:val="0"/>
+          <w:numId w:val="126"/>
+        </w:numPr>
+      </w:pPr>
+      <w:r>
+        <w:rPr>
+          <w:b/>
+          <w:bCs/>
+        </w:rPr>
+        <w:t>Strategic Parameter Grid:</w:t>
+      </w:r>
+      <w:r>
+        <w:t xml:space="preserve"> Even with randomized search, a well-chosen </w:t>
+      </w:r>
+      <w:proofErr w:type="spellStart"/>
+      <w:r>
+        <w:t>param_grid_rf</w:t>
+      </w:r>
+      <w:proofErr w:type="spellEnd"/>
+      <w:r>
+        <w:t xml:space="preserve"> is important. The ranges I've provided cover the most important hyperparameters and typical values that work well.</w:t>
+      </w:r>
+    </w:p>
+    <w:p>
+      <w:pPr>
+        <w:numPr>
+          <w:ilvl w:val="0"/>
+          <w:numId w:val="126"/>
+        </w:numPr>
+      </w:pPr>
+      <w:r>
+        <w:rPr>
+          <w:b/>
+          <w:bCs/>
+        </w:rPr>
+        <w:t>Reduced CV Folds:</w:t>
+      </w:r>
+      <w:r>
+        <w:t xml:space="preserve"> Using cv=5 for the Random Forest further speeds up the process without sacrificing too much accuracy in the performance estimate.</w:t>
+      </w:r>
+    </w:p>
+    <w:p/>
+    <w:p>
+      <w:pPr>
+        <w:rPr>
+          <w:b/>
+          <w:bCs/>
+        </w:rPr>
+      </w:pPr>
+      <w:r>
+        <w:rPr>
+          <w:b/>
+          <w:bCs/>
+        </w:rPr>
+        <w:lastRenderedPageBreak/>
+        <w:t>ELEVENTH VERSION:</w:t>
+      </w:r>
+    </w:p>
+    <w:p>
+      <w:pPr>
+        <w:rPr>
+          <w:b/>
+          <w:bCs/>
+        </w:rPr>
+      </w:pPr>
+      <w:r>
+        <w:rPr>
+          <w:b/>
+          <w:bCs/>
+        </w:rPr>
+        <w:t>Gradient Boosting Optimization:</w:t>
+      </w:r>
+    </w:p>
     <w:p/>
     <w:p/>
     <w:sectPr>
@@ -15093,6 +15722,127 @@
     </w:lvl>
   </w:abstractNum>
   <w:abstractNum w:abstractNumId="2" w15:restartNumberingAfterBreak="0">
+    <w:nsid w:val="046E324A"/>
+    <w:multiLevelType w:val="multilevel"/>
+    <w:tmpl w:val="139A6DC0"/>
+    <w:lvl w:ilvl="0">
+      <w:start w:val="1"/>
+      <w:numFmt w:val="decimal"/>
+      <w:lvlText w:val="%1."/>
+      <w:lvlJc w:val="left"/>
+      <w:pPr>
+        <w:tabs>
+          <w:tab w:val="num" w:pos="720"/>
+        </w:tabs>
+        <w:ind w:left="720" w:hanging="360"/>
+      </w:pPr>
+    </w:lvl>
+    <w:lvl w:ilvl="1">
+      <w:start w:val="1"/>
+      <w:numFmt w:val="bullet"/>
+      <w:lvlText w:val="o"/>
+      <w:lvlJc w:val="left"/>
+      <w:pPr>
+        <w:tabs>
+          <w:tab w:val="num" w:pos="1440"/>
+        </w:tabs>
+        <w:ind w:left="1440" w:hanging="360"/>
+      </w:pPr>
+      <w:rPr>
+        <w:rFonts w:ascii="Courier New" w:hAnsi="Courier New" w:hint="default"/>
+        <w:sz w:val="20"/>
+      </w:rPr>
+    </w:lvl>
+    <w:lvl w:ilvl="2">
+      <w:start w:val="1"/>
+      <w:numFmt w:val="bullet"/>
+      <w:lvlText w:val=""/>
+      <w:lvlJc w:val="left"/>
+      <w:pPr>
+        <w:tabs>
+          <w:tab w:val="num" w:pos="2160"/>
+        </w:tabs>
+        <w:ind w:left="2160" w:hanging="360"/>
+      </w:pPr>
+      <w:rPr>
+        <w:rFonts w:ascii="Wingdings" w:hAnsi="Wingdings" w:hint="default"/>
+        <w:sz w:val="20"/>
+      </w:rPr>
+    </w:lvl>
+    <w:lvl w:ilvl="3" w:tentative="1">
+      <w:start w:val="1"/>
+      <w:numFmt w:val="decimal"/>
+      <w:lvlText w:val="%4."/>
+      <w:lvlJc w:val="left"/>
+      <w:pPr>
+        <w:tabs>
+          <w:tab w:val="num" w:pos="2880"/>
+        </w:tabs>
+        <w:ind w:left="2880" w:hanging="360"/>
+      </w:pPr>
+    </w:lvl>
+    <w:lvl w:ilvl="4" w:tentative="1">
+      <w:start w:val="1"/>
+      <w:numFmt w:val="decimal"/>
+      <w:lvlText w:val="%5."/>
+      <w:lvlJc w:val="left"/>
+      <w:pPr>
+        <w:tabs>
+          <w:tab w:val="num" w:pos="3600"/>
+        </w:tabs>
+        <w:ind w:left="3600" w:hanging="360"/>
+      </w:pPr>
+    </w:lvl>
+    <w:lvl w:ilvl="5" w:tentative="1">
+      <w:start w:val="1"/>
+      <w:numFmt w:val="decimal"/>
+      <w:lvlText w:val="%6."/>
+      <w:lvlJc w:val="left"/>
+      <w:pPr>
+        <w:tabs>
+          <w:tab w:val="num" w:pos="4320"/>
+        </w:tabs>
+        <w:ind w:left="4320" w:hanging="360"/>
+      </w:pPr>
+    </w:lvl>
+    <w:lvl w:ilvl="6" w:tentative="1">
+      <w:start w:val="1"/>
+      <w:numFmt w:val="decimal"/>
+      <w:lvlText w:val="%7."/>
+      <w:lvlJc w:val="left"/>
+      <w:pPr>
+        <w:tabs>
+          <w:tab w:val="num" w:pos="5040"/>
+        </w:tabs>
+        <w:ind w:left="5040" w:hanging="360"/>
+      </w:pPr>
+    </w:lvl>
+    <w:lvl w:ilvl="7" w:tentative="1">
+      <w:start w:val="1"/>
+      <w:numFmt w:val="decimal"/>
+      <w:lvlText w:val="%8."/>
+      <w:lvlJc w:val="left"/>
+      <w:pPr>
+        <w:tabs>
+          <w:tab w:val="num" w:pos="5760"/>
+        </w:tabs>
+        <w:ind w:left="5760" w:hanging="360"/>
+      </w:pPr>
+    </w:lvl>
+    <w:lvl w:ilvl="8" w:tentative="1">
+      <w:start w:val="1"/>
+      <w:numFmt w:val="decimal"/>
+      <w:lvlText w:val="%9."/>
+      <w:lvlJc w:val="left"/>
+      <w:pPr>
+        <w:tabs>
+          <w:tab w:val="num" w:pos="6480"/>
+        </w:tabs>
+        <w:ind w:left="6480" w:hanging="360"/>
+      </w:pPr>
+    </w:lvl>
+  </w:abstractNum>
+  <w:abstractNum w:abstractNumId="3" w15:restartNumberingAfterBreak="0">
     <w:nsid w:val="09467E11"/>
     <w:multiLevelType w:val="multilevel"/>
     <w:tmpl w:val="6DCCBAFC"/>
@@ -15241,7 +15991,7 @@
       </w:rPr>
     </w:lvl>
   </w:abstractNum>
-  <w:abstractNum w:abstractNumId="3" w15:restartNumberingAfterBreak="0">
+  <w:abstractNum w:abstractNumId="4" w15:restartNumberingAfterBreak="0">
     <w:nsid w:val="0AC00A1E"/>
     <w:multiLevelType w:val="multilevel"/>
     <w:tmpl w:val="47422300"/>
@@ -15390,7 +16140,7 @@
       </w:rPr>
     </w:lvl>
   </w:abstractNum>
-  <w:abstractNum w:abstractNumId="4" w15:restartNumberingAfterBreak="0">
+  <w:abstractNum w:abstractNumId="5" w15:restartNumberingAfterBreak="0">
     <w:nsid w:val="0C985190"/>
     <w:multiLevelType w:val="multilevel"/>
     <w:tmpl w:val="86A284AA"/>
@@ -15539,7 +16289,7 @@
       </w:rPr>
     </w:lvl>
   </w:abstractNum>
-  <w:abstractNum w:abstractNumId="5" w15:restartNumberingAfterBreak="0">
+  <w:abstractNum w:abstractNumId="6" w15:restartNumberingAfterBreak="0">
     <w:nsid w:val="0CE32500"/>
     <w:multiLevelType w:val="multilevel"/>
     <w:tmpl w:val="441C5FFC"/>
@@ -15688,7 +16438,7 @@
       </w:rPr>
     </w:lvl>
   </w:abstractNum>
-  <w:abstractNum w:abstractNumId="6" w15:restartNumberingAfterBreak="0">
+  <w:abstractNum w:abstractNumId="7" w15:restartNumberingAfterBreak="0">
     <w:nsid w:val="0DEA053C"/>
     <w:multiLevelType w:val="multilevel"/>
     <w:tmpl w:val="DBE0A584"/>
@@ -15801,7 +16551,7 @@
       </w:pPr>
     </w:lvl>
   </w:abstractNum>
-  <w:abstractNum w:abstractNumId="7" w15:restartNumberingAfterBreak="0">
+  <w:abstractNum w:abstractNumId="8" w15:restartNumberingAfterBreak="0">
     <w:nsid w:val="0E5C0E3E"/>
     <w:multiLevelType w:val="multilevel"/>
     <w:tmpl w:val="3CB8E460"/>
@@ -15950,7 +16700,7 @@
       </w:rPr>
     </w:lvl>
   </w:abstractNum>
-  <w:abstractNum w:abstractNumId="8" w15:restartNumberingAfterBreak="0">
+  <w:abstractNum w:abstractNumId="9" w15:restartNumberingAfterBreak="0">
     <w:nsid w:val="0FF97330"/>
     <w:multiLevelType w:val="multilevel"/>
     <w:tmpl w:val="C14ADF3A"/>
@@ -16099,7 +16849,7 @@
       </w:rPr>
     </w:lvl>
   </w:abstractNum>
-  <w:abstractNum w:abstractNumId="9" w15:restartNumberingAfterBreak="0">
+  <w:abstractNum w:abstractNumId="10" w15:restartNumberingAfterBreak="0">
     <w:nsid w:val="111805A8"/>
     <w:multiLevelType w:val="multilevel"/>
     <w:tmpl w:val="47422300"/>
@@ -16248,7 +16998,7 @@
       </w:rPr>
     </w:lvl>
   </w:abstractNum>
-  <w:abstractNum w:abstractNumId="10" w15:restartNumberingAfterBreak="0">
+  <w:abstractNum w:abstractNumId="11" w15:restartNumberingAfterBreak="0">
     <w:nsid w:val="112E4515"/>
     <w:multiLevelType w:val="hybridMultilevel"/>
     <w:tmpl w:val="D0E44A6E"/>
@@ -16361,7 +17111,7 @@
       </w:rPr>
     </w:lvl>
   </w:abstractNum>
-  <w:abstractNum w:abstractNumId="11" w15:restartNumberingAfterBreak="0">
+  <w:abstractNum w:abstractNumId="12" w15:restartNumberingAfterBreak="0">
     <w:nsid w:val="118E34B9"/>
     <w:multiLevelType w:val="multilevel"/>
     <w:tmpl w:val="93742D74"/>
@@ -16510,7 +17260,156 @@
       </w:rPr>
     </w:lvl>
   </w:abstractNum>
-  <w:abstractNum w:abstractNumId="12" w15:restartNumberingAfterBreak="0">
+  <w:abstractNum w:abstractNumId="13" w15:restartNumberingAfterBreak="0">
+    <w:nsid w:val="125C1547"/>
+    <w:multiLevelType w:val="multilevel"/>
+    <w:tmpl w:val="F1E22CEA"/>
+    <w:lvl w:ilvl="0">
+      <w:start w:val="1"/>
+      <w:numFmt w:val="bullet"/>
+      <w:lvlText w:val=""/>
+      <w:lvlJc w:val="left"/>
+      <w:pPr>
+        <w:tabs>
+          <w:tab w:val="num" w:pos="720"/>
+        </w:tabs>
+        <w:ind w:left="720" w:hanging="360"/>
+      </w:pPr>
+      <w:rPr>
+        <w:rFonts w:ascii="Symbol" w:hAnsi="Symbol" w:hint="default"/>
+        <w:sz w:val="20"/>
+      </w:rPr>
+    </w:lvl>
+    <w:lvl w:ilvl="1">
+      <w:start w:val="1"/>
+      <w:numFmt w:val="bullet"/>
+      <w:lvlText w:val="o"/>
+      <w:lvlJc w:val="left"/>
+      <w:pPr>
+        <w:tabs>
+          <w:tab w:val="num" w:pos="1440"/>
+        </w:tabs>
+        <w:ind w:left="1440" w:hanging="360"/>
+      </w:pPr>
+      <w:rPr>
+        <w:rFonts w:ascii="Courier New" w:hAnsi="Courier New" w:hint="default"/>
+        <w:sz w:val="20"/>
+      </w:rPr>
+    </w:lvl>
+    <w:lvl w:ilvl="2" w:tentative="1">
+      <w:start w:val="1"/>
+      <w:numFmt w:val="bullet"/>
+      <w:lvlText w:val=""/>
+      <w:lvlJc w:val="left"/>
+      <w:pPr>
+        <w:tabs>
+          <w:tab w:val="num" w:pos="2160"/>
+        </w:tabs>
+        <w:ind w:left="2160" w:hanging="360"/>
+      </w:pPr>
+      <w:rPr>
+        <w:rFonts w:ascii="Wingdings" w:hAnsi="Wingdings" w:hint="default"/>
+        <w:sz w:val="20"/>
+      </w:rPr>
+    </w:lvl>
+    <w:lvl w:ilvl="3" w:tentative="1">
+      <w:start w:val="1"/>
+      <w:numFmt w:val="bullet"/>
+      <w:lvlText w:val=""/>
+      <w:lvlJc w:val="left"/>
+      <w:pPr>
+        <w:tabs>
+          <w:tab w:val="num" w:pos="2880"/>
+        </w:tabs>
+        <w:ind w:left="2880" w:hanging="360"/>
+      </w:pPr>
+      <w:rPr>
+        <w:rFonts w:ascii="Wingdings" w:hAnsi="Wingdings" w:hint="default"/>
+        <w:sz w:val="20"/>
+      </w:rPr>
+    </w:lvl>
+    <w:lvl w:ilvl="4" w:tentative="1">
+      <w:start w:val="1"/>
+      <w:numFmt w:val="bullet"/>
+      <w:lvlText w:val=""/>
+      <w:lvlJc w:val="left"/>
+      <w:pPr>
+        <w:tabs>
+          <w:tab w:val="num" w:pos="3600"/>
+        </w:tabs>
+        <w:ind w:left="3600" w:hanging="360"/>
+      </w:pPr>
+      <w:rPr>
+        <w:rFonts w:ascii="Wingdings" w:hAnsi="Wingdings" w:hint="default"/>
+        <w:sz w:val="20"/>
+      </w:rPr>
+    </w:lvl>
+    <w:lvl w:ilvl="5" w:tentative="1">
+      <w:start w:val="1"/>
+      <w:numFmt w:val="bullet"/>
+      <w:lvlText w:val=""/>
+      <w:lvlJc w:val="left"/>
+      <w:pPr>
+        <w:tabs>
+          <w:tab w:val="num" w:pos="4320"/>
+        </w:tabs>
+        <w:ind w:left="4320" w:hanging="360"/>
+      </w:pPr>
+      <w:rPr>
+        <w:rFonts w:ascii="Wingdings" w:hAnsi="Wingdings" w:hint="default"/>
+        <w:sz w:val="20"/>
+      </w:rPr>
+    </w:lvl>
+    <w:lvl w:ilvl="6" w:tentative="1">
+      <w:start w:val="1"/>
+      <w:numFmt w:val="bullet"/>
+      <w:lvlText w:val=""/>
+      <w:lvlJc w:val="left"/>
+      <w:pPr>
+        <w:tabs>
+          <w:tab w:val="num" w:pos="5040"/>
+        </w:tabs>
+        <w:ind w:left="5040" w:hanging="360"/>
+      </w:pPr>
+      <w:rPr>
+        <w:rFonts w:ascii="Wingdings" w:hAnsi="Wingdings" w:hint="default"/>
+        <w:sz w:val="20"/>
+      </w:rPr>
+    </w:lvl>
+    <w:lvl w:ilvl="7" w:tentative="1">
+      <w:start w:val="1"/>
+      <w:numFmt w:val="bullet"/>
+      <w:lvlText w:val=""/>
+      <w:lvlJc w:val="left"/>
+      <w:pPr>
+        <w:tabs>
+          <w:tab w:val="num" w:pos="5760"/>
+        </w:tabs>
+        <w:ind w:left="5760" w:hanging="360"/>
+      </w:pPr>
+      <w:rPr>
+        <w:rFonts w:ascii="Wingdings" w:hAnsi="Wingdings" w:hint="default"/>
+        <w:sz w:val="20"/>
+      </w:rPr>
+    </w:lvl>
+    <w:lvl w:ilvl="8" w:tentative="1">
+      <w:start w:val="1"/>
+      <w:numFmt w:val="bullet"/>
+      <w:lvlText w:val=""/>
+      <w:lvlJc w:val="left"/>
+      <w:pPr>
+        <w:tabs>
+          <w:tab w:val="num" w:pos="6480"/>
+        </w:tabs>
+        <w:ind w:left="6480" w:hanging="360"/>
+      </w:pPr>
+      <w:rPr>
+        <w:rFonts w:ascii="Wingdings" w:hAnsi="Wingdings" w:hint="default"/>
+        <w:sz w:val="20"/>
+      </w:rPr>
+    </w:lvl>
+  </w:abstractNum>
+  <w:abstractNum w:abstractNumId="14" w15:restartNumberingAfterBreak="0">
     <w:nsid w:val="140D78A5"/>
     <w:multiLevelType w:val="multilevel"/>
     <w:tmpl w:val="5AC82A7C"/>
@@ -16659,7 +17558,7 @@
       </w:rPr>
     </w:lvl>
   </w:abstractNum>
-  <w:abstractNum w:abstractNumId="13" w15:restartNumberingAfterBreak="0">
+  <w:abstractNum w:abstractNumId="15" w15:restartNumberingAfterBreak="0">
     <w:nsid w:val="14133F39"/>
     <w:multiLevelType w:val="multilevel"/>
     <w:tmpl w:val="E890844A"/>
@@ -16804,7 +17703,7 @@
       </w:rPr>
     </w:lvl>
   </w:abstractNum>
-  <w:abstractNum w:abstractNumId="14" w15:restartNumberingAfterBreak="0">
+  <w:abstractNum w:abstractNumId="16" w15:restartNumberingAfterBreak="0">
     <w:nsid w:val="141D58DF"/>
     <w:multiLevelType w:val="multilevel"/>
     <w:tmpl w:val="5238B872"/>
@@ -16921,7 +17820,7 @@
       </w:pPr>
     </w:lvl>
   </w:abstractNum>
-  <w:abstractNum w:abstractNumId="15" w15:restartNumberingAfterBreak="0">
+  <w:abstractNum w:abstractNumId="17" w15:restartNumberingAfterBreak="0">
     <w:nsid w:val="1490148C"/>
     <w:multiLevelType w:val="multilevel"/>
     <w:tmpl w:val="CE7288C6"/>
@@ -17070,7 +17969,7 @@
       </w:rPr>
     </w:lvl>
   </w:abstractNum>
-  <w:abstractNum w:abstractNumId="16" w15:restartNumberingAfterBreak="0">
+  <w:abstractNum w:abstractNumId="18" w15:restartNumberingAfterBreak="0">
     <w:nsid w:val="15405FFF"/>
     <w:multiLevelType w:val="multilevel"/>
     <w:tmpl w:val="FD80B5FA"/>
@@ -17219,7 +18118,7 @@
       </w:rPr>
     </w:lvl>
   </w:abstractNum>
-  <w:abstractNum w:abstractNumId="17" w15:restartNumberingAfterBreak="0">
+  <w:abstractNum w:abstractNumId="19" w15:restartNumberingAfterBreak="0">
     <w:nsid w:val="16502289"/>
     <w:multiLevelType w:val="multilevel"/>
     <w:tmpl w:val="41F6D2AA"/>
@@ -17368,7 +18267,7 @@
       </w:rPr>
     </w:lvl>
   </w:abstractNum>
-  <w:abstractNum w:abstractNumId="18" w15:restartNumberingAfterBreak="0">
+  <w:abstractNum w:abstractNumId="20" w15:restartNumberingAfterBreak="0">
     <w:nsid w:val="165626A0"/>
     <w:multiLevelType w:val="multilevel"/>
     <w:tmpl w:val="053E7EA4"/>
@@ -17517,7 +18416,7 @@
       </w:rPr>
     </w:lvl>
   </w:abstractNum>
-  <w:abstractNum w:abstractNumId="19" w15:restartNumberingAfterBreak="0">
+  <w:abstractNum w:abstractNumId="21" w15:restartNumberingAfterBreak="0">
     <w:nsid w:val="174E3BE8"/>
     <w:multiLevelType w:val="multilevel"/>
     <w:tmpl w:val="D04A4BB4"/>
@@ -17666,7 +18565,7 @@
       </w:rPr>
     </w:lvl>
   </w:abstractNum>
-  <w:abstractNum w:abstractNumId="20" w15:restartNumberingAfterBreak="0">
+  <w:abstractNum w:abstractNumId="22" w15:restartNumberingAfterBreak="0">
     <w:nsid w:val="184965DF"/>
     <w:multiLevelType w:val="hybridMultilevel"/>
     <w:tmpl w:val="AD7E31E4"/>
@@ -17752,7 +18651,7 @@
       </w:pPr>
     </w:lvl>
   </w:abstractNum>
-  <w:abstractNum w:abstractNumId="21" w15:restartNumberingAfterBreak="0">
+  <w:abstractNum w:abstractNumId="23" w15:restartNumberingAfterBreak="0">
     <w:nsid w:val="198E0AD5"/>
     <w:multiLevelType w:val="multilevel"/>
     <w:tmpl w:val="725E1B5E"/>
@@ -17901,7 +18800,7 @@
       </w:rPr>
     </w:lvl>
   </w:abstractNum>
-  <w:abstractNum w:abstractNumId="22" w15:restartNumberingAfterBreak="0">
+  <w:abstractNum w:abstractNumId="24" w15:restartNumberingAfterBreak="0">
     <w:nsid w:val="1A3C260F"/>
     <w:multiLevelType w:val="multilevel"/>
     <w:tmpl w:val="8070B944"/>
@@ -18050,7 +18949,7 @@
       </w:rPr>
     </w:lvl>
   </w:abstractNum>
-  <w:abstractNum w:abstractNumId="23" w15:restartNumberingAfterBreak="0">
+  <w:abstractNum w:abstractNumId="25" w15:restartNumberingAfterBreak="0">
     <w:nsid w:val="1B5E1CAE"/>
     <w:multiLevelType w:val="multilevel"/>
     <w:tmpl w:val="D37E2CE8"/>
@@ -18199,7 +19098,7 @@
       </w:rPr>
     </w:lvl>
   </w:abstractNum>
-  <w:abstractNum w:abstractNumId="24" w15:restartNumberingAfterBreak="0">
+  <w:abstractNum w:abstractNumId="26" w15:restartNumberingAfterBreak="0">
     <w:nsid w:val="1BC15F57"/>
     <w:multiLevelType w:val="multilevel"/>
     <w:tmpl w:val="934A1B38"/>
@@ -18348,7 +19247,7 @@
       </w:rPr>
     </w:lvl>
   </w:abstractNum>
-  <w:abstractNum w:abstractNumId="25" w15:restartNumberingAfterBreak="0">
+  <w:abstractNum w:abstractNumId="27" w15:restartNumberingAfterBreak="0">
     <w:nsid w:val="1D271FF2"/>
     <w:multiLevelType w:val="multilevel"/>
     <w:tmpl w:val="59929FC0"/>
@@ -18469,7 +19368,7 @@
       </w:pPr>
     </w:lvl>
   </w:abstractNum>
-  <w:abstractNum w:abstractNumId="26" w15:restartNumberingAfterBreak="0">
+  <w:abstractNum w:abstractNumId="28" w15:restartNumberingAfterBreak="0">
     <w:nsid w:val="1DD07BDC"/>
     <w:multiLevelType w:val="multilevel"/>
     <w:tmpl w:val="6F2C8EC4"/>
@@ -18586,7 +19485,7 @@
       </w:pPr>
     </w:lvl>
   </w:abstractNum>
-  <w:abstractNum w:abstractNumId="27" w15:restartNumberingAfterBreak="0">
+  <w:abstractNum w:abstractNumId="29" w15:restartNumberingAfterBreak="0">
     <w:nsid w:val="1EBF3BF7"/>
     <w:multiLevelType w:val="multilevel"/>
     <w:tmpl w:val="457E8090"/>
@@ -18735,7 +19634,7 @@
       </w:rPr>
     </w:lvl>
   </w:abstractNum>
-  <w:abstractNum w:abstractNumId="28" w15:restartNumberingAfterBreak="0">
+  <w:abstractNum w:abstractNumId="30" w15:restartNumberingAfterBreak="0">
     <w:nsid w:val="1F0546B2"/>
     <w:multiLevelType w:val="multilevel"/>
     <w:tmpl w:val="A538FB6C"/>
@@ -18856,7 +19755,7 @@
       </w:pPr>
     </w:lvl>
   </w:abstractNum>
-  <w:abstractNum w:abstractNumId="29" w15:restartNumberingAfterBreak="0">
+  <w:abstractNum w:abstractNumId="31" w15:restartNumberingAfterBreak="0">
     <w:nsid w:val="1F6A5201"/>
     <w:multiLevelType w:val="multilevel"/>
     <w:tmpl w:val="843EBFE8"/>
@@ -19005,7 +19904,7 @@
       </w:rPr>
     </w:lvl>
   </w:abstractNum>
-  <w:abstractNum w:abstractNumId="30" w15:restartNumberingAfterBreak="0">
+  <w:abstractNum w:abstractNumId="32" w15:restartNumberingAfterBreak="0">
     <w:nsid w:val="224B5453"/>
     <w:multiLevelType w:val="multilevel"/>
     <w:tmpl w:val="91FA963C"/>
@@ -19154,7 +20053,7 @@
       </w:rPr>
     </w:lvl>
   </w:abstractNum>
-  <w:abstractNum w:abstractNumId="31" w15:restartNumberingAfterBreak="0">
+  <w:abstractNum w:abstractNumId="33" w15:restartNumberingAfterBreak="0">
     <w:nsid w:val="22A67DEA"/>
     <w:multiLevelType w:val="multilevel"/>
     <w:tmpl w:val="7A4AD2C2"/>
@@ -19303,7 +20202,7 @@
       </w:rPr>
     </w:lvl>
   </w:abstractNum>
-  <w:abstractNum w:abstractNumId="32" w15:restartNumberingAfterBreak="0">
+  <w:abstractNum w:abstractNumId="34" w15:restartNumberingAfterBreak="0">
     <w:nsid w:val="24AC1B8A"/>
     <w:multiLevelType w:val="multilevel"/>
     <w:tmpl w:val="47422300"/>
@@ -19452,7 +20351,7 @@
       </w:rPr>
     </w:lvl>
   </w:abstractNum>
-  <w:abstractNum w:abstractNumId="33" w15:restartNumberingAfterBreak="0">
+  <w:abstractNum w:abstractNumId="35" w15:restartNumberingAfterBreak="0">
     <w:nsid w:val="251F623A"/>
     <w:multiLevelType w:val="multilevel"/>
     <w:tmpl w:val="47422300"/>
@@ -19601,7 +20500,7 @@
       </w:rPr>
     </w:lvl>
   </w:abstractNum>
-  <w:abstractNum w:abstractNumId="34" w15:restartNumberingAfterBreak="0">
+  <w:abstractNum w:abstractNumId="36" w15:restartNumberingAfterBreak="0">
     <w:nsid w:val="27F93A19"/>
     <w:multiLevelType w:val="multilevel"/>
     <w:tmpl w:val="F22660C4"/>
@@ -19741,7 +20640,7 @@
       </w:rPr>
     </w:lvl>
   </w:abstractNum>
-  <w:abstractNum w:abstractNumId="35" w15:restartNumberingAfterBreak="0">
+  <w:abstractNum w:abstractNumId="37" w15:restartNumberingAfterBreak="0">
     <w:nsid w:val="284A67C5"/>
     <w:multiLevelType w:val="multilevel"/>
     <w:tmpl w:val="7EDEA696"/>
@@ -19858,7 +20757,7 @@
       </w:pPr>
     </w:lvl>
   </w:abstractNum>
-  <w:abstractNum w:abstractNumId="36" w15:restartNumberingAfterBreak="0">
+  <w:abstractNum w:abstractNumId="38" w15:restartNumberingAfterBreak="0">
     <w:nsid w:val="2AA9495A"/>
     <w:multiLevelType w:val="multilevel"/>
     <w:tmpl w:val="0C86D4DE"/>
@@ -20007,7 +20906,7 @@
       </w:rPr>
     </w:lvl>
   </w:abstractNum>
-  <w:abstractNum w:abstractNumId="37" w15:restartNumberingAfterBreak="0">
+  <w:abstractNum w:abstractNumId="39" w15:restartNumberingAfterBreak="0">
     <w:nsid w:val="2BB4470D"/>
     <w:multiLevelType w:val="multilevel"/>
     <w:tmpl w:val="029EE77E"/>
@@ -20156,7 +21055,7 @@
       </w:rPr>
     </w:lvl>
   </w:abstractNum>
-  <w:abstractNum w:abstractNumId="38" w15:restartNumberingAfterBreak="0">
+  <w:abstractNum w:abstractNumId="40" w15:restartNumberingAfterBreak="0">
     <w:nsid w:val="2E787F14"/>
     <w:multiLevelType w:val="multilevel"/>
     <w:tmpl w:val="C4BE5C46"/>
@@ -20305,7 +21204,7 @@
       </w:rPr>
     </w:lvl>
   </w:abstractNum>
-  <w:abstractNum w:abstractNumId="39" w15:restartNumberingAfterBreak="0">
+  <w:abstractNum w:abstractNumId="41" w15:restartNumberingAfterBreak="0">
     <w:nsid w:val="30223939"/>
     <w:multiLevelType w:val="multilevel"/>
     <w:tmpl w:val="96583864"/>
@@ -20450,7 +21349,7 @@
       </w:rPr>
     </w:lvl>
   </w:abstractNum>
-  <w:abstractNum w:abstractNumId="40" w15:restartNumberingAfterBreak="0">
+  <w:abstractNum w:abstractNumId="42" w15:restartNumberingAfterBreak="0">
     <w:nsid w:val="31053CC6"/>
     <w:multiLevelType w:val="multilevel"/>
     <w:tmpl w:val="0F2C4FF8"/>
@@ -20599,7 +21498,7 @@
       </w:rPr>
     </w:lvl>
   </w:abstractNum>
-  <w:abstractNum w:abstractNumId="41" w15:restartNumberingAfterBreak="0">
+  <w:abstractNum w:abstractNumId="43" w15:restartNumberingAfterBreak="0">
     <w:nsid w:val="32C8522A"/>
     <w:multiLevelType w:val="multilevel"/>
     <w:tmpl w:val="CB760F48"/>
@@ -20748,7 +21647,7 @@
       </w:rPr>
     </w:lvl>
   </w:abstractNum>
-  <w:abstractNum w:abstractNumId="42" w15:restartNumberingAfterBreak="0">
+  <w:abstractNum w:abstractNumId="44" w15:restartNumberingAfterBreak="0">
     <w:nsid w:val="33A168C4"/>
     <w:multiLevelType w:val="multilevel"/>
     <w:tmpl w:val="CACEC8BC"/>
@@ -20897,7 +21796,7 @@
       </w:rPr>
     </w:lvl>
   </w:abstractNum>
-  <w:abstractNum w:abstractNumId="43" w15:restartNumberingAfterBreak="0">
+  <w:abstractNum w:abstractNumId="45" w15:restartNumberingAfterBreak="0">
     <w:nsid w:val="33F0380B"/>
     <w:multiLevelType w:val="multilevel"/>
     <w:tmpl w:val="907081EA"/>
@@ -21046,7 +21945,124 @@
       </w:rPr>
     </w:lvl>
   </w:abstractNum>
-  <w:abstractNum w:abstractNumId="44" w15:restartNumberingAfterBreak="0">
+  <w:abstractNum w:abstractNumId="46" w15:restartNumberingAfterBreak="0">
+    <w:nsid w:val="345F57E8"/>
+    <w:multiLevelType w:val="multilevel"/>
+    <w:tmpl w:val="39304C70"/>
+    <w:lvl w:ilvl="0">
+      <w:start w:val="1"/>
+      <w:numFmt w:val="decimal"/>
+      <w:lvlText w:val="%1."/>
+      <w:lvlJc w:val="left"/>
+      <w:pPr>
+        <w:tabs>
+          <w:tab w:val="num" w:pos="720"/>
+        </w:tabs>
+        <w:ind w:left="720" w:hanging="360"/>
+      </w:pPr>
+    </w:lvl>
+    <w:lvl w:ilvl="1">
+      <w:start w:val="1"/>
+      <w:numFmt w:val="bullet"/>
+      <w:lvlText w:val="o"/>
+      <w:lvlJc w:val="left"/>
+      <w:pPr>
+        <w:tabs>
+          <w:tab w:val="num" w:pos="1440"/>
+        </w:tabs>
+        <w:ind w:left="1440" w:hanging="360"/>
+      </w:pPr>
+      <w:rPr>
+        <w:rFonts w:ascii="Courier New" w:hAnsi="Courier New" w:hint="default"/>
+        <w:sz w:val="20"/>
+      </w:rPr>
+    </w:lvl>
+    <w:lvl w:ilvl="2" w:tentative="1">
+      <w:start w:val="1"/>
+      <w:numFmt w:val="decimal"/>
+      <w:lvlText w:val="%3."/>
+      <w:lvlJc w:val="left"/>
+      <w:pPr>
+        <w:tabs>
+          <w:tab w:val="num" w:pos="2160"/>
+        </w:tabs>
+        <w:ind w:left="2160" w:hanging="360"/>
+      </w:pPr>
+    </w:lvl>
+    <w:lvl w:ilvl="3" w:tentative="1">
+      <w:start w:val="1"/>
+      <w:numFmt w:val="decimal"/>
+      <w:lvlText w:val="%4."/>
+      <w:lvlJc w:val="left"/>
+      <w:pPr>
+        <w:tabs>
+          <w:tab w:val="num" w:pos="2880"/>
+        </w:tabs>
+        <w:ind w:left="2880" w:hanging="360"/>
+      </w:pPr>
+    </w:lvl>
+    <w:lvl w:ilvl="4" w:tentative="1">
+      <w:start w:val="1"/>
+      <w:numFmt w:val="decimal"/>
+      <w:lvlText w:val="%5."/>
+      <w:lvlJc w:val="left"/>
+      <w:pPr>
+        <w:tabs>
+          <w:tab w:val="num" w:pos="3600"/>
+        </w:tabs>
+        <w:ind w:left="3600" w:hanging="360"/>
+      </w:pPr>
+    </w:lvl>
+    <w:lvl w:ilvl="5" w:tentative="1">
+      <w:start w:val="1"/>
+      <w:numFmt w:val="decimal"/>
+      <w:lvlText w:val="%6."/>
+      <w:lvlJc w:val="left"/>
+      <w:pPr>
+        <w:tabs>
+          <w:tab w:val="num" w:pos="4320"/>
+        </w:tabs>
+        <w:ind w:left="4320" w:hanging="360"/>
+      </w:pPr>
+    </w:lvl>
+    <w:lvl w:ilvl="6" w:tentative="1">
+      <w:start w:val="1"/>
+      <w:numFmt w:val="decimal"/>
+      <w:lvlText w:val="%7."/>
+      <w:lvlJc w:val="left"/>
+      <w:pPr>
+        <w:tabs>
+          <w:tab w:val="num" w:pos="5040"/>
+        </w:tabs>
+        <w:ind w:left="5040" w:hanging="360"/>
+      </w:pPr>
+    </w:lvl>
+    <w:lvl w:ilvl="7" w:tentative="1">
+      <w:start w:val="1"/>
+      <w:numFmt w:val="decimal"/>
+      <w:lvlText w:val="%8."/>
+      <w:lvlJc w:val="left"/>
+      <w:pPr>
+        <w:tabs>
+          <w:tab w:val="num" w:pos="5760"/>
+        </w:tabs>
+        <w:ind w:left="5760" w:hanging="360"/>
+      </w:pPr>
+    </w:lvl>
+    <w:lvl w:ilvl="8" w:tentative="1">
+      <w:start w:val="1"/>
+      <w:numFmt w:val="decimal"/>
+      <w:lvlText w:val="%9."/>
+      <w:lvlJc w:val="left"/>
+      <w:pPr>
+        <w:tabs>
+          <w:tab w:val="num" w:pos="6480"/>
+        </w:tabs>
+        <w:ind w:left="6480" w:hanging="360"/>
+      </w:pPr>
+    </w:lvl>
+  </w:abstractNum>
+  <w:abstractNum w:abstractNumId="47" w15:restartNumberingAfterBreak="0">
     <w:nsid w:val="365B7BCE"/>
     <w:multiLevelType w:val="multilevel"/>
     <w:tmpl w:val="D1264008"/>
@@ -21195,7 +22211,7 @@
       </w:rPr>
     </w:lvl>
   </w:abstractNum>
-  <w:abstractNum w:abstractNumId="45" w15:restartNumberingAfterBreak="0">
+  <w:abstractNum w:abstractNumId="48" w15:restartNumberingAfterBreak="0">
     <w:nsid w:val="3724295F"/>
     <w:multiLevelType w:val="multilevel"/>
     <w:tmpl w:val="C4BE5C46"/>
@@ -21344,7 +22360,7 @@
       </w:rPr>
     </w:lvl>
   </w:abstractNum>
-  <w:abstractNum w:abstractNumId="46" w15:restartNumberingAfterBreak="0">
+  <w:abstractNum w:abstractNumId="49" w15:restartNumberingAfterBreak="0">
     <w:nsid w:val="37626FC1"/>
     <w:multiLevelType w:val="multilevel"/>
     <w:tmpl w:val="34121F4A"/>
@@ -21493,7 +22509,7 @@
       </w:rPr>
     </w:lvl>
   </w:abstractNum>
-  <w:abstractNum w:abstractNumId="47" w15:restartNumberingAfterBreak="0">
+  <w:abstractNum w:abstractNumId="50" w15:restartNumberingAfterBreak="0">
     <w:nsid w:val="391642AF"/>
     <w:multiLevelType w:val="multilevel"/>
     <w:tmpl w:val="E3385DA2"/>
@@ -21606,7 +22622,7 @@
       </w:pPr>
     </w:lvl>
   </w:abstractNum>
-  <w:abstractNum w:abstractNumId="48" w15:restartNumberingAfterBreak="0">
+  <w:abstractNum w:abstractNumId="51" w15:restartNumberingAfterBreak="0">
     <w:nsid w:val="39DC7036"/>
     <w:multiLevelType w:val="hybridMultilevel"/>
     <w:tmpl w:val="51BE521A"/>
@@ -21719,7 +22735,7 @@
       </w:rPr>
     </w:lvl>
   </w:abstractNum>
-  <w:abstractNum w:abstractNumId="49" w15:restartNumberingAfterBreak="0">
+  <w:abstractNum w:abstractNumId="52" w15:restartNumberingAfterBreak="0">
     <w:nsid w:val="3A714CB6"/>
     <w:multiLevelType w:val="multilevel"/>
     <w:tmpl w:val="44A4A662"/>
@@ -21836,7 +22852,7 @@
       </w:pPr>
     </w:lvl>
   </w:abstractNum>
-  <w:abstractNum w:abstractNumId="50" w15:restartNumberingAfterBreak="0">
+  <w:abstractNum w:abstractNumId="53" w15:restartNumberingAfterBreak="0">
     <w:nsid w:val="3A725A63"/>
     <w:multiLevelType w:val="multilevel"/>
     <w:tmpl w:val="7D7A53CC"/>
@@ -21985,7 +23001,7 @@
       </w:rPr>
     </w:lvl>
   </w:abstractNum>
-  <w:abstractNum w:abstractNumId="51" w15:restartNumberingAfterBreak="0">
+  <w:abstractNum w:abstractNumId="54" w15:restartNumberingAfterBreak="0">
     <w:nsid w:val="3B085EF9"/>
     <w:multiLevelType w:val="multilevel"/>
     <w:tmpl w:val="C0E0CD80"/>
@@ -22134,7 +23150,7 @@
       </w:rPr>
     </w:lvl>
   </w:abstractNum>
-  <w:abstractNum w:abstractNumId="52" w15:restartNumberingAfterBreak="0">
+  <w:abstractNum w:abstractNumId="55" w15:restartNumberingAfterBreak="0">
     <w:nsid w:val="3B4F0ABF"/>
     <w:multiLevelType w:val="multilevel"/>
     <w:tmpl w:val="D7522150"/>
@@ -22283,7 +23299,7 @@
       </w:rPr>
     </w:lvl>
   </w:abstractNum>
-  <w:abstractNum w:abstractNumId="53" w15:restartNumberingAfterBreak="0">
+  <w:abstractNum w:abstractNumId="56" w15:restartNumberingAfterBreak="0">
     <w:nsid w:val="3BD92610"/>
     <w:multiLevelType w:val="multilevel"/>
     <w:tmpl w:val="CD829BFE"/>
@@ -22432,7 +23448,7 @@
       </w:rPr>
     </w:lvl>
   </w:abstractNum>
-  <w:abstractNum w:abstractNumId="54" w15:restartNumberingAfterBreak="0">
+  <w:abstractNum w:abstractNumId="57" w15:restartNumberingAfterBreak="0">
     <w:nsid w:val="3E1A3C20"/>
     <w:multiLevelType w:val="multilevel"/>
     <w:tmpl w:val="3D36AAB0"/>
@@ -22577,7 +23593,7 @@
       </w:rPr>
     </w:lvl>
   </w:abstractNum>
-  <w:abstractNum w:abstractNumId="55" w15:restartNumberingAfterBreak="0">
+  <w:abstractNum w:abstractNumId="58" w15:restartNumberingAfterBreak="0">
     <w:nsid w:val="4361305D"/>
     <w:multiLevelType w:val="multilevel"/>
     <w:tmpl w:val="19647460"/>
@@ -22694,7 +23710,156 @@
       </w:pPr>
     </w:lvl>
   </w:abstractNum>
-  <w:abstractNum w:abstractNumId="56" w15:restartNumberingAfterBreak="0">
+  <w:abstractNum w:abstractNumId="59" w15:restartNumberingAfterBreak="0">
+    <w:nsid w:val="45771F66"/>
+    <w:multiLevelType w:val="multilevel"/>
+    <w:tmpl w:val="6D20F76C"/>
+    <w:lvl w:ilvl="0">
+      <w:start w:val="1"/>
+      <w:numFmt w:val="bullet"/>
+      <w:lvlText w:val=""/>
+      <w:lvlJc w:val="left"/>
+      <w:pPr>
+        <w:tabs>
+          <w:tab w:val="num" w:pos="720"/>
+        </w:tabs>
+        <w:ind w:left="720" w:hanging="360"/>
+      </w:pPr>
+      <w:rPr>
+        <w:rFonts w:ascii="Symbol" w:hAnsi="Symbol" w:hint="default"/>
+        <w:sz w:val="20"/>
+      </w:rPr>
+    </w:lvl>
+    <w:lvl w:ilvl="1" w:tentative="1">
+      <w:start w:val="1"/>
+      <w:numFmt w:val="bullet"/>
+      <w:lvlText w:val="o"/>
+      <w:lvlJc w:val="left"/>
+      <w:pPr>
+        <w:tabs>
+          <w:tab w:val="num" w:pos="1440"/>
+        </w:tabs>
+        <w:ind w:left="1440" w:hanging="360"/>
+      </w:pPr>
+      <w:rPr>
+        <w:rFonts w:ascii="Courier New" w:hAnsi="Courier New" w:hint="default"/>
+        <w:sz w:val="20"/>
+      </w:rPr>
+    </w:lvl>
+    <w:lvl w:ilvl="2" w:tentative="1">
+      <w:start w:val="1"/>
+      <w:numFmt w:val="bullet"/>
+      <w:lvlText w:val=""/>
+      <w:lvlJc w:val="left"/>
+      <w:pPr>
+        <w:tabs>
+          <w:tab w:val="num" w:pos="2160"/>
+        </w:tabs>
+        <w:ind w:left="2160" w:hanging="360"/>
+      </w:pPr>
+      <w:rPr>
+        <w:rFonts w:ascii="Wingdings" w:hAnsi="Wingdings" w:hint="default"/>
+        <w:sz w:val="20"/>
+      </w:rPr>
+    </w:lvl>
+    <w:lvl w:ilvl="3" w:tentative="1">
+      <w:start w:val="1"/>
+      <w:numFmt w:val="bullet"/>
+      <w:lvlText w:val=""/>
+      <w:lvlJc w:val="left"/>
+      <w:pPr>
+        <w:tabs>
+          <w:tab w:val="num" w:pos="2880"/>
+        </w:tabs>
+        <w:ind w:left="2880" w:hanging="360"/>
+      </w:pPr>
+      <w:rPr>
+        <w:rFonts w:ascii="Wingdings" w:hAnsi="Wingdings" w:hint="default"/>
+        <w:sz w:val="20"/>
+      </w:rPr>
+    </w:lvl>
+    <w:lvl w:ilvl="4" w:tentative="1">
+      <w:start w:val="1"/>
+      <w:numFmt w:val="bullet"/>
+      <w:lvlText w:val=""/>
+      <w:lvlJc w:val="left"/>
+      <w:pPr>
+        <w:tabs>
+          <w:tab w:val="num" w:pos="3600"/>
+        </w:tabs>
+        <w:ind w:left="3600" w:hanging="360"/>
+      </w:pPr>
+      <w:rPr>
+        <w:rFonts w:ascii="Wingdings" w:hAnsi="Wingdings" w:hint="default"/>
+        <w:sz w:val="20"/>
+      </w:rPr>
+    </w:lvl>
+    <w:lvl w:ilvl="5" w:tentative="1">
+      <w:start w:val="1"/>
+      <w:numFmt w:val="bullet"/>
+      <w:lvlText w:val=""/>
+      <w:lvlJc w:val="left"/>
+      <w:pPr>
+        <w:tabs>
+          <w:tab w:val="num" w:pos="4320"/>
+        </w:tabs>
+        <w:ind w:left="4320" w:hanging="360"/>
+      </w:pPr>
+      <w:rPr>
+        <w:rFonts w:ascii="Wingdings" w:hAnsi="Wingdings" w:hint="default"/>
+        <w:sz w:val="20"/>
+      </w:rPr>
+    </w:lvl>
+    <w:lvl w:ilvl="6" w:tentative="1">
+      <w:start w:val="1"/>
+      <w:numFmt w:val="bullet"/>
+      <w:lvlText w:val=""/>
+      <w:lvlJc w:val="left"/>
+      <w:pPr>
+        <w:tabs>
+          <w:tab w:val="num" w:pos="5040"/>
+        </w:tabs>
+        <w:ind w:left="5040" w:hanging="360"/>
+      </w:pPr>
+      <w:rPr>
+        <w:rFonts w:ascii="Wingdings" w:hAnsi="Wingdings" w:hint="default"/>
+        <w:sz w:val="20"/>
+      </w:rPr>
+    </w:lvl>
+    <w:lvl w:ilvl="7" w:tentative="1">
+      <w:start w:val="1"/>
+      <w:numFmt w:val="bullet"/>
+      <w:lvlText w:val=""/>
+      <w:lvlJc w:val="left"/>
+      <w:pPr>
+        <w:tabs>
+          <w:tab w:val="num" w:pos="5760"/>
+        </w:tabs>
+        <w:ind w:left="5760" w:hanging="360"/>
+      </w:pPr>
+      <w:rPr>
+        <w:rFonts w:ascii="Wingdings" w:hAnsi="Wingdings" w:hint="default"/>
+        <w:sz w:val="20"/>
+      </w:rPr>
+    </w:lvl>
+    <w:lvl w:ilvl="8" w:tentative="1">
+      <w:start w:val="1"/>
+      <w:numFmt w:val="bullet"/>
+      <w:lvlText w:val=""/>
+      <w:lvlJc w:val="left"/>
+      <w:pPr>
+        <w:tabs>
+          <w:tab w:val="num" w:pos="6480"/>
+        </w:tabs>
+        <w:ind w:left="6480" w:hanging="360"/>
+      </w:pPr>
+      <w:rPr>
+        <w:rFonts w:ascii="Wingdings" w:hAnsi="Wingdings" w:hint="default"/>
+        <w:sz w:val="20"/>
+      </w:rPr>
+    </w:lvl>
+  </w:abstractNum>
+  <w:abstractNum w:abstractNumId="60" w15:restartNumberingAfterBreak="0">
     <w:nsid w:val="4583717A"/>
     <w:multiLevelType w:val="multilevel"/>
     <w:tmpl w:val="CB760F48"/>
@@ -22843,7 +24008,7 @@
       </w:rPr>
     </w:lvl>
   </w:abstractNum>
-  <w:abstractNum w:abstractNumId="57" w15:restartNumberingAfterBreak="0">
+  <w:abstractNum w:abstractNumId="61" w15:restartNumberingAfterBreak="0">
     <w:nsid w:val="46BC68D5"/>
     <w:multiLevelType w:val="multilevel"/>
     <w:tmpl w:val="2052491C"/>
@@ -22992,7 +24157,7 @@
       </w:rPr>
     </w:lvl>
   </w:abstractNum>
-  <w:abstractNum w:abstractNumId="58" w15:restartNumberingAfterBreak="0">
+  <w:abstractNum w:abstractNumId="62" w15:restartNumberingAfterBreak="0">
     <w:nsid w:val="47666201"/>
     <w:multiLevelType w:val="multilevel"/>
     <w:tmpl w:val="34A27906"/>
@@ -23105,7 +24270,7 @@
       </w:pPr>
     </w:lvl>
   </w:abstractNum>
-  <w:abstractNum w:abstractNumId="59" w15:restartNumberingAfterBreak="0">
+  <w:abstractNum w:abstractNumId="63" w15:restartNumberingAfterBreak="0">
     <w:nsid w:val="48455332"/>
     <w:multiLevelType w:val="multilevel"/>
     <w:tmpl w:val="C6C8A0F6"/>
@@ -23254,7 +24419,156 @@
       </w:rPr>
     </w:lvl>
   </w:abstractNum>
-  <w:abstractNum w:abstractNumId="60" w15:restartNumberingAfterBreak="0">
+  <w:abstractNum w:abstractNumId="64" w15:restartNumberingAfterBreak="0">
+    <w:nsid w:val="48AA6B92"/>
+    <w:multiLevelType w:val="multilevel"/>
+    <w:tmpl w:val="28F46326"/>
+    <w:lvl w:ilvl="0">
+      <w:start w:val="1"/>
+      <w:numFmt w:val="bullet"/>
+      <w:lvlText w:val=""/>
+      <w:lvlJc w:val="left"/>
+      <w:pPr>
+        <w:tabs>
+          <w:tab w:val="num" w:pos="720"/>
+        </w:tabs>
+        <w:ind w:left="720" w:hanging="360"/>
+      </w:pPr>
+      <w:rPr>
+        <w:rFonts w:ascii="Symbol" w:hAnsi="Symbol" w:hint="default"/>
+        <w:sz w:val="20"/>
+      </w:rPr>
+    </w:lvl>
+    <w:lvl w:ilvl="1" w:tentative="1">
+      <w:start w:val="1"/>
+      <w:numFmt w:val="bullet"/>
+      <w:lvlText w:val="o"/>
+      <w:lvlJc w:val="left"/>
+      <w:pPr>
+        <w:tabs>
+          <w:tab w:val="num" w:pos="1440"/>
+        </w:tabs>
+        <w:ind w:left="1440" w:hanging="360"/>
+      </w:pPr>
+      <w:rPr>
+        <w:rFonts w:ascii="Courier New" w:hAnsi="Courier New" w:hint="default"/>
+        <w:sz w:val="20"/>
+      </w:rPr>
+    </w:lvl>
+    <w:lvl w:ilvl="2" w:tentative="1">
+      <w:start w:val="1"/>
+      <w:numFmt w:val="bullet"/>
+      <w:lvlText w:val=""/>
+      <w:lvlJc w:val="left"/>
+      <w:pPr>
+        <w:tabs>
+          <w:tab w:val="num" w:pos="2160"/>
+        </w:tabs>
+        <w:ind w:left="2160" w:hanging="360"/>
+      </w:pPr>
+      <w:rPr>
+        <w:rFonts w:ascii="Wingdings" w:hAnsi="Wingdings" w:hint="default"/>
+        <w:sz w:val="20"/>
+      </w:rPr>
+    </w:lvl>
+    <w:lvl w:ilvl="3" w:tentative="1">
+      <w:start w:val="1"/>
+      <w:numFmt w:val="bullet"/>
+      <w:lvlText w:val=""/>
+      <w:lvlJc w:val="left"/>
+      <w:pPr>
+        <w:tabs>
+          <w:tab w:val="num" w:pos="2880"/>
+        </w:tabs>
+        <w:ind w:left="2880" w:hanging="360"/>
+      </w:pPr>
+      <w:rPr>
+        <w:rFonts w:ascii="Wingdings" w:hAnsi="Wingdings" w:hint="default"/>
+        <w:sz w:val="20"/>
+      </w:rPr>
+    </w:lvl>
+    <w:lvl w:ilvl="4" w:tentative="1">
+      <w:start w:val="1"/>
+      <w:numFmt w:val="bullet"/>
+      <w:lvlText w:val=""/>
+      <w:lvlJc w:val="left"/>
+      <w:pPr>
+        <w:tabs>
+          <w:tab w:val="num" w:pos="3600"/>
+        </w:tabs>
+        <w:ind w:left="3600" w:hanging="360"/>
+      </w:pPr>
+      <w:rPr>
+        <w:rFonts w:ascii="Wingdings" w:hAnsi="Wingdings" w:hint="default"/>
+        <w:sz w:val="20"/>
+      </w:rPr>
+    </w:lvl>
+    <w:lvl w:ilvl="5" w:tentative="1">
+      <w:start w:val="1"/>
+      <w:numFmt w:val="bullet"/>
+      <w:lvlText w:val=""/>
+      <w:lvlJc w:val="left"/>
+      <w:pPr>
+        <w:tabs>
+          <w:tab w:val="num" w:pos="4320"/>
+        </w:tabs>
+        <w:ind w:left="4320" w:hanging="360"/>
+      </w:pPr>
+      <w:rPr>
+        <w:rFonts w:ascii="Wingdings" w:hAnsi="Wingdings" w:hint="default"/>
+        <w:sz w:val="20"/>
+      </w:rPr>
+    </w:lvl>
+    <w:lvl w:ilvl="6" w:tentative="1">
+      <w:start w:val="1"/>
+      <w:numFmt w:val="bullet"/>
+      <w:lvlText w:val=""/>
+      <w:lvlJc w:val="left"/>
+      <w:pPr>
+        <w:tabs>
+          <w:tab w:val="num" w:pos="5040"/>
+        </w:tabs>
+        <w:ind w:left="5040" w:hanging="360"/>
+      </w:pPr>
+      <w:rPr>
+        <w:rFonts w:ascii="Wingdings" w:hAnsi="Wingdings" w:hint="default"/>
+        <w:sz w:val="20"/>
+      </w:rPr>
+    </w:lvl>
+    <w:lvl w:ilvl="7" w:tentative="1">
+      <w:start w:val="1"/>
+      <w:numFmt w:val="bullet"/>
+      <w:lvlText w:val=""/>
+      <w:lvlJc w:val="left"/>
+      <w:pPr>
+        <w:tabs>
+          <w:tab w:val="num" w:pos="5760"/>
+        </w:tabs>
+        <w:ind w:left="5760" w:hanging="360"/>
+      </w:pPr>
+      <w:rPr>
+        <w:rFonts w:ascii="Wingdings" w:hAnsi="Wingdings" w:hint="default"/>
+        <w:sz w:val="20"/>
+      </w:rPr>
+    </w:lvl>
+    <w:lvl w:ilvl="8" w:tentative="1">
+      <w:start w:val="1"/>
+      <w:numFmt w:val="bullet"/>
+      <w:lvlText w:val=""/>
+      <w:lvlJc w:val="left"/>
+      <w:pPr>
+        <w:tabs>
+          <w:tab w:val="num" w:pos="6480"/>
+        </w:tabs>
+        <w:ind w:left="6480" w:hanging="360"/>
+      </w:pPr>
+      <w:rPr>
+        <w:rFonts w:ascii="Wingdings" w:hAnsi="Wingdings" w:hint="default"/>
+        <w:sz w:val="20"/>
+      </w:rPr>
+    </w:lvl>
+  </w:abstractNum>
+  <w:abstractNum w:abstractNumId="65" w15:restartNumberingAfterBreak="0">
     <w:nsid w:val="492A0920"/>
     <w:multiLevelType w:val="multilevel"/>
     <w:tmpl w:val="FDFA1260"/>
@@ -23395,7 +24709,156 @@
       </w:rPr>
     </w:lvl>
   </w:abstractNum>
-  <w:abstractNum w:abstractNumId="61" w15:restartNumberingAfterBreak="0">
+  <w:abstractNum w:abstractNumId="66" w15:restartNumberingAfterBreak="0">
+    <w:nsid w:val="496D1A1C"/>
+    <w:multiLevelType w:val="multilevel"/>
+    <w:tmpl w:val="C11CF26C"/>
+    <w:lvl w:ilvl="0">
+      <w:start w:val="1"/>
+      <w:numFmt w:val="bullet"/>
+      <w:lvlText w:val=""/>
+      <w:lvlJc w:val="left"/>
+      <w:pPr>
+        <w:tabs>
+          <w:tab w:val="num" w:pos="720"/>
+        </w:tabs>
+        <w:ind w:left="720" w:hanging="360"/>
+      </w:pPr>
+      <w:rPr>
+        <w:rFonts w:ascii="Symbol" w:hAnsi="Symbol" w:hint="default"/>
+        <w:sz w:val="20"/>
+      </w:rPr>
+    </w:lvl>
+    <w:lvl w:ilvl="1" w:tentative="1">
+      <w:start w:val="1"/>
+      <w:numFmt w:val="bullet"/>
+      <w:lvlText w:val="o"/>
+      <w:lvlJc w:val="left"/>
+      <w:pPr>
+        <w:tabs>
+          <w:tab w:val="num" w:pos="1440"/>
+        </w:tabs>
+        <w:ind w:left="1440" w:hanging="360"/>
+      </w:pPr>
+      <w:rPr>
+        <w:rFonts w:ascii="Courier New" w:hAnsi="Courier New" w:hint="default"/>
+        <w:sz w:val="20"/>
+      </w:rPr>
+    </w:lvl>
+    <w:lvl w:ilvl="2" w:tentative="1">
+      <w:start w:val="1"/>
+      <w:numFmt w:val="bullet"/>
+      <w:lvlText w:val=""/>
+      <w:lvlJc w:val="left"/>
+      <w:pPr>
+        <w:tabs>
+          <w:tab w:val="num" w:pos="2160"/>
+        </w:tabs>
+        <w:ind w:left="2160" w:hanging="360"/>
+      </w:pPr>
+      <w:rPr>
+        <w:rFonts w:ascii="Wingdings" w:hAnsi="Wingdings" w:hint="default"/>
+        <w:sz w:val="20"/>
+      </w:rPr>
+    </w:lvl>
+    <w:lvl w:ilvl="3" w:tentative="1">
+      <w:start w:val="1"/>
+      <w:numFmt w:val="bullet"/>
+      <w:lvlText w:val=""/>
+      <w:lvlJc w:val="left"/>
+      <w:pPr>
+        <w:tabs>
+          <w:tab w:val="num" w:pos="2880"/>
+        </w:tabs>
+        <w:ind w:left="2880" w:hanging="360"/>
+      </w:pPr>
+      <w:rPr>
+        <w:rFonts w:ascii="Wingdings" w:hAnsi="Wingdings" w:hint="default"/>
+        <w:sz w:val="20"/>
+      </w:rPr>
+    </w:lvl>
+    <w:lvl w:ilvl="4" w:tentative="1">
+      <w:start w:val="1"/>
+      <w:numFmt w:val="bullet"/>
+      <w:lvlText w:val=""/>
+      <w:lvlJc w:val="left"/>
+      <w:pPr>
+        <w:tabs>
+          <w:tab w:val="num" w:pos="3600"/>
+        </w:tabs>
+        <w:ind w:left="3600" w:hanging="360"/>
+      </w:pPr>
+      <w:rPr>
+        <w:rFonts w:ascii="Wingdings" w:hAnsi="Wingdings" w:hint="default"/>
+        <w:sz w:val="20"/>
+      </w:rPr>
+    </w:lvl>
+    <w:lvl w:ilvl="5" w:tentative="1">
+      <w:start w:val="1"/>
+      <w:numFmt w:val="bullet"/>
+      <w:lvlText w:val=""/>
+      <w:lvlJc w:val="left"/>
+      <w:pPr>
+        <w:tabs>
+          <w:tab w:val="num" w:pos="4320"/>
+        </w:tabs>
+        <w:ind w:left="4320" w:hanging="360"/>
+      </w:pPr>
+      <w:rPr>
+        <w:rFonts w:ascii="Wingdings" w:hAnsi="Wingdings" w:hint="default"/>
+        <w:sz w:val="20"/>
+      </w:rPr>
+    </w:lvl>
+    <w:lvl w:ilvl="6" w:tentative="1">
+      <w:start w:val="1"/>
+      <w:numFmt w:val="bullet"/>
+      <w:lvlText w:val=""/>
+      <w:lvlJc w:val="left"/>
+      <w:pPr>
+        <w:tabs>
+          <w:tab w:val="num" w:pos="5040"/>
+        </w:tabs>
+        <w:ind w:left="5040" w:hanging="360"/>
+      </w:pPr>
+      <w:rPr>
+        <w:rFonts w:ascii="Wingdings" w:hAnsi="Wingdings" w:hint="default"/>
+        <w:sz w:val="20"/>
+      </w:rPr>
+    </w:lvl>
+    <w:lvl w:ilvl="7" w:tentative="1">
+      <w:start w:val="1"/>
+      <w:numFmt w:val="bullet"/>
+      <w:lvlText w:val=""/>
+      <w:lvlJc w:val="left"/>
+      <w:pPr>
+        <w:tabs>
+          <w:tab w:val="num" w:pos="5760"/>
+        </w:tabs>
+        <w:ind w:left="5760" w:hanging="360"/>
+      </w:pPr>
+      <w:rPr>
+        <w:rFonts w:ascii="Wingdings" w:hAnsi="Wingdings" w:hint="default"/>
+        <w:sz w:val="20"/>
+      </w:rPr>
+    </w:lvl>
+    <w:lvl w:ilvl="8" w:tentative="1">
+      <w:start w:val="1"/>
+      <w:numFmt w:val="bullet"/>
+      <w:lvlText w:val=""/>
+      <w:lvlJc w:val="left"/>
+      <w:pPr>
+        <w:tabs>
+          <w:tab w:val="num" w:pos="6480"/>
+        </w:tabs>
+        <w:ind w:left="6480" w:hanging="360"/>
+      </w:pPr>
+      <w:rPr>
+        <w:rFonts w:ascii="Wingdings" w:hAnsi="Wingdings" w:hint="default"/>
+        <w:sz w:val="20"/>
+      </w:rPr>
+    </w:lvl>
+  </w:abstractNum>
+  <w:abstractNum w:abstractNumId="67" w15:restartNumberingAfterBreak="0">
     <w:nsid w:val="4AF73A42"/>
     <w:multiLevelType w:val="multilevel"/>
     <w:tmpl w:val="E9C23FEA"/>
@@ -23544,7 +25007,7 @@
       </w:rPr>
     </w:lvl>
   </w:abstractNum>
-  <w:abstractNum w:abstractNumId="62" w15:restartNumberingAfterBreak="0">
+  <w:abstractNum w:abstractNumId="68" w15:restartNumberingAfterBreak="0">
     <w:nsid w:val="4C406AC6"/>
     <w:multiLevelType w:val="hybridMultilevel"/>
     <w:tmpl w:val="ABC8C7F2"/>
@@ -23657,7 +25120,7 @@
       </w:rPr>
     </w:lvl>
   </w:abstractNum>
-  <w:abstractNum w:abstractNumId="63" w15:restartNumberingAfterBreak="0">
+  <w:abstractNum w:abstractNumId="69" w15:restartNumberingAfterBreak="0">
     <w:nsid w:val="4E362120"/>
     <w:multiLevelType w:val="multilevel"/>
     <w:tmpl w:val="C4BE5C46"/>
@@ -23806,7 +25269,7 @@
       </w:rPr>
     </w:lvl>
   </w:abstractNum>
-  <w:abstractNum w:abstractNumId="64" w15:restartNumberingAfterBreak="0">
+  <w:abstractNum w:abstractNumId="70" w15:restartNumberingAfterBreak="0">
     <w:nsid w:val="4F117A24"/>
     <w:multiLevelType w:val="hybridMultilevel"/>
     <w:tmpl w:val="F4644D9A"/>
@@ -23919,7 +25382,7 @@
       </w:rPr>
     </w:lvl>
   </w:abstractNum>
-  <w:abstractNum w:abstractNumId="65" w15:restartNumberingAfterBreak="0">
+  <w:abstractNum w:abstractNumId="71" w15:restartNumberingAfterBreak="0">
     <w:nsid w:val="4FD722F6"/>
     <w:multiLevelType w:val="multilevel"/>
     <w:tmpl w:val="47422300"/>
@@ -24068,7 +25531,7 @@
       </w:rPr>
     </w:lvl>
   </w:abstractNum>
-  <w:abstractNum w:abstractNumId="66" w15:restartNumberingAfterBreak="0">
+  <w:abstractNum w:abstractNumId="72" w15:restartNumberingAfterBreak="0">
     <w:nsid w:val="50354BA8"/>
     <w:multiLevelType w:val="multilevel"/>
     <w:tmpl w:val="59F47366"/>
@@ -24217,7 +25680,7 @@
       </w:rPr>
     </w:lvl>
   </w:abstractNum>
-  <w:abstractNum w:abstractNumId="67" w15:restartNumberingAfterBreak="0">
+  <w:abstractNum w:abstractNumId="73" w15:restartNumberingAfterBreak="0">
     <w:nsid w:val="50B61684"/>
     <w:multiLevelType w:val="multilevel"/>
     <w:tmpl w:val="47422300"/>
@@ -24366,7 +25829,7 @@
       </w:rPr>
     </w:lvl>
   </w:abstractNum>
-  <w:abstractNum w:abstractNumId="68" w15:restartNumberingAfterBreak="0">
+  <w:abstractNum w:abstractNumId="74" w15:restartNumberingAfterBreak="0">
     <w:nsid w:val="511A1588"/>
     <w:multiLevelType w:val="multilevel"/>
     <w:tmpl w:val="F36C02BA"/>
@@ -24515,7 +25978,156 @@
       </w:rPr>
     </w:lvl>
   </w:abstractNum>
-  <w:abstractNum w:abstractNumId="69" w15:restartNumberingAfterBreak="0">
+  <w:abstractNum w:abstractNumId="75" w15:restartNumberingAfterBreak="0">
+    <w:nsid w:val="51A3156F"/>
+    <w:multiLevelType w:val="multilevel"/>
+    <w:tmpl w:val="3CE488A2"/>
+    <w:lvl w:ilvl="0">
+      <w:start w:val="1"/>
+      <w:numFmt w:val="bullet"/>
+      <w:lvlText w:val="o"/>
+      <w:lvlJc w:val="left"/>
+      <w:pPr>
+        <w:tabs>
+          <w:tab w:val="num" w:pos="360"/>
+        </w:tabs>
+        <w:ind w:left="360" w:hanging="360"/>
+      </w:pPr>
+      <w:rPr>
+        <w:rFonts w:ascii="Courier New" w:hAnsi="Courier New" w:cs="Courier New" w:hint="default"/>
+        <w:sz w:val="20"/>
+      </w:rPr>
+    </w:lvl>
+    <w:lvl w:ilvl="1" w:tentative="1">
+      <w:start w:val="1"/>
+      <w:numFmt w:val="bullet"/>
+      <w:lvlText w:val="o"/>
+      <w:lvlJc w:val="left"/>
+      <w:pPr>
+        <w:tabs>
+          <w:tab w:val="num" w:pos="1080"/>
+        </w:tabs>
+        <w:ind w:left="1080" w:hanging="360"/>
+      </w:pPr>
+      <w:rPr>
+        <w:rFonts w:ascii="Courier New" w:hAnsi="Courier New" w:hint="default"/>
+        <w:sz w:val="20"/>
+      </w:rPr>
+    </w:lvl>
+    <w:lvl w:ilvl="2" w:tentative="1">
+      <w:start w:val="1"/>
+      <w:numFmt w:val="bullet"/>
+      <w:lvlText w:val=""/>
+      <w:lvlJc w:val="left"/>
+      <w:pPr>
+        <w:tabs>
+          <w:tab w:val="num" w:pos="1800"/>
+        </w:tabs>
+        <w:ind w:left="1800" w:hanging="360"/>
+      </w:pPr>
+      <w:rPr>
+        <w:rFonts w:ascii="Wingdings" w:hAnsi="Wingdings" w:hint="default"/>
+        <w:sz w:val="20"/>
+      </w:rPr>
+    </w:lvl>
+    <w:lvl w:ilvl="3" w:tentative="1">
+      <w:start w:val="1"/>
+      <w:numFmt w:val="bullet"/>
+      <w:lvlText w:val=""/>
+      <w:lvlJc w:val="left"/>
+      <w:pPr>
+        <w:tabs>
+          <w:tab w:val="num" w:pos="2520"/>
+        </w:tabs>
+        <w:ind w:left="2520" w:hanging="360"/>
+      </w:pPr>
+      <w:rPr>
+        <w:rFonts w:ascii="Wingdings" w:hAnsi="Wingdings" w:hint="default"/>
+        <w:sz w:val="20"/>
+      </w:rPr>
+    </w:lvl>
+    <w:lvl w:ilvl="4" w:tentative="1">
+      <w:start w:val="1"/>
+      <w:numFmt w:val="bullet"/>
+      <w:lvlText w:val=""/>
+      <w:lvlJc w:val="left"/>
+      <w:pPr>
+        <w:tabs>
+          <w:tab w:val="num" w:pos="3240"/>
+        </w:tabs>
+        <w:ind w:left="3240" w:hanging="360"/>
+      </w:pPr>
+      <w:rPr>
+        <w:rFonts w:ascii="Wingdings" w:hAnsi="Wingdings" w:hint="default"/>
+        <w:sz w:val="20"/>
+      </w:rPr>
+    </w:lvl>
+    <w:lvl w:ilvl="5" w:tentative="1">
+      <w:start w:val="1"/>
+      <w:numFmt w:val="bullet"/>
+      <w:lvlText w:val=""/>
+      <w:lvlJc w:val="left"/>
+      <w:pPr>
+        <w:tabs>
+          <w:tab w:val="num" w:pos="3960"/>
+        </w:tabs>
+        <w:ind w:left="3960" w:hanging="360"/>
+      </w:pPr>
+      <w:rPr>
+        <w:rFonts w:ascii="Wingdings" w:hAnsi="Wingdings" w:hint="default"/>
+        <w:sz w:val="20"/>
+      </w:rPr>
+    </w:lvl>
+    <w:lvl w:ilvl="6" w:tentative="1">
+      <w:start w:val="1"/>
+      <w:numFmt w:val="bullet"/>
+      <w:lvlText w:val=""/>
+      <w:lvlJc w:val="left"/>
+      <w:pPr>
+        <w:tabs>
+          <w:tab w:val="num" w:pos="4680"/>
+        </w:tabs>
+        <w:ind w:left="4680" w:hanging="360"/>
+      </w:pPr>
+      <w:rPr>
+        <w:rFonts w:ascii="Wingdings" w:hAnsi="Wingdings" w:hint="default"/>
+        <w:sz w:val="20"/>
+      </w:rPr>
+    </w:lvl>
+    <w:lvl w:ilvl="7" w:tentative="1">
+      <w:start w:val="1"/>
+      <w:numFmt w:val="bullet"/>
+      <w:lvlText w:val=""/>
+      <w:lvlJc w:val="left"/>
+      <w:pPr>
+        <w:tabs>
+          <w:tab w:val="num" w:pos="5400"/>
+        </w:tabs>
+        <w:ind w:left="5400" w:hanging="360"/>
+      </w:pPr>
+      <w:rPr>
+        <w:rFonts w:ascii="Wingdings" w:hAnsi="Wingdings" w:hint="default"/>
+        <w:sz w:val="20"/>
+      </w:rPr>
+    </w:lvl>
+    <w:lvl w:ilvl="8" w:tentative="1">
+      <w:start w:val="1"/>
+      <w:numFmt w:val="bullet"/>
+      <w:lvlText w:val=""/>
+      <w:lvlJc w:val="left"/>
+      <w:pPr>
+        <w:tabs>
+          <w:tab w:val="num" w:pos="6120"/>
+        </w:tabs>
+        <w:ind w:left="6120" w:hanging="360"/>
+      </w:pPr>
+      <w:rPr>
+        <w:rFonts w:ascii="Wingdings" w:hAnsi="Wingdings" w:hint="default"/>
+        <w:sz w:val="20"/>
+      </w:rPr>
+    </w:lvl>
+  </w:abstractNum>
+  <w:abstractNum w:abstractNumId="76" w15:restartNumberingAfterBreak="0">
     <w:nsid w:val="541D2C38"/>
     <w:multiLevelType w:val="multilevel"/>
     <w:tmpl w:val="575CE794"/>
@@ -24664,7 +26276,7 @@
       </w:rPr>
     </w:lvl>
   </w:abstractNum>
-  <w:abstractNum w:abstractNumId="70" w15:restartNumberingAfterBreak="0">
+  <w:abstractNum w:abstractNumId="77" w15:restartNumberingAfterBreak="0">
     <w:nsid w:val="543B1E22"/>
     <w:multiLevelType w:val="multilevel"/>
     <w:tmpl w:val="596E2EAE"/>
@@ -24813,7 +26425,7 @@
       </w:rPr>
     </w:lvl>
   </w:abstractNum>
-  <w:abstractNum w:abstractNumId="71" w15:restartNumberingAfterBreak="0">
+  <w:abstractNum w:abstractNumId="78" w15:restartNumberingAfterBreak="0">
     <w:nsid w:val="548B19FD"/>
     <w:multiLevelType w:val="multilevel"/>
     <w:tmpl w:val="481271A8"/>
@@ -24926,7 +26538,7 @@
       </w:pPr>
     </w:lvl>
   </w:abstractNum>
-  <w:abstractNum w:abstractNumId="72" w15:restartNumberingAfterBreak="0">
+  <w:abstractNum w:abstractNumId="79" w15:restartNumberingAfterBreak="0">
     <w:nsid w:val="54CA170B"/>
     <w:multiLevelType w:val="multilevel"/>
     <w:tmpl w:val="81C4CD24"/>
@@ -25075,7 +26687,7 @@
       </w:rPr>
     </w:lvl>
   </w:abstractNum>
-  <w:abstractNum w:abstractNumId="73" w15:restartNumberingAfterBreak="0">
+  <w:abstractNum w:abstractNumId="80" w15:restartNumberingAfterBreak="0">
     <w:nsid w:val="54ED61FC"/>
     <w:multiLevelType w:val="multilevel"/>
     <w:tmpl w:val="7A0EDA94"/>
@@ -25224,7 +26836,305 @@
       </w:rPr>
     </w:lvl>
   </w:abstractNum>
-  <w:abstractNum w:abstractNumId="74" w15:restartNumberingAfterBreak="0">
+  <w:abstractNum w:abstractNumId="81" w15:restartNumberingAfterBreak="0">
+    <w:nsid w:val="55584A5C"/>
+    <w:multiLevelType w:val="multilevel"/>
+    <w:tmpl w:val="CCAA2212"/>
+    <w:lvl w:ilvl="0">
+      <w:start w:val="1"/>
+      <w:numFmt w:val="bullet"/>
+      <w:lvlText w:val=""/>
+      <w:lvlJc w:val="left"/>
+      <w:pPr>
+        <w:tabs>
+          <w:tab w:val="num" w:pos="720"/>
+        </w:tabs>
+        <w:ind w:left="720" w:hanging="360"/>
+      </w:pPr>
+      <w:rPr>
+        <w:rFonts w:ascii="Symbol" w:hAnsi="Symbol" w:hint="default"/>
+        <w:sz w:val="20"/>
+      </w:rPr>
+    </w:lvl>
+    <w:lvl w:ilvl="1" w:tentative="1">
+      <w:start w:val="1"/>
+      <w:numFmt w:val="bullet"/>
+      <w:lvlText w:val="o"/>
+      <w:lvlJc w:val="left"/>
+      <w:pPr>
+        <w:tabs>
+          <w:tab w:val="num" w:pos="1440"/>
+        </w:tabs>
+        <w:ind w:left="1440" w:hanging="360"/>
+      </w:pPr>
+      <w:rPr>
+        <w:rFonts w:ascii="Courier New" w:hAnsi="Courier New" w:hint="default"/>
+        <w:sz w:val="20"/>
+      </w:rPr>
+    </w:lvl>
+    <w:lvl w:ilvl="2" w:tentative="1">
+      <w:start w:val="1"/>
+      <w:numFmt w:val="bullet"/>
+      <w:lvlText w:val=""/>
+      <w:lvlJc w:val="left"/>
+      <w:pPr>
+        <w:tabs>
+          <w:tab w:val="num" w:pos="2160"/>
+        </w:tabs>
+        <w:ind w:left="2160" w:hanging="360"/>
+      </w:pPr>
+      <w:rPr>
+        <w:rFonts w:ascii="Wingdings" w:hAnsi="Wingdings" w:hint="default"/>
+        <w:sz w:val="20"/>
+      </w:rPr>
+    </w:lvl>
+    <w:lvl w:ilvl="3" w:tentative="1">
+      <w:start w:val="1"/>
+      <w:numFmt w:val="bullet"/>
+      <w:lvlText w:val=""/>
+      <w:lvlJc w:val="left"/>
+      <w:pPr>
+        <w:tabs>
+          <w:tab w:val="num" w:pos="2880"/>
+        </w:tabs>
+        <w:ind w:left="2880" w:hanging="360"/>
+      </w:pPr>
+      <w:rPr>
+        <w:rFonts w:ascii="Wingdings" w:hAnsi="Wingdings" w:hint="default"/>
+        <w:sz w:val="20"/>
+      </w:rPr>
+    </w:lvl>
+    <w:lvl w:ilvl="4" w:tentative="1">
+      <w:start w:val="1"/>
+      <w:numFmt w:val="bullet"/>
+      <w:lvlText w:val=""/>
+      <w:lvlJc w:val="left"/>
+      <w:pPr>
+        <w:tabs>
+          <w:tab w:val="num" w:pos="3600"/>
+        </w:tabs>
+        <w:ind w:left="3600" w:hanging="360"/>
+      </w:pPr>
+      <w:rPr>
+        <w:rFonts w:ascii="Wingdings" w:hAnsi="Wingdings" w:hint="default"/>
+        <w:sz w:val="20"/>
+      </w:rPr>
+    </w:lvl>
+    <w:lvl w:ilvl="5" w:tentative="1">
+      <w:start w:val="1"/>
+      <w:numFmt w:val="bullet"/>
+      <w:lvlText w:val=""/>
+      <w:lvlJc w:val="left"/>
+      <w:pPr>
+        <w:tabs>
+          <w:tab w:val="num" w:pos="4320"/>
+        </w:tabs>
+        <w:ind w:left="4320" w:hanging="360"/>
+      </w:pPr>
+      <w:rPr>
+        <w:rFonts w:ascii="Wingdings" w:hAnsi="Wingdings" w:hint="default"/>
+        <w:sz w:val="20"/>
+      </w:rPr>
+    </w:lvl>
+    <w:lvl w:ilvl="6" w:tentative="1">
+      <w:start w:val="1"/>
+      <w:numFmt w:val="bullet"/>
+      <w:lvlText w:val=""/>
+      <w:lvlJc w:val="left"/>
+      <w:pPr>
+        <w:tabs>
+          <w:tab w:val="num" w:pos="5040"/>
+        </w:tabs>
+        <w:ind w:left="5040" w:hanging="360"/>
+      </w:pPr>
+      <w:rPr>
+        <w:rFonts w:ascii="Wingdings" w:hAnsi="Wingdings" w:hint="default"/>
+        <w:sz w:val="20"/>
+      </w:rPr>
+    </w:lvl>
+    <w:lvl w:ilvl="7" w:tentative="1">
+      <w:start w:val="1"/>
+      <w:numFmt w:val="bullet"/>
+      <w:lvlText w:val=""/>
+      <w:lvlJc w:val="left"/>
+      <w:pPr>
+        <w:tabs>
+          <w:tab w:val="num" w:pos="5760"/>
+        </w:tabs>
+        <w:ind w:left="5760" w:hanging="360"/>
+      </w:pPr>
+      <w:rPr>
+        <w:rFonts w:ascii="Wingdings" w:hAnsi="Wingdings" w:hint="default"/>
+        <w:sz w:val="20"/>
+      </w:rPr>
+    </w:lvl>
+    <w:lvl w:ilvl="8" w:tentative="1">
+      <w:start w:val="1"/>
+      <w:numFmt w:val="bullet"/>
+      <w:lvlText w:val=""/>
+      <w:lvlJc w:val="left"/>
+      <w:pPr>
+        <w:tabs>
+          <w:tab w:val="num" w:pos="6480"/>
+        </w:tabs>
+        <w:ind w:left="6480" w:hanging="360"/>
+      </w:pPr>
+      <w:rPr>
+        <w:rFonts w:ascii="Wingdings" w:hAnsi="Wingdings" w:hint="default"/>
+        <w:sz w:val="20"/>
+      </w:rPr>
+    </w:lvl>
+  </w:abstractNum>
+  <w:abstractNum w:abstractNumId="82" w15:restartNumberingAfterBreak="0">
+    <w:nsid w:val="56DF6505"/>
+    <w:multiLevelType w:val="multilevel"/>
+    <w:tmpl w:val="7ED096A2"/>
+    <w:lvl w:ilvl="0">
+      <w:start w:val="1"/>
+      <w:numFmt w:val="bullet"/>
+      <w:lvlText w:val=""/>
+      <w:lvlJc w:val="left"/>
+      <w:pPr>
+        <w:tabs>
+          <w:tab w:val="num" w:pos="720"/>
+        </w:tabs>
+        <w:ind w:left="720" w:hanging="360"/>
+      </w:pPr>
+      <w:rPr>
+        <w:rFonts w:ascii="Symbol" w:hAnsi="Symbol" w:hint="default"/>
+        <w:sz w:val="20"/>
+      </w:rPr>
+    </w:lvl>
+    <w:lvl w:ilvl="1">
+      <w:start w:val="1"/>
+      <w:numFmt w:val="bullet"/>
+      <w:lvlText w:val="o"/>
+      <w:lvlJc w:val="left"/>
+      <w:pPr>
+        <w:tabs>
+          <w:tab w:val="num" w:pos="1440"/>
+        </w:tabs>
+        <w:ind w:left="1440" w:hanging="360"/>
+      </w:pPr>
+      <w:rPr>
+        <w:rFonts w:ascii="Courier New" w:hAnsi="Courier New" w:hint="default"/>
+        <w:sz w:val="20"/>
+      </w:rPr>
+    </w:lvl>
+    <w:lvl w:ilvl="2" w:tentative="1">
+      <w:start w:val="1"/>
+      <w:numFmt w:val="bullet"/>
+      <w:lvlText w:val=""/>
+      <w:lvlJc w:val="left"/>
+      <w:pPr>
+        <w:tabs>
+          <w:tab w:val="num" w:pos="2160"/>
+        </w:tabs>
+        <w:ind w:left="2160" w:hanging="360"/>
+      </w:pPr>
+      <w:rPr>
+        <w:rFonts w:ascii="Wingdings" w:hAnsi="Wingdings" w:hint="default"/>
+        <w:sz w:val="20"/>
+      </w:rPr>
+    </w:lvl>
+    <w:lvl w:ilvl="3" w:tentative="1">
+      <w:start w:val="1"/>
+      <w:numFmt w:val="bullet"/>
+      <w:lvlText w:val=""/>
+      <w:lvlJc w:val="left"/>
+      <w:pPr>
+        <w:tabs>
+          <w:tab w:val="num" w:pos="2880"/>
+        </w:tabs>
+        <w:ind w:left="2880" w:hanging="360"/>
+      </w:pPr>
+      <w:rPr>
+        <w:rFonts w:ascii="Wingdings" w:hAnsi="Wingdings" w:hint="default"/>
+        <w:sz w:val="20"/>
+      </w:rPr>
+    </w:lvl>
+    <w:lvl w:ilvl="4" w:tentative="1">
+      <w:start w:val="1"/>
+      <w:numFmt w:val="bullet"/>
+      <w:lvlText w:val=""/>
+      <w:lvlJc w:val="left"/>
+      <w:pPr>
+        <w:tabs>
+          <w:tab w:val="num" w:pos="3600"/>
+        </w:tabs>
+        <w:ind w:left="3600" w:hanging="360"/>
+      </w:pPr>
+      <w:rPr>
+        <w:rFonts w:ascii="Wingdings" w:hAnsi="Wingdings" w:hint="default"/>
+        <w:sz w:val="20"/>
+      </w:rPr>
+    </w:lvl>
+    <w:lvl w:ilvl="5" w:tentative="1">
+      <w:start w:val="1"/>
+      <w:numFmt w:val="bullet"/>
+      <w:lvlText w:val=""/>
+      <w:lvlJc w:val="left"/>
+      <w:pPr>
+        <w:tabs>
+          <w:tab w:val="num" w:pos="4320"/>
+        </w:tabs>
+        <w:ind w:left="4320" w:hanging="360"/>
+      </w:pPr>
+      <w:rPr>
+        <w:rFonts w:ascii="Wingdings" w:hAnsi="Wingdings" w:hint="default"/>
+        <w:sz w:val="20"/>
+      </w:rPr>
+    </w:lvl>
+    <w:lvl w:ilvl="6" w:tentative="1">
+      <w:start w:val="1"/>
+      <w:numFmt w:val="bullet"/>
+      <w:lvlText w:val=""/>
+      <w:lvlJc w:val="left"/>
+      <w:pPr>
+        <w:tabs>
+          <w:tab w:val="num" w:pos="5040"/>
+        </w:tabs>
+        <w:ind w:left="5040" w:hanging="360"/>
+      </w:pPr>
+      <w:rPr>
+        <w:rFonts w:ascii="Wingdings" w:hAnsi="Wingdings" w:hint="default"/>
+        <w:sz w:val="20"/>
+      </w:rPr>
+    </w:lvl>
+    <w:lvl w:ilvl="7" w:tentative="1">
+      <w:start w:val="1"/>
+      <w:numFmt w:val="bullet"/>
+      <w:lvlText w:val=""/>
+      <w:lvlJc w:val="left"/>
+      <w:pPr>
+        <w:tabs>
+          <w:tab w:val="num" w:pos="5760"/>
+        </w:tabs>
+        <w:ind w:left="5760" w:hanging="360"/>
+      </w:pPr>
+      <w:rPr>
+        <w:rFonts w:ascii="Wingdings" w:hAnsi="Wingdings" w:hint="default"/>
+        <w:sz w:val="20"/>
+      </w:rPr>
+    </w:lvl>
+    <w:lvl w:ilvl="8" w:tentative="1">
+      <w:start w:val="1"/>
+      <w:numFmt w:val="bullet"/>
+      <w:lvlText w:val=""/>
+      <w:lvlJc w:val="left"/>
+      <w:pPr>
+        <w:tabs>
+          <w:tab w:val="num" w:pos="6480"/>
+        </w:tabs>
+        <w:ind w:left="6480" w:hanging="360"/>
+      </w:pPr>
+      <w:rPr>
+        <w:rFonts w:ascii="Wingdings" w:hAnsi="Wingdings" w:hint="default"/>
+        <w:sz w:val="20"/>
+      </w:rPr>
+    </w:lvl>
+  </w:abstractNum>
+  <w:abstractNum w:abstractNumId="83" w15:restartNumberingAfterBreak="0">
     <w:nsid w:val="5755243D"/>
     <w:multiLevelType w:val="multilevel"/>
     <w:tmpl w:val="F41449E4"/>
@@ -25373,7 +27283,7 @@
       </w:rPr>
     </w:lvl>
   </w:abstractNum>
-  <w:abstractNum w:abstractNumId="75" w15:restartNumberingAfterBreak="0">
+  <w:abstractNum w:abstractNumId="84" w15:restartNumberingAfterBreak="0">
     <w:nsid w:val="57C3271E"/>
     <w:multiLevelType w:val="multilevel"/>
     <w:tmpl w:val="7BE6A574"/>
@@ -25517,7 +27427,7 @@
       </w:rPr>
     </w:lvl>
   </w:abstractNum>
-  <w:abstractNum w:abstractNumId="76" w15:restartNumberingAfterBreak="0">
+  <w:abstractNum w:abstractNumId="85" w15:restartNumberingAfterBreak="0">
     <w:nsid w:val="57EB2DC8"/>
     <w:multiLevelType w:val="multilevel"/>
     <w:tmpl w:val="4950F4AA"/>
@@ -25666,7 +27576,7 @@
       </w:rPr>
     </w:lvl>
   </w:abstractNum>
-  <w:abstractNum w:abstractNumId="77" w15:restartNumberingAfterBreak="0">
+  <w:abstractNum w:abstractNumId="86" w15:restartNumberingAfterBreak="0">
     <w:nsid w:val="57F63621"/>
     <w:multiLevelType w:val="multilevel"/>
     <w:tmpl w:val="C222143A"/>
@@ -25815,7 +27725,7 @@
       </w:rPr>
     </w:lvl>
   </w:abstractNum>
-  <w:abstractNum w:abstractNumId="78" w15:restartNumberingAfterBreak="0">
+  <w:abstractNum w:abstractNumId="87" w15:restartNumberingAfterBreak="0">
     <w:nsid w:val="58933F39"/>
     <w:multiLevelType w:val="multilevel"/>
     <w:tmpl w:val="748445DE"/>
@@ -25964,7 +27874,7 @@
       </w:rPr>
     </w:lvl>
   </w:abstractNum>
-  <w:abstractNum w:abstractNumId="79" w15:restartNumberingAfterBreak="0">
+  <w:abstractNum w:abstractNumId="88" w15:restartNumberingAfterBreak="0">
     <w:nsid w:val="589B0A73"/>
     <w:multiLevelType w:val="hybridMultilevel"/>
     <w:tmpl w:val="3D8EBED4"/>
@@ -26053,7 +27963,7 @@
       </w:pPr>
     </w:lvl>
   </w:abstractNum>
-  <w:abstractNum w:abstractNumId="80" w15:restartNumberingAfterBreak="0">
+  <w:abstractNum w:abstractNumId="89" w15:restartNumberingAfterBreak="0">
     <w:nsid w:val="589D4B79"/>
     <w:multiLevelType w:val="multilevel"/>
     <w:tmpl w:val="393073D6"/>
@@ -26202,7 +28112,7 @@
       </w:rPr>
     </w:lvl>
   </w:abstractNum>
-  <w:abstractNum w:abstractNumId="81" w15:restartNumberingAfterBreak="0">
+  <w:abstractNum w:abstractNumId="90" w15:restartNumberingAfterBreak="0">
     <w:nsid w:val="5B2B5A58"/>
     <w:multiLevelType w:val="multilevel"/>
     <w:tmpl w:val="73282A76"/>
@@ -26347,7 +28257,7 @@
       </w:rPr>
     </w:lvl>
   </w:abstractNum>
-  <w:abstractNum w:abstractNumId="82" w15:restartNumberingAfterBreak="0">
+  <w:abstractNum w:abstractNumId="91" w15:restartNumberingAfterBreak="0">
     <w:nsid w:val="5B6F6DD3"/>
     <w:multiLevelType w:val="multilevel"/>
     <w:tmpl w:val="FF7E1236"/>
@@ -26496,7 +28406,7 @@
       </w:rPr>
     </w:lvl>
   </w:abstractNum>
-  <w:abstractNum w:abstractNumId="83" w15:restartNumberingAfterBreak="0">
+  <w:abstractNum w:abstractNumId="92" w15:restartNumberingAfterBreak="0">
     <w:nsid w:val="5BD83FBD"/>
     <w:multiLevelType w:val="multilevel"/>
     <w:tmpl w:val="F5960220"/>
@@ -26613,7 +28523,7 @@
       </w:pPr>
     </w:lvl>
   </w:abstractNum>
-  <w:abstractNum w:abstractNumId="84" w15:restartNumberingAfterBreak="0">
+  <w:abstractNum w:abstractNumId="93" w15:restartNumberingAfterBreak="0">
     <w:nsid w:val="5CC66620"/>
     <w:multiLevelType w:val="multilevel"/>
     <w:tmpl w:val="AC20CB22"/>
@@ -26762,7 +28672,7 @@
       </w:rPr>
     </w:lvl>
   </w:abstractNum>
-  <w:abstractNum w:abstractNumId="85" w15:restartNumberingAfterBreak="0">
+  <w:abstractNum w:abstractNumId="94" w15:restartNumberingAfterBreak="0">
     <w:nsid w:val="5D7522AE"/>
     <w:multiLevelType w:val="multilevel"/>
     <w:tmpl w:val="37FA04B0"/>
@@ -26911,7 +28821,7 @@
       </w:rPr>
     </w:lvl>
   </w:abstractNum>
-  <w:abstractNum w:abstractNumId="86" w15:restartNumberingAfterBreak="0">
+  <w:abstractNum w:abstractNumId="95" w15:restartNumberingAfterBreak="0">
     <w:nsid w:val="5E507DD2"/>
     <w:multiLevelType w:val="multilevel"/>
     <w:tmpl w:val="47422300"/>
@@ -27060,7 +28970,7 @@
       </w:rPr>
     </w:lvl>
   </w:abstractNum>
-  <w:abstractNum w:abstractNumId="87" w15:restartNumberingAfterBreak="0">
+  <w:abstractNum w:abstractNumId="96" w15:restartNumberingAfterBreak="0">
     <w:nsid w:val="5E693D1D"/>
     <w:multiLevelType w:val="multilevel"/>
     <w:tmpl w:val="7A00E3A0"/>
@@ -27209,7 +29119,7 @@
       </w:rPr>
     </w:lvl>
   </w:abstractNum>
-  <w:abstractNum w:abstractNumId="88" w15:restartNumberingAfterBreak="0">
+  <w:abstractNum w:abstractNumId="97" w15:restartNumberingAfterBreak="0">
     <w:nsid w:val="62570045"/>
     <w:multiLevelType w:val="multilevel"/>
     <w:tmpl w:val="0DE6B3EC"/>
@@ -27326,7 +29236,7 @@
       </w:pPr>
     </w:lvl>
   </w:abstractNum>
-  <w:abstractNum w:abstractNumId="89" w15:restartNumberingAfterBreak="0">
+  <w:abstractNum w:abstractNumId="98" w15:restartNumberingAfterBreak="0">
     <w:nsid w:val="62C72569"/>
     <w:multiLevelType w:val="multilevel"/>
     <w:tmpl w:val="D2A0D170"/>
@@ -27475,7 +29385,7 @@
       </w:rPr>
     </w:lvl>
   </w:abstractNum>
-  <w:abstractNum w:abstractNumId="90" w15:restartNumberingAfterBreak="0">
+  <w:abstractNum w:abstractNumId="99" w15:restartNumberingAfterBreak="0">
     <w:nsid w:val="63155B96"/>
     <w:multiLevelType w:val="multilevel"/>
     <w:tmpl w:val="07FCA810"/>
@@ -27624,7 +29534,7 @@
       </w:rPr>
     </w:lvl>
   </w:abstractNum>
-  <w:abstractNum w:abstractNumId="91" w15:restartNumberingAfterBreak="0">
+  <w:abstractNum w:abstractNumId="100" w15:restartNumberingAfterBreak="0">
     <w:nsid w:val="66411571"/>
     <w:multiLevelType w:val="multilevel"/>
     <w:tmpl w:val="9ADED02A"/>
@@ -27773,7 +29683,7 @@
       </w:rPr>
     </w:lvl>
   </w:abstractNum>
-  <w:abstractNum w:abstractNumId="92" w15:restartNumberingAfterBreak="0">
+  <w:abstractNum w:abstractNumId="101" w15:restartNumberingAfterBreak="0">
     <w:nsid w:val="691A546B"/>
     <w:multiLevelType w:val="hybridMultilevel"/>
     <w:tmpl w:val="591E65E8"/>
@@ -27859,7 +29769,7 @@
       </w:pPr>
     </w:lvl>
   </w:abstractNum>
-  <w:abstractNum w:abstractNumId="93" w15:restartNumberingAfterBreak="0">
+  <w:abstractNum w:abstractNumId="102" w15:restartNumberingAfterBreak="0">
     <w:nsid w:val="695E1088"/>
     <w:multiLevelType w:val="multilevel"/>
     <w:tmpl w:val="E890844A"/>
@@ -28004,7 +29914,7 @@
       </w:rPr>
     </w:lvl>
   </w:abstractNum>
-  <w:abstractNum w:abstractNumId="94" w15:restartNumberingAfterBreak="0">
+  <w:abstractNum w:abstractNumId="103" w15:restartNumberingAfterBreak="0">
     <w:nsid w:val="69A363BF"/>
     <w:multiLevelType w:val="multilevel"/>
     <w:tmpl w:val="E1504B36"/>
@@ -28153,7 +30063,156 @@
       </w:rPr>
     </w:lvl>
   </w:abstractNum>
-  <w:abstractNum w:abstractNumId="95" w15:restartNumberingAfterBreak="0">
+  <w:abstractNum w:abstractNumId="104" w15:restartNumberingAfterBreak="0">
+    <w:nsid w:val="69FD4E02"/>
+    <w:multiLevelType w:val="multilevel"/>
+    <w:tmpl w:val="CF708768"/>
+    <w:lvl w:ilvl="0">
+      <w:start w:val="1"/>
+      <w:numFmt w:val="bullet"/>
+      <w:lvlText w:val=""/>
+      <w:lvlJc w:val="left"/>
+      <w:pPr>
+        <w:tabs>
+          <w:tab w:val="num" w:pos="720"/>
+        </w:tabs>
+        <w:ind w:left="720" w:hanging="360"/>
+      </w:pPr>
+      <w:rPr>
+        <w:rFonts w:ascii="Symbol" w:hAnsi="Symbol" w:hint="default"/>
+        <w:sz w:val="20"/>
+      </w:rPr>
+    </w:lvl>
+    <w:lvl w:ilvl="1">
+      <w:start w:val="1"/>
+      <w:numFmt w:val="bullet"/>
+      <w:lvlText w:val="o"/>
+      <w:lvlJc w:val="left"/>
+      <w:pPr>
+        <w:tabs>
+          <w:tab w:val="num" w:pos="1440"/>
+        </w:tabs>
+        <w:ind w:left="1440" w:hanging="360"/>
+      </w:pPr>
+      <w:rPr>
+        <w:rFonts w:ascii="Courier New" w:hAnsi="Courier New" w:hint="default"/>
+        <w:sz w:val="20"/>
+      </w:rPr>
+    </w:lvl>
+    <w:lvl w:ilvl="2">
+      <w:start w:val="1"/>
+      <w:numFmt w:val="bullet"/>
+      <w:lvlText w:val=""/>
+      <w:lvlJc w:val="left"/>
+      <w:pPr>
+        <w:tabs>
+          <w:tab w:val="num" w:pos="2160"/>
+        </w:tabs>
+        <w:ind w:left="2160" w:hanging="360"/>
+      </w:pPr>
+      <w:rPr>
+        <w:rFonts w:ascii="Wingdings" w:hAnsi="Wingdings" w:hint="default"/>
+        <w:sz w:val="20"/>
+      </w:rPr>
+    </w:lvl>
+    <w:lvl w:ilvl="3" w:tentative="1">
+      <w:start w:val="1"/>
+      <w:numFmt w:val="bullet"/>
+      <w:lvlText w:val=""/>
+      <w:lvlJc w:val="left"/>
+      <w:pPr>
+        <w:tabs>
+          <w:tab w:val="num" w:pos="2880"/>
+        </w:tabs>
+        <w:ind w:left="2880" w:hanging="360"/>
+      </w:pPr>
+      <w:rPr>
+        <w:rFonts w:ascii="Wingdings" w:hAnsi="Wingdings" w:hint="default"/>
+        <w:sz w:val="20"/>
+      </w:rPr>
+    </w:lvl>
+    <w:lvl w:ilvl="4" w:tentative="1">
+      <w:start w:val="1"/>
+      <w:numFmt w:val="bullet"/>
+      <w:lvlText w:val=""/>
+      <w:lvlJc w:val="left"/>
+      <w:pPr>
+        <w:tabs>
+          <w:tab w:val="num" w:pos="3600"/>
+        </w:tabs>
+        <w:ind w:left="3600" w:hanging="360"/>
+      </w:pPr>
+      <w:rPr>
+        <w:rFonts w:ascii="Wingdings" w:hAnsi="Wingdings" w:hint="default"/>
+        <w:sz w:val="20"/>
+      </w:rPr>
+    </w:lvl>
+    <w:lvl w:ilvl="5" w:tentative="1">
+      <w:start w:val="1"/>
+      <w:numFmt w:val="bullet"/>
+      <w:lvlText w:val=""/>
+      <w:lvlJc w:val="left"/>
+      <w:pPr>
+        <w:tabs>
+          <w:tab w:val="num" w:pos="4320"/>
+        </w:tabs>
+        <w:ind w:left="4320" w:hanging="360"/>
+      </w:pPr>
+      <w:rPr>
+        <w:rFonts w:ascii="Wingdings" w:hAnsi="Wingdings" w:hint="default"/>
+        <w:sz w:val="20"/>
+      </w:rPr>
+    </w:lvl>
+    <w:lvl w:ilvl="6" w:tentative="1">
+      <w:start w:val="1"/>
+      <w:numFmt w:val="bullet"/>
+      <w:lvlText w:val=""/>
+      <w:lvlJc w:val="left"/>
+      <w:pPr>
+        <w:tabs>
+          <w:tab w:val="num" w:pos="5040"/>
+        </w:tabs>
+        <w:ind w:left="5040" w:hanging="360"/>
+      </w:pPr>
+      <w:rPr>
+        <w:rFonts w:ascii="Wingdings" w:hAnsi="Wingdings" w:hint="default"/>
+        <w:sz w:val="20"/>
+      </w:rPr>
+    </w:lvl>
+    <w:lvl w:ilvl="7" w:tentative="1">
+      <w:start w:val="1"/>
+      <w:numFmt w:val="bullet"/>
+      <w:lvlText w:val=""/>
+      <w:lvlJc w:val="left"/>
+      <w:pPr>
+        <w:tabs>
+          <w:tab w:val="num" w:pos="5760"/>
+        </w:tabs>
+        <w:ind w:left="5760" w:hanging="360"/>
+      </w:pPr>
+      <w:rPr>
+        <w:rFonts w:ascii="Wingdings" w:hAnsi="Wingdings" w:hint="default"/>
+        <w:sz w:val="20"/>
+      </w:rPr>
+    </w:lvl>
+    <w:lvl w:ilvl="8" w:tentative="1">
+      <w:start w:val="1"/>
+      <w:numFmt w:val="bullet"/>
+      <w:lvlText w:val=""/>
+      <w:lvlJc w:val="left"/>
+      <w:pPr>
+        <w:tabs>
+          <w:tab w:val="num" w:pos="6480"/>
+        </w:tabs>
+        <w:ind w:left="6480" w:hanging="360"/>
+      </w:pPr>
+      <w:rPr>
+        <w:rFonts w:ascii="Wingdings" w:hAnsi="Wingdings" w:hint="default"/>
+        <w:sz w:val="20"/>
+      </w:rPr>
+    </w:lvl>
+  </w:abstractNum>
+  <w:abstractNum w:abstractNumId="105" w15:restartNumberingAfterBreak="0">
     <w:nsid w:val="6C3D1C21"/>
     <w:multiLevelType w:val="multilevel"/>
     <w:tmpl w:val="835A976E"/>
@@ -28302,7 +30361,7 @@
       </w:rPr>
     </w:lvl>
   </w:abstractNum>
-  <w:abstractNum w:abstractNumId="96" w15:restartNumberingAfterBreak="0">
+  <w:abstractNum w:abstractNumId="106" w15:restartNumberingAfterBreak="0">
     <w:nsid w:val="6CD161B8"/>
     <w:multiLevelType w:val="multilevel"/>
     <w:tmpl w:val="E50EECA0"/>
@@ -28447,7 +30506,7 @@
       </w:rPr>
     </w:lvl>
   </w:abstractNum>
-  <w:abstractNum w:abstractNumId="97" w15:restartNumberingAfterBreak="0">
+  <w:abstractNum w:abstractNumId="107" w15:restartNumberingAfterBreak="0">
     <w:nsid w:val="6E4522A8"/>
     <w:multiLevelType w:val="multilevel"/>
     <w:tmpl w:val="7CB467A2"/>
@@ -28596,7 +30655,7 @@
       </w:rPr>
     </w:lvl>
   </w:abstractNum>
-  <w:abstractNum w:abstractNumId="98" w15:restartNumberingAfterBreak="0">
+  <w:abstractNum w:abstractNumId="108" w15:restartNumberingAfterBreak="0">
     <w:nsid w:val="6F364B36"/>
     <w:multiLevelType w:val="multilevel"/>
     <w:tmpl w:val="BD82B540"/>
@@ -28745,7 +30804,7 @@
       </w:rPr>
     </w:lvl>
   </w:abstractNum>
-  <w:abstractNum w:abstractNumId="99" w15:restartNumberingAfterBreak="0">
+  <w:abstractNum w:abstractNumId="109" w15:restartNumberingAfterBreak="0">
     <w:nsid w:val="701E7FD5"/>
     <w:multiLevelType w:val="multilevel"/>
     <w:tmpl w:val="A2E6D8DA"/>
@@ -28866,7 +30925,7 @@
       </w:pPr>
     </w:lvl>
   </w:abstractNum>
-  <w:abstractNum w:abstractNumId="100" w15:restartNumberingAfterBreak="0">
+  <w:abstractNum w:abstractNumId="110" w15:restartNumberingAfterBreak="0">
     <w:nsid w:val="70F249C7"/>
     <w:multiLevelType w:val="multilevel"/>
     <w:tmpl w:val="4664C356"/>
@@ -29015,7 +31074,7 @@
       </w:rPr>
     </w:lvl>
   </w:abstractNum>
-  <w:abstractNum w:abstractNumId="101" w15:restartNumberingAfterBreak="0">
+  <w:abstractNum w:abstractNumId="111" w15:restartNumberingAfterBreak="0">
     <w:nsid w:val="71602F3F"/>
     <w:multiLevelType w:val="hybridMultilevel"/>
     <w:tmpl w:val="9EC21862"/>
@@ -29128,7 +31187,128 @@
       </w:rPr>
     </w:lvl>
   </w:abstractNum>
-  <w:abstractNum w:abstractNumId="102" w15:restartNumberingAfterBreak="0">
+  <w:abstractNum w:abstractNumId="112" w15:restartNumberingAfterBreak="0">
+    <w:nsid w:val="72C07937"/>
+    <w:multiLevelType w:val="multilevel"/>
+    <w:tmpl w:val="20688778"/>
+    <w:lvl w:ilvl="0">
+      <w:start w:val="1"/>
+      <w:numFmt w:val="decimal"/>
+      <w:lvlText w:val="%1."/>
+      <w:lvlJc w:val="left"/>
+      <w:pPr>
+        <w:tabs>
+          <w:tab w:val="num" w:pos="720"/>
+        </w:tabs>
+        <w:ind w:left="720" w:hanging="360"/>
+      </w:pPr>
+    </w:lvl>
+    <w:lvl w:ilvl="1">
+      <w:start w:val="1"/>
+      <w:numFmt w:val="bullet"/>
+      <w:lvlText w:val="o"/>
+      <w:lvlJc w:val="left"/>
+      <w:pPr>
+        <w:tabs>
+          <w:tab w:val="num" w:pos="1440"/>
+        </w:tabs>
+        <w:ind w:left="1440" w:hanging="360"/>
+      </w:pPr>
+      <w:rPr>
+        <w:rFonts w:ascii="Courier New" w:hAnsi="Courier New" w:hint="default"/>
+        <w:sz w:val="20"/>
+      </w:rPr>
+    </w:lvl>
+    <w:lvl w:ilvl="2">
+      <w:start w:val="1"/>
+      <w:numFmt w:val="bullet"/>
+      <w:lvlText w:val=""/>
+      <w:lvlJc w:val="left"/>
+      <w:pPr>
+        <w:tabs>
+          <w:tab w:val="num" w:pos="2160"/>
+        </w:tabs>
+        <w:ind w:left="2160" w:hanging="360"/>
+      </w:pPr>
+      <w:rPr>
+        <w:rFonts w:ascii="Wingdings" w:hAnsi="Wingdings" w:hint="default"/>
+        <w:sz w:val="20"/>
+      </w:rPr>
+    </w:lvl>
+    <w:lvl w:ilvl="3" w:tentative="1">
+      <w:start w:val="1"/>
+      <w:numFmt w:val="decimal"/>
+      <w:lvlText w:val="%4."/>
+      <w:lvlJc w:val="left"/>
+      <w:pPr>
+        <w:tabs>
+          <w:tab w:val="num" w:pos="2880"/>
+        </w:tabs>
+        <w:ind w:left="2880" w:hanging="360"/>
+      </w:pPr>
+    </w:lvl>
+    <w:lvl w:ilvl="4" w:tentative="1">
+      <w:start w:val="1"/>
+      <w:numFmt w:val="decimal"/>
+      <w:lvlText w:val="%5."/>
+      <w:lvlJc w:val="left"/>
+      <w:pPr>
+        <w:tabs>
+          <w:tab w:val="num" w:pos="3600"/>
+        </w:tabs>
+        <w:ind w:left="3600" w:hanging="360"/>
+      </w:pPr>
+    </w:lvl>
+    <w:lvl w:ilvl="5" w:tentative="1">
+      <w:start w:val="1"/>
+      <w:numFmt w:val="decimal"/>
+      <w:lvlText w:val="%6."/>
+      <w:lvlJc w:val="left"/>
+      <w:pPr>
+        <w:tabs>
+          <w:tab w:val="num" w:pos="4320"/>
+        </w:tabs>
+        <w:ind w:left="4320" w:hanging="360"/>
+      </w:pPr>
+    </w:lvl>
+    <w:lvl w:ilvl="6" w:tentative="1">
+      <w:start w:val="1"/>
+      <w:numFmt w:val="decimal"/>
+      <w:lvlText w:val="%7."/>
+      <w:lvlJc w:val="left"/>
+      <w:pPr>
+        <w:tabs>
+          <w:tab w:val="num" w:pos="5040"/>
+        </w:tabs>
+        <w:ind w:left="5040" w:hanging="360"/>
+      </w:pPr>
+    </w:lvl>
+    <w:lvl w:ilvl="7" w:tentative="1">
+      <w:start w:val="1"/>
+      <w:numFmt w:val="decimal"/>
+      <w:lvlText w:val="%8."/>
+      <w:lvlJc w:val="left"/>
+      <w:pPr>
+        <w:tabs>
+          <w:tab w:val="num" w:pos="5760"/>
+        </w:tabs>
+        <w:ind w:left="5760" w:hanging="360"/>
+      </w:pPr>
+    </w:lvl>
+    <w:lvl w:ilvl="8" w:tentative="1">
+      <w:start w:val="1"/>
+      <w:numFmt w:val="decimal"/>
+      <w:lvlText w:val="%9."/>
+      <w:lvlJc w:val="left"/>
+      <w:pPr>
+        <w:tabs>
+          <w:tab w:val="num" w:pos="6480"/>
+        </w:tabs>
+        <w:ind w:left="6480" w:hanging="360"/>
+      </w:pPr>
+    </w:lvl>
+  </w:abstractNum>
+  <w:abstractNum w:abstractNumId="113" w15:restartNumberingAfterBreak="0">
     <w:nsid w:val="72D9349C"/>
     <w:multiLevelType w:val="multilevel"/>
     <w:tmpl w:val="441C5FFC"/>
@@ -29277,7 +31457,7 @@
       </w:rPr>
     </w:lvl>
   </w:abstractNum>
-  <w:abstractNum w:abstractNumId="103" w15:restartNumberingAfterBreak="0">
+  <w:abstractNum w:abstractNumId="114" w15:restartNumberingAfterBreak="0">
     <w:nsid w:val="73F95817"/>
     <w:multiLevelType w:val="multilevel"/>
     <w:tmpl w:val="DE121924"/>
@@ -29426,7 +31606,7 @@
       </w:rPr>
     </w:lvl>
   </w:abstractNum>
-  <w:abstractNum w:abstractNumId="104" w15:restartNumberingAfterBreak="0">
+  <w:abstractNum w:abstractNumId="115" w15:restartNumberingAfterBreak="0">
     <w:nsid w:val="74110753"/>
     <w:multiLevelType w:val="multilevel"/>
     <w:tmpl w:val="E890844A"/>
@@ -29571,7 +31751,7 @@
       </w:rPr>
     </w:lvl>
   </w:abstractNum>
-  <w:abstractNum w:abstractNumId="105" w15:restartNumberingAfterBreak="0">
+  <w:abstractNum w:abstractNumId="116" w15:restartNumberingAfterBreak="0">
     <w:nsid w:val="749E2C91"/>
     <w:multiLevelType w:val="multilevel"/>
     <w:tmpl w:val="CCF46B72"/>
@@ -29720,7 +31900,7 @@
       </w:rPr>
     </w:lvl>
   </w:abstractNum>
-  <w:abstractNum w:abstractNumId="106" w15:restartNumberingAfterBreak="0">
+  <w:abstractNum w:abstractNumId="117" w15:restartNumberingAfterBreak="0">
     <w:nsid w:val="751E58BB"/>
     <w:multiLevelType w:val="multilevel"/>
     <w:tmpl w:val="A2EE228A"/>
@@ -29869,7 +32049,156 @@
       </w:rPr>
     </w:lvl>
   </w:abstractNum>
-  <w:abstractNum w:abstractNumId="107" w15:restartNumberingAfterBreak="0">
+  <w:abstractNum w:abstractNumId="118" w15:restartNumberingAfterBreak="0">
+    <w:nsid w:val="755F0134"/>
+    <w:multiLevelType w:val="multilevel"/>
+    <w:tmpl w:val="CBE82EF4"/>
+    <w:lvl w:ilvl="0">
+      <w:start w:val="1"/>
+      <w:numFmt w:val="bullet"/>
+      <w:lvlText w:val=""/>
+      <w:lvlJc w:val="left"/>
+      <w:pPr>
+        <w:tabs>
+          <w:tab w:val="num" w:pos="720"/>
+        </w:tabs>
+        <w:ind w:left="720" w:hanging="360"/>
+      </w:pPr>
+      <w:rPr>
+        <w:rFonts w:ascii="Symbol" w:hAnsi="Symbol" w:hint="default"/>
+        <w:sz w:val="20"/>
+      </w:rPr>
+    </w:lvl>
+    <w:lvl w:ilvl="1" w:tentative="1">
+      <w:start w:val="1"/>
+      <w:numFmt w:val="bullet"/>
+      <w:lvlText w:val="o"/>
+      <w:lvlJc w:val="left"/>
+      <w:pPr>
+        <w:tabs>
+          <w:tab w:val="num" w:pos="1440"/>
+        </w:tabs>
+        <w:ind w:left="1440" w:hanging="360"/>
+      </w:pPr>
+      <w:rPr>
+        <w:rFonts w:ascii="Courier New" w:hAnsi="Courier New" w:hint="default"/>
+        <w:sz w:val="20"/>
+      </w:rPr>
+    </w:lvl>
+    <w:lvl w:ilvl="2" w:tentative="1">
+      <w:start w:val="1"/>
+      <w:numFmt w:val="bullet"/>
+      <w:lvlText w:val=""/>
+      <w:lvlJc w:val="left"/>
+      <w:pPr>
+        <w:tabs>
+          <w:tab w:val="num" w:pos="2160"/>
+        </w:tabs>
+        <w:ind w:left="2160" w:hanging="360"/>
+      </w:pPr>
+      <w:rPr>
+        <w:rFonts w:ascii="Wingdings" w:hAnsi="Wingdings" w:hint="default"/>
+        <w:sz w:val="20"/>
+      </w:rPr>
+    </w:lvl>
+    <w:lvl w:ilvl="3" w:tentative="1">
+      <w:start w:val="1"/>
+      <w:numFmt w:val="bullet"/>
+      <w:lvlText w:val=""/>
+      <w:lvlJc w:val="left"/>
+      <w:pPr>
+        <w:tabs>
+          <w:tab w:val="num" w:pos="2880"/>
+        </w:tabs>
+        <w:ind w:left="2880" w:hanging="360"/>
+      </w:pPr>
+      <w:rPr>
+        <w:rFonts w:ascii="Wingdings" w:hAnsi="Wingdings" w:hint="default"/>
+        <w:sz w:val="20"/>
+      </w:rPr>
+    </w:lvl>
+    <w:lvl w:ilvl="4" w:tentative="1">
+      <w:start w:val="1"/>
+      <w:numFmt w:val="bullet"/>
+      <w:lvlText w:val=""/>
+      <w:lvlJc w:val="left"/>
+      <w:pPr>
+        <w:tabs>
+          <w:tab w:val="num" w:pos="3600"/>
+        </w:tabs>
+        <w:ind w:left="3600" w:hanging="360"/>
+      </w:pPr>
+      <w:rPr>
+        <w:rFonts w:ascii="Wingdings" w:hAnsi="Wingdings" w:hint="default"/>
+        <w:sz w:val="20"/>
+      </w:rPr>
+    </w:lvl>
+    <w:lvl w:ilvl="5" w:tentative="1">
+      <w:start w:val="1"/>
+      <w:numFmt w:val="bullet"/>
+      <w:lvlText w:val=""/>
+      <w:lvlJc w:val="left"/>
+      <w:pPr>
+        <w:tabs>
+          <w:tab w:val="num" w:pos="4320"/>
+        </w:tabs>
+        <w:ind w:left="4320" w:hanging="360"/>
+      </w:pPr>
+      <w:rPr>
+        <w:rFonts w:ascii="Wingdings" w:hAnsi="Wingdings" w:hint="default"/>
+        <w:sz w:val="20"/>
+      </w:rPr>
+    </w:lvl>
+    <w:lvl w:ilvl="6" w:tentative="1">
+      <w:start w:val="1"/>
+      <w:numFmt w:val="bullet"/>
+      <w:lvlText w:val=""/>
+      <w:lvlJc w:val="left"/>
+      <w:pPr>
+        <w:tabs>
+          <w:tab w:val="num" w:pos="5040"/>
+        </w:tabs>
+        <w:ind w:left="5040" w:hanging="360"/>
+      </w:pPr>
+      <w:rPr>
+        <w:rFonts w:ascii="Wingdings" w:hAnsi="Wingdings" w:hint="default"/>
+        <w:sz w:val="20"/>
+      </w:rPr>
+    </w:lvl>
+    <w:lvl w:ilvl="7" w:tentative="1">
+      <w:start w:val="1"/>
+      <w:numFmt w:val="bullet"/>
+      <w:lvlText w:val=""/>
+      <w:lvlJc w:val="left"/>
+      <w:pPr>
+        <w:tabs>
+          <w:tab w:val="num" w:pos="5760"/>
+        </w:tabs>
+        <w:ind w:left="5760" w:hanging="360"/>
+      </w:pPr>
+      <w:rPr>
+        <w:rFonts w:ascii="Wingdings" w:hAnsi="Wingdings" w:hint="default"/>
+        <w:sz w:val="20"/>
+      </w:rPr>
+    </w:lvl>
+    <w:lvl w:ilvl="8" w:tentative="1">
+      <w:start w:val="1"/>
+      <w:numFmt w:val="bullet"/>
+      <w:lvlText w:val=""/>
+      <w:lvlJc w:val="left"/>
+      <w:pPr>
+        <w:tabs>
+          <w:tab w:val="num" w:pos="6480"/>
+        </w:tabs>
+        <w:ind w:left="6480" w:hanging="360"/>
+      </w:pPr>
+      <w:rPr>
+        <w:rFonts w:ascii="Wingdings" w:hAnsi="Wingdings" w:hint="default"/>
+        <w:sz w:val="20"/>
+      </w:rPr>
+    </w:lvl>
+  </w:abstractNum>
+  <w:abstractNum w:abstractNumId="119" w15:restartNumberingAfterBreak="0">
     <w:nsid w:val="76184472"/>
     <w:multiLevelType w:val="multilevel"/>
     <w:tmpl w:val="1794E5BA"/>
@@ -30018,7 +32347,7 @@
       </w:rPr>
     </w:lvl>
   </w:abstractNum>
-  <w:abstractNum w:abstractNumId="108" w15:restartNumberingAfterBreak="0">
+  <w:abstractNum w:abstractNumId="120" w15:restartNumberingAfterBreak="0">
     <w:nsid w:val="7634094D"/>
     <w:multiLevelType w:val="multilevel"/>
     <w:tmpl w:val="4446A2D8"/>
@@ -30167,7 +32496,7 @@
       </w:rPr>
     </w:lvl>
   </w:abstractNum>
-  <w:abstractNum w:abstractNumId="109" w15:restartNumberingAfterBreak="0">
+  <w:abstractNum w:abstractNumId="121" w15:restartNumberingAfterBreak="0">
     <w:nsid w:val="767E2210"/>
     <w:multiLevelType w:val="multilevel"/>
     <w:tmpl w:val="1F2069E6"/>
@@ -30316,7 +32645,7 @@
       </w:rPr>
     </w:lvl>
   </w:abstractNum>
-  <w:abstractNum w:abstractNumId="110" w15:restartNumberingAfterBreak="0">
+  <w:abstractNum w:abstractNumId="122" w15:restartNumberingAfterBreak="0">
     <w:nsid w:val="77183452"/>
     <w:multiLevelType w:val="multilevel"/>
     <w:tmpl w:val="D3086896"/>
@@ -30461,7 +32790,305 @@
       </w:rPr>
     </w:lvl>
   </w:abstractNum>
-  <w:abstractNum w:abstractNumId="111" w15:restartNumberingAfterBreak="0">
+  <w:abstractNum w:abstractNumId="123" w15:restartNumberingAfterBreak="0">
+    <w:nsid w:val="776A00F6"/>
+    <w:multiLevelType w:val="multilevel"/>
+    <w:tmpl w:val="FC1A2708"/>
+    <w:lvl w:ilvl="0">
+      <w:start w:val="1"/>
+      <w:numFmt w:val="bullet"/>
+      <w:lvlText w:val=""/>
+      <w:lvlJc w:val="left"/>
+      <w:pPr>
+        <w:tabs>
+          <w:tab w:val="num" w:pos="720"/>
+        </w:tabs>
+        <w:ind w:left="720" w:hanging="360"/>
+      </w:pPr>
+      <w:rPr>
+        <w:rFonts w:ascii="Symbol" w:hAnsi="Symbol" w:hint="default"/>
+        <w:sz w:val="20"/>
+      </w:rPr>
+    </w:lvl>
+    <w:lvl w:ilvl="1" w:tentative="1">
+      <w:start w:val="1"/>
+      <w:numFmt w:val="bullet"/>
+      <w:lvlText w:val="o"/>
+      <w:lvlJc w:val="left"/>
+      <w:pPr>
+        <w:tabs>
+          <w:tab w:val="num" w:pos="1440"/>
+        </w:tabs>
+        <w:ind w:left="1440" w:hanging="360"/>
+      </w:pPr>
+      <w:rPr>
+        <w:rFonts w:ascii="Courier New" w:hAnsi="Courier New" w:hint="default"/>
+        <w:sz w:val="20"/>
+      </w:rPr>
+    </w:lvl>
+    <w:lvl w:ilvl="2" w:tentative="1">
+      <w:start w:val="1"/>
+      <w:numFmt w:val="bullet"/>
+      <w:lvlText w:val=""/>
+      <w:lvlJc w:val="left"/>
+      <w:pPr>
+        <w:tabs>
+          <w:tab w:val="num" w:pos="2160"/>
+        </w:tabs>
+        <w:ind w:left="2160" w:hanging="360"/>
+      </w:pPr>
+      <w:rPr>
+        <w:rFonts w:ascii="Wingdings" w:hAnsi="Wingdings" w:hint="default"/>
+        <w:sz w:val="20"/>
+      </w:rPr>
+    </w:lvl>
+    <w:lvl w:ilvl="3" w:tentative="1">
+      <w:start w:val="1"/>
+      <w:numFmt w:val="bullet"/>
+      <w:lvlText w:val=""/>
+      <w:lvlJc w:val="left"/>
+      <w:pPr>
+        <w:tabs>
+          <w:tab w:val="num" w:pos="2880"/>
+        </w:tabs>
+        <w:ind w:left="2880" w:hanging="360"/>
+      </w:pPr>
+      <w:rPr>
+        <w:rFonts w:ascii="Wingdings" w:hAnsi="Wingdings" w:hint="default"/>
+        <w:sz w:val="20"/>
+      </w:rPr>
+    </w:lvl>
+    <w:lvl w:ilvl="4" w:tentative="1">
+      <w:start w:val="1"/>
+      <w:numFmt w:val="bullet"/>
+      <w:lvlText w:val=""/>
+      <w:lvlJc w:val="left"/>
+      <w:pPr>
+        <w:tabs>
+          <w:tab w:val="num" w:pos="3600"/>
+        </w:tabs>
+        <w:ind w:left="3600" w:hanging="360"/>
+      </w:pPr>
+      <w:rPr>
+        <w:rFonts w:ascii="Wingdings" w:hAnsi="Wingdings" w:hint="default"/>
+        <w:sz w:val="20"/>
+      </w:rPr>
+    </w:lvl>
+    <w:lvl w:ilvl="5" w:tentative="1">
+      <w:start w:val="1"/>
+      <w:numFmt w:val="bullet"/>
+      <w:lvlText w:val=""/>
+      <w:lvlJc w:val="left"/>
+      <w:pPr>
+        <w:tabs>
+          <w:tab w:val="num" w:pos="4320"/>
+        </w:tabs>
+        <w:ind w:left="4320" w:hanging="360"/>
+      </w:pPr>
+      <w:rPr>
+        <w:rFonts w:ascii="Wingdings" w:hAnsi="Wingdings" w:hint="default"/>
+        <w:sz w:val="20"/>
+      </w:rPr>
+    </w:lvl>
+    <w:lvl w:ilvl="6" w:tentative="1">
+      <w:start w:val="1"/>
+      <w:numFmt w:val="bullet"/>
+      <w:lvlText w:val=""/>
+      <w:lvlJc w:val="left"/>
+      <w:pPr>
+        <w:tabs>
+          <w:tab w:val="num" w:pos="5040"/>
+        </w:tabs>
+        <w:ind w:left="5040" w:hanging="360"/>
+      </w:pPr>
+      <w:rPr>
+        <w:rFonts w:ascii="Wingdings" w:hAnsi="Wingdings" w:hint="default"/>
+        <w:sz w:val="20"/>
+      </w:rPr>
+    </w:lvl>
+    <w:lvl w:ilvl="7" w:tentative="1">
+      <w:start w:val="1"/>
+      <w:numFmt w:val="bullet"/>
+      <w:lvlText w:val=""/>
+      <w:lvlJc w:val="left"/>
+      <w:pPr>
+        <w:tabs>
+          <w:tab w:val="num" w:pos="5760"/>
+        </w:tabs>
+        <w:ind w:left="5760" w:hanging="360"/>
+      </w:pPr>
+      <w:rPr>
+        <w:rFonts w:ascii="Wingdings" w:hAnsi="Wingdings" w:hint="default"/>
+        <w:sz w:val="20"/>
+      </w:rPr>
+    </w:lvl>
+    <w:lvl w:ilvl="8" w:tentative="1">
+      <w:start w:val="1"/>
+      <w:numFmt w:val="bullet"/>
+      <w:lvlText w:val=""/>
+      <w:lvlJc w:val="left"/>
+      <w:pPr>
+        <w:tabs>
+          <w:tab w:val="num" w:pos="6480"/>
+        </w:tabs>
+        <w:ind w:left="6480" w:hanging="360"/>
+      </w:pPr>
+      <w:rPr>
+        <w:rFonts w:ascii="Wingdings" w:hAnsi="Wingdings" w:hint="default"/>
+        <w:sz w:val="20"/>
+      </w:rPr>
+    </w:lvl>
+  </w:abstractNum>
+  <w:abstractNum w:abstractNumId="124" w15:restartNumberingAfterBreak="0">
+    <w:nsid w:val="788C6F8E"/>
+    <w:multiLevelType w:val="multilevel"/>
+    <w:tmpl w:val="AFF0F74E"/>
+    <w:lvl w:ilvl="0">
+      <w:start w:val="1"/>
+      <w:numFmt w:val="bullet"/>
+      <w:lvlText w:val=""/>
+      <w:lvlJc w:val="left"/>
+      <w:pPr>
+        <w:tabs>
+          <w:tab w:val="num" w:pos="720"/>
+        </w:tabs>
+        <w:ind w:left="720" w:hanging="360"/>
+      </w:pPr>
+      <w:rPr>
+        <w:rFonts w:ascii="Symbol" w:hAnsi="Symbol" w:hint="default"/>
+        <w:sz w:val="20"/>
+      </w:rPr>
+    </w:lvl>
+    <w:lvl w:ilvl="1" w:tentative="1">
+      <w:start w:val="1"/>
+      <w:numFmt w:val="bullet"/>
+      <w:lvlText w:val="o"/>
+      <w:lvlJc w:val="left"/>
+      <w:pPr>
+        <w:tabs>
+          <w:tab w:val="num" w:pos="1440"/>
+        </w:tabs>
+        <w:ind w:left="1440" w:hanging="360"/>
+      </w:pPr>
+      <w:rPr>
+        <w:rFonts w:ascii="Courier New" w:hAnsi="Courier New" w:hint="default"/>
+        <w:sz w:val="20"/>
+      </w:rPr>
+    </w:lvl>
+    <w:lvl w:ilvl="2" w:tentative="1">
+      <w:start w:val="1"/>
+      <w:numFmt w:val="bullet"/>
+      <w:lvlText w:val=""/>
+      <w:lvlJc w:val="left"/>
+      <w:pPr>
+        <w:tabs>
+          <w:tab w:val="num" w:pos="2160"/>
+        </w:tabs>
+        <w:ind w:left="2160" w:hanging="360"/>
+      </w:pPr>
+      <w:rPr>
+        <w:rFonts w:ascii="Wingdings" w:hAnsi="Wingdings" w:hint="default"/>
+        <w:sz w:val="20"/>
+      </w:rPr>
+    </w:lvl>
+    <w:lvl w:ilvl="3" w:tentative="1">
+      <w:start w:val="1"/>
+      <w:numFmt w:val="bullet"/>
+      <w:lvlText w:val=""/>
+      <w:lvlJc w:val="left"/>
+      <w:pPr>
+        <w:tabs>
+          <w:tab w:val="num" w:pos="2880"/>
+        </w:tabs>
+        <w:ind w:left="2880" w:hanging="360"/>
+      </w:pPr>
+      <w:rPr>
+        <w:rFonts w:ascii="Wingdings" w:hAnsi="Wingdings" w:hint="default"/>
+        <w:sz w:val="20"/>
+      </w:rPr>
+    </w:lvl>
+    <w:lvl w:ilvl="4" w:tentative="1">
+      <w:start w:val="1"/>
+      <w:numFmt w:val="bullet"/>
+      <w:lvlText w:val=""/>
+      <w:lvlJc w:val="left"/>
+      <w:pPr>
+        <w:tabs>
+          <w:tab w:val="num" w:pos="3600"/>
+        </w:tabs>
+        <w:ind w:left="3600" w:hanging="360"/>
+      </w:pPr>
+      <w:rPr>
+        <w:rFonts w:ascii="Wingdings" w:hAnsi="Wingdings" w:hint="default"/>
+        <w:sz w:val="20"/>
+      </w:rPr>
+    </w:lvl>
+    <w:lvl w:ilvl="5" w:tentative="1">
+      <w:start w:val="1"/>
+      <w:numFmt w:val="bullet"/>
+      <w:lvlText w:val=""/>
+      <w:lvlJc w:val="left"/>
+      <w:pPr>
+        <w:tabs>
+          <w:tab w:val="num" w:pos="4320"/>
+        </w:tabs>
+        <w:ind w:left="4320" w:hanging="360"/>
+      </w:pPr>
+      <w:rPr>
+        <w:rFonts w:ascii="Wingdings" w:hAnsi="Wingdings" w:hint="default"/>
+        <w:sz w:val="20"/>
+      </w:rPr>
+    </w:lvl>
+    <w:lvl w:ilvl="6" w:tentative="1">
+      <w:start w:val="1"/>
+      <w:numFmt w:val="bullet"/>
+      <w:lvlText w:val=""/>
+      <w:lvlJc w:val="left"/>
+      <w:pPr>
+        <w:tabs>
+          <w:tab w:val="num" w:pos="5040"/>
+        </w:tabs>
+        <w:ind w:left="5040" w:hanging="360"/>
+      </w:pPr>
+      <w:rPr>
+        <w:rFonts w:ascii="Wingdings" w:hAnsi="Wingdings" w:hint="default"/>
+        <w:sz w:val="20"/>
+      </w:rPr>
+    </w:lvl>
+    <w:lvl w:ilvl="7" w:tentative="1">
+      <w:start w:val="1"/>
+      <w:numFmt w:val="bullet"/>
+      <w:lvlText w:val=""/>
+      <w:lvlJc w:val="left"/>
+      <w:pPr>
+        <w:tabs>
+          <w:tab w:val="num" w:pos="5760"/>
+        </w:tabs>
+        <w:ind w:left="5760" w:hanging="360"/>
+      </w:pPr>
+      <w:rPr>
+        <w:rFonts w:ascii="Wingdings" w:hAnsi="Wingdings" w:hint="default"/>
+        <w:sz w:val="20"/>
+      </w:rPr>
+    </w:lvl>
+    <w:lvl w:ilvl="8" w:tentative="1">
+      <w:start w:val="1"/>
+      <w:numFmt w:val="bullet"/>
+      <w:lvlText w:val=""/>
+      <w:lvlJc w:val="left"/>
+      <w:pPr>
+        <w:tabs>
+          <w:tab w:val="num" w:pos="6480"/>
+        </w:tabs>
+        <w:ind w:left="6480" w:hanging="360"/>
+      </w:pPr>
+      <w:rPr>
+        <w:rFonts w:ascii="Wingdings" w:hAnsi="Wingdings" w:hint="default"/>
+        <w:sz w:val="20"/>
+      </w:rPr>
+    </w:lvl>
+  </w:abstractNum>
+  <w:abstractNum w:abstractNumId="125" w15:restartNumberingAfterBreak="0">
     <w:nsid w:val="7A2478E2"/>
     <w:multiLevelType w:val="multilevel"/>
     <w:tmpl w:val="47422300"/>
@@ -30610,7 +33237,7 @@
       </w:rPr>
     </w:lvl>
   </w:abstractNum>
-  <w:abstractNum w:abstractNumId="112" w15:restartNumberingAfterBreak="0">
+  <w:abstractNum w:abstractNumId="126" w15:restartNumberingAfterBreak="0">
     <w:nsid w:val="7BBE0636"/>
     <w:multiLevelType w:val="multilevel"/>
     <w:tmpl w:val="FC4E00C0"/>
@@ -30759,7 +33386,7 @@
       </w:rPr>
     </w:lvl>
   </w:abstractNum>
-  <w:abstractNum w:abstractNumId="113" w15:restartNumberingAfterBreak="0">
+  <w:abstractNum w:abstractNumId="127" w15:restartNumberingAfterBreak="0">
     <w:nsid w:val="7C005A89"/>
     <w:multiLevelType w:val="multilevel"/>
     <w:tmpl w:val="067ACB9A"/>
@@ -30908,7 +33535,7 @@
       </w:rPr>
     </w:lvl>
   </w:abstractNum>
-  <w:abstractNum w:abstractNumId="114" w15:restartNumberingAfterBreak="0">
+  <w:abstractNum w:abstractNumId="128" w15:restartNumberingAfterBreak="0">
     <w:nsid w:val="7EF5574A"/>
     <w:multiLevelType w:val="multilevel"/>
     <w:tmpl w:val="39920322"/>
@@ -31051,349 +33678,391 @@
     </w:lvl>
   </w:abstractNum>
   <w:num w:numId="1" w16cid:durableId="1692032181">
-    <w:abstractNumId w:val="69"/>
+    <w:abstractNumId w:val="76"/>
   </w:num>
   <w:num w:numId="2" w16cid:durableId="620765089">
+    <w:abstractNumId w:val="89"/>
+  </w:num>
+  <w:num w:numId="3" w16cid:durableId="1824855751">
+    <w:abstractNumId w:val="20"/>
+  </w:num>
+  <w:num w:numId="4" w16cid:durableId="802382386">
+    <w:abstractNumId w:val="7"/>
+  </w:num>
+  <w:num w:numId="5" w16cid:durableId="244919198">
+    <w:abstractNumId w:val="94"/>
+  </w:num>
+  <w:num w:numId="6" w16cid:durableId="1754085120">
+    <w:abstractNumId w:val="92"/>
+  </w:num>
+  <w:num w:numId="7" w16cid:durableId="348684218">
+    <w:abstractNumId w:val="25"/>
+  </w:num>
+  <w:num w:numId="8" w16cid:durableId="2122215532">
+    <w:abstractNumId w:val="85"/>
+  </w:num>
+  <w:num w:numId="9" w16cid:durableId="741608110">
+    <w:abstractNumId w:val="44"/>
+  </w:num>
+  <w:num w:numId="10" w16cid:durableId="1812288171">
+    <w:abstractNumId w:val="87"/>
+  </w:num>
+  <w:num w:numId="11" w16cid:durableId="945382212">
+    <w:abstractNumId w:val="62"/>
+  </w:num>
+  <w:num w:numId="12" w16cid:durableId="660894014">
+    <w:abstractNumId w:val="127"/>
+  </w:num>
+  <w:num w:numId="13" w16cid:durableId="463734374">
+    <w:abstractNumId w:val="27"/>
+  </w:num>
+  <w:num w:numId="14" w16cid:durableId="659117917">
+    <w:abstractNumId w:val="98"/>
+  </w:num>
+  <w:num w:numId="15" w16cid:durableId="949124906">
+    <w:abstractNumId w:val="19"/>
+  </w:num>
+  <w:num w:numId="16" w16cid:durableId="136844127">
+    <w:abstractNumId w:val="96"/>
+  </w:num>
+  <w:num w:numId="17" w16cid:durableId="1855342716">
+    <w:abstractNumId w:val="91"/>
+  </w:num>
+  <w:num w:numId="18" w16cid:durableId="1691561217">
+    <w:abstractNumId w:val="109"/>
+  </w:num>
+  <w:num w:numId="19" w16cid:durableId="627904168">
+    <w:abstractNumId w:val="37"/>
+  </w:num>
+  <w:num w:numId="20" w16cid:durableId="1757021464">
+    <w:abstractNumId w:val="5"/>
+  </w:num>
+  <w:num w:numId="21" w16cid:durableId="189686660">
+    <w:abstractNumId w:val="126"/>
+  </w:num>
+  <w:num w:numId="22" w16cid:durableId="147943839">
+    <w:abstractNumId w:val="12"/>
+  </w:num>
+  <w:num w:numId="23" w16cid:durableId="1236669629">
+    <w:abstractNumId w:val="50"/>
+  </w:num>
+  <w:num w:numId="24" w16cid:durableId="531580455">
+    <w:abstractNumId w:val="110"/>
+  </w:num>
+  <w:num w:numId="25" w16cid:durableId="944507528">
+    <w:abstractNumId w:val="16"/>
+  </w:num>
+  <w:num w:numId="26" w16cid:durableId="2056156880">
+    <w:abstractNumId w:val="33"/>
+  </w:num>
+  <w:num w:numId="27" w16cid:durableId="2033528958">
+    <w:abstractNumId w:val="97"/>
+  </w:num>
+  <w:num w:numId="28" w16cid:durableId="1593782634">
+    <w:abstractNumId w:val="128"/>
+  </w:num>
+  <w:num w:numId="29" w16cid:durableId="1371151830">
+    <w:abstractNumId w:val="29"/>
+  </w:num>
+  <w:num w:numId="30" w16cid:durableId="740254169">
+    <w:abstractNumId w:val="65"/>
+  </w:num>
+  <w:num w:numId="31" w16cid:durableId="1650665911">
+    <w:abstractNumId w:val="119"/>
+  </w:num>
+  <w:num w:numId="32" w16cid:durableId="2065524186">
+    <w:abstractNumId w:val="24"/>
+  </w:num>
+  <w:num w:numId="33" w16cid:durableId="2122723735">
+    <w:abstractNumId w:val="22"/>
+  </w:num>
+  <w:num w:numId="34" w16cid:durableId="1876849658">
+    <w:abstractNumId w:val="28"/>
+  </w:num>
+  <w:num w:numId="35" w16cid:durableId="913012813">
+    <w:abstractNumId w:val="117"/>
+  </w:num>
+  <w:num w:numId="36" w16cid:durableId="1480224641">
+    <w:abstractNumId w:val="78"/>
+  </w:num>
+  <w:num w:numId="37" w16cid:durableId="550113519">
+    <w:abstractNumId w:val="86"/>
+  </w:num>
+  <w:num w:numId="38" w16cid:durableId="787240400">
+    <w:abstractNumId w:val="60"/>
+  </w:num>
+  <w:num w:numId="39" w16cid:durableId="500856024">
+    <w:abstractNumId w:val="107"/>
+  </w:num>
+  <w:num w:numId="40" w16cid:durableId="383724073">
+    <w:abstractNumId w:val="43"/>
+  </w:num>
+  <w:num w:numId="41" w16cid:durableId="619993712">
+    <w:abstractNumId w:val="90"/>
+  </w:num>
+  <w:num w:numId="42" w16cid:durableId="139273565">
+    <w:abstractNumId w:val="49"/>
+  </w:num>
+  <w:num w:numId="43" w16cid:durableId="2109890495">
+    <w:abstractNumId w:val="47"/>
+  </w:num>
+  <w:num w:numId="44" w16cid:durableId="1976640966">
+    <w:abstractNumId w:val="70"/>
+  </w:num>
+  <w:num w:numId="45" w16cid:durableId="1980646449">
+    <w:abstractNumId w:val="68"/>
+  </w:num>
+  <w:num w:numId="46" w16cid:durableId="1486781471">
+    <w:abstractNumId w:val="21"/>
+  </w:num>
+  <w:num w:numId="47" w16cid:durableId="1589776169">
+    <w:abstractNumId w:val="53"/>
+  </w:num>
+  <w:num w:numId="48" w16cid:durableId="1319117870">
+    <w:abstractNumId w:val="72"/>
+  </w:num>
+  <w:num w:numId="49" w16cid:durableId="964119476">
+    <w:abstractNumId w:val="74"/>
+  </w:num>
+  <w:num w:numId="50" w16cid:durableId="35586928">
+    <w:abstractNumId w:val="3"/>
+  </w:num>
+  <w:num w:numId="51" w16cid:durableId="1635672330">
+    <w:abstractNumId w:val="11"/>
+  </w:num>
+  <w:num w:numId="52" w16cid:durableId="419912660">
+    <w:abstractNumId w:val="51"/>
+  </w:num>
+  <w:num w:numId="53" w16cid:durableId="337539491">
+    <w:abstractNumId w:val="23"/>
+  </w:num>
+  <w:num w:numId="54" w16cid:durableId="18481421">
+    <w:abstractNumId w:val="39"/>
+  </w:num>
+  <w:num w:numId="55" w16cid:durableId="156579493">
+    <w:abstractNumId w:val="61"/>
+  </w:num>
+  <w:num w:numId="56" w16cid:durableId="152450860">
+    <w:abstractNumId w:val="108"/>
+  </w:num>
+  <w:num w:numId="57" w16cid:durableId="718941977">
+    <w:abstractNumId w:val="14"/>
+  </w:num>
+  <w:num w:numId="58" w16cid:durableId="1872299444">
+    <w:abstractNumId w:val="83"/>
+  </w:num>
+  <w:num w:numId="59" w16cid:durableId="66728855">
+    <w:abstractNumId w:val="56"/>
+  </w:num>
+  <w:num w:numId="60" w16cid:durableId="1953512764">
+    <w:abstractNumId w:val="63"/>
+  </w:num>
+  <w:num w:numId="61" w16cid:durableId="920060994">
+    <w:abstractNumId w:val="52"/>
+  </w:num>
+  <w:num w:numId="62" w16cid:durableId="1563833352">
+    <w:abstractNumId w:val="18"/>
+  </w:num>
+  <w:num w:numId="63" w16cid:durableId="845562528">
+    <w:abstractNumId w:val="45"/>
+  </w:num>
+  <w:num w:numId="64" w16cid:durableId="243269648">
+    <w:abstractNumId w:val="30"/>
+  </w:num>
+  <w:num w:numId="65" w16cid:durableId="1054085623">
+    <w:abstractNumId w:val="55"/>
+  </w:num>
+  <w:num w:numId="66" w16cid:durableId="1018896344">
+    <w:abstractNumId w:val="54"/>
+  </w:num>
+  <w:num w:numId="67" w16cid:durableId="871770921">
+    <w:abstractNumId w:val="116"/>
+  </w:num>
+  <w:num w:numId="68" w16cid:durableId="1816139189">
+    <w:abstractNumId w:val="31"/>
+  </w:num>
+  <w:num w:numId="69" w16cid:durableId="2016301024">
+    <w:abstractNumId w:val="8"/>
+  </w:num>
+  <w:num w:numId="70" w16cid:durableId="1668091646">
+    <w:abstractNumId w:val="101"/>
+  </w:num>
+  <w:num w:numId="71" w16cid:durableId="1529371690">
+    <w:abstractNumId w:val="111"/>
+  </w:num>
+  <w:num w:numId="72" w16cid:durableId="996305108">
+    <w:abstractNumId w:val="32"/>
+  </w:num>
+  <w:num w:numId="73" w16cid:durableId="131334188">
+    <w:abstractNumId w:val="41"/>
+  </w:num>
+  <w:num w:numId="74" w16cid:durableId="734813838">
+    <w:abstractNumId w:val="77"/>
+  </w:num>
+  <w:num w:numId="75" w16cid:durableId="1452744175">
+    <w:abstractNumId w:val="38"/>
+  </w:num>
+  <w:num w:numId="76" w16cid:durableId="1822698304">
     <w:abstractNumId w:val="80"/>
   </w:num>
-  <w:num w:numId="3" w16cid:durableId="1824855751">
-    <w:abstractNumId w:val="18"/>
+  <w:num w:numId="77" w16cid:durableId="984436808">
+    <w:abstractNumId w:val="26"/>
   </w:num>
-  <w:num w:numId="4" w16cid:durableId="802382386">
-    <w:abstractNumId w:val="6"/>
-  </w:num>
-  <w:num w:numId="5" w16cid:durableId="244919198">
-    <w:abstractNumId w:val="85"/>
-  </w:num>
-  <w:num w:numId="6" w16cid:durableId="1754085120">
-    <w:abstractNumId w:val="83"/>
-  </w:num>
-  <w:num w:numId="7" w16cid:durableId="348684218">
-    <w:abstractNumId w:val="23"/>
-  </w:num>
-  <w:num w:numId="8" w16cid:durableId="2122215532">
-    <w:abstractNumId w:val="76"/>
-  </w:num>
-  <w:num w:numId="9" w16cid:durableId="741608110">
-    <w:abstractNumId w:val="42"/>
-  </w:num>
-  <w:num w:numId="10" w16cid:durableId="1812288171">
-    <w:abstractNumId w:val="78"/>
-  </w:num>
-  <w:num w:numId="11" w16cid:durableId="945382212">
-    <w:abstractNumId w:val="58"/>
-  </w:num>
-  <w:num w:numId="12" w16cid:durableId="660894014">
-    <w:abstractNumId w:val="113"/>
-  </w:num>
-  <w:num w:numId="13" w16cid:durableId="463734374">
-    <w:abstractNumId w:val="25"/>
-  </w:num>
-  <w:num w:numId="14" w16cid:durableId="659117917">
-    <w:abstractNumId w:val="89"/>
-  </w:num>
-  <w:num w:numId="15" w16cid:durableId="949124906">
-    <w:abstractNumId w:val="17"/>
-  </w:num>
-  <w:num w:numId="16" w16cid:durableId="136844127">
-    <w:abstractNumId w:val="87"/>
-  </w:num>
-  <w:num w:numId="17" w16cid:durableId="1855342716">
-    <w:abstractNumId w:val="82"/>
-  </w:num>
-  <w:num w:numId="18" w16cid:durableId="1691561217">
-    <w:abstractNumId w:val="99"/>
-  </w:num>
-  <w:num w:numId="19" w16cid:durableId="627904168">
+  <w:num w:numId="78" w16cid:durableId="290405695">
     <w:abstractNumId w:val="35"/>
   </w:num>
-  <w:num w:numId="20" w16cid:durableId="1757021464">
-    <w:abstractNumId w:val="4"/>
-  </w:num>
-  <w:num w:numId="21" w16cid:durableId="189686660">
-    <w:abstractNumId w:val="112"/>
-  </w:num>
-  <w:num w:numId="22" w16cid:durableId="147943839">
-    <w:abstractNumId w:val="11"/>
-  </w:num>
-  <w:num w:numId="23" w16cid:durableId="1236669629">
-    <w:abstractNumId w:val="47"/>
-  </w:num>
-  <w:num w:numId="24" w16cid:durableId="531580455">
-    <w:abstractNumId w:val="100"/>
-  </w:num>
-  <w:num w:numId="25" w16cid:durableId="944507528">
-    <w:abstractNumId w:val="14"/>
-  </w:num>
-  <w:num w:numId="26" w16cid:durableId="2056156880">
-    <w:abstractNumId w:val="31"/>
-  </w:num>
-  <w:num w:numId="27" w16cid:durableId="2033528958">
-    <w:abstractNumId w:val="88"/>
-  </w:num>
-  <w:num w:numId="28" w16cid:durableId="1593782634">
-    <w:abstractNumId w:val="114"/>
-  </w:num>
-  <w:num w:numId="29" w16cid:durableId="1371151830">
-    <w:abstractNumId w:val="27"/>
-  </w:num>
-  <w:num w:numId="30" w16cid:durableId="740254169">
-    <w:abstractNumId w:val="60"/>
-  </w:num>
-  <w:num w:numId="31" w16cid:durableId="1650665911">
-    <w:abstractNumId w:val="107"/>
-  </w:num>
-  <w:num w:numId="32" w16cid:durableId="2065524186">
-    <w:abstractNumId w:val="22"/>
-  </w:num>
-  <w:num w:numId="33" w16cid:durableId="2122723735">
-    <w:abstractNumId w:val="20"/>
-  </w:num>
-  <w:num w:numId="34" w16cid:durableId="1876849658">
-    <w:abstractNumId w:val="26"/>
-  </w:num>
-  <w:num w:numId="35" w16cid:durableId="913012813">
-    <w:abstractNumId w:val="106"/>
-  </w:num>
-  <w:num w:numId="36" w16cid:durableId="1480224641">
-    <w:abstractNumId w:val="71"/>
-  </w:num>
-  <w:num w:numId="37" w16cid:durableId="550113519">
-    <w:abstractNumId w:val="77"/>
-  </w:num>
-  <w:num w:numId="38" w16cid:durableId="787240400">
-    <w:abstractNumId w:val="56"/>
-  </w:num>
-  <w:num w:numId="39" w16cid:durableId="500856024">
-    <w:abstractNumId w:val="97"/>
-  </w:num>
-  <w:num w:numId="40" w16cid:durableId="383724073">
-    <w:abstractNumId w:val="41"/>
-  </w:num>
-  <w:num w:numId="41" w16cid:durableId="619993712">
-    <w:abstractNumId w:val="81"/>
-  </w:num>
-  <w:num w:numId="42" w16cid:durableId="139273565">
-    <w:abstractNumId w:val="46"/>
-  </w:num>
-  <w:num w:numId="43" w16cid:durableId="2109890495">
-    <w:abstractNumId w:val="44"/>
-  </w:num>
-  <w:num w:numId="44" w16cid:durableId="1976640966">
-    <w:abstractNumId w:val="64"/>
-  </w:num>
-  <w:num w:numId="45" w16cid:durableId="1980646449">
-    <w:abstractNumId w:val="62"/>
-  </w:num>
-  <w:num w:numId="46" w16cid:durableId="1486781471">
-    <w:abstractNumId w:val="19"/>
-  </w:num>
-  <w:num w:numId="47" w16cid:durableId="1589776169">
-    <w:abstractNumId w:val="50"/>
-  </w:num>
-  <w:num w:numId="48" w16cid:durableId="1319117870">
-    <w:abstractNumId w:val="66"/>
-  </w:num>
-  <w:num w:numId="49" w16cid:durableId="964119476">
-    <w:abstractNumId w:val="68"/>
-  </w:num>
-  <w:num w:numId="50" w16cid:durableId="35586928">
-    <w:abstractNumId w:val="2"/>
-  </w:num>
-  <w:num w:numId="51" w16cid:durableId="1635672330">
-    <w:abstractNumId w:val="10"/>
-  </w:num>
-  <w:num w:numId="52" w16cid:durableId="419912660">
-    <w:abstractNumId w:val="48"/>
-  </w:num>
-  <w:num w:numId="53" w16cid:durableId="337539491">
-    <w:abstractNumId w:val="21"/>
-  </w:num>
-  <w:num w:numId="54" w16cid:durableId="18481421">
-    <w:abstractNumId w:val="37"/>
-  </w:num>
-  <w:num w:numId="55" w16cid:durableId="156579493">
-    <w:abstractNumId w:val="57"/>
-  </w:num>
-  <w:num w:numId="56" w16cid:durableId="152450860">
-    <w:abstractNumId w:val="98"/>
-  </w:num>
-  <w:num w:numId="57" w16cid:durableId="718941977">
-    <w:abstractNumId w:val="12"/>
-  </w:num>
-  <w:num w:numId="58" w16cid:durableId="1872299444">
-    <w:abstractNumId w:val="74"/>
-  </w:num>
-  <w:num w:numId="59" w16cid:durableId="66728855">
-    <w:abstractNumId w:val="53"/>
-  </w:num>
-  <w:num w:numId="60" w16cid:durableId="1953512764">
-    <w:abstractNumId w:val="59"/>
-  </w:num>
-  <w:num w:numId="61" w16cid:durableId="920060994">
-    <w:abstractNumId w:val="49"/>
-  </w:num>
-  <w:num w:numId="62" w16cid:durableId="1563833352">
-    <w:abstractNumId w:val="16"/>
-  </w:num>
-  <w:num w:numId="63" w16cid:durableId="845562528">
-    <w:abstractNumId w:val="43"/>
-  </w:num>
-  <w:num w:numId="64" w16cid:durableId="243269648">
-    <w:abstractNumId w:val="28"/>
-  </w:num>
-  <w:num w:numId="65" w16cid:durableId="1054085623">
-    <w:abstractNumId w:val="52"/>
-  </w:num>
-  <w:num w:numId="66" w16cid:durableId="1018896344">
-    <w:abstractNumId w:val="51"/>
-  </w:num>
-  <w:num w:numId="67" w16cid:durableId="871770921">
-    <w:abstractNumId w:val="105"/>
-  </w:num>
-  <w:num w:numId="68" w16cid:durableId="1816139189">
-    <w:abstractNumId w:val="29"/>
-  </w:num>
-  <w:num w:numId="69" w16cid:durableId="2016301024">
-    <w:abstractNumId w:val="7"/>
-  </w:num>
-  <w:num w:numId="70" w16cid:durableId="1668091646">
-    <w:abstractNumId w:val="92"/>
-  </w:num>
-  <w:num w:numId="71" w16cid:durableId="1529371690">
-    <w:abstractNumId w:val="101"/>
-  </w:num>
-  <w:num w:numId="72" w16cid:durableId="996305108">
-    <w:abstractNumId w:val="30"/>
-  </w:num>
-  <w:num w:numId="73" w16cid:durableId="131334188">
-    <w:abstractNumId w:val="39"/>
-  </w:num>
-  <w:num w:numId="74" w16cid:durableId="734813838">
-    <w:abstractNumId w:val="70"/>
-  </w:num>
-  <w:num w:numId="75" w16cid:durableId="1452744175">
+  <w:num w:numId="79" w16cid:durableId="479925220">
     <w:abstractNumId w:val="36"/>
   </w:num>
-  <w:num w:numId="76" w16cid:durableId="1822698304">
-    <w:abstractNumId w:val="73"/>
-  </w:num>
-  <w:num w:numId="77" w16cid:durableId="984436808">
-    <w:abstractNumId w:val="24"/>
-  </w:num>
-  <w:num w:numId="78" w16cid:durableId="290405695">
-    <w:abstractNumId w:val="33"/>
-  </w:num>
-  <w:num w:numId="79" w16cid:durableId="479925220">
-    <w:abstractNumId w:val="34"/>
-  </w:num>
   <w:num w:numId="80" w16cid:durableId="307319361">
-    <w:abstractNumId w:val="55"/>
+    <w:abstractNumId w:val="58"/>
   </w:num>
   <w:num w:numId="81" w16cid:durableId="140973233">
     <w:abstractNumId w:val="1"/>
   </w:num>
   <w:num w:numId="82" w16cid:durableId="2076853374">
+    <w:abstractNumId w:val="17"/>
+  </w:num>
+  <w:num w:numId="83" w16cid:durableId="1493373996">
+    <w:abstractNumId w:val="99"/>
+  </w:num>
+  <w:num w:numId="84" w16cid:durableId="359859919">
+    <w:abstractNumId w:val="106"/>
+  </w:num>
+  <w:num w:numId="85" w16cid:durableId="2095085177">
+    <w:abstractNumId w:val="73"/>
+  </w:num>
+  <w:num w:numId="86" w16cid:durableId="1320309657">
+    <w:abstractNumId w:val="9"/>
+  </w:num>
+  <w:num w:numId="87" w16cid:durableId="468746078">
+    <w:abstractNumId w:val="10"/>
+  </w:num>
+  <w:num w:numId="88" w16cid:durableId="54551642">
+    <w:abstractNumId w:val="120"/>
+  </w:num>
+  <w:num w:numId="89" w16cid:durableId="1362197907">
+    <w:abstractNumId w:val="100"/>
+  </w:num>
+  <w:num w:numId="90" w16cid:durableId="1662928275">
+    <w:abstractNumId w:val="71"/>
+  </w:num>
+  <w:num w:numId="91" w16cid:durableId="1045249711">
+    <w:abstractNumId w:val="95"/>
+  </w:num>
+  <w:num w:numId="92" w16cid:durableId="1519466025">
+    <w:abstractNumId w:val="125"/>
+  </w:num>
+  <w:num w:numId="93" w16cid:durableId="1161770515">
+    <w:abstractNumId w:val="4"/>
+  </w:num>
+  <w:num w:numId="94" w16cid:durableId="765081003">
+    <w:abstractNumId w:val="34"/>
+  </w:num>
+  <w:num w:numId="95" w16cid:durableId="1164668013">
+    <w:abstractNumId w:val="88"/>
+  </w:num>
+  <w:num w:numId="96" w16cid:durableId="1798793776">
+    <w:abstractNumId w:val="84"/>
+  </w:num>
+  <w:num w:numId="97" w16cid:durableId="1407530093">
+    <w:abstractNumId w:val="102"/>
+  </w:num>
+  <w:num w:numId="98" w16cid:durableId="1104812936">
+    <w:abstractNumId w:val="114"/>
+  </w:num>
+  <w:num w:numId="99" w16cid:durableId="377709584">
     <w:abstractNumId w:val="15"/>
   </w:num>
-  <w:num w:numId="83" w16cid:durableId="1493373996">
-    <w:abstractNumId w:val="90"/>
+  <w:num w:numId="100" w16cid:durableId="2038189997">
+    <w:abstractNumId w:val="115"/>
   </w:num>
-  <w:num w:numId="84" w16cid:durableId="359859919">
-    <w:abstractNumId w:val="96"/>
+  <w:num w:numId="101" w16cid:durableId="653139828">
+    <w:abstractNumId w:val="48"/>
   </w:num>
-  <w:num w:numId="85" w16cid:durableId="2095085177">
+  <w:num w:numId="102" w16cid:durableId="1652521734">
+    <w:abstractNumId w:val="122"/>
+  </w:num>
+  <w:num w:numId="103" w16cid:durableId="1720743297">
+    <w:abstractNumId w:val="57"/>
+  </w:num>
+  <w:num w:numId="104" w16cid:durableId="885946449">
+    <w:abstractNumId w:val="42"/>
+  </w:num>
+  <w:num w:numId="105" w16cid:durableId="353312745">
+    <w:abstractNumId w:val="93"/>
+  </w:num>
+  <w:num w:numId="106" w16cid:durableId="1929388100">
+    <w:abstractNumId w:val="40"/>
+  </w:num>
+  <w:num w:numId="107" w16cid:durableId="979071441">
+    <w:abstractNumId w:val="79"/>
+  </w:num>
+  <w:num w:numId="108" w16cid:durableId="1030913455">
     <w:abstractNumId w:val="67"/>
   </w:num>
-  <w:num w:numId="86" w16cid:durableId="1320309657">
-    <w:abstractNumId w:val="8"/>
+  <w:num w:numId="109" w16cid:durableId="1955675562">
+    <w:abstractNumId w:val="69"/>
   </w:num>
-  <w:num w:numId="87" w16cid:durableId="468746078">
-    <w:abstractNumId w:val="9"/>
+  <w:num w:numId="110" w16cid:durableId="500513355">
+    <w:abstractNumId w:val="6"/>
   </w:num>
-  <w:num w:numId="88" w16cid:durableId="54551642">
-    <w:abstractNumId w:val="108"/>
+  <w:num w:numId="111" w16cid:durableId="561523066">
+    <w:abstractNumId w:val="113"/>
   </w:num>
-  <w:num w:numId="89" w16cid:durableId="1362197907">
-    <w:abstractNumId w:val="91"/>
-  </w:num>
-  <w:num w:numId="90" w16cid:durableId="1662928275">
-    <w:abstractNumId w:val="65"/>
-  </w:num>
-  <w:num w:numId="91" w16cid:durableId="1045249711">
-    <w:abstractNumId w:val="86"/>
-  </w:num>
-  <w:num w:numId="92" w16cid:durableId="1519466025">
-    <w:abstractNumId w:val="111"/>
-  </w:num>
-  <w:num w:numId="93" w16cid:durableId="1161770515">
-    <w:abstractNumId w:val="3"/>
-  </w:num>
-  <w:num w:numId="94" w16cid:durableId="765081003">
-    <w:abstractNumId w:val="32"/>
-  </w:num>
-  <w:num w:numId="95" w16cid:durableId="1164668013">
-    <w:abstractNumId w:val="79"/>
-  </w:num>
-  <w:num w:numId="96" w16cid:durableId="1798793776">
-    <w:abstractNumId w:val="75"/>
-  </w:num>
-  <w:num w:numId="97" w16cid:durableId="1407530093">
-    <w:abstractNumId w:val="93"/>
-  </w:num>
-  <w:num w:numId="98" w16cid:durableId="1104812936">
+  <w:num w:numId="112" w16cid:durableId="1860241585">
     <w:abstractNumId w:val="103"/>
   </w:num>
-  <w:num w:numId="99" w16cid:durableId="377709584">
-    <w:abstractNumId w:val="13"/>
-  </w:num>
-  <w:num w:numId="100" w16cid:durableId="2038189997">
-    <w:abstractNumId w:val="104"/>
-  </w:num>
-  <w:num w:numId="101" w16cid:durableId="653139828">
-    <w:abstractNumId w:val="45"/>
-  </w:num>
-  <w:num w:numId="102" w16cid:durableId="1652521734">
-    <w:abstractNumId w:val="110"/>
-  </w:num>
-  <w:num w:numId="103" w16cid:durableId="1720743297">
-    <w:abstractNumId w:val="54"/>
-  </w:num>
-  <w:num w:numId="104" w16cid:durableId="885946449">
-    <w:abstractNumId w:val="40"/>
-  </w:num>
-  <w:num w:numId="105" w16cid:durableId="353312745">
-    <w:abstractNumId w:val="84"/>
-  </w:num>
-  <w:num w:numId="106" w16cid:durableId="1929388100">
-    <w:abstractNumId w:val="38"/>
-  </w:num>
-  <w:num w:numId="107" w16cid:durableId="979071441">
-    <w:abstractNumId w:val="72"/>
-  </w:num>
-  <w:num w:numId="108" w16cid:durableId="1030913455">
-    <w:abstractNumId w:val="61"/>
-  </w:num>
-  <w:num w:numId="109" w16cid:durableId="1955675562">
-    <w:abstractNumId w:val="63"/>
-  </w:num>
-  <w:num w:numId="110" w16cid:durableId="500513355">
-    <w:abstractNumId w:val="5"/>
-  </w:num>
-  <w:num w:numId="111" w16cid:durableId="561523066">
-    <w:abstractNumId w:val="102"/>
-  </w:num>
-  <w:num w:numId="112" w16cid:durableId="1860241585">
-    <w:abstractNumId w:val="94"/>
-  </w:num>
   <w:num w:numId="113" w16cid:durableId="1920140671">
-    <w:abstractNumId w:val="109"/>
+    <w:abstractNumId w:val="121"/>
   </w:num>
   <w:num w:numId="114" w16cid:durableId="1788699477">
-    <w:abstractNumId w:val="95"/>
+    <w:abstractNumId w:val="105"/>
   </w:num>
   <w:num w:numId="115" w16cid:durableId="1798451807">
     <w:abstractNumId w:val="0"/>
+  </w:num>
+  <w:num w:numId="116" w16cid:durableId="1704404066">
+    <w:abstractNumId w:val="66"/>
+  </w:num>
+  <w:num w:numId="117" w16cid:durableId="494607546">
+    <w:abstractNumId w:val="82"/>
+  </w:num>
+  <w:num w:numId="118" w16cid:durableId="1768456128">
+    <w:abstractNumId w:val="118"/>
+  </w:num>
+  <w:num w:numId="119" w16cid:durableId="2072923129">
+    <w:abstractNumId w:val="75"/>
+  </w:num>
+  <w:num w:numId="120" w16cid:durableId="241646129">
+    <w:abstractNumId w:val="64"/>
+  </w:num>
+  <w:num w:numId="121" w16cid:durableId="1802260581">
+    <w:abstractNumId w:val="2"/>
+  </w:num>
+  <w:num w:numId="122" w16cid:durableId="1473061656">
+    <w:abstractNumId w:val="123"/>
+  </w:num>
+  <w:num w:numId="123" w16cid:durableId="852573403">
+    <w:abstractNumId w:val="13"/>
+  </w:num>
+  <w:num w:numId="124" w16cid:durableId="1237517766">
+    <w:abstractNumId w:val="112"/>
+  </w:num>
+  <w:num w:numId="125" w16cid:durableId="89551215">
+    <w:abstractNumId w:val="104"/>
+  </w:num>
+  <w:num w:numId="126" w16cid:durableId="2063822111">
+    <w:abstractNumId w:val="124"/>
+  </w:num>
+  <w:num w:numId="127" w16cid:durableId="1511064333">
+    <w:abstractNumId w:val="46"/>
+  </w:num>
+  <w:num w:numId="128" w16cid:durableId="1004286077">
+    <w:abstractNumId w:val="59"/>
+  </w:num>
+  <w:num w:numId="129" w16cid:durableId="1093554031">
+    <w:abstractNumId w:val="81"/>
   </w:num>
 </w:numbering>
 </file>
@@ -32382,6 +35051,11 @@
       <w:shd w:val="clear" w:color="auto" w:fill="E1DFDD"/>
     </w:rPr>
   </w:style>
+  <w:style w:type="character" w:customStyle="1" w:styleId="ng-star-inserted">
+    <w:name w:val="ng-star-inserted"/>
+    <w:basedOn w:val="DefaultParagraphFont"/>
+    <w:rsid w:val="00C302A9"/>
+  </w:style>
 </w:styles>
 </file>
 

</xml_diff>

<commit_message>
Added eleventh and twelfth versions of Jupyter notebook which add Gradient Boost optimization, as well as optimization log spreadsheet and updated note file
</commit_message>
<xml_diff>
--- a/Alex/Notes - Harnessing Machine Learning for Proactive Diabetes Risk Prediction - Empowering Early Detection and Management.docx
+++ b/Alex/Notes - Harnessing Machine Learning for Proactive Diabetes Risk Prediction - Empowering Early Detection and Management.docx
@@ -14735,6 +14735,7 @@
     </w:p>
     <w:p>
       <w:pPr>
+        <w:pStyle w:val="ListParagraph"/>
         <w:numPr>
           <w:ilvl w:val="0"/>
           <w:numId w:val="125"/>
@@ -14745,6 +14746,58 @@
           <w:b/>
           <w:bCs/>
         </w:rPr>
+        <w:t xml:space="preserve">Based upon the </w:t>
+      </w:r>
+      <w:proofErr w:type="spellStart"/>
+      <w:r>
+        <w:rPr>
+          <w:b/>
+          <w:bCs/>
+        </w:rPr>
+        <w:t>GradientBoosting</w:t>
+      </w:r>
+      <w:proofErr w:type="spellEnd"/>
+      <w:r>
+        <w:rPr>
+          <w:b/>
+          <w:bCs/>
+        </w:rPr>
+        <w:t xml:space="preserve"> optimization work done by </w:t>
+      </w:r>
+      <w:r>
+        <w:rPr>
+          <w:b/>
+          <w:bCs/>
+        </w:rPr>
+        <w:t>Sarah Gutier</w:t>
+      </w:r>
+      <w:r>
+        <w:rPr>
+          <w:b/>
+          <w:bCs/>
+        </w:rPr>
+        <w:t>r</w:t>
+      </w:r>
+      <w:r>
+        <w:rPr>
+          <w:b/>
+          <w:bCs/>
+        </w:rPr>
+        <w:t>ez.</w:t>
+      </w:r>
+    </w:p>
+    <w:p>
+      <w:pPr>
+        <w:numPr>
+          <w:ilvl w:val="0"/>
+          <w:numId w:val="125"/>
+        </w:numPr>
+      </w:pPr>
+      <w:r>
+        <w:rPr>
+          <w:b/>
+          <w:bCs/>
+        </w:rPr>
         <w:t>Efficient Random Forest Optimization:</w:t>
       </w:r>
       <w:r>
@@ -15305,6 +15358,2269 @@
         <w:t>Gradient Boosting Optimization:</w:t>
       </w:r>
     </w:p>
+    <w:p>
+      <w:pPr>
+        <w:numPr>
+          <w:ilvl w:val="0"/>
+          <w:numId w:val="130"/>
+        </w:numPr>
+      </w:pPr>
+      <w:r>
+        <w:rPr>
+          <w:b/>
+          <w:bCs/>
+        </w:rPr>
+        <w:t>Added Gradient Boosting Optimization:</w:t>
+      </w:r>
+      <w:r>
+        <w:t xml:space="preserve"> </w:t>
+      </w:r>
+      <w:r>
+        <w:t>A</w:t>
+      </w:r>
+      <w:r>
+        <w:t xml:space="preserve"> </w:t>
+      </w:r>
+      <w:proofErr w:type="spellStart"/>
+      <w:r>
+        <w:t>GridSearchCV</w:t>
+      </w:r>
+      <w:proofErr w:type="spellEnd"/>
+      <w:r>
+        <w:t xml:space="preserve"> section</w:t>
+      </w:r>
+      <w:r>
+        <w:t xml:space="preserve"> has been added</w:t>
+      </w:r>
+      <w:r>
+        <w:t xml:space="preserve"> specifically for the </w:t>
+      </w:r>
+      <w:proofErr w:type="spellStart"/>
+      <w:r>
+        <w:t>GradientBoostingClassifier</w:t>
+      </w:r>
+      <w:proofErr w:type="spellEnd"/>
+      <w:r>
+        <w:t>. This mirrors the structure used for Logistic Regression and Random Forest, making the code consistent.</w:t>
+      </w:r>
+    </w:p>
+    <w:p>
+      <w:pPr>
+        <w:numPr>
+          <w:ilvl w:val="0"/>
+          <w:numId w:val="130"/>
+        </w:numPr>
+      </w:pPr>
+      <w:r>
+        <w:rPr>
+          <w:b/>
+          <w:bCs/>
+        </w:rPr>
+        <w:t>Efficient Parameter Grid for GB:</w:t>
+      </w:r>
+      <w:r>
+        <w:t xml:space="preserve"> The </w:t>
+      </w:r>
+      <w:proofErr w:type="spellStart"/>
+      <w:r>
+        <w:t>param_grid_gb</w:t>
+      </w:r>
+      <w:proofErr w:type="spellEnd"/>
+      <w:r>
+        <w:t xml:space="preserve"> is designed for efficiency:</w:t>
+      </w:r>
+    </w:p>
+    <w:p>
+      <w:pPr>
+        <w:numPr>
+          <w:ilvl w:val="1"/>
+          <w:numId w:val="130"/>
+        </w:numPr>
+      </w:pPr>
+      <w:proofErr w:type="spellStart"/>
+      <w:r>
+        <w:t>n_estimators</w:t>
+      </w:r>
+      <w:proofErr w:type="spellEnd"/>
+      <w:r>
+        <w:t>: A reasonable range, similar to what was used for Random Forest, to keep runtimes comparable.</w:t>
+      </w:r>
+    </w:p>
+    <w:p>
+      <w:pPr>
+        <w:numPr>
+          <w:ilvl w:val="1"/>
+          <w:numId w:val="130"/>
+        </w:numPr>
+      </w:pPr>
+      <w:proofErr w:type="spellStart"/>
+      <w:r>
+        <w:t>learning_rate</w:t>
+      </w:r>
+      <w:proofErr w:type="spellEnd"/>
+      <w:r>
+        <w:t>: Standard learning rates to explore.</w:t>
+      </w:r>
+    </w:p>
+    <w:p>
+      <w:pPr>
+        <w:numPr>
+          <w:ilvl w:val="1"/>
+          <w:numId w:val="130"/>
+        </w:numPr>
+      </w:pPr>
+      <w:proofErr w:type="spellStart"/>
+      <w:r>
+        <w:t>max_depth</w:t>
+      </w:r>
+      <w:proofErr w:type="spellEnd"/>
+      <w:r>
+        <w:t>: Keeps the tree depths similar to the Random Forest settings. This prevents the GB model from becoming excessively complex and slow.</w:t>
+      </w:r>
+    </w:p>
+    <w:p>
+      <w:pPr>
+        <w:numPr>
+          <w:ilvl w:val="0"/>
+          <w:numId w:val="130"/>
+        </w:numPr>
+      </w:pPr>
+      <w:r>
+        <w:rPr>
+          <w:b/>
+          <w:bCs/>
+        </w:rPr>
+        <w:t>cv=5 for GB:</w:t>
+      </w:r>
+      <w:r>
+        <w:t xml:space="preserve"> We use cv=5 for the Gradient Boosting model to match the cross-validation strategy used with the Random Forest. This gives a good balance between runtime and robust evaluation.</w:t>
+      </w:r>
+    </w:p>
+    <w:p>
+      <w:pPr>
+        <w:numPr>
+          <w:ilvl w:val="0"/>
+          <w:numId w:val="130"/>
+        </w:numPr>
+      </w:pPr>
+      <w:r>
+        <w:rPr>
+          <w:b/>
+          <w:bCs/>
+        </w:rPr>
+        <w:t>Consistent Structure:</w:t>
+      </w:r>
+      <w:r>
+        <w:t xml:space="preserve"> The code now has a very consistent structure for optimizing each of the three models (LR, RF, GB). This makes it easier to read, understand, and maintain.</w:t>
+      </w:r>
+    </w:p>
+    <w:p>
+      <w:pPr>
+        <w:numPr>
+          <w:ilvl w:val="0"/>
+          <w:numId w:val="130"/>
+        </w:numPr>
+      </w:pPr>
+      <w:r>
+        <w:rPr>
+          <w:b/>
+          <w:bCs/>
+        </w:rPr>
+        <w:t>Skipping Already Trained Models:</w:t>
+      </w:r>
+      <w:r>
+        <w:t xml:space="preserve"> The for loop that trains the remaining models now correctly skips </w:t>
+      </w:r>
+      <w:r>
+        <w:rPr>
+          <w:i/>
+          <w:iCs/>
+        </w:rPr>
+        <w:t>all</w:t>
+      </w:r>
+      <w:r>
+        <w:t xml:space="preserve"> the optimized models (Logistic Regression, Random Forest, </w:t>
+      </w:r>
+      <w:r>
+        <w:rPr>
+          <w:i/>
+          <w:iCs/>
+        </w:rPr>
+        <w:t>and</w:t>
+      </w:r>
+      <w:r>
+        <w:t xml:space="preserve"> Gradient Boosting).</w:t>
+      </w:r>
+    </w:p>
+    <w:p>
+      <w:pPr>
+        <w:numPr>
+          <w:ilvl w:val="0"/>
+          <w:numId w:val="130"/>
+        </w:numPr>
+      </w:pPr>
+      <w:r>
+        <w:rPr>
+          <w:b/>
+          <w:bCs/>
+        </w:rPr>
+        <w:t>Output:</w:t>
+      </w:r>
+      <w:r>
+        <w:t xml:space="preserve"> Added print statements to clearly show the best parameters and F1-score for the tuned Gradient Boosting model.</w:t>
+      </w:r>
+    </w:p>
+    <w:p>
+      <w:pPr>
+        <w:numPr>
+          <w:ilvl w:val="0"/>
+          <w:numId w:val="130"/>
+        </w:numPr>
+      </w:pPr>
+      <w:r>
+        <w:rPr>
+          <w:b/>
+          <w:bCs/>
+        </w:rPr>
+        <w:t>Updated models Dictionary:</w:t>
+      </w:r>
+      <w:r>
+        <w:t xml:space="preserve"> </w:t>
+      </w:r>
+      <w:r>
+        <w:t>The</w:t>
+      </w:r>
+      <w:r>
+        <w:t xml:space="preserve"> optimization in Objective 3 (and made sure to keep the optimizations for the logistic regression and the random forest in Objective 3, too)</w:t>
+      </w:r>
+      <w:r>
+        <w:t xml:space="preserve"> is included</w:t>
+      </w:r>
+      <w:r>
+        <w:t>.</w:t>
+      </w:r>
+    </w:p>
+    <w:p>
+      <w:pPr>
+        <w:pStyle w:val="ListParagraph"/>
+        <w:numPr>
+          <w:ilvl w:val="0"/>
+          <w:numId w:val="130"/>
+        </w:numPr>
+      </w:pPr>
+      <w:r>
+        <w:rPr>
+          <w:b/>
+          <w:bCs/>
+        </w:rPr>
+        <w:t xml:space="preserve">Based upon the </w:t>
+      </w:r>
+      <w:proofErr w:type="spellStart"/>
+      <w:r>
+        <w:rPr>
+          <w:b/>
+          <w:bCs/>
+        </w:rPr>
+        <w:t>GradientBoosting</w:t>
+      </w:r>
+      <w:proofErr w:type="spellEnd"/>
+      <w:r>
+        <w:rPr>
+          <w:b/>
+          <w:bCs/>
+        </w:rPr>
+        <w:t xml:space="preserve"> optimization </w:t>
+      </w:r>
+      <w:r>
+        <w:rPr>
+          <w:b/>
+          <w:bCs/>
+        </w:rPr>
+        <w:t xml:space="preserve">work </w:t>
+      </w:r>
+      <w:r>
+        <w:rPr>
+          <w:b/>
+          <w:bCs/>
+        </w:rPr>
+        <w:t>done by Camden Beck</w:t>
+      </w:r>
+      <w:r>
+        <w:rPr>
+          <w:b/>
+          <w:bCs/>
+        </w:rPr>
+        <w:t>:</w:t>
+      </w:r>
+    </w:p>
+    <w:p>
+      <w:pPr>
+        <w:numPr>
+          <w:ilvl w:val="0"/>
+          <w:numId w:val="131"/>
+        </w:numPr>
+      </w:pPr>
+      <w:proofErr w:type="spellStart"/>
+      <w:r>
+        <w:rPr>
+          <w:b/>
+          <w:bCs/>
+        </w:rPr>
+        <w:t>GradientBoostingClassifier</w:t>
+      </w:r>
+      <w:proofErr w:type="spellEnd"/>
+      <w:r>
+        <w:rPr>
+          <w:b/>
+          <w:bCs/>
+        </w:rPr>
+        <w:t>:</w:t>
+      </w:r>
+      <w:r>
+        <w:t xml:space="preserve"> </w:t>
+      </w:r>
+      <w:r>
+        <w:t>Uses</w:t>
+      </w:r>
+      <w:r>
+        <w:t xml:space="preserve"> </w:t>
+      </w:r>
+      <w:proofErr w:type="spellStart"/>
+      <w:proofErr w:type="gramStart"/>
+      <w:r>
+        <w:t>sklearn.ensemble</w:t>
+      </w:r>
+      <w:proofErr w:type="gramEnd"/>
+      <w:r>
+        <w:t>.GradientBoostingClassifier</w:t>
+      </w:r>
+      <w:proofErr w:type="spellEnd"/>
+      <w:r>
+        <w:t xml:space="preserve"> as the base model.</w:t>
+      </w:r>
+    </w:p>
+    <w:p>
+      <w:pPr>
+        <w:numPr>
+          <w:ilvl w:val="0"/>
+          <w:numId w:val="131"/>
+        </w:numPr>
+      </w:pPr>
+      <w:proofErr w:type="spellStart"/>
+      <w:r>
+        <w:rPr>
+          <w:b/>
+          <w:bCs/>
+        </w:rPr>
+        <w:t>param_grid</w:t>
+      </w:r>
+      <w:proofErr w:type="spellEnd"/>
+      <w:r>
+        <w:rPr>
+          <w:b/>
+          <w:bCs/>
+        </w:rPr>
+        <w:t>:</w:t>
+      </w:r>
+      <w:r>
+        <w:t xml:space="preserve"> </w:t>
+      </w:r>
+      <w:r>
+        <w:t>Defines</w:t>
+      </w:r>
+      <w:r>
+        <w:t xml:space="preserve"> a </w:t>
+      </w:r>
+      <w:proofErr w:type="spellStart"/>
+      <w:r>
+        <w:t>param_grid</w:t>
+      </w:r>
+      <w:proofErr w:type="spellEnd"/>
+      <w:r>
+        <w:t xml:space="preserve"> with the </w:t>
+      </w:r>
+      <w:r>
+        <w:rPr>
+          <w:i/>
+          <w:iCs/>
+        </w:rPr>
+        <w:t>exact same</w:t>
+      </w:r>
+      <w:r>
+        <w:t xml:space="preserve"> keys and values:</w:t>
+      </w:r>
+    </w:p>
+    <w:p>
+      <w:pPr>
+        <w:numPr>
+          <w:ilvl w:val="1"/>
+          <w:numId w:val="131"/>
+        </w:numPr>
+      </w:pPr>
+      <w:r>
+        <w:t>'</w:t>
+      </w:r>
+      <w:proofErr w:type="spellStart"/>
+      <w:r>
+        <w:t>n_estimators</w:t>
+      </w:r>
+      <w:proofErr w:type="spellEnd"/>
+      <w:r>
+        <w:t>': [100, 200, 300]</w:t>
+      </w:r>
+    </w:p>
+    <w:p>
+      <w:pPr>
+        <w:numPr>
+          <w:ilvl w:val="1"/>
+          <w:numId w:val="131"/>
+        </w:numPr>
+      </w:pPr>
+      <w:r>
+        <w:t>'</w:t>
+      </w:r>
+      <w:proofErr w:type="spellStart"/>
+      <w:proofErr w:type="gramStart"/>
+      <w:r>
+        <w:t>learning</w:t>
+      </w:r>
+      <w:proofErr w:type="gramEnd"/>
+      <w:r>
+        <w:t>_rate</w:t>
+      </w:r>
+      <w:proofErr w:type="spellEnd"/>
+      <w:r>
+        <w:t>': [0.01, 0.1, 0.2]</w:t>
+      </w:r>
+    </w:p>
+    <w:p>
+      <w:pPr>
+        <w:numPr>
+          <w:ilvl w:val="1"/>
+          <w:numId w:val="131"/>
+        </w:numPr>
+      </w:pPr>
+      <w:r>
+        <w:lastRenderedPageBreak/>
+        <w:t>'</w:t>
+      </w:r>
+      <w:proofErr w:type="spellStart"/>
+      <w:proofErr w:type="gramStart"/>
+      <w:r>
+        <w:t>max</w:t>
+      </w:r>
+      <w:proofErr w:type="gramEnd"/>
+      <w:r>
+        <w:t>_depth</w:t>
+      </w:r>
+      <w:proofErr w:type="spellEnd"/>
+      <w:r>
+        <w:t>': [3, 4, 5]</w:t>
+      </w:r>
+      <w:r>
+        <w:br/>
+        <w:t xml:space="preserve">This is crucial for consistency. The provided response uses this </w:t>
+      </w:r>
+      <w:r>
+        <w:rPr>
+          <w:i/>
+          <w:iCs/>
+        </w:rPr>
+        <w:t>same</w:t>
+      </w:r>
+      <w:r>
+        <w:t xml:space="preserve"> parameter grid.</w:t>
+      </w:r>
+    </w:p>
+    <w:p>
+      <w:pPr>
+        <w:numPr>
+          <w:ilvl w:val="0"/>
+          <w:numId w:val="131"/>
+        </w:numPr>
+      </w:pPr>
+      <w:proofErr w:type="spellStart"/>
+      <w:r>
+        <w:rPr>
+          <w:b/>
+          <w:bCs/>
+        </w:rPr>
+        <w:t>GridSearchCV</w:t>
+      </w:r>
+      <w:proofErr w:type="spellEnd"/>
+      <w:r>
+        <w:rPr>
+          <w:b/>
+          <w:bCs/>
+        </w:rPr>
+        <w:t>:</w:t>
+      </w:r>
+      <w:r>
+        <w:t xml:space="preserve"> </w:t>
+      </w:r>
+      <w:r>
+        <w:t>Uses</w:t>
+      </w:r>
+      <w:r>
+        <w:t xml:space="preserve"> </w:t>
+      </w:r>
+      <w:proofErr w:type="spellStart"/>
+      <w:proofErr w:type="gramStart"/>
+      <w:r>
+        <w:t>sklearn.model</w:t>
+      </w:r>
+      <w:proofErr w:type="gramEnd"/>
+      <w:r>
+        <w:t>_selection.GridSearchCV</w:t>
+      </w:r>
+      <w:proofErr w:type="spellEnd"/>
+      <w:r>
+        <w:t xml:space="preserve"> for hyperparameter optimization. The key parameters are the same:</w:t>
+      </w:r>
+    </w:p>
+    <w:p>
+      <w:pPr>
+        <w:numPr>
+          <w:ilvl w:val="1"/>
+          <w:numId w:val="131"/>
+        </w:numPr>
+      </w:pPr>
+      <w:r>
+        <w:t xml:space="preserve">estimator: The </w:t>
+      </w:r>
+      <w:proofErr w:type="spellStart"/>
+      <w:r>
+        <w:t>GradientBoostingClassifier</w:t>
+      </w:r>
+      <w:proofErr w:type="spellEnd"/>
+      <w:r>
+        <w:t>.</w:t>
+      </w:r>
+    </w:p>
+    <w:p>
+      <w:pPr>
+        <w:numPr>
+          <w:ilvl w:val="1"/>
+          <w:numId w:val="131"/>
+        </w:numPr>
+      </w:pPr>
+      <w:proofErr w:type="spellStart"/>
+      <w:r>
+        <w:t>param_grid</w:t>
+      </w:r>
+      <w:proofErr w:type="spellEnd"/>
+      <w:r>
+        <w:t xml:space="preserve">: The </w:t>
+      </w:r>
+      <w:proofErr w:type="spellStart"/>
+      <w:r>
+        <w:t>param_grid</w:t>
+      </w:r>
+      <w:proofErr w:type="spellEnd"/>
+      <w:r>
+        <w:t xml:space="preserve"> defined above.</w:t>
+      </w:r>
+    </w:p>
+    <w:p>
+      <w:pPr>
+        <w:numPr>
+          <w:ilvl w:val="1"/>
+          <w:numId w:val="131"/>
+        </w:numPr>
+      </w:pPr>
+      <w:r>
+        <w:t>cv=5: 5-fold cross-validation.</w:t>
+      </w:r>
+    </w:p>
+    <w:p>
+      <w:pPr>
+        <w:numPr>
+          <w:ilvl w:val="1"/>
+          <w:numId w:val="131"/>
+        </w:numPr>
+      </w:pPr>
+      <w:proofErr w:type="spellStart"/>
+      <w:r>
+        <w:t>n_jobs</w:t>
+      </w:r>
+      <w:proofErr w:type="spellEnd"/>
+      <w:r>
+        <w:t>=-1: Use all available CPU cores for parallel processing.</w:t>
+      </w:r>
+    </w:p>
+    <w:p>
+      <w:pPr>
+        <w:numPr>
+          <w:ilvl w:val="1"/>
+          <w:numId w:val="131"/>
+        </w:numPr>
+      </w:pPr>
+      <w:r>
+        <w:t>verbose=2: Output details during the grid search process.</w:t>
+      </w:r>
+    </w:p>
+    <w:p>
+      <w:pPr>
+        <w:numPr>
+          <w:ilvl w:val="0"/>
+          <w:numId w:val="131"/>
+        </w:numPr>
+      </w:pPr>
+      <w:proofErr w:type="gramStart"/>
+      <w:r>
+        <w:rPr>
+          <w:b/>
+          <w:bCs/>
+        </w:rPr>
+        <w:t>fit(</w:t>
+      </w:r>
+      <w:proofErr w:type="gramEnd"/>
+      <w:r>
+        <w:rPr>
+          <w:b/>
+          <w:bCs/>
+        </w:rPr>
+        <w:t>):</w:t>
+      </w:r>
+      <w:r>
+        <w:t xml:space="preserve"> </w:t>
+      </w:r>
+      <w:r>
+        <w:t>Calls</w:t>
+      </w:r>
+      <w:r>
+        <w:t xml:space="preserve"> </w:t>
+      </w:r>
+      <w:proofErr w:type="spellStart"/>
+      <w:r>
+        <w:t>grid_search.fit</w:t>
+      </w:r>
+      <w:proofErr w:type="spellEnd"/>
+      <w:r>
+        <w:t xml:space="preserve">(X_train, </w:t>
+      </w:r>
+      <w:proofErr w:type="spellStart"/>
+      <w:r>
+        <w:t>y_train</w:t>
+      </w:r>
+      <w:proofErr w:type="spellEnd"/>
+      <w:r>
+        <w:t xml:space="preserve">) (or the equivalent VIF-reduced data </w:t>
+      </w:r>
+      <w:proofErr w:type="spellStart"/>
+      <w:r>
+        <w:t>X_train_vif</w:t>
+      </w:r>
+      <w:proofErr w:type="spellEnd"/>
+      <w:r>
+        <w:t xml:space="preserve"> in the larger code) to perform the grid search.</w:t>
+      </w:r>
+    </w:p>
+    <w:p>
+      <w:pPr>
+        <w:numPr>
+          <w:ilvl w:val="0"/>
+          <w:numId w:val="131"/>
+        </w:numPr>
+      </w:pPr>
+      <w:proofErr w:type="spellStart"/>
+      <w:r>
+        <w:rPr>
+          <w:b/>
+          <w:bCs/>
+        </w:rPr>
+        <w:t>best_params</w:t>
+      </w:r>
+      <w:proofErr w:type="spellEnd"/>
+      <w:r>
+        <w:rPr>
+          <w:b/>
+          <w:bCs/>
+        </w:rPr>
+        <w:t>_:</w:t>
+      </w:r>
+      <w:r>
+        <w:t xml:space="preserve"> </w:t>
+      </w:r>
+      <w:r>
+        <w:t>Retrieves</w:t>
+      </w:r>
+      <w:r>
+        <w:t xml:space="preserve"> the best hyperparameters found by </w:t>
+      </w:r>
+      <w:proofErr w:type="spellStart"/>
+      <w:r>
+        <w:t>GridSearchCV</w:t>
+      </w:r>
+      <w:proofErr w:type="spellEnd"/>
+      <w:r>
+        <w:t xml:space="preserve"> using </w:t>
+      </w:r>
+      <w:proofErr w:type="spellStart"/>
+      <w:r>
+        <w:t>grid_</w:t>
+      </w:r>
+      <w:proofErr w:type="gramStart"/>
+      <w:r>
+        <w:t>search.best</w:t>
+      </w:r>
+      <w:proofErr w:type="gramEnd"/>
+      <w:r>
+        <w:t>_params</w:t>
+      </w:r>
+      <w:proofErr w:type="spellEnd"/>
+      <w:r>
+        <w:t>_.</w:t>
+      </w:r>
+    </w:p>
+    <w:p>
+      <w:pPr>
+        <w:numPr>
+          <w:ilvl w:val="0"/>
+          <w:numId w:val="131"/>
+        </w:numPr>
+      </w:pPr>
+      <w:proofErr w:type="spellStart"/>
+      <w:r>
+        <w:rPr>
+          <w:b/>
+          <w:bCs/>
+        </w:rPr>
+        <w:t>best_estimator</w:t>
+      </w:r>
+      <w:proofErr w:type="spellEnd"/>
+      <w:r>
+        <w:rPr>
+          <w:b/>
+          <w:bCs/>
+        </w:rPr>
+        <w:t>_:</w:t>
+      </w:r>
+      <w:r>
+        <w:t xml:space="preserve"> The provided response uses </w:t>
+      </w:r>
+      <w:proofErr w:type="spellStart"/>
+      <w:r>
+        <w:t>grid_</w:t>
+      </w:r>
+      <w:proofErr w:type="gramStart"/>
+      <w:r>
+        <w:t>search.best</w:t>
+      </w:r>
+      <w:proofErr w:type="gramEnd"/>
+      <w:r>
+        <w:t>_estimator</w:t>
+      </w:r>
+      <w:proofErr w:type="spellEnd"/>
+      <w:r>
+        <w:t xml:space="preserve">_ to get the best </w:t>
+      </w:r>
+      <w:r>
+        <w:rPr>
+          <w:i/>
+          <w:iCs/>
+        </w:rPr>
+        <w:t>trained</w:t>
+      </w:r>
+      <w:r>
+        <w:t xml:space="preserve"> model directly. This is a concise and efficient way to do the same thing as creating a new </w:t>
+      </w:r>
+      <w:proofErr w:type="spellStart"/>
+      <w:r>
+        <w:t>GradientBoostingClassifier</w:t>
+      </w:r>
+      <w:proofErr w:type="spellEnd"/>
+      <w:r>
+        <w:t xml:space="preserve"> with **</w:t>
+      </w:r>
+      <w:proofErr w:type="spellStart"/>
+      <w:r>
+        <w:t>best_params</w:t>
+      </w:r>
+      <w:proofErr w:type="spellEnd"/>
+      <w:r>
+        <w:t xml:space="preserve">. The result is identical. Both approaches are valid, and the </w:t>
+      </w:r>
+      <w:proofErr w:type="spellStart"/>
+      <w:r>
+        <w:t>best_estimator</w:t>
+      </w:r>
+      <w:proofErr w:type="spellEnd"/>
+      <w:r>
+        <w:t>_ approach is generally preferred.</w:t>
+      </w:r>
+    </w:p>
+    <w:p>
+      <w:pPr>
+        <w:numPr>
+          <w:ilvl w:val="0"/>
+          <w:numId w:val="131"/>
+        </w:numPr>
+      </w:pPr>
+      <w:r>
+        <w:rPr>
+          <w:b/>
+          <w:bCs/>
+        </w:rPr>
+        <w:t>Evaluation:</w:t>
+      </w:r>
+      <w:r>
+        <w:t xml:space="preserve"> </w:t>
+      </w:r>
+      <w:r>
+        <w:t>Evaluates</w:t>
+      </w:r>
+      <w:r>
+        <w:t xml:space="preserve"> the model using </w:t>
+      </w:r>
+      <w:proofErr w:type="spellStart"/>
+      <w:r>
+        <w:t>accuracy_score</w:t>
+      </w:r>
+      <w:proofErr w:type="spellEnd"/>
+      <w:r>
+        <w:t xml:space="preserve">, </w:t>
+      </w:r>
+      <w:proofErr w:type="spellStart"/>
+      <w:r>
+        <w:t>confusion_matrix</w:t>
+      </w:r>
+      <w:proofErr w:type="spellEnd"/>
+      <w:r>
+        <w:t xml:space="preserve">, and </w:t>
+      </w:r>
+      <w:proofErr w:type="spellStart"/>
+      <w:r>
+        <w:t>classification_report</w:t>
+      </w:r>
+      <w:proofErr w:type="spellEnd"/>
+      <w:r>
+        <w:t xml:space="preserve"> from </w:t>
+      </w:r>
+      <w:proofErr w:type="spellStart"/>
+      <w:proofErr w:type="gramStart"/>
+      <w:r>
+        <w:t>sklearn.metrics</w:t>
+      </w:r>
+      <w:proofErr w:type="spellEnd"/>
+      <w:proofErr w:type="gramEnd"/>
+      <w:r>
+        <w:t>.</w:t>
+      </w:r>
+    </w:p>
+    <w:p>
+      <w:pPr>
+        <w:numPr>
+          <w:ilvl w:val="0"/>
+          <w:numId w:val="131"/>
+        </w:numPr>
+      </w:pPr>
+      <w:proofErr w:type="spellStart"/>
+      <w:proofErr w:type="gramStart"/>
+      <w:r>
+        <w:rPr>
+          <w:b/>
+          <w:bCs/>
+        </w:rPr>
+        <w:t>joblib.dump</w:t>
+      </w:r>
+      <w:proofErr w:type="spellEnd"/>
+      <w:proofErr w:type="gramEnd"/>
+      <w:r>
+        <w:rPr>
+          <w:b/>
+          <w:bCs/>
+        </w:rPr>
+        <w:t xml:space="preserve"> (Optional Overwrite):</w:t>
+      </w:r>
+      <w:r>
+        <w:t xml:space="preserve"> </w:t>
+      </w:r>
+      <w:r>
+        <w:t>Uses</w:t>
+      </w:r>
+      <w:r>
+        <w:t xml:space="preserve"> </w:t>
+      </w:r>
+      <w:proofErr w:type="spellStart"/>
+      <w:r>
+        <w:t>joblib.dump</w:t>
+      </w:r>
+      <w:proofErr w:type="spellEnd"/>
+      <w:r>
+        <w:t xml:space="preserve"> to save the optimized model. The code doesn't explicitly check if the optimized model is </w:t>
+      </w:r>
+      <w:r>
+        <w:rPr>
+          <w:i/>
+          <w:iCs/>
+        </w:rPr>
+        <w:t>better</w:t>
+      </w:r>
+      <w:r>
+        <w:t xml:space="preserve"> before saving; it just saves the optimized version. This is acceptable and common practice, assuming the optimization process is working correctly.</w:t>
+      </w:r>
+    </w:p>
+    <w:p/>
+    <w:p>
+      <w:pPr>
+        <w:rPr>
+          <w:b/>
+          <w:bCs/>
+        </w:rPr>
+      </w:pPr>
+      <w:r>
+        <w:rPr>
+          <w:b/>
+          <w:bCs/>
+        </w:rPr>
+        <w:t>TWELFTH VERSION</w:t>
+      </w:r>
+    </w:p>
+    <w:p>
+      <w:pPr>
+        <w:rPr>
+          <w:b/>
+          <w:bCs/>
+        </w:rPr>
+      </w:pPr>
+      <w:r>
+        <w:rPr>
+          <w:b/>
+          <w:bCs/>
+        </w:rPr>
+        <w:t>Additional Gradient Boosting Optimization:</w:t>
+      </w:r>
+    </w:p>
+    <w:p>
+      <w:pPr>
+        <w:numPr>
+          <w:ilvl w:val="0"/>
+          <w:numId w:val="132"/>
+        </w:numPr>
+      </w:pPr>
+      <w:r>
+        <w:rPr>
+          <w:b/>
+          <w:bCs/>
+        </w:rPr>
+        <w:t>Early Stopping (</w:t>
+      </w:r>
+      <w:proofErr w:type="spellStart"/>
+      <w:r>
+        <w:rPr>
+          <w:b/>
+          <w:bCs/>
+        </w:rPr>
+        <w:t>n_iter_no_change</w:t>
+      </w:r>
+      <w:proofErr w:type="spellEnd"/>
+      <w:r>
+        <w:rPr>
+          <w:b/>
+          <w:bCs/>
+        </w:rPr>
+        <w:t xml:space="preserve"> and </w:t>
+      </w:r>
+      <w:proofErr w:type="spellStart"/>
+      <w:r>
+        <w:rPr>
+          <w:b/>
+          <w:bCs/>
+        </w:rPr>
+        <w:t>tol</w:t>
+      </w:r>
+      <w:proofErr w:type="spellEnd"/>
+      <w:r>
+        <w:rPr>
+          <w:b/>
+          <w:bCs/>
+        </w:rPr>
+        <w:t>):</w:t>
+      </w:r>
+    </w:p>
+    <w:p>
+      <w:pPr>
+        <w:numPr>
+          <w:ilvl w:val="1"/>
+          <w:numId w:val="132"/>
+        </w:numPr>
+      </w:pPr>
+      <w:proofErr w:type="spellStart"/>
+      <w:r>
+        <w:rPr>
+          <w:b/>
+          <w:bCs/>
+        </w:rPr>
+        <w:lastRenderedPageBreak/>
+        <w:t>n_iter_no_change</w:t>
+      </w:r>
+      <w:proofErr w:type="spellEnd"/>
+      <w:r>
+        <w:rPr>
+          <w:b/>
+          <w:bCs/>
+        </w:rPr>
+        <w:t>=5:</w:t>
+      </w:r>
+      <w:r>
+        <w:t xml:space="preserve"> This is the most important addition. It tells the </w:t>
+      </w:r>
+      <w:proofErr w:type="spellStart"/>
+      <w:r>
+        <w:t>GradientBoostingClassifier</w:t>
+      </w:r>
+      <w:proofErr w:type="spellEnd"/>
+      <w:r>
+        <w:t xml:space="preserve"> to stop training if the validation score doesn't improve for 5 consecutive iterations (epochs). This prevents overfitting and drastically reduces training time, </w:t>
+      </w:r>
+      <w:r>
+        <w:rPr>
+          <w:i/>
+          <w:iCs/>
+        </w:rPr>
+        <w:t>especially</w:t>
+      </w:r>
+      <w:r>
+        <w:t xml:space="preserve"> when the model starts to plateau. </w:t>
+      </w:r>
+      <w:r>
+        <w:t>This is set</w:t>
+      </w:r>
+      <w:r>
+        <w:t xml:space="preserve"> </w:t>
+      </w:r>
+      <w:r>
+        <w:rPr>
+          <w:i/>
+          <w:iCs/>
+        </w:rPr>
+        <w:t>within</w:t>
+      </w:r>
+      <w:r>
+        <w:t xml:space="preserve"> the </w:t>
+      </w:r>
+      <w:proofErr w:type="spellStart"/>
+      <w:r>
+        <w:t>GradientBoostingClassifier</w:t>
+      </w:r>
+      <w:proofErr w:type="spellEnd"/>
+      <w:r>
+        <w:t xml:space="preserve"> itself.</w:t>
+      </w:r>
+    </w:p>
+    <w:p>
+      <w:pPr>
+        <w:numPr>
+          <w:ilvl w:val="1"/>
+          <w:numId w:val="132"/>
+        </w:numPr>
+      </w:pPr>
+      <w:proofErr w:type="spellStart"/>
+      <w:r>
+        <w:rPr>
+          <w:b/>
+          <w:bCs/>
+        </w:rPr>
+        <w:t>tol</w:t>
+      </w:r>
+      <w:proofErr w:type="spellEnd"/>
+      <w:r>
+        <w:rPr>
+          <w:b/>
+          <w:bCs/>
+        </w:rPr>
+        <w:t>=0.001:</w:t>
+      </w:r>
+      <w:r>
+        <w:t xml:space="preserve"> This sets a tolerance for improvement. If the validation score improves by less than 0.001, it's considered "no change" for the purposes of </w:t>
+      </w:r>
+      <w:proofErr w:type="spellStart"/>
+      <w:r>
+        <w:t>n_iter_no_change</w:t>
+      </w:r>
+      <w:proofErr w:type="spellEnd"/>
+      <w:r>
+        <w:t xml:space="preserve">. A smaller </w:t>
+      </w:r>
+      <w:proofErr w:type="spellStart"/>
+      <w:r>
+        <w:t>tol</w:t>
+      </w:r>
+      <w:proofErr w:type="spellEnd"/>
+      <w:r>
+        <w:t xml:space="preserve"> means we're </w:t>
+      </w:r>
+      <w:proofErr w:type="gramStart"/>
+      <w:r>
+        <w:t>more strict</w:t>
+      </w:r>
+      <w:proofErr w:type="gramEnd"/>
+      <w:r>
+        <w:t xml:space="preserve"> about what counts as improvement. 0.001 is a reasonable default.</w:t>
+      </w:r>
+    </w:p>
+    <w:p>
+      <w:pPr>
+        <w:numPr>
+          <w:ilvl w:val="1"/>
+          <w:numId w:val="132"/>
+        </w:numPr>
+      </w:pPr>
+      <w:r>
+        <w:rPr>
+          <w:b/>
+          <w:bCs/>
+        </w:rPr>
+        <w:t>Why it works:</w:t>
+      </w:r>
+      <w:r>
+        <w:t xml:space="preserve"> Gradient boosting builds trees sequentially. Early stopping prevents it from building </w:t>
+      </w:r>
+      <w:r>
+        <w:rPr>
+          <w:i/>
+          <w:iCs/>
+        </w:rPr>
+        <w:t>too many</w:t>
+      </w:r>
+      <w:r>
+        <w:t xml:space="preserve"> trees, which can lead to overfitting (and decreased performance on the test set) and wasted computation.</w:t>
+      </w:r>
+    </w:p>
+    <w:p>
+      <w:pPr>
+        <w:numPr>
+          <w:ilvl w:val="0"/>
+          <w:numId w:val="132"/>
+        </w:numPr>
+      </w:pPr>
+      <w:r>
+        <w:rPr>
+          <w:b/>
+          <w:bCs/>
+        </w:rPr>
+        <w:t>subsample:</w:t>
+      </w:r>
+    </w:p>
+    <w:p>
+      <w:pPr>
+        <w:numPr>
+          <w:ilvl w:val="1"/>
+          <w:numId w:val="132"/>
+        </w:numPr>
+      </w:pPr>
+      <w:r>
+        <w:rPr>
+          <w:b/>
+          <w:bCs/>
+        </w:rPr>
+        <w:t>'subsample': [0.8, 1.0]:</w:t>
+      </w:r>
+      <w:r>
+        <w:t xml:space="preserve"> This parameter controls the fraction of samples used to fit each individual tree. A value of 0.8 means that 80% of the training data is randomly selected (without replacement) for each tree. This introduces randomness and helps to prevent overfitting, similar to how bagging works in Random Forests. It can also speed up training.</w:t>
+      </w:r>
+    </w:p>
+    <w:p>
+      <w:pPr>
+        <w:numPr>
+          <w:ilvl w:val="0"/>
+          <w:numId w:val="132"/>
+        </w:numPr>
+      </w:pPr>
+      <w:proofErr w:type="spellStart"/>
+      <w:r>
+        <w:rPr>
+          <w:b/>
+          <w:bCs/>
+        </w:rPr>
+        <w:t>max_features</w:t>
+      </w:r>
+      <w:proofErr w:type="spellEnd"/>
+      <w:r>
+        <w:rPr>
+          <w:b/>
+          <w:bCs/>
+        </w:rPr>
+        <w:t>:</w:t>
+      </w:r>
+    </w:p>
+    <w:p>
+      <w:pPr>
+        <w:numPr>
+          <w:ilvl w:val="1"/>
+          <w:numId w:val="132"/>
+        </w:numPr>
+      </w:pPr>
+      <w:r>
+        <w:rPr>
+          <w:b/>
+          <w:bCs/>
+        </w:rPr>
+        <w:t>'</w:t>
+      </w:r>
+      <w:proofErr w:type="spellStart"/>
+      <w:proofErr w:type="gramStart"/>
+      <w:r>
+        <w:rPr>
+          <w:b/>
+          <w:bCs/>
+        </w:rPr>
+        <w:t>max</w:t>
+      </w:r>
+      <w:proofErr w:type="gramEnd"/>
+      <w:r>
+        <w:rPr>
+          <w:b/>
+          <w:bCs/>
+        </w:rPr>
+        <w:t>_features</w:t>
+      </w:r>
+      <w:proofErr w:type="spellEnd"/>
+      <w:r>
+        <w:rPr>
+          <w:b/>
+          <w:bCs/>
+        </w:rPr>
+        <w:t>': [0.8, 1.0]:</w:t>
+      </w:r>
+      <w:r>
+        <w:t xml:space="preserve"> This parameter is analogous to the </w:t>
+      </w:r>
+      <w:proofErr w:type="spellStart"/>
+      <w:r>
+        <w:t>max_features</w:t>
+      </w:r>
+      <w:proofErr w:type="spellEnd"/>
+      <w:r>
+        <w:t xml:space="preserve"> parameter in </w:t>
+      </w:r>
+      <w:proofErr w:type="spellStart"/>
+      <w:r>
+        <w:t>RandomForestClassifier</w:t>
+      </w:r>
+      <w:proofErr w:type="spellEnd"/>
+      <w:r>
+        <w:t>. It limits the number of features considered at each split. Using a value less than 1.0 introduces randomness and can help prevent overfitting, particularly when you have many features.</w:t>
+      </w:r>
+    </w:p>
+    <w:p>
+      <w:pPr>
+        <w:numPr>
+          <w:ilvl w:val="1"/>
+          <w:numId w:val="132"/>
+        </w:numPr>
+      </w:pPr>
+      <w:r>
+        <w:t>It is similar to Random Forests, but this time applied to Gradient Boosting.</w:t>
+      </w:r>
+    </w:p>
+    <w:p>
+      <w:pPr>
+        <w:rPr>
+          <w:b/>
+          <w:bCs/>
+        </w:rPr>
+      </w:pPr>
+      <w:r>
+        <w:rPr>
+          <w:b/>
+          <w:bCs/>
+        </w:rPr>
+        <w:t xml:space="preserve">Why these are better than just reducing </w:t>
+      </w:r>
+      <w:proofErr w:type="spellStart"/>
+      <w:r>
+        <w:rPr>
+          <w:b/>
+          <w:bCs/>
+        </w:rPr>
+        <w:t>n_estimators</w:t>
+      </w:r>
+      <w:proofErr w:type="spellEnd"/>
+      <w:r>
+        <w:rPr>
+          <w:b/>
+          <w:bCs/>
+        </w:rPr>
+        <w:t xml:space="preserve"> or grid size:</w:t>
+      </w:r>
+    </w:p>
+    <w:p>
+      <w:pPr>
+        <w:numPr>
+          <w:ilvl w:val="0"/>
+          <w:numId w:val="133"/>
+        </w:numPr>
+      </w:pPr>
+      <w:r>
+        <w:rPr>
+          <w:b/>
+          <w:bCs/>
+        </w:rPr>
+        <w:t>Adaptive Stopping:</w:t>
+      </w:r>
+      <w:r>
+        <w:t xml:space="preserve"> Early stopping is </w:t>
+      </w:r>
+      <w:r>
+        <w:rPr>
+          <w:i/>
+          <w:iCs/>
+        </w:rPr>
+        <w:t>adaptive</w:t>
+      </w:r>
+      <w:r>
+        <w:t>. It doesn't rely on guessing the right number of estimators beforehand. The model stops when it's no longer improving, which is much more efficient.</w:t>
+      </w:r>
+    </w:p>
+    <w:p>
+      <w:pPr>
+        <w:numPr>
+          <w:ilvl w:val="0"/>
+          <w:numId w:val="133"/>
+        </w:numPr>
+      </w:pPr>
+      <w:r>
+        <w:rPr>
+          <w:b/>
+          <w:bCs/>
+        </w:rPr>
+        <w:t>Regularization:</w:t>
+      </w:r>
+      <w:r>
+        <w:t xml:space="preserve"> subsample and </w:t>
+      </w:r>
+      <w:proofErr w:type="spellStart"/>
+      <w:r>
+        <w:t>max_features</w:t>
+      </w:r>
+      <w:proofErr w:type="spellEnd"/>
+      <w:r>
+        <w:t xml:space="preserve"> act as forms of </w:t>
+      </w:r>
+      <w:r>
+        <w:rPr>
+          <w:i/>
+          <w:iCs/>
+        </w:rPr>
+        <w:t>regularization</w:t>
+      </w:r>
+      <w:r>
+        <w:t xml:space="preserve">. They make the model less likely to overfit the training data, even with a large number of estimators. Simply reducing </w:t>
+      </w:r>
+      <w:proofErr w:type="spellStart"/>
+      <w:r>
+        <w:t>n_estimators</w:t>
+      </w:r>
+      <w:proofErr w:type="spellEnd"/>
+      <w:r>
+        <w:t xml:space="preserve"> might prevent overfitting, but it also might prevent the model from reaching its full potential.</w:t>
+      </w:r>
+    </w:p>
+    <w:p>
+      <w:pPr>
+        <w:numPr>
+          <w:ilvl w:val="0"/>
+          <w:numId w:val="133"/>
+        </w:numPr>
+      </w:pPr>
+      <w:r>
+        <w:rPr>
+          <w:b/>
+          <w:bCs/>
+        </w:rPr>
+        <w:lastRenderedPageBreak/>
+        <w:t>Better Generalization:</w:t>
+      </w:r>
+      <w:r>
+        <w:t xml:space="preserve"> By preventing overfitting and using a more robust training process, these changes are likely to lead to </w:t>
+      </w:r>
+      <w:r>
+        <w:rPr>
+          <w:i/>
+          <w:iCs/>
+        </w:rPr>
+        <w:t>better generalization performance</w:t>
+      </w:r>
+      <w:r>
+        <w:t xml:space="preserve">—meaning the model will perform better on unseen data (the test set). The previous result where performance went </w:t>
+      </w:r>
+      <w:r>
+        <w:rPr>
+          <w:i/>
+          <w:iCs/>
+        </w:rPr>
+        <w:t>down</w:t>
+      </w:r>
+      <w:r>
+        <w:t xml:space="preserve"> was almost certainly due to overfitting.</w:t>
+      </w:r>
+    </w:p>
+    <w:p>
+      <w:pPr>
+        <w:rPr>
+          <w:b/>
+          <w:bCs/>
+        </w:rPr>
+      </w:pPr>
+      <w:r>
+        <w:rPr>
+          <w:b/>
+          <w:bCs/>
+        </w:rPr>
+        <w:t>How to interpret the results:</w:t>
+      </w:r>
+    </w:p>
+    <w:p>
+      <w:pPr>
+        <w:numPr>
+          <w:ilvl w:val="0"/>
+          <w:numId w:val="134"/>
+        </w:numPr>
+      </w:pPr>
+      <w:r>
+        <w:rPr>
+          <w:b/>
+          <w:bCs/>
+        </w:rPr>
+        <w:t xml:space="preserve">Compare </w:t>
+      </w:r>
+      <w:proofErr w:type="spellStart"/>
+      <w:r>
+        <w:rPr>
+          <w:b/>
+          <w:bCs/>
+        </w:rPr>
+        <w:t>best_gb_score</w:t>
+      </w:r>
+      <w:proofErr w:type="spellEnd"/>
+      <w:r>
+        <w:rPr>
+          <w:b/>
+          <w:bCs/>
+        </w:rPr>
+        <w:t xml:space="preserve"> to the original, untuned model's performance:</w:t>
+      </w:r>
+      <w:r>
+        <w:t xml:space="preserve"> This is your primary check. </w:t>
+      </w:r>
+      <w:proofErr w:type="spellStart"/>
+      <w:r>
+        <w:t>best_gb_score</w:t>
+      </w:r>
+      <w:proofErr w:type="spellEnd"/>
+      <w:r>
+        <w:t xml:space="preserve"> is the </w:t>
+      </w:r>
+      <w:r>
+        <w:rPr>
+          <w:i/>
+          <w:iCs/>
+        </w:rPr>
+        <w:t>cross-validated</w:t>
+      </w:r>
+      <w:r>
+        <w:t xml:space="preserve"> F1-score on the </w:t>
+      </w:r>
+      <w:r>
+        <w:rPr>
+          <w:i/>
+          <w:iCs/>
+        </w:rPr>
+        <w:t>training</w:t>
+      </w:r>
+      <w:r>
+        <w:t xml:space="preserve"> data, using the best hyperparameters found by </w:t>
+      </w:r>
+      <w:proofErr w:type="spellStart"/>
+      <w:r>
+        <w:t>GridSearchCV</w:t>
+      </w:r>
+      <w:proofErr w:type="spellEnd"/>
+      <w:r>
+        <w:t xml:space="preserve">. It should ideally be </w:t>
+      </w:r>
+      <w:r>
+        <w:rPr>
+          <w:i/>
+          <w:iCs/>
+        </w:rPr>
+        <w:t>at least</w:t>
+      </w:r>
+      <w:r>
+        <w:t xml:space="preserve"> as good as, and hopefully better than, the performance of the untuned model.</w:t>
+      </w:r>
+    </w:p>
+    <w:p>
+      <w:pPr>
+        <w:numPr>
+          <w:ilvl w:val="0"/>
+          <w:numId w:val="134"/>
+        </w:numPr>
+      </w:pPr>
+      <w:r>
+        <w:rPr>
+          <w:b/>
+          <w:bCs/>
+        </w:rPr>
+        <w:t>Check the best parameters:</w:t>
+      </w:r>
+      <w:r>
+        <w:t xml:space="preserve"> Look at </w:t>
+      </w:r>
+      <w:proofErr w:type="spellStart"/>
+      <w:r>
+        <w:t>best_gb_params</w:t>
+      </w:r>
+      <w:proofErr w:type="spellEnd"/>
+      <w:r>
+        <w:t xml:space="preserve">. This </w:t>
+      </w:r>
+      <w:r>
+        <w:t>indicates</w:t>
+      </w:r>
+      <w:r>
+        <w:t xml:space="preserve"> the optimal combination of </w:t>
+      </w:r>
+      <w:proofErr w:type="spellStart"/>
+      <w:r>
+        <w:t>n_estimators</w:t>
+      </w:r>
+      <w:proofErr w:type="spellEnd"/>
+      <w:r>
+        <w:t xml:space="preserve">, </w:t>
+      </w:r>
+      <w:proofErr w:type="spellStart"/>
+      <w:r>
+        <w:t>learning_rate</w:t>
+      </w:r>
+      <w:proofErr w:type="spellEnd"/>
+      <w:r>
+        <w:t xml:space="preserve">, </w:t>
+      </w:r>
+      <w:proofErr w:type="spellStart"/>
+      <w:r>
+        <w:t>max_depth</w:t>
+      </w:r>
+      <w:proofErr w:type="spellEnd"/>
+      <w:r>
+        <w:t xml:space="preserve">, subsample, and </w:t>
+      </w:r>
+      <w:proofErr w:type="spellStart"/>
+      <w:r>
+        <w:t>max_features</w:t>
+      </w:r>
+      <w:proofErr w:type="spellEnd"/>
+      <w:r>
+        <w:t xml:space="preserve"> found by the grid search. This can </w:t>
+      </w:r>
+      <w:r>
+        <w:t>provide</w:t>
+      </w:r>
+      <w:r>
+        <w:t xml:space="preserve"> insights into how the model is working.</w:t>
+      </w:r>
+    </w:p>
+    <w:p>
+      <w:pPr>
+        <w:rPr>
+          <w:b/>
+          <w:bCs/>
+        </w:rPr>
+      </w:pPr>
+      <w:r>
+        <w:rPr>
+          <w:b/>
+          <w:bCs/>
+        </w:rPr>
+        <w:t>Feature Importances for Gradient Boosting:</w:t>
+      </w:r>
+    </w:p>
+    <w:p>
+      <w:pPr>
+        <w:numPr>
+          <w:ilvl w:val="0"/>
+          <w:numId w:val="135"/>
+        </w:numPr>
+      </w:pPr>
+      <w:r>
+        <w:rPr>
+          <w:b/>
+          <w:bCs/>
+        </w:rPr>
+        <w:t>Model Check:</w:t>
+      </w:r>
+      <w:r>
+        <w:t xml:space="preserve"> The code now checks for 'Gradient Boosting' in </w:t>
+      </w:r>
+      <w:proofErr w:type="spellStart"/>
+      <w:r>
+        <w:t>trained_models</w:t>
+      </w:r>
+      <w:proofErr w:type="spellEnd"/>
+      <w:r>
+        <w:t>.</w:t>
+      </w:r>
+    </w:p>
+    <w:p>
+      <w:pPr>
+        <w:numPr>
+          <w:ilvl w:val="0"/>
+          <w:numId w:val="135"/>
+        </w:numPr>
+      </w:pPr>
+      <w:proofErr w:type="spellStart"/>
+      <w:r>
+        <w:rPr>
+          <w:b/>
+          <w:bCs/>
+        </w:rPr>
+        <w:t>feature_importances</w:t>
+      </w:r>
+      <w:proofErr w:type="spellEnd"/>
+      <w:r>
+        <w:rPr>
+          <w:b/>
+          <w:bCs/>
+        </w:rPr>
+        <w:t>_:</w:t>
+      </w:r>
+      <w:r>
+        <w:t xml:space="preserve"> Critically, Gradient Boosting models provide feature importance through the </w:t>
+      </w:r>
+      <w:proofErr w:type="spellStart"/>
+      <w:r>
+        <w:t>feature_importances</w:t>
+      </w:r>
+      <w:proofErr w:type="spellEnd"/>
+      <w:r>
+        <w:t xml:space="preserve">_ attribute, </w:t>
+      </w:r>
+      <w:r>
+        <w:rPr>
+          <w:i/>
+          <w:iCs/>
+        </w:rPr>
+        <w:t>not</w:t>
+      </w:r>
+      <w:r>
+        <w:t xml:space="preserve"> </w:t>
+      </w:r>
+      <w:proofErr w:type="spellStart"/>
+      <w:r>
+        <w:t>coef</w:t>
+      </w:r>
+      <w:proofErr w:type="spellEnd"/>
+      <w:r>
+        <w:t xml:space="preserve">_. The code uses </w:t>
+      </w:r>
+      <w:proofErr w:type="spellStart"/>
+      <w:r>
+        <w:t>gb_</w:t>
+      </w:r>
+      <w:proofErr w:type="gramStart"/>
+      <w:r>
+        <w:t>model.feature</w:t>
+      </w:r>
+      <w:proofErr w:type="gramEnd"/>
+      <w:r>
+        <w:t>_importances</w:t>
+      </w:r>
+      <w:proofErr w:type="spellEnd"/>
+      <w:r>
+        <w:t>_.</w:t>
+      </w:r>
+    </w:p>
+    <w:p>
+      <w:pPr>
+        <w:numPr>
+          <w:ilvl w:val="0"/>
+          <w:numId w:val="135"/>
+        </w:numPr>
+      </w:pPr>
+      <w:proofErr w:type="spellStart"/>
+      <w:r>
+        <w:rPr>
+          <w:b/>
+          <w:bCs/>
+        </w:rPr>
+        <w:t>DataFrame</w:t>
+      </w:r>
+      <w:proofErr w:type="spellEnd"/>
+      <w:r>
+        <w:rPr>
+          <w:b/>
+          <w:bCs/>
+        </w:rPr>
+        <w:t xml:space="preserve"> Creation:</w:t>
+      </w:r>
+      <w:r>
+        <w:t xml:space="preserve"> The </w:t>
+      </w:r>
+      <w:proofErr w:type="spellStart"/>
+      <w:r>
+        <w:t>DataFrame</w:t>
+      </w:r>
+      <w:proofErr w:type="spellEnd"/>
+      <w:r>
+        <w:t xml:space="preserve"> is created using 'Feature' and 'Importance' columns.</w:t>
+      </w:r>
+    </w:p>
+    <w:p>
+      <w:pPr>
+        <w:numPr>
+          <w:ilvl w:val="0"/>
+          <w:numId w:val="135"/>
+        </w:numPr>
+      </w:pPr>
+      <w:r>
+        <w:rPr>
+          <w:b/>
+          <w:bCs/>
+        </w:rPr>
+        <w:t>Sorting:</w:t>
+      </w:r>
+      <w:r>
+        <w:t xml:space="preserve"> The </w:t>
+      </w:r>
+      <w:proofErr w:type="spellStart"/>
+      <w:r>
+        <w:t>DataFrame</w:t>
+      </w:r>
+      <w:proofErr w:type="spellEnd"/>
+      <w:r>
+        <w:t xml:space="preserve"> is sorted by the 'Importance' column (ascending=False).</w:t>
+      </w:r>
+    </w:p>
+    <w:p>
+      <w:pPr>
+        <w:numPr>
+          <w:ilvl w:val="0"/>
+          <w:numId w:val="135"/>
+        </w:numPr>
+      </w:pPr>
+      <w:r>
+        <w:rPr>
+          <w:b/>
+          <w:bCs/>
+        </w:rPr>
+        <w:t>Interpretation:</w:t>
+      </w:r>
+      <w:r>
+        <w:t xml:space="preserve"> The interpretation section is updated to reflect the meaning of </w:t>
+      </w:r>
+      <w:proofErr w:type="spellStart"/>
+      <w:r>
+        <w:t>feature_importances</w:t>
+      </w:r>
+      <w:proofErr w:type="spellEnd"/>
+      <w:r>
+        <w:t>_ in Gradient Boosting:</w:t>
+      </w:r>
+    </w:p>
+    <w:p>
+      <w:pPr>
+        <w:numPr>
+          <w:ilvl w:val="1"/>
+          <w:numId w:val="135"/>
+        </w:numPr>
+      </w:pPr>
+      <w:r>
+        <w:t xml:space="preserve">It explains that these values represent the </w:t>
+      </w:r>
+      <w:r>
+        <w:rPr>
+          <w:i/>
+          <w:iCs/>
+        </w:rPr>
+        <w:t>relative contribution</w:t>
+      </w:r>
+      <w:r>
+        <w:t xml:space="preserve"> of each feature.</w:t>
+      </w:r>
+    </w:p>
+    <w:p>
+      <w:pPr>
+        <w:numPr>
+          <w:ilvl w:val="1"/>
+          <w:numId w:val="135"/>
+        </w:numPr>
+      </w:pPr>
+      <w:r>
+        <w:t>It clarifies that higher values mean greater influence.</w:t>
+      </w:r>
+    </w:p>
+    <w:p>
+      <w:pPr>
+        <w:numPr>
+          <w:ilvl w:val="1"/>
+          <w:numId w:val="135"/>
+        </w:numPr>
+      </w:pPr>
+      <w:r>
+        <w:t>It notes that the importances are normalized (they sum to 1).</w:t>
+      </w:r>
+    </w:p>
+    <w:p>
+      <w:pPr>
+        <w:numPr>
+          <w:ilvl w:val="0"/>
+          <w:numId w:val="135"/>
+        </w:numPr>
+      </w:pPr>
+      <w:r>
+        <w:rPr>
+          <w:b/>
+          <w:bCs/>
+        </w:rPr>
+        <w:t>Bar Plot:</w:t>
+      </w:r>
+      <w:r>
+        <w:t xml:space="preserve"> The bar plot is adjusted to use the 'Importance' column for the x-axis. The title and x-axis label are also updated.</w:t>
+      </w:r>
+    </w:p>
+    <w:p>
+      <w:pPr>
+        <w:numPr>
+          <w:ilvl w:val="0"/>
+          <w:numId w:val="135"/>
+        </w:numPr>
+      </w:pPr>
+      <w:r>
+        <w:rPr>
+          <w:b/>
+          <w:bCs/>
+        </w:rPr>
+        <w:t>Top Features Interpretation:</w:t>
+      </w:r>
+      <w:r>
+        <w:t xml:space="preserve"> The loop iterating through the top features now prints the feature name and its </w:t>
+      </w:r>
+      <w:r>
+        <w:rPr>
+          <w:i/>
+          <w:iCs/>
+        </w:rPr>
+        <w:t>importance</w:t>
+      </w:r>
+      <w:r>
+        <w:t xml:space="preserve"> score. The concept of "direction" (increase/decrease) is </w:t>
+      </w:r>
+      <w:r>
+        <w:rPr>
+          <w:i/>
+          <w:iCs/>
+        </w:rPr>
+        <w:t>not</w:t>
+      </w:r>
+      <w:r>
+        <w:t xml:space="preserve"> directly applicable to </w:t>
+      </w:r>
+      <w:proofErr w:type="spellStart"/>
+      <w:r>
+        <w:t>feature_importances</w:t>
+      </w:r>
+      <w:proofErr w:type="spellEnd"/>
+      <w:r>
+        <w:t xml:space="preserve">_ in the same way it is to coefficients. </w:t>
+      </w:r>
+      <w:r>
+        <w:lastRenderedPageBreak/>
+        <w:t xml:space="preserve">Feature importance in Gradient Boosting is about </w:t>
+      </w:r>
+      <w:r>
+        <w:rPr>
+          <w:i/>
+          <w:iCs/>
+        </w:rPr>
+        <w:t>how much</w:t>
+      </w:r>
+      <w:r>
+        <w:t xml:space="preserve"> a feature matters, not </w:t>
+      </w:r>
+      <w:r>
+        <w:rPr>
+          <w:i/>
+          <w:iCs/>
+        </w:rPr>
+        <w:t>in what direction</w:t>
+      </w:r>
+      <w:r>
+        <w:t xml:space="preserve"> it influences the prediction (in a simple linear sense).</w:t>
+      </w:r>
+    </w:p>
+    <w:p>
+      <w:pPr>
+        <w:numPr>
+          <w:ilvl w:val="0"/>
+          <w:numId w:val="135"/>
+        </w:numPr>
+      </w:pPr>
+      <w:r>
+        <w:rPr>
+          <w:b/>
+          <w:bCs/>
+        </w:rPr>
+        <w:t>Robust Feature Handling</w:t>
+      </w:r>
+      <w:r>
+        <w:t>: The robust handling of potential None feature names, which was in the Logistic Regression code, is preserved in the Gradient Boosting version.</w:t>
+      </w:r>
+    </w:p>
+    <w:p>
+      <w:pPr>
+        <w:rPr>
+          <w:b/>
+          <w:bCs/>
+        </w:rPr>
+      </w:pPr>
+      <w:r>
+        <w:rPr>
+          <w:b/>
+          <w:bCs/>
+        </w:rPr>
+        <w:t>Calibration Curve for Gradient Boosting:</w:t>
+      </w:r>
+    </w:p>
+    <w:p>
+      <w:pPr>
+        <w:numPr>
+          <w:ilvl w:val="0"/>
+          <w:numId w:val="136"/>
+        </w:numPr>
+      </w:pPr>
+      <w:r>
+        <w:rPr>
+          <w:b/>
+          <w:bCs/>
+        </w:rPr>
+        <w:t>Model and Variable Names:</w:t>
+      </w:r>
+    </w:p>
+    <w:p>
+      <w:pPr>
+        <w:numPr>
+          <w:ilvl w:val="1"/>
+          <w:numId w:val="136"/>
+        </w:numPr>
+      </w:pPr>
+      <w:proofErr w:type="spellStart"/>
+      <w:r>
+        <w:t>lr_model_tuned</w:t>
+      </w:r>
+      <w:proofErr w:type="spellEnd"/>
+      <w:r>
+        <w:t xml:space="preserve"> is changed to </w:t>
+      </w:r>
+      <w:proofErr w:type="spellStart"/>
+      <w:r>
+        <w:t>gb_model_tuned</w:t>
+      </w:r>
+      <w:proofErr w:type="spellEnd"/>
+      <w:r>
+        <w:t xml:space="preserve"> to reflect that we're now working with the Gradient Boosting model.</w:t>
+      </w:r>
+    </w:p>
+    <w:p>
+      <w:pPr>
+        <w:numPr>
+          <w:ilvl w:val="1"/>
+          <w:numId w:val="136"/>
+        </w:numPr>
+      </w:pPr>
+      <w:proofErr w:type="spellStart"/>
+      <w:r>
+        <w:t>y_pred_proba_lr_tuned</w:t>
+      </w:r>
+      <w:proofErr w:type="spellEnd"/>
+      <w:r>
+        <w:t xml:space="preserve"> is changed to </w:t>
+      </w:r>
+      <w:proofErr w:type="spellStart"/>
+      <w:r>
+        <w:t>y_pred_proba_gb_tuned</w:t>
+      </w:r>
+      <w:proofErr w:type="spellEnd"/>
+      <w:r>
+        <w:t>.</w:t>
+      </w:r>
+    </w:p>
+    <w:p>
+      <w:pPr>
+        <w:numPr>
+          <w:ilvl w:val="1"/>
+          <w:numId w:val="136"/>
+        </w:numPr>
+      </w:pPr>
+      <w:proofErr w:type="spellStart"/>
+      <w:r>
+        <w:t>prob_true</w:t>
+      </w:r>
+      <w:proofErr w:type="spellEnd"/>
+      <w:r>
+        <w:t xml:space="preserve"> and </w:t>
+      </w:r>
+      <w:proofErr w:type="spellStart"/>
+      <w:r>
+        <w:t>prob_pred</w:t>
+      </w:r>
+      <w:proofErr w:type="spellEnd"/>
+      <w:r>
+        <w:t xml:space="preserve"> are changed to </w:t>
+      </w:r>
+      <w:proofErr w:type="spellStart"/>
+      <w:r>
+        <w:t>prob_true_gb</w:t>
+      </w:r>
+      <w:proofErr w:type="spellEnd"/>
+      <w:r>
+        <w:t xml:space="preserve"> and </w:t>
+      </w:r>
+      <w:proofErr w:type="spellStart"/>
+      <w:r>
+        <w:t>prob_pred_gb</w:t>
+      </w:r>
+      <w:proofErr w:type="spellEnd"/>
+      <w:r>
+        <w:t xml:space="preserve"> for clarity.</w:t>
+      </w:r>
+    </w:p>
+    <w:p>
+      <w:pPr>
+        <w:numPr>
+          <w:ilvl w:val="0"/>
+          <w:numId w:val="136"/>
+        </w:numPr>
+      </w:pPr>
+      <w:r>
+        <w:rPr>
+          <w:b/>
+          <w:bCs/>
+        </w:rPr>
+        <w:t>Getting the Correct Model:</w:t>
+      </w:r>
+      <w:r>
+        <w:t xml:space="preserve"> </w:t>
+      </w:r>
+      <w:proofErr w:type="spellStart"/>
+      <w:r>
+        <w:t>trained_</w:t>
+      </w:r>
+      <w:proofErr w:type="gramStart"/>
+      <w:r>
+        <w:t>models</w:t>
+      </w:r>
+      <w:proofErr w:type="spellEnd"/>
+      <w:r>
+        <w:t>[</w:t>
+      </w:r>
+      <w:proofErr w:type="gramEnd"/>
+      <w:r>
+        <w:t xml:space="preserve">'Gradient Boosting'] is used to retrieve the </w:t>
+      </w:r>
+      <w:r>
+        <w:rPr>
+          <w:i/>
+          <w:iCs/>
+        </w:rPr>
+        <w:t>tuned</w:t>
+      </w:r>
+      <w:r>
+        <w:t xml:space="preserve"> Gradient Boosting model. It's essential to use the tuned model, not the initial, untuned version.</w:t>
+      </w:r>
+    </w:p>
+    <w:p>
+      <w:pPr>
+        <w:numPr>
+          <w:ilvl w:val="0"/>
+          <w:numId w:val="136"/>
+        </w:numPr>
+      </w:pPr>
+      <w:proofErr w:type="spellStart"/>
+      <w:r>
+        <w:rPr>
+          <w:b/>
+          <w:bCs/>
+        </w:rPr>
+        <w:t>predict_proba</w:t>
+      </w:r>
+      <w:proofErr w:type="spellEnd"/>
+      <w:r>
+        <w:rPr>
+          <w:b/>
+          <w:bCs/>
+        </w:rPr>
+        <w:t>:</w:t>
+      </w:r>
+      <w:r>
+        <w:t xml:space="preserve"> The code correctly uses </w:t>
+      </w:r>
+      <w:proofErr w:type="spellStart"/>
+      <w:r>
+        <w:t>predict_proba</w:t>
+      </w:r>
+      <w:proofErr w:type="spellEnd"/>
+      <w:r>
+        <w:t>(</w:t>
+      </w:r>
+      <w:proofErr w:type="spellStart"/>
+      <w:r>
+        <w:t>X_test_</w:t>
+      </w:r>
+      <w:proofErr w:type="gramStart"/>
+      <w:r>
+        <w:t>vif</w:t>
+      </w:r>
+      <w:proofErr w:type="spellEnd"/>
+      <w:r>
+        <w:t>)[:,</w:t>
+      </w:r>
+      <w:proofErr w:type="gramEnd"/>
+      <w:r>
+        <w:t xml:space="preserve"> 1] to get the predicted probabilities for the positive class (class 1, which represents having diabetes). This is the same as with Logistic Regression. </w:t>
+      </w:r>
+      <w:proofErr w:type="spellStart"/>
+      <w:r>
+        <w:t>predict_proba</w:t>
+      </w:r>
+      <w:proofErr w:type="spellEnd"/>
+      <w:r>
+        <w:t xml:space="preserve"> is the correct method to use for calibration curves.</w:t>
+      </w:r>
+    </w:p>
+    <w:p>
+      <w:pPr>
+        <w:numPr>
+          <w:ilvl w:val="0"/>
+          <w:numId w:val="136"/>
+        </w:numPr>
+      </w:pPr>
+      <w:proofErr w:type="spellStart"/>
+      <w:r>
+        <w:rPr>
+          <w:b/>
+          <w:bCs/>
+        </w:rPr>
+        <w:t>calibration_curve</w:t>
+      </w:r>
+      <w:proofErr w:type="spellEnd"/>
+      <w:r>
+        <w:rPr>
+          <w:b/>
+          <w:bCs/>
+        </w:rPr>
+        <w:t>:</w:t>
+      </w:r>
+      <w:r>
+        <w:t xml:space="preserve"> The </w:t>
+      </w:r>
+      <w:proofErr w:type="spellStart"/>
+      <w:r>
+        <w:t>calibration_curve</w:t>
+      </w:r>
+      <w:proofErr w:type="spellEnd"/>
+      <w:r>
+        <w:t xml:space="preserve"> function is used correctly, with the true labels (</w:t>
+      </w:r>
+      <w:proofErr w:type="spellStart"/>
+      <w:r>
+        <w:t>y_test</w:t>
+      </w:r>
+      <w:proofErr w:type="spellEnd"/>
+      <w:r>
+        <w:t>) and the predicted probabilities (</w:t>
+      </w:r>
+      <w:proofErr w:type="spellStart"/>
+      <w:r>
+        <w:t>y_pred_proba_gb_tuned</w:t>
+      </w:r>
+      <w:proofErr w:type="spellEnd"/>
+      <w:r>
+        <w:t>).</w:t>
+      </w:r>
+    </w:p>
+    <w:p>
+      <w:pPr>
+        <w:numPr>
+          <w:ilvl w:val="0"/>
+          <w:numId w:val="136"/>
+        </w:numPr>
+      </w:pPr>
+      <w:r>
+        <w:rPr>
+          <w:b/>
+          <w:bCs/>
+        </w:rPr>
+        <w:t>Plotting:</w:t>
+      </w:r>
+      <w:r>
+        <w:t xml:space="preserve"> The plotting code is updated to use the Gradient Boosting variables (</w:t>
+      </w:r>
+      <w:proofErr w:type="spellStart"/>
+      <w:r>
+        <w:t>prob_pred_gb</w:t>
+      </w:r>
+      <w:proofErr w:type="spellEnd"/>
+      <w:r>
+        <w:t xml:space="preserve">, </w:t>
+      </w:r>
+      <w:proofErr w:type="spellStart"/>
+      <w:r>
+        <w:t>prob_true_gb</w:t>
+      </w:r>
+      <w:proofErr w:type="spellEnd"/>
+      <w:r>
+        <w:t>) and the label is changed to 'Gradient Boosting'.</w:t>
+      </w:r>
+    </w:p>
+    <w:p>
+      <w:pPr>
+        <w:numPr>
+          <w:ilvl w:val="0"/>
+          <w:numId w:val="136"/>
+        </w:numPr>
+      </w:pPr>
+      <w:r>
+        <w:rPr>
+          <w:b/>
+          <w:bCs/>
+        </w:rPr>
+        <w:t>Title</w:t>
+      </w:r>
+      <w:r>
+        <w:t>: Changed the title of the graph to Gradient Boosting.</w:t>
+      </w:r>
+    </w:p>
+    <w:p>
+      <w:pPr>
+        <w:numPr>
+          <w:ilvl w:val="0"/>
+          <w:numId w:val="136"/>
+        </w:numPr>
+      </w:pPr>
+      <w:r>
+        <w:rPr>
+          <w:b/>
+          <w:bCs/>
+        </w:rPr>
+        <w:t>Interpretation:</w:t>
+      </w:r>
+      <w:r>
+        <w:t xml:space="preserve"> The interpretation section remains largely the same because the </w:t>
+      </w:r>
+      <w:r>
+        <w:rPr>
+          <w:i/>
+          <w:iCs/>
+        </w:rPr>
+        <w:t>interpretation</w:t>
+      </w:r>
+      <w:r>
+        <w:t xml:space="preserve"> of a calibration curve is the same regardless of the underlying model. The only change is referencing "Gradient Boosting curve" instead of "Logistic Regression curve".</w:t>
+      </w:r>
+    </w:p>
+    <w:p/>
     <w:p/>
     <w:p/>
     <w:sectPr>
@@ -17970,6 +20286,155 @@
     </w:lvl>
   </w:abstractNum>
   <w:abstractNum w:abstractNumId="18" w15:restartNumberingAfterBreak="0">
+    <w:nsid w:val="14D306C7"/>
+    <w:multiLevelType w:val="multilevel"/>
+    <w:tmpl w:val="F56E2214"/>
+    <w:lvl w:ilvl="0">
+      <w:start w:val="1"/>
+      <w:numFmt w:val="bullet"/>
+      <w:lvlText w:val=""/>
+      <w:lvlJc w:val="left"/>
+      <w:pPr>
+        <w:tabs>
+          <w:tab w:val="num" w:pos="720"/>
+        </w:tabs>
+        <w:ind w:left="720" w:hanging="360"/>
+      </w:pPr>
+      <w:rPr>
+        <w:rFonts w:ascii="Symbol" w:hAnsi="Symbol" w:hint="default"/>
+        <w:sz w:val="20"/>
+      </w:rPr>
+    </w:lvl>
+    <w:lvl w:ilvl="1" w:tentative="1">
+      <w:start w:val="1"/>
+      <w:numFmt w:val="bullet"/>
+      <w:lvlText w:val="o"/>
+      <w:lvlJc w:val="left"/>
+      <w:pPr>
+        <w:tabs>
+          <w:tab w:val="num" w:pos="1440"/>
+        </w:tabs>
+        <w:ind w:left="1440" w:hanging="360"/>
+      </w:pPr>
+      <w:rPr>
+        <w:rFonts w:ascii="Courier New" w:hAnsi="Courier New" w:hint="default"/>
+        <w:sz w:val="20"/>
+      </w:rPr>
+    </w:lvl>
+    <w:lvl w:ilvl="2" w:tentative="1">
+      <w:start w:val="1"/>
+      <w:numFmt w:val="bullet"/>
+      <w:lvlText w:val=""/>
+      <w:lvlJc w:val="left"/>
+      <w:pPr>
+        <w:tabs>
+          <w:tab w:val="num" w:pos="2160"/>
+        </w:tabs>
+        <w:ind w:left="2160" w:hanging="360"/>
+      </w:pPr>
+      <w:rPr>
+        <w:rFonts w:ascii="Wingdings" w:hAnsi="Wingdings" w:hint="default"/>
+        <w:sz w:val="20"/>
+      </w:rPr>
+    </w:lvl>
+    <w:lvl w:ilvl="3" w:tentative="1">
+      <w:start w:val="1"/>
+      <w:numFmt w:val="bullet"/>
+      <w:lvlText w:val=""/>
+      <w:lvlJc w:val="left"/>
+      <w:pPr>
+        <w:tabs>
+          <w:tab w:val="num" w:pos="2880"/>
+        </w:tabs>
+        <w:ind w:left="2880" w:hanging="360"/>
+      </w:pPr>
+      <w:rPr>
+        <w:rFonts w:ascii="Wingdings" w:hAnsi="Wingdings" w:hint="default"/>
+        <w:sz w:val="20"/>
+      </w:rPr>
+    </w:lvl>
+    <w:lvl w:ilvl="4" w:tentative="1">
+      <w:start w:val="1"/>
+      <w:numFmt w:val="bullet"/>
+      <w:lvlText w:val=""/>
+      <w:lvlJc w:val="left"/>
+      <w:pPr>
+        <w:tabs>
+          <w:tab w:val="num" w:pos="3600"/>
+        </w:tabs>
+        <w:ind w:left="3600" w:hanging="360"/>
+      </w:pPr>
+      <w:rPr>
+        <w:rFonts w:ascii="Wingdings" w:hAnsi="Wingdings" w:hint="default"/>
+        <w:sz w:val="20"/>
+      </w:rPr>
+    </w:lvl>
+    <w:lvl w:ilvl="5" w:tentative="1">
+      <w:start w:val="1"/>
+      <w:numFmt w:val="bullet"/>
+      <w:lvlText w:val=""/>
+      <w:lvlJc w:val="left"/>
+      <w:pPr>
+        <w:tabs>
+          <w:tab w:val="num" w:pos="4320"/>
+        </w:tabs>
+        <w:ind w:left="4320" w:hanging="360"/>
+      </w:pPr>
+      <w:rPr>
+        <w:rFonts w:ascii="Wingdings" w:hAnsi="Wingdings" w:hint="default"/>
+        <w:sz w:val="20"/>
+      </w:rPr>
+    </w:lvl>
+    <w:lvl w:ilvl="6" w:tentative="1">
+      <w:start w:val="1"/>
+      <w:numFmt w:val="bullet"/>
+      <w:lvlText w:val=""/>
+      <w:lvlJc w:val="left"/>
+      <w:pPr>
+        <w:tabs>
+          <w:tab w:val="num" w:pos="5040"/>
+        </w:tabs>
+        <w:ind w:left="5040" w:hanging="360"/>
+      </w:pPr>
+      <w:rPr>
+        <w:rFonts w:ascii="Wingdings" w:hAnsi="Wingdings" w:hint="default"/>
+        <w:sz w:val="20"/>
+      </w:rPr>
+    </w:lvl>
+    <w:lvl w:ilvl="7" w:tentative="1">
+      <w:start w:val="1"/>
+      <w:numFmt w:val="bullet"/>
+      <w:lvlText w:val=""/>
+      <w:lvlJc w:val="left"/>
+      <w:pPr>
+        <w:tabs>
+          <w:tab w:val="num" w:pos="5760"/>
+        </w:tabs>
+        <w:ind w:left="5760" w:hanging="360"/>
+      </w:pPr>
+      <w:rPr>
+        <w:rFonts w:ascii="Wingdings" w:hAnsi="Wingdings" w:hint="default"/>
+        <w:sz w:val="20"/>
+      </w:rPr>
+    </w:lvl>
+    <w:lvl w:ilvl="8" w:tentative="1">
+      <w:start w:val="1"/>
+      <w:numFmt w:val="bullet"/>
+      <w:lvlText w:val=""/>
+      <w:lvlJc w:val="left"/>
+      <w:pPr>
+        <w:tabs>
+          <w:tab w:val="num" w:pos="6480"/>
+        </w:tabs>
+        <w:ind w:left="6480" w:hanging="360"/>
+      </w:pPr>
+      <w:rPr>
+        <w:rFonts w:ascii="Wingdings" w:hAnsi="Wingdings" w:hint="default"/>
+        <w:sz w:val="20"/>
+      </w:rPr>
+    </w:lvl>
+  </w:abstractNum>
+  <w:abstractNum w:abstractNumId="19" w15:restartNumberingAfterBreak="0">
     <w:nsid w:val="15405FFF"/>
     <w:multiLevelType w:val="multilevel"/>
     <w:tmpl w:val="FD80B5FA"/>
@@ -18118,7 +20583,7 @@
       </w:rPr>
     </w:lvl>
   </w:abstractNum>
-  <w:abstractNum w:abstractNumId="19" w15:restartNumberingAfterBreak="0">
+  <w:abstractNum w:abstractNumId="20" w15:restartNumberingAfterBreak="0">
     <w:nsid w:val="16502289"/>
     <w:multiLevelType w:val="multilevel"/>
     <w:tmpl w:val="41F6D2AA"/>
@@ -18267,7 +20732,7 @@
       </w:rPr>
     </w:lvl>
   </w:abstractNum>
-  <w:abstractNum w:abstractNumId="20" w15:restartNumberingAfterBreak="0">
+  <w:abstractNum w:abstractNumId="21" w15:restartNumberingAfterBreak="0">
     <w:nsid w:val="165626A0"/>
     <w:multiLevelType w:val="multilevel"/>
     <w:tmpl w:val="053E7EA4"/>
@@ -18416,7 +20881,7 @@
       </w:rPr>
     </w:lvl>
   </w:abstractNum>
-  <w:abstractNum w:abstractNumId="21" w15:restartNumberingAfterBreak="0">
+  <w:abstractNum w:abstractNumId="22" w15:restartNumberingAfterBreak="0">
     <w:nsid w:val="174E3BE8"/>
     <w:multiLevelType w:val="multilevel"/>
     <w:tmpl w:val="D04A4BB4"/>
@@ -18565,7 +21030,7 @@
       </w:rPr>
     </w:lvl>
   </w:abstractNum>
-  <w:abstractNum w:abstractNumId="22" w15:restartNumberingAfterBreak="0">
+  <w:abstractNum w:abstractNumId="23" w15:restartNumberingAfterBreak="0">
     <w:nsid w:val="184965DF"/>
     <w:multiLevelType w:val="hybridMultilevel"/>
     <w:tmpl w:val="AD7E31E4"/>
@@ -18651,7 +21116,7 @@
       </w:pPr>
     </w:lvl>
   </w:abstractNum>
-  <w:abstractNum w:abstractNumId="23" w15:restartNumberingAfterBreak="0">
+  <w:abstractNum w:abstractNumId="24" w15:restartNumberingAfterBreak="0">
     <w:nsid w:val="198E0AD5"/>
     <w:multiLevelType w:val="multilevel"/>
     <w:tmpl w:val="725E1B5E"/>
@@ -18800,7 +21265,7 @@
       </w:rPr>
     </w:lvl>
   </w:abstractNum>
-  <w:abstractNum w:abstractNumId="24" w15:restartNumberingAfterBreak="0">
+  <w:abstractNum w:abstractNumId="25" w15:restartNumberingAfterBreak="0">
     <w:nsid w:val="1A3C260F"/>
     <w:multiLevelType w:val="multilevel"/>
     <w:tmpl w:val="8070B944"/>
@@ -18949,7 +21414,7 @@
       </w:rPr>
     </w:lvl>
   </w:abstractNum>
-  <w:abstractNum w:abstractNumId="25" w15:restartNumberingAfterBreak="0">
+  <w:abstractNum w:abstractNumId="26" w15:restartNumberingAfterBreak="0">
     <w:nsid w:val="1B5E1CAE"/>
     <w:multiLevelType w:val="multilevel"/>
     <w:tmpl w:val="D37E2CE8"/>
@@ -19098,7 +21563,7 @@
       </w:rPr>
     </w:lvl>
   </w:abstractNum>
-  <w:abstractNum w:abstractNumId="26" w15:restartNumberingAfterBreak="0">
+  <w:abstractNum w:abstractNumId="27" w15:restartNumberingAfterBreak="0">
     <w:nsid w:val="1BC15F57"/>
     <w:multiLevelType w:val="multilevel"/>
     <w:tmpl w:val="934A1B38"/>
@@ -19247,7 +21712,7 @@
       </w:rPr>
     </w:lvl>
   </w:abstractNum>
-  <w:abstractNum w:abstractNumId="27" w15:restartNumberingAfterBreak="0">
+  <w:abstractNum w:abstractNumId="28" w15:restartNumberingAfterBreak="0">
     <w:nsid w:val="1D271FF2"/>
     <w:multiLevelType w:val="multilevel"/>
     <w:tmpl w:val="59929FC0"/>
@@ -19368,7 +21833,7 @@
       </w:pPr>
     </w:lvl>
   </w:abstractNum>
-  <w:abstractNum w:abstractNumId="28" w15:restartNumberingAfterBreak="0">
+  <w:abstractNum w:abstractNumId="29" w15:restartNumberingAfterBreak="0">
     <w:nsid w:val="1DD07BDC"/>
     <w:multiLevelType w:val="multilevel"/>
     <w:tmpl w:val="6F2C8EC4"/>
@@ -19485,7 +21950,7 @@
       </w:pPr>
     </w:lvl>
   </w:abstractNum>
-  <w:abstractNum w:abstractNumId="29" w15:restartNumberingAfterBreak="0">
+  <w:abstractNum w:abstractNumId="30" w15:restartNumberingAfterBreak="0">
     <w:nsid w:val="1EBF3BF7"/>
     <w:multiLevelType w:val="multilevel"/>
     <w:tmpl w:val="457E8090"/>
@@ -19634,7 +22099,7 @@
       </w:rPr>
     </w:lvl>
   </w:abstractNum>
-  <w:abstractNum w:abstractNumId="30" w15:restartNumberingAfterBreak="0">
+  <w:abstractNum w:abstractNumId="31" w15:restartNumberingAfterBreak="0">
     <w:nsid w:val="1F0546B2"/>
     <w:multiLevelType w:val="multilevel"/>
     <w:tmpl w:val="A538FB6C"/>
@@ -19755,7 +22220,7 @@
       </w:pPr>
     </w:lvl>
   </w:abstractNum>
-  <w:abstractNum w:abstractNumId="31" w15:restartNumberingAfterBreak="0">
+  <w:abstractNum w:abstractNumId="32" w15:restartNumberingAfterBreak="0">
     <w:nsid w:val="1F6A5201"/>
     <w:multiLevelType w:val="multilevel"/>
     <w:tmpl w:val="843EBFE8"/>
@@ -19904,7 +22369,124 @@
       </w:rPr>
     </w:lvl>
   </w:abstractNum>
-  <w:abstractNum w:abstractNumId="32" w15:restartNumberingAfterBreak="0">
+  <w:abstractNum w:abstractNumId="33" w15:restartNumberingAfterBreak="0">
+    <w:nsid w:val="22332FBA"/>
+    <w:multiLevelType w:val="multilevel"/>
+    <w:tmpl w:val="480EA42A"/>
+    <w:lvl w:ilvl="0">
+      <w:start w:val="1"/>
+      <w:numFmt w:val="decimal"/>
+      <w:lvlText w:val="%1."/>
+      <w:lvlJc w:val="left"/>
+      <w:pPr>
+        <w:tabs>
+          <w:tab w:val="num" w:pos="720"/>
+        </w:tabs>
+        <w:ind w:left="720" w:hanging="360"/>
+      </w:pPr>
+    </w:lvl>
+    <w:lvl w:ilvl="1">
+      <w:start w:val="1"/>
+      <w:numFmt w:val="bullet"/>
+      <w:lvlText w:val="o"/>
+      <w:lvlJc w:val="left"/>
+      <w:pPr>
+        <w:tabs>
+          <w:tab w:val="num" w:pos="1440"/>
+        </w:tabs>
+        <w:ind w:left="1440" w:hanging="360"/>
+      </w:pPr>
+      <w:rPr>
+        <w:rFonts w:ascii="Courier New" w:hAnsi="Courier New" w:hint="default"/>
+        <w:sz w:val="20"/>
+      </w:rPr>
+    </w:lvl>
+    <w:lvl w:ilvl="2" w:tentative="1">
+      <w:start w:val="1"/>
+      <w:numFmt w:val="decimal"/>
+      <w:lvlText w:val="%3."/>
+      <w:lvlJc w:val="left"/>
+      <w:pPr>
+        <w:tabs>
+          <w:tab w:val="num" w:pos="2160"/>
+        </w:tabs>
+        <w:ind w:left="2160" w:hanging="360"/>
+      </w:pPr>
+    </w:lvl>
+    <w:lvl w:ilvl="3" w:tentative="1">
+      <w:start w:val="1"/>
+      <w:numFmt w:val="decimal"/>
+      <w:lvlText w:val="%4."/>
+      <w:lvlJc w:val="left"/>
+      <w:pPr>
+        <w:tabs>
+          <w:tab w:val="num" w:pos="2880"/>
+        </w:tabs>
+        <w:ind w:left="2880" w:hanging="360"/>
+      </w:pPr>
+    </w:lvl>
+    <w:lvl w:ilvl="4" w:tentative="1">
+      <w:start w:val="1"/>
+      <w:numFmt w:val="decimal"/>
+      <w:lvlText w:val="%5."/>
+      <w:lvlJc w:val="left"/>
+      <w:pPr>
+        <w:tabs>
+          <w:tab w:val="num" w:pos="3600"/>
+        </w:tabs>
+        <w:ind w:left="3600" w:hanging="360"/>
+      </w:pPr>
+    </w:lvl>
+    <w:lvl w:ilvl="5" w:tentative="1">
+      <w:start w:val="1"/>
+      <w:numFmt w:val="decimal"/>
+      <w:lvlText w:val="%6."/>
+      <w:lvlJc w:val="left"/>
+      <w:pPr>
+        <w:tabs>
+          <w:tab w:val="num" w:pos="4320"/>
+        </w:tabs>
+        <w:ind w:left="4320" w:hanging="360"/>
+      </w:pPr>
+    </w:lvl>
+    <w:lvl w:ilvl="6" w:tentative="1">
+      <w:start w:val="1"/>
+      <w:numFmt w:val="decimal"/>
+      <w:lvlText w:val="%7."/>
+      <w:lvlJc w:val="left"/>
+      <w:pPr>
+        <w:tabs>
+          <w:tab w:val="num" w:pos="5040"/>
+        </w:tabs>
+        <w:ind w:left="5040" w:hanging="360"/>
+      </w:pPr>
+    </w:lvl>
+    <w:lvl w:ilvl="7" w:tentative="1">
+      <w:start w:val="1"/>
+      <w:numFmt w:val="decimal"/>
+      <w:lvlText w:val="%8."/>
+      <w:lvlJc w:val="left"/>
+      <w:pPr>
+        <w:tabs>
+          <w:tab w:val="num" w:pos="5760"/>
+        </w:tabs>
+        <w:ind w:left="5760" w:hanging="360"/>
+      </w:pPr>
+    </w:lvl>
+    <w:lvl w:ilvl="8" w:tentative="1">
+      <w:start w:val="1"/>
+      <w:numFmt w:val="decimal"/>
+      <w:lvlText w:val="%9."/>
+      <w:lvlJc w:val="left"/>
+      <w:pPr>
+        <w:tabs>
+          <w:tab w:val="num" w:pos="6480"/>
+        </w:tabs>
+        <w:ind w:left="6480" w:hanging="360"/>
+      </w:pPr>
+    </w:lvl>
+  </w:abstractNum>
+  <w:abstractNum w:abstractNumId="34" w15:restartNumberingAfterBreak="0">
     <w:nsid w:val="224B5453"/>
     <w:multiLevelType w:val="multilevel"/>
     <w:tmpl w:val="91FA963C"/>
@@ -20053,7 +22635,7 @@
       </w:rPr>
     </w:lvl>
   </w:abstractNum>
-  <w:abstractNum w:abstractNumId="33" w15:restartNumberingAfterBreak="0">
+  <w:abstractNum w:abstractNumId="35" w15:restartNumberingAfterBreak="0">
     <w:nsid w:val="22A67DEA"/>
     <w:multiLevelType w:val="multilevel"/>
     <w:tmpl w:val="7A4AD2C2"/>
@@ -20202,7 +22784,7 @@
       </w:rPr>
     </w:lvl>
   </w:abstractNum>
-  <w:abstractNum w:abstractNumId="34" w15:restartNumberingAfterBreak="0">
+  <w:abstractNum w:abstractNumId="36" w15:restartNumberingAfterBreak="0">
     <w:nsid w:val="24AC1B8A"/>
     <w:multiLevelType w:val="multilevel"/>
     <w:tmpl w:val="47422300"/>
@@ -20351,7 +22933,7 @@
       </w:rPr>
     </w:lvl>
   </w:abstractNum>
-  <w:abstractNum w:abstractNumId="35" w15:restartNumberingAfterBreak="0">
+  <w:abstractNum w:abstractNumId="37" w15:restartNumberingAfterBreak="0">
     <w:nsid w:val="251F623A"/>
     <w:multiLevelType w:val="multilevel"/>
     <w:tmpl w:val="47422300"/>
@@ -20500,7 +23082,7 @@
       </w:rPr>
     </w:lvl>
   </w:abstractNum>
-  <w:abstractNum w:abstractNumId="36" w15:restartNumberingAfterBreak="0">
+  <w:abstractNum w:abstractNumId="38" w15:restartNumberingAfterBreak="0">
     <w:nsid w:val="27F93A19"/>
     <w:multiLevelType w:val="multilevel"/>
     <w:tmpl w:val="F22660C4"/>
@@ -20640,7 +23222,7 @@
       </w:rPr>
     </w:lvl>
   </w:abstractNum>
-  <w:abstractNum w:abstractNumId="37" w15:restartNumberingAfterBreak="0">
+  <w:abstractNum w:abstractNumId="39" w15:restartNumberingAfterBreak="0">
     <w:nsid w:val="284A67C5"/>
     <w:multiLevelType w:val="multilevel"/>
     <w:tmpl w:val="7EDEA696"/>
@@ -20757,7 +23339,7 @@
       </w:pPr>
     </w:lvl>
   </w:abstractNum>
-  <w:abstractNum w:abstractNumId="38" w15:restartNumberingAfterBreak="0">
+  <w:abstractNum w:abstractNumId="40" w15:restartNumberingAfterBreak="0">
     <w:nsid w:val="2AA9495A"/>
     <w:multiLevelType w:val="multilevel"/>
     <w:tmpl w:val="0C86D4DE"/>
@@ -20906,7 +23488,7 @@
       </w:rPr>
     </w:lvl>
   </w:abstractNum>
-  <w:abstractNum w:abstractNumId="39" w15:restartNumberingAfterBreak="0">
+  <w:abstractNum w:abstractNumId="41" w15:restartNumberingAfterBreak="0">
     <w:nsid w:val="2BB4470D"/>
     <w:multiLevelType w:val="multilevel"/>
     <w:tmpl w:val="029EE77E"/>
@@ -21055,7 +23637,156 @@
       </w:rPr>
     </w:lvl>
   </w:abstractNum>
-  <w:abstractNum w:abstractNumId="40" w15:restartNumberingAfterBreak="0">
+  <w:abstractNum w:abstractNumId="42" w15:restartNumberingAfterBreak="0">
+    <w:nsid w:val="2CEB6951"/>
+    <w:multiLevelType w:val="multilevel"/>
+    <w:tmpl w:val="F56E2214"/>
+    <w:lvl w:ilvl="0">
+      <w:start w:val="1"/>
+      <w:numFmt w:val="bullet"/>
+      <w:lvlText w:val=""/>
+      <w:lvlJc w:val="left"/>
+      <w:pPr>
+        <w:tabs>
+          <w:tab w:val="num" w:pos="720"/>
+        </w:tabs>
+        <w:ind w:left="720" w:hanging="360"/>
+      </w:pPr>
+      <w:rPr>
+        <w:rFonts w:ascii="Symbol" w:hAnsi="Symbol" w:hint="default"/>
+        <w:sz w:val="20"/>
+      </w:rPr>
+    </w:lvl>
+    <w:lvl w:ilvl="1" w:tentative="1">
+      <w:start w:val="1"/>
+      <w:numFmt w:val="bullet"/>
+      <w:lvlText w:val="o"/>
+      <w:lvlJc w:val="left"/>
+      <w:pPr>
+        <w:tabs>
+          <w:tab w:val="num" w:pos="1440"/>
+        </w:tabs>
+        <w:ind w:left="1440" w:hanging="360"/>
+      </w:pPr>
+      <w:rPr>
+        <w:rFonts w:ascii="Courier New" w:hAnsi="Courier New" w:hint="default"/>
+        <w:sz w:val="20"/>
+      </w:rPr>
+    </w:lvl>
+    <w:lvl w:ilvl="2" w:tentative="1">
+      <w:start w:val="1"/>
+      <w:numFmt w:val="bullet"/>
+      <w:lvlText w:val=""/>
+      <w:lvlJc w:val="left"/>
+      <w:pPr>
+        <w:tabs>
+          <w:tab w:val="num" w:pos="2160"/>
+        </w:tabs>
+        <w:ind w:left="2160" w:hanging="360"/>
+      </w:pPr>
+      <w:rPr>
+        <w:rFonts w:ascii="Wingdings" w:hAnsi="Wingdings" w:hint="default"/>
+        <w:sz w:val="20"/>
+      </w:rPr>
+    </w:lvl>
+    <w:lvl w:ilvl="3" w:tentative="1">
+      <w:start w:val="1"/>
+      <w:numFmt w:val="bullet"/>
+      <w:lvlText w:val=""/>
+      <w:lvlJc w:val="left"/>
+      <w:pPr>
+        <w:tabs>
+          <w:tab w:val="num" w:pos="2880"/>
+        </w:tabs>
+        <w:ind w:left="2880" w:hanging="360"/>
+      </w:pPr>
+      <w:rPr>
+        <w:rFonts w:ascii="Wingdings" w:hAnsi="Wingdings" w:hint="default"/>
+        <w:sz w:val="20"/>
+      </w:rPr>
+    </w:lvl>
+    <w:lvl w:ilvl="4" w:tentative="1">
+      <w:start w:val="1"/>
+      <w:numFmt w:val="bullet"/>
+      <w:lvlText w:val=""/>
+      <w:lvlJc w:val="left"/>
+      <w:pPr>
+        <w:tabs>
+          <w:tab w:val="num" w:pos="3600"/>
+        </w:tabs>
+        <w:ind w:left="3600" w:hanging="360"/>
+      </w:pPr>
+      <w:rPr>
+        <w:rFonts w:ascii="Wingdings" w:hAnsi="Wingdings" w:hint="default"/>
+        <w:sz w:val="20"/>
+      </w:rPr>
+    </w:lvl>
+    <w:lvl w:ilvl="5" w:tentative="1">
+      <w:start w:val="1"/>
+      <w:numFmt w:val="bullet"/>
+      <w:lvlText w:val=""/>
+      <w:lvlJc w:val="left"/>
+      <w:pPr>
+        <w:tabs>
+          <w:tab w:val="num" w:pos="4320"/>
+        </w:tabs>
+        <w:ind w:left="4320" w:hanging="360"/>
+      </w:pPr>
+      <w:rPr>
+        <w:rFonts w:ascii="Wingdings" w:hAnsi="Wingdings" w:hint="default"/>
+        <w:sz w:val="20"/>
+      </w:rPr>
+    </w:lvl>
+    <w:lvl w:ilvl="6" w:tentative="1">
+      <w:start w:val="1"/>
+      <w:numFmt w:val="bullet"/>
+      <w:lvlText w:val=""/>
+      <w:lvlJc w:val="left"/>
+      <w:pPr>
+        <w:tabs>
+          <w:tab w:val="num" w:pos="5040"/>
+        </w:tabs>
+        <w:ind w:left="5040" w:hanging="360"/>
+      </w:pPr>
+      <w:rPr>
+        <w:rFonts w:ascii="Wingdings" w:hAnsi="Wingdings" w:hint="default"/>
+        <w:sz w:val="20"/>
+      </w:rPr>
+    </w:lvl>
+    <w:lvl w:ilvl="7" w:tentative="1">
+      <w:start w:val="1"/>
+      <w:numFmt w:val="bullet"/>
+      <w:lvlText w:val=""/>
+      <w:lvlJc w:val="left"/>
+      <w:pPr>
+        <w:tabs>
+          <w:tab w:val="num" w:pos="5760"/>
+        </w:tabs>
+        <w:ind w:left="5760" w:hanging="360"/>
+      </w:pPr>
+      <w:rPr>
+        <w:rFonts w:ascii="Wingdings" w:hAnsi="Wingdings" w:hint="default"/>
+        <w:sz w:val="20"/>
+      </w:rPr>
+    </w:lvl>
+    <w:lvl w:ilvl="8" w:tentative="1">
+      <w:start w:val="1"/>
+      <w:numFmt w:val="bullet"/>
+      <w:lvlText w:val=""/>
+      <w:lvlJc w:val="left"/>
+      <w:pPr>
+        <w:tabs>
+          <w:tab w:val="num" w:pos="6480"/>
+        </w:tabs>
+        <w:ind w:left="6480" w:hanging="360"/>
+      </w:pPr>
+      <w:rPr>
+        <w:rFonts w:ascii="Wingdings" w:hAnsi="Wingdings" w:hint="default"/>
+        <w:sz w:val="20"/>
+      </w:rPr>
+    </w:lvl>
+  </w:abstractNum>
+  <w:abstractNum w:abstractNumId="43" w15:restartNumberingAfterBreak="0">
     <w:nsid w:val="2E787F14"/>
     <w:multiLevelType w:val="multilevel"/>
     <w:tmpl w:val="C4BE5C46"/>
@@ -21204,7 +23935,7 @@
       </w:rPr>
     </w:lvl>
   </w:abstractNum>
-  <w:abstractNum w:abstractNumId="41" w15:restartNumberingAfterBreak="0">
+  <w:abstractNum w:abstractNumId="44" w15:restartNumberingAfterBreak="0">
     <w:nsid w:val="30223939"/>
     <w:multiLevelType w:val="multilevel"/>
     <w:tmpl w:val="96583864"/>
@@ -21349,7 +24080,7 @@
       </w:rPr>
     </w:lvl>
   </w:abstractNum>
-  <w:abstractNum w:abstractNumId="42" w15:restartNumberingAfterBreak="0">
+  <w:abstractNum w:abstractNumId="45" w15:restartNumberingAfterBreak="0">
     <w:nsid w:val="31053CC6"/>
     <w:multiLevelType w:val="multilevel"/>
     <w:tmpl w:val="0F2C4FF8"/>
@@ -21498,7 +24229,7 @@
       </w:rPr>
     </w:lvl>
   </w:abstractNum>
-  <w:abstractNum w:abstractNumId="43" w15:restartNumberingAfterBreak="0">
+  <w:abstractNum w:abstractNumId="46" w15:restartNumberingAfterBreak="0">
     <w:nsid w:val="32C8522A"/>
     <w:multiLevelType w:val="multilevel"/>
     <w:tmpl w:val="CB760F48"/>
@@ -21647,7 +24378,7 @@
       </w:rPr>
     </w:lvl>
   </w:abstractNum>
-  <w:abstractNum w:abstractNumId="44" w15:restartNumberingAfterBreak="0">
+  <w:abstractNum w:abstractNumId="47" w15:restartNumberingAfterBreak="0">
     <w:nsid w:val="33A168C4"/>
     <w:multiLevelType w:val="multilevel"/>
     <w:tmpl w:val="CACEC8BC"/>
@@ -21796,7 +24527,7 @@
       </w:rPr>
     </w:lvl>
   </w:abstractNum>
-  <w:abstractNum w:abstractNumId="45" w15:restartNumberingAfterBreak="0">
+  <w:abstractNum w:abstractNumId="48" w15:restartNumberingAfterBreak="0">
     <w:nsid w:val="33F0380B"/>
     <w:multiLevelType w:val="multilevel"/>
     <w:tmpl w:val="907081EA"/>
@@ -21945,7 +24676,7 @@
       </w:rPr>
     </w:lvl>
   </w:abstractNum>
-  <w:abstractNum w:abstractNumId="46" w15:restartNumberingAfterBreak="0">
+  <w:abstractNum w:abstractNumId="49" w15:restartNumberingAfterBreak="0">
     <w:nsid w:val="345F57E8"/>
     <w:multiLevelType w:val="multilevel"/>
     <w:tmpl w:val="39304C70"/>
@@ -22062,7 +24793,7 @@
       </w:pPr>
     </w:lvl>
   </w:abstractNum>
-  <w:abstractNum w:abstractNumId="47" w15:restartNumberingAfterBreak="0">
+  <w:abstractNum w:abstractNumId="50" w15:restartNumberingAfterBreak="0">
     <w:nsid w:val="365B7BCE"/>
     <w:multiLevelType w:val="multilevel"/>
     <w:tmpl w:val="D1264008"/>
@@ -22211,7 +24942,7 @@
       </w:rPr>
     </w:lvl>
   </w:abstractNum>
-  <w:abstractNum w:abstractNumId="48" w15:restartNumberingAfterBreak="0">
+  <w:abstractNum w:abstractNumId="51" w15:restartNumberingAfterBreak="0">
     <w:nsid w:val="3724295F"/>
     <w:multiLevelType w:val="multilevel"/>
     <w:tmpl w:val="C4BE5C46"/>
@@ -22360,7 +25091,7 @@
       </w:rPr>
     </w:lvl>
   </w:abstractNum>
-  <w:abstractNum w:abstractNumId="49" w15:restartNumberingAfterBreak="0">
+  <w:abstractNum w:abstractNumId="52" w15:restartNumberingAfterBreak="0">
     <w:nsid w:val="37626FC1"/>
     <w:multiLevelType w:val="multilevel"/>
     <w:tmpl w:val="34121F4A"/>
@@ -22509,7 +25240,7 @@
       </w:rPr>
     </w:lvl>
   </w:abstractNum>
-  <w:abstractNum w:abstractNumId="50" w15:restartNumberingAfterBreak="0">
+  <w:abstractNum w:abstractNumId="53" w15:restartNumberingAfterBreak="0">
     <w:nsid w:val="391642AF"/>
     <w:multiLevelType w:val="multilevel"/>
     <w:tmpl w:val="E3385DA2"/>
@@ -22622,7 +25353,7 @@
       </w:pPr>
     </w:lvl>
   </w:abstractNum>
-  <w:abstractNum w:abstractNumId="51" w15:restartNumberingAfterBreak="0">
+  <w:abstractNum w:abstractNumId="54" w15:restartNumberingAfterBreak="0">
     <w:nsid w:val="39DC7036"/>
     <w:multiLevelType w:val="hybridMultilevel"/>
     <w:tmpl w:val="51BE521A"/>
@@ -22735,7 +25466,7 @@
       </w:rPr>
     </w:lvl>
   </w:abstractNum>
-  <w:abstractNum w:abstractNumId="52" w15:restartNumberingAfterBreak="0">
+  <w:abstractNum w:abstractNumId="55" w15:restartNumberingAfterBreak="0">
     <w:nsid w:val="3A714CB6"/>
     <w:multiLevelType w:val="multilevel"/>
     <w:tmpl w:val="44A4A662"/>
@@ -22852,7 +25583,7 @@
       </w:pPr>
     </w:lvl>
   </w:abstractNum>
-  <w:abstractNum w:abstractNumId="53" w15:restartNumberingAfterBreak="0">
+  <w:abstractNum w:abstractNumId="56" w15:restartNumberingAfterBreak="0">
     <w:nsid w:val="3A725A63"/>
     <w:multiLevelType w:val="multilevel"/>
     <w:tmpl w:val="7D7A53CC"/>
@@ -23001,7 +25732,7 @@
       </w:rPr>
     </w:lvl>
   </w:abstractNum>
-  <w:abstractNum w:abstractNumId="54" w15:restartNumberingAfterBreak="0">
+  <w:abstractNum w:abstractNumId="57" w15:restartNumberingAfterBreak="0">
     <w:nsid w:val="3B085EF9"/>
     <w:multiLevelType w:val="multilevel"/>
     <w:tmpl w:val="C0E0CD80"/>
@@ -23150,7 +25881,7 @@
       </w:rPr>
     </w:lvl>
   </w:abstractNum>
-  <w:abstractNum w:abstractNumId="55" w15:restartNumberingAfterBreak="0">
+  <w:abstractNum w:abstractNumId="58" w15:restartNumberingAfterBreak="0">
     <w:nsid w:val="3B4F0ABF"/>
     <w:multiLevelType w:val="multilevel"/>
     <w:tmpl w:val="D7522150"/>
@@ -23299,7 +26030,7 @@
       </w:rPr>
     </w:lvl>
   </w:abstractNum>
-  <w:abstractNum w:abstractNumId="56" w15:restartNumberingAfterBreak="0">
+  <w:abstractNum w:abstractNumId="59" w15:restartNumberingAfterBreak="0">
     <w:nsid w:val="3BD92610"/>
     <w:multiLevelType w:val="multilevel"/>
     <w:tmpl w:val="CD829BFE"/>
@@ -23448,7 +26179,7 @@
       </w:rPr>
     </w:lvl>
   </w:abstractNum>
-  <w:abstractNum w:abstractNumId="57" w15:restartNumberingAfterBreak="0">
+  <w:abstractNum w:abstractNumId="60" w15:restartNumberingAfterBreak="0">
     <w:nsid w:val="3E1A3C20"/>
     <w:multiLevelType w:val="multilevel"/>
     <w:tmpl w:val="3D36AAB0"/>
@@ -23593,7 +26324,124 @@
       </w:rPr>
     </w:lvl>
   </w:abstractNum>
-  <w:abstractNum w:abstractNumId="58" w15:restartNumberingAfterBreak="0">
+  <w:abstractNum w:abstractNumId="61" w15:restartNumberingAfterBreak="0">
+    <w:nsid w:val="401777D3"/>
+    <w:multiLevelType w:val="multilevel"/>
+    <w:tmpl w:val="472CB954"/>
+    <w:lvl w:ilvl="0">
+      <w:start w:val="1"/>
+      <w:numFmt w:val="decimal"/>
+      <w:lvlText w:val="%1."/>
+      <w:lvlJc w:val="left"/>
+      <w:pPr>
+        <w:tabs>
+          <w:tab w:val="num" w:pos="1080"/>
+        </w:tabs>
+        <w:ind w:left="1080" w:hanging="360"/>
+      </w:pPr>
+    </w:lvl>
+    <w:lvl w:ilvl="1">
+      <w:start w:val="1"/>
+      <w:numFmt w:val="bullet"/>
+      <w:lvlText w:val="o"/>
+      <w:lvlJc w:val="left"/>
+      <w:pPr>
+        <w:tabs>
+          <w:tab w:val="num" w:pos="1800"/>
+        </w:tabs>
+        <w:ind w:left="1800" w:hanging="360"/>
+      </w:pPr>
+      <w:rPr>
+        <w:rFonts w:ascii="Courier New" w:hAnsi="Courier New" w:hint="default"/>
+        <w:sz w:val="20"/>
+      </w:rPr>
+    </w:lvl>
+    <w:lvl w:ilvl="2" w:tentative="1">
+      <w:start w:val="1"/>
+      <w:numFmt w:val="decimal"/>
+      <w:lvlText w:val="%3."/>
+      <w:lvlJc w:val="left"/>
+      <w:pPr>
+        <w:tabs>
+          <w:tab w:val="num" w:pos="2520"/>
+        </w:tabs>
+        <w:ind w:left="2520" w:hanging="360"/>
+      </w:pPr>
+    </w:lvl>
+    <w:lvl w:ilvl="3" w:tentative="1">
+      <w:start w:val="1"/>
+      <w:numFmt w:val="decimal"/>
+      <w:lvlText w:val="%4."/>
+      <w:lvlJc w:val="left"/>
+      <w:pPr>
+        <w:tabs>
+          <w:tab w:val="num" w:pos="3240"/>
+        </w:tabs>
+        <w:ind w:left="3240" w:hanging="360"/>
+      </w:pPr>
+    </w:lvl>
+    <w:lvl w:ilvl="4" w:tentative="1">
+      <w:start w:val="1"/>
+      <w:numFmt w:val="decimal"/>
+      <w:lvlText w:val="%5."/>
+      <w:lvlJc w:val="left"/>
+      <w:pPr>
+        <w:tabs>
+          <w:tab w:val="num" w:pos="3960"/>
+        </w:tabs>
+        <w:ind w:left="3960" w:hanging="360"/>
+      </w:pPr>
+    </w:lvl>
+    <w:lvl w:ilvl="5" w:tentative="1">
+      <w:start w:val="1"/>
+      <w:numFmt w:val="decimal"/>
+      <w:lvlText w:val="%6."/>
+      <w:lvlJc w:val="left"/>
+      <w:pPr>
+        <w:tabs>
+          <w:tab w:val="num" w:pos="4680"/>
+        </w:tabs>
+        <w:ind w:left="4680" w:hanging="360"/>
+      </w:pPr>
+    </w:lvl>
+    <w:lvl w:ilvl="6" w:tentative="1">
+      <w:start w:val="1"/>
+      <w:numFmt w:val="decimal"/>
+      <w:lvlText w:val="%7."/>
+      <w:lvlJc w:val="left"/>
+      <w:pPr>
+        <w:tabs>
+          <w:tab w:val="num" w:pos="5400"/>
+        </w:tabs>
+        <w:ind w:left="5400" w:hanging="360"/>
+      </w:pPr>
+    </w:lvl>
+    <w:lvl w:ilvl="7" w:tentative="1">
+      <w:start w:val="1"/>
+      <w:numFmt w:val="decimal"/>
+      <w:lvlText w:val="%8."/>
+      <w:lvlJc w:val="left"/>
+      <w:pPr>
+        <w:tabs>
+          <w:tab w:val="num" w:pos="6120"/>
+        </w:tabs>
+        <w:ind w:left="6120" w:hanging="360"/>
+      </w:pPr>
+    </w:lvl>
+    <w:lvl w:ilvl="8" w:tentative="1">
+      <w:start w:val="1"/>
+      <w:numFmt w:val="decimal"/>
+      <w:lvlText w:val="%9."/>
+      <w:lvlJc w:val="left"/>
+      <w:pPr>
+        <w:tabs>
+          <w:tab w:val="num" w:pos="6840"/>
+        </w:tabs>
+        <w:ind w:left="6840" w:hanging="360"/>
+      </w:pPr>
+    </w:lvl>
+  </w:abstractNum>
+  <w:abstractNum w:abstractNumId="62" w15:restartNumberingAfterBreak="0">
     <w:nsid w:val="4361305D"/>
     <w:multiLevelType w:val="multilevel"/>
     <w:tmpl w:val="19647460"/>
@@ -23710,7 +26558,7 @@
       </w:pPr>
     </w:lvl>
   </w:abstractNum>
-  <w:abstractNum w:abstractNumId="59" w15:restartNumberingAfterBreak="0">
+  <w:abstractNum w:abstractNumId="63" w15:restartNumberingAfterBreak="0">
     <w:nsid w:val="45771F66"/>
     <w:multiLevelType w:val="multilevel"/>
     <w:tmpl w:val="6D20F76C"/>
@@ -23859,7 +26707,7 @@
       </w:rPr>
     </w:lvl>
   </w:abstractNum>
-  <w:abstractNum w:abstractNumId="60" w15:restartNumberingAfterBreak="0">
+  <w:abstractNum w:abstractNumId="64" w15:restartNumberingAfterBreak="0">
     <w:nsid w:val="4583717A"/>
     <w:multiLevelType w:val="multilevel"/>
     <w:tmpl w:val="CB760F48"/>
@@ -24008,7 +26856,124 @@
       </w:rPr>
     </w:lvl>
   </w:abstractNum>
-  <w:abstractNum w:abstractNumId="61" w15:restartNumberingAfterBreak="0">
+  <w:abstractNum w:abstractNumId="65" w15:restartNumberingAfterBreak="0">
+    <w:nsid w:val="458C5A45"/>
+    <w:multiLevelType w:val="multilevel"/>
+    <w:tmpl w:val="9DA2FD42"/>
+    <w:lvl w:ilvl="0">
+      <w:start w:val="1"/>
+      <w:numFmt w:val="decimal"/>
+      <w:lvlText w:val="%1."/>
+      <w:lvlJc w:val="left"/>
+      <w:pPr>
+        <w:tabs>
+          <w:tab w:val="num" w:pos="720"/>
+        </w:tabs>
+        <w:ind w:left="720" w:hanging="360"/>
+      </w:pPr>
+    </w:lvl>
+    <w:lvl w:ilvl="1">
+      <w:start w:val="1"/>
+      <w:numFmt w:val="bullet"/>
+      <w:lvlText w:val="o"/>
+      <w:lvlJc w:val="left"/>
+      <w:pPr>
+        <w:tabs>
+          <w:tab w:val="num" w:pos="1440"/>
+        </w:tabs>
+        <w:ind w:left="1440" w:hanging="360"/>
+      </w:pPr>
+      <w:rPr>
+        <w:rFonts w:ascii="Courier New" w:hAnsi="Courier New" w:hint="default"/>
+        <w:sz w:val="20"/>
+      </w:rPr>
+    </w:lvl>
+    <w:lvl w:ilvl="2" w:tentative="1">
+      <w:start w:val="1"/>
+      <w:numFmt w:val="decimal"/>
+      <w:lvlText w:val="%3."/>
+      <w:lvlJc w:val="left"/>
+      <w:pPr>
+        <w:tabs>
+          <w:tab w:val="num" w:pos="2160"/>
+        </w:tabs>
+        <w:ind w:left="2160" w:hanging="360"/>
+      </w:pPr>
+    </w:lvl>
+    <w:lvl w:ilvl="3" w:tentative="1">
+      <w:start w:val="1"/>
+      <w:numFmt w:val="decimal"/>
+      <w:lvlText w:val="%4."/>
+      <w:lvlJc w:val="left"/>
+      <w:pPr>
+        <w:tabs>
+          <w:tab w:val="num" w:pos="2880"/>
+        </w:tabs>
+        <w:ind w:left="2880" w:hanging="360"/>
+      </w:pPr>
+    </w:lvl>
+    <w:lvl w:ilvl="4" w:tentative="1">
+      <w:start w:val="1"/>
+      <w:numFmt w:val="decimal"/>
+      <w:lvlText w:val="%5."/>
+      <w:lvlJc w:val="left"/>
+      <w:pPr>
+        <w:tabs>
+          <w:tab w:val="num" w:pos="3600"/>
+        </w:tabs>
+        <w:ind w:left="3600" w:hanging="360"/>
+      </w:pPr>
+    </w:lvl>
+    <w:lvl w:ilvl="5" w:tentative="1">
+      <w:start w:val="1"/>
+      <w:numFmt w:val="decimal"/>
+      <w:lvlText w:val="%6."/>
+      <w:lvlJc w:val="left"/>
+      <w:pPr>
+        <w:tabs>
+          <w:tab w:val="num" w:pos="4320"/>
+        </w:tabs>
+        <w:ind w:left="4320" w:hanging="360"/>
+      </w:pPr>
+    </w:lvl>
+    <w:lvl w:ilvl="6" w:tentative="1">
+      <w:start w:val="1"/>
+      <w:numFmt w:val="decimal"/>
+      <w:lvlText w:val="%7."/>
+      <w:lvlJc w:val="left"/>
+      <w:pPr>
+        <w:tabs>
+          <w:tab w:val="num" w:pos="5040"/>
+        </w:tabs>
+        <w:ind w:left="5040" w:hanging="360"/>
+      </w:pPr>
+    </w:lvl>
+    <w:lvl w:ilvl="7" w:tentative="1">
+      <w:start w:val="1"/>
+      <w:numFmt w:val="decimal"/>
+      <w:lvlText w:val="%8."/>
+      <w:lvlJc w:val="left"/>
+      <w:pPr>
+        <w:tabs>
+          <w:tab w:val="num" w:pos="5760"/>
+        </w:tabs>
+        <w:ind w:left="5760" w:hanging="360"/>
+      </w:pPr>
+    </w:lvl>
+    <w:lvl w:ilvl="8" w:tentative="1">
+      <w:start w:val="1"/>
+      <w:numFmt w:val="decimal"/>
+      <w:lvlText w:val="%9."/>
+      <w:lvlJc w:val="left"/>
+      <w:pPr>
+        <w:tabs>
+          <w:tab w:val="num" w:pos="6480"/>
+        </w:tabs>
+        <w:ind w:left="6480" w:hanging="360"/>
+      </w:pPr>
+    </w:lvl>
+  </w:abstractNum>
+  <w:abstractNum w:abstractNumId="66" w15:restartNumberingAfterBreak="0">
     <w:nsid w:val="46BC68D5"/>
     <w:multiLevelType w:val="multilevel"/>
     <w:tmpl w:val="2052491C"/>
@@ -24157,7 +27122,7 @@
       </w:rPr>
     </w:lvl>
   </w:abstractNum>
-  <w:abstractNum w:abstractNumId="62" w15:restartNumberingAfterBreak="0">
+  <w:abstractNum w:abstractNumId="67" w15:restartNumberingAfterBreak="0">
     <w:nsid w:val="47666201"/>
     <w:multiLevelType w:val="multilevel"/>
     <w:tmpl w:val="34A27906"/>
@@ -24270,7 +27235,7 @@
       </w:pPr>
     </w:lvl>
   </w:abstractNum>
-  <w:abstractNum w:abstractNumId="63" w15:restartNumberingAfterBreak="0">
+  <w:abstractNum w:abstractNumId="68" w15:restartNumberingAfterBreak="0">
     <w:nsid w:val="48455332"/>
     <w:multiLevelType w:val="multilevel"/>
     <w:tmpl w:val="C6C8A0F6"/>
@@ -24419,7 +27384,7 @@
       </w:rPr>
     </w:lvl>
   </w:abstractNum>
-  <w:abstractNum w:abstractNumId="64" w15:restartNumberingAfterBreak="0">
+  <w:abstractNum w:abstractNumId="69" w15:restartNumberingAfterBreak="0">
     <w:nsid w:val="48AA6B92"/>
     <w:multiLevelType w:val="multilevel"/>
     <w:tmpl w:val="28F46326"/>
@@ -24568,7 +27533,7 @@
       </w:rPr>
     </w:lvl>
   </w:abstractNum>
-  <w:abstractNum w:abstractNumId="65" w15:restartNumberingAfterBreak="0">
+  <w:abstractNum w:abstractNumId="70" w15:restartNumberingAfterBreak="0">
     <w:nsid w:val="492A0920"/>
     <w:multiLevelType w:val="multilevel"/>
     <w:tmpl w:val="FDFA1260"/>
@@ -24709,7 +27674,7 @@
       </w:rPr>
     </w:lvl>
   </w:abstractNum>
-  <w:abstractNum w:abstractNumId="66" w15:restartNumberingAfterBreak="0">
+  <w:abstractNum w:abstractNumId="71" w15:restartNumberingAfterBreak="0">
     <w:nsid w:val="496D1A1C"/>
     <w:multiLevelType w:val="multilevel"/>
     <w:tmpl w:val="C11CF26C"/>
@@ -24858,7 +27823,7 @@
       </w:rPr>
     </w:lvl>
   </w:abstractNum>
-  <w:abstractNum w:abstractNumId="67" w15:restartNumberingAfterBreak="0">
+  <w:abstractNum w:abstractNumId="72" w15:restartNumberingAfterBreak="0">
     <w:nsid w:val="4AF73A42"/>
     <w:multiLevelType w:val="multilevel"/>
     <w:tmpl w:val="E9C23FEA"/>
@@ -25007,7 +27972,7 @@
       </w:rPr>
     </w:lvl>
   </w:abstractNum>
-  <w:abstractNum w:abstractNumId="68" w15:restartNumberingAfterBreak="0">
+  <w:abstractNum w:abstractNumId="73" w15:restartNumberingAfterBreak="0">
     <w:nsid w:val="4C406AC6"/>
     <w:multiLevelType w:val="hybridMultilevel"/>
     <w:tmpl w:val="ABC8C7F2"/>
@@ -25120,7 +28085,7 @@
       </w:rPr>
     </w:lvl>
   </w:abstractNum>
-  <w:abstractNum w:abstractNumId="69" w15:restartNumberingAfterBreak="0">
+  <w:abstractNum w:abstractNumId="74" w15:restartNumberingAfterBreak="0">
     <w:nsid w:val="4E362120"/>
     <w:multiLevelType w:val="multilevel"/>
     <w:tmpl w:val="C4BE5C46"/>
@@ -25269,7 +28234,7 @@
       </w:rPr>
     </w:lvl>
   </w:abstractNum>
-  <w:abstractNum w:abstractNumId="70" w15:restartNumberingAfterBreak="0">
+  <w:abstractNum w:abstractNumId="75" w15:restartNumberingAfterBreak="0">
     <w:nsid w:val="4F117A24"/>
     <w:multiLevelType w:val="hybridMultilevel"/>
     <w:tmpl w:val="F4644D9A"/>
@@ -25382,7 +28347,7 @@
       </w:rPr>
     </w:lvl>
   </w:abstractNum>
-  <w:abstractNum w:abstractNumId="71" w15:restartNumberingAfterBreak="0">
+  <w:abstractNum w:abstractNumId="76" w15:restartNumberingAfterBreak="0">
     <w:nsid w:val="4FD722F6"/>
     <w:multiLevelType w:val="multilevel"/>
     <w:tmpl w:val="47422300"/>
@@ -25531,7 +28496,7 @@
       </w:rPr>
     </w:lvl>
   </w:abstractNum>
-  <w:abstractNum w:abstractNumId="72" w15:restartNumberingAfterBreak="0">
+  <w:abstractNum w:abstractNumId="77" w15:restartNumberingAfterBreak="0">
     <w:nsid w:val="50354BA8"/>
     <w:multiLevelType w:val="multilevel"/>
     <w:tmpl w:val="59F47366"/>
@@ -25680,7 +28645,7 @@
       </w:rPr>
     </w:lvl>
   </w:abstractNum>
-  <w:abstractNum w:abstractNumId="73" w15:restartNumberingAfterBreak="0">
+  <w:abstractNum w:abstractNumId="78" w15:restartNumberingAfterBreak="0">
     <w:nsid w:val="50B61684"/>
     <w:multiLevelType w:val="multilevel"/>
     <w:tmpl w:val="47422300"/>
@@ -25829,7 +28794,7 @@
       </w:rPr>
     </w:lvl>
   </w:abstractNum>
-  <w:abstractNum w:abstractNumId="74" w15:restartNumberingAfterBreak="0">
+  <w:abstractNum w:abstractNumId="79" w15:restartNumberingAfterBreak="0">
     <w:nsid w:val="511A1588"/>
     <w:multiLevelType w:val="multilevel"/>
     <w:tmpl w:val="F36C02BA"/>
@@ -25978,7 +28943,7 @@
       </w:rPr>
     </w:lvl>
   </w:abstractNum>
-  <w:abstractNum w:abstractNumId="75" w15:restartNumberingAfterBreak="0">
+  <w:abstractNum w:abstractNumId="80" w15:restartNumberingAfterBreak="0">
     <w:nsid w:val="51A3156F"/>
     <w:multiLevelType w:val="multilevel"/>
     <w:tmpl w:val="3CE488A2"/>
@@ -26127,7 +29092,7 @@
       </w:rPr>
     </w:lvl>
   </w:abstractNum>
-  <w:abstractNum w:abstractNumId="76" w15:restartNumberingAfterBreak="0">
+  <w:abstractNum w:abstractNumId="81" w15:restartNumberingAfterBreak="0">
     <w:nsid w:val="541D2C38"/>
     <w:multiLevelType w:val="multilevel"/>
     <w:tmpl w:val="575CE794"/>
@@ -26276,7 +29241,7 @@
       </w:rPr>
     </w:lvl>
   </w:abstractNum>
-  <w:abstractNum w:abstractNumId="77" w15:restartNumberingAfterBreak="0">
+  <w:abstractNum w:abstractNumId="82" w15:restartNumberingAfterBreak="0">
     <w:nsid w:val="543B1E22"/>
     <w:multiLevelType w:val="multilevel"/>
     <w:tmpl w:val="596E2EAE"/>
@@ -26425,7 +29390,7 @@
       </w:rPr>
     </w:lvl>
   </w:abstractNum>
-  <w:abstractNum w:abstractNumId="78" w15:restartNumberingAfterBreak="0">
+  <w:abstractNum w:abstractNumId="83" w15:restartNumberingAfterBreak="0">
     <w:nsid w:val="548B19FD"/>
     <w:multiLevelType w:val="multilevel"/>
     <w:tmpl w:val="481271A8"/>
@@ -26538,7 +29503,7 @@
       </w:pPr>
     </w:lvl>
   </w:abstractNum>
-  <w:abstractNum w:abstractNumId="79" w15:restartNumberingAfterBreak="0">
+  <w:abstractNum w:abstractNumId="84" w15:restartNumberingAfterBreak="0">
     <w:nsid w:val="54CA170B"/>
     <w:multiLevelType w:val="multilevel"/>
     <w:tmpl w:val="81C4CD24"/>
@@ -26687,7 +29652,7 @@
       </w:rPr>
     </w:lvl>
   </w:abstractNum>
-  <w:abstractNum w:abstractNumId="80" w15:restartNumberingAfterBreak="0">
+  <w:abstractNum w:abstractNumId="85" w15:restartNumberingAfterBreak="0">
     <w:nsid w:val="54ED61FC"/>
     <w:multiLevelType w:val="multilevel"/>
     <w:tmpl w:val="7A0EDA94"/>
@@ -26836,7 +29801,7 @@
       </w:rPr>
     </w:lvl>
   </w:abstractNum>
-  <w:abstractNum w:abstractNumId="81" w15:restartNumberingAfterBreak="0">
+  <w:abstractNum w:abstractNumId="86" w15:restartNumberingAfterBreak="0">
     <w:nsid w:val="55584A5C"/>
     <w:multiLevelType w:val="multilevel"/>
     <w:tmpl w:val="CCAA2212"/>
@@ -26985,7 +29950,7 @@
       </w:rPr>
     </w:lvl>
   </w:abstractNum>
-  <w:abstractNum w:abstractNumId="82" w15:restartNumberingAfterBreak="0">
+  <w:abstractNum w:abstractNumId="87" w15:restartNumberingAfterBreak="0">
     <w:nsid w:val="56DF6505"/>
     <w:multiLevelType w:val="multilevel"/>
     <w:tmpl w:val="7ED096A2"/>
@@ -27134,7 +30099,7 @@
       </w:rPr>
     </w:lvl>
   </w:abstractNum>
-  <w:abstractNum w:abstractNumId="83" w15:restartNumberingAfterBreak="0">
+  <w:abstractNum w:abstractNumId="88" w15:restartNumberingAfterBreak="0">
     <w:nsid w:val="5755243D"/>
     <w:multiLevelType w:val="multilevel"/>
     <w:tmpl w:val="F41449E4"/>
@@ -27283,7 +30248,7 @@
       </w:rPr>
     </w:lvl>
   </w:abstractNum>
-  <w:abstractNum w:abstractNumId="84" w15:restartNumberingAfterBreak="0">
+  <w:abstractNum w:abstractNumId="89" w15:restartNumberingAfterBreak="0">
     <w:nsid w:val="57C3271E"/>
     <w:multiLevelType w:val="multilevel"/>
     <w:tmpl w:val="7BE6A574"/>
@@ -27427,7 +30392,7 @@
       </w:rPr>
     </w:lvl>
   </w:abstractNum>
-  <w:abstractNum w:abstractNumId="85" w15:restartNumberingAfterBreak="0">
+  <w:abstractNum w:abstractNumId="90" w15:restartNumberingAfterBreak="0">
     <w:nsid w:val="57EB2DC8"/>
     <w:multiLevelType w:val="multilevel"/>
     <w:tmpl w:val="4950F4AA"/>
@@ -27576,7 +30541,7 @@
       </w:rPr>
     </w:lvl>
   </w:abstractNum>
-  <w:abstractNum w:abstractNumId="86" w15:restartNumberingAfterBreak="0">
+  <w:abstractNum w:abstractNumId="91" w15:restartNumberingAfterBreak="0">
     <w:nsid w:val="57F63621"/>
     <w:multiLevelType w:val="multilevel"/>
     <w:tmpl w:val="C222143A"/>
@@ -27725,7 +30690,7 @@
       </w:rPr>
     </w:lvl>
   </w:abstractNum>
-  <w:abstractNum w:abstractNumId="87" w15:restartNumberingAfterBreak="0">
+  <w:abstractNum w:abstractNumId="92" w15:restartNumberingAfterBreak="0">
     <w:nsid w:val="58933F39"/>
     <w:multiLevelType w:val="multilevel"/>
     <w:tmpl w:val="748445DE"/>
@@ -27874,7 +30839,7 @@
       </w:rPr>
     </w:lvl>
   </w:abstractNum>
-  <w:abstractNum w:abstractNumId="88" w15:restartNumberingAfterBreak="0">
+  <w:abstractNum w:abstractNumId="93" w15:restartNumberingAfterBreak="0">
     <w:nsid w:val="589B0A73"/>
     <w:multiLevelType w:val="hybridMultilevel"/>
     <w:tmpl w:val="3D8EBED4"/>
@@ -27963,7 +30928,7 @@
       </w:pPr>
     </w:lvl>
   </w:abstractNum>
-  <w:abstractNum w:abstractNumId="89" w15:restartNumberingAfterBreak="0">
+  <w:abstractNum w:abstractNumId="94" w15:restartNumberingAfterBreak="0">
     <w:nsid w:val="589D4B79"/>
     <w:multiLevelType w:val="multilevel"/>
     <w:tmpl w:val="393073D6"/>
@@ -28112,7 +31077,7 @@
       </w:rPr>
     </w:lvl>
   </w:abstractNum>
-  <w:abstractNum w:abstractNumId="90" w15:restartNumberingAfterBreak="0">
+  <w:abstractNum w:abstractNumId="95" w15:restartNumberingAfterBreak="0">
     <w:nsid w:val="5B2B5A58"/>
     <w:multiLevelType w:val="multilevel"/>
     <w:tmpl w:val="73282A76"/>
@@ -28257,7 +31222,7 @@
       </w:rPr>
     </w:lvl>
   </w:abstractNum>
-  <w:abstractNum w:abstractNumId="91" w15:restartNumberingAfterBreak="0">
+  <w:abstractNum w:abstractNumId="96" w15:restartNumberingAfterBreak="0">
     <w:nsid w:val="5B6F6DD3"/>
     <w:multiLevelType w:val="multilevel"/>
     <w:tmpl w:val="FF7E1236"/>
@@ -28406,7 +31371,7 @@
       </w:rPr>
     </w:lvl>
   </w:abstractNum>
-  <w:abstractNum w:abstractNumId="92" w15:restartNumberingAfterBreak="0">
+  <w:abstractNum w:abstractNumId="97" w15:restartNumberingAfterBreak="0">
     <w:nsid w:val="5BD83FBD"/>
     <w:multiLevelType w:val="multilevel"/>
     <w:tmpl w:val="F5960220"/>
@@ -28523,7 +31488,7 @@
       </w:pPr>
     </w:lvl>
   </w:abstractNum>
-  <w:abstractNum w:abstractNumId="93" w15:restartNumberingAfterBreak="0">
+  <w:abstractNum w:abstractNumId="98" w15:restartNumberingAfterBreak="0">
     <w:nsid w:val="5CC66620"/>
     <w:multiLevelType w:val="multilevel"/>
     <w:tmpl w:val="AC20CB22"/>
@@ -28672,7 +31637,156 @@
       </w:rPr>
     </w:lvl>
   </w:abstractNum>
-  <w:abstractNum w:abstractNumId="94" w15:restartNumberingAfterBreak="0">
+  <w:abstractNum w:abstractNumId="99" w15:restartNumberingAfterBreak="0">
+    <w:nsid w:val="5CD23803"/>
+    <w:multiLevelType w:val="multilevel"/>
+    <w:tmpl w:val="F56E2214"/>
+    <w:lvl w:ilvl="0">
+      <w:start w:val="1"/>
+      <w:numFmt w:val="bullet"/>
+      <w:lvlText w:val=""/>
+      <w:lvlJc w:val="left"/>
+      <w:pPr>
+        <w:tabs>
+          <w:tab w:val="num" w:pos="720"/>
+        </w:tabs>
+        <w:ind w:left="720" w:hanging="360"/>
+      </w:pPr>
+      <w:rPr>
+        <w:rFonts w:ascii="Symbol" w:hAnsi="Symbol" w:hint="default"/>
+        <w:sz w:val="20"/>
+      </w:rPr>
+    </w:lvl>
+    <w:lvl w:ilvl="1">
+      <w:start w:val="1"/>
+      <w:numFmt w:val="bullet"/>
+      <w:lvlText w:val="o"/>
+      <w:lvlJc w:val="left"/>
+      <w:pPr>
+        <w:tabs>
+          <w:tab w:val="num" w:pos="1440"/>
+        </w:tabs>
+        <w:ind w:left="1440" w:hanging="360"/>
+      </w:pPr>
+      <w:rPr>
+        <w:rFonts w:ascii="Courier New" w:hAnsi="Courier New" w:hint="default"/>
+        <w:sz w:val="20"/>
+      </w:rPr>
+    </w:lvl>
+    <w:lvl w:ilvl="2" w:tentative="1">
+      <w:start w:val="1"/>
+      <w:numFmt w:val="bullet"/>
+      <w:lvlText w:val=""/>
+      <w:lvlJc w:val="left"/>
+      <w:pPr>
+        <w:tabs>
+          <w:tab w:val="num" w:pos="2160"/>
+        </w:tabs>
+        <w:ind w:left="2160" w:hanging="360"/>
+      </w:pPr>
+      <w:rPr>
+        <w:rFonts w:ascii="Wingdings" w:hAnsi="Wingdings" w:hint="default"/>
+        <w:sz w:val="20"/>
+      </w:rPr>
+    </w:lvl>
+    <w:lvl w:ilvl="3" w:tentative="1">
+      <w:start w:val="1"/>
+      <w:numFmt w:val="bullet"/>
+      <w:lvlText w:val=""/>
+      <w:lvlJc w:val="left"/>
+      <w:pPr>
+        <w:tabs>
+          <w:tab w:val="num" w:pos="2880"/>
+        </w:tabs>
+        <w:ind w:left="2880" w:hanging="360"/>
+      </w:pPr>
+      <w:rPr>
+        <w:rFonts w:ascii="Wingdings" w:hAnsi="Wingdings" w:hint="default"/>
+        <w:sz w:val="20"/>
+      </w:rPr>
+    </w:lvl>
+    <w:lvl w:ilvl="4" w:tentative="1">
+      <w:start w:val="1"/>
+      <w:numFmt w:val="bullet"/>
+      <w:lvlText w:val=""/>
+      <w:lvlJc w:val="left"/>
+      <w:pPr>
+        <w:tabs>
+          <w:tab w:val="num" w:pos="3600"/>
+        </w:tabs>
+        <w:ind w:left="3600" w:hanging="360"/>
+      </w:pPr>
+      <w:rPr>
+        <w:rFonts w:ascii="Wingdings" w:hAnsi="Wingdings" w:hint="default"/>
+        <w:sz w:val="20"/>
+      </w:rPr>
+    </w:lvl>
+    <w:lvl w:ilvl="5" w:tentative="1">
+      <w:start w:val="1"/>
+      <w:numFmt w:val="bullet"/>
+      <w:lvlText w:val=""/>
+      <w:lvlJc w:val="left"/>
+      <w:pPr>
+        <w:tabs>
+          <w:tab w:val="num" w:pos="4320"/>
+        </w:tabs>
+        <w:ind w:left="4320" w:hanging="360"/>
+      </w:pPr>
+      <w:rPr>
+        <w:rFonts w:ascii="Wingdings" w:hAnsi="Wingdings" w:hint="default"/>
+        <w:sz w:val="20"/>
+      </w:rPr>
+    </w:lvl>
+    <w:lvl w:ilvl="6" w:tentative="1">
+      <w:start w:val="1"/>
+      <w:numFmt w:val="bullet"/>
+      <w:lvlText w:val=""/>
+      <w:lvlJc w:val="left"/>
+      <w:pPr>
+        <w:tabs>
+          <w:tab w:val="num" w:pos="5040"/>
+        </w:tabs>
+        <w:ind w:left="5040" w:hanging="360"/>
+      </w:pPr>
+      <w:rPr>
+        <w:rFonts w:ascii="Wingdings" w:hAnsi="Wingdings" w:hint="default"/>
+        <w:sz w:val="20"/>
+      </w:rPr>
+    </w:lvl>
+    <w:lvl w:ilvl="7" w:tentative="1">
+      <w:start w:val="1"/>
+      <w:numFmt w:val="bullet"/>
+      <w:lvlText w:val=""/>
+      <w:lvlJc w:val="left"/>
+      <w:pPr>
+        <w:tabs>
+          <w:tab w:val="num" w:pos="5760"/>
+        </w:tabs>
+        <w:ind w:left="5760" w:hanging="360"/>
+      </w:pPr>
+      <w:rPr>
+        <w:rFonts w:ascii="Wingdings" w:hAnsi="Wingdings" w:hint="default"/>
+        <w:sz w:val="20"/>
+      </w:rPr>
+    </w:lvl>
+    <w:lvl w:ilvl="8" w:tentative="1">
+      <w:start w:val="1"/>
+      <w:numFmt w:val="bullet"/>
+      <w:lvlText w:val=""/>
+      <w:lvlJc w:val="left"/>
+      <w:pPr>
+        <w:tabs>
+          <w:tab w:val="num" w:pos="6480"/>
+        </w:tabs>
+        <w:ind w:left="6480" w:hanging="360"/>
+      </w:pPr>
+      <w:rPr>
+        <w:rFonts w:ascii="Wingdings" w:hAnsi="Wingdings" w:hint="default"/>
+        <w:sz w:val="20"/>
+      </w:rPr>
+    </w:lvl>
+  </w:abstractNum>
+  <w:abstractNum w:abstractNumId="100" w15:restartNumberingAfterBreak="0">
     <w:nsid w:val="5D7522AE"/>
     <w:multiLevelType w:val="multilevel"/>
     <w:tmpl w:val="37FA04B0"/>
@@ -28821,7 +31935,7 @@
       </w:rPr>
     </w:lvl>
   </w:abstractNum>
-  <w:abstractNum w:abstractNumId="95" w15:restartNumberingAfterBreak="0">
+  <w:abstractNum w:abstractNumId="101" w15:restartNumberingAfterBreak="0">
     <w:nsid w:val="5E507DD2"/>
     <w:multiLevelType w:val="multilevel"/>
     <w:tmpl w:val="47422300"/>
@@ -28970,7 +32084,7 @@
       </w:rPr>
     </w:lvl>
   </w:abstractNum>
-  <w:abstractNum w:abstractNumId="96" w15:restartNumberingAfterBreak="0">
+  <w:abstractNum w:abstractNumId="102" w15:restartNumberingAfterBreak="0">
     <w:nsid w:val="5E693D1D"/>
     <w:multiLevelType w:val="multilevel"/>
     <w:tmpl w:val="7A00E3A0"/>
@@ -29119,7 +32233,124 @@
       </w:rPr>
     </w:lvl>
   </w:abstractNum>
-  <w:abstractNum w:abstractNumId="97" w15:restartNumberingAfterBreak="0">
+  <w:abstractNum w:abstractNumId="103" w15:restartNumberingAfterBreak="0">
+    <w:nsid w:val="61AE1F40"/>
+    <w:multiLevelType w:val="multilevel"/>
+    <w:tmpl w:val="34A64AFE"/>
+    <w:lvl w:ilvl="0">
+      <w:start w:val="1"/>
+      <w:numFmt w:val="decimal"/>
+      <w:lvlText w:val="%1."/>
+      <w:lvlJc w:val="left"/>
+      <w:pPr>
+        <w:tabs>
+          <w:tab w:val="num" w:pos="720"/>
+        </w:tabs>
+        <w:ind w:left="720" w:hanging="360"/>
+      </w:pPr>
+    </w:lvl>
+    <w:lvl w:ilvl="1">
+      <w:start w:val="1"/>
+      <w:numFmt w:val="bullet"/>
+      <w:lvlText w:val="o"/>
+      <w:lvlJc w:val="left"/>
+      <w:pPr>
+        <w:tabs>
+          <w:tab w:val="num" w:pos="1440"/>
+        </w:tabs>
+        <w:ind w:left="1440" w:hanging="360"/>
+      </w:pPr>
+      <w:rPr>
+        <w:rFonts w:ascii="Courier New" w:hAnsi="Courier New" w:hint="default"/>
+        <w:sz w:val="20"/>
+      </w:rPr>
+    </w:lvl>
+    <w:lvl w:ilvl="2" w:tentative="1">
+      <w:start w:val="1"/>
+      <w:numFmt w:val="decimal"/>
+      <w:lvlText w:val="%3."/>
+      <w:lvlJc w:val="left"/>
+      <w:pPr>
+        <w:tabs>
+          <w:tab w:val="num" w:pos="2160"/>
+        </w:tabs>
+        <w:ind w:left="2160" w:hanging="360"/>
+      </w:pPr>
+    </w:lvl>
+    <w:lvl w:ilvl="3" w:tentative="1">
+      <w:start w:val="1"/>
+      <w:numFmt w:val="decimal"/>
+      <w:lvlText w:val="%4."/>
+      <w:lvlJc w:val="left"/>
+      <w:pPr>
+        <w:tabs>
+          <w:tab w:val="num" w:pos="2880"/>
+        </w:tabs>
+        <w:ind w:left="2880" w:hanging="360"/>
+      </w:pPr>
+    </w:lvl>
+    <w:lvl w:ilvl="4" w:tentative="1">
+      <w:start w:val="1"/>
+      <w:numFmt w:val="decimal"/>
+      <w:lvlText w:val="%5."/>
+      <w:lvlJc w:val="left"/>
+      <w:pPr>
+        <w:tabs>
+          <w:tab w:val="num" w:pos="3600"/>
+        </w:tabs>
+        <w:ind w:left="3600" w:hanging="360"/>
+      </w:pPr>
+    </w:lvl>
+    <w:lvl w:ilvl="5" w:tentative="1">
+      <w:start w:val="1"/>
+      <w:numFmt w:val="decimal"/>
+      <w:lvlText w:val="%6."/>
+      <w:lvlJc w:val="left"/>
+      <w:pPr>
+        <w:tabs>
+          <w:tab w:val="num" w:pos="4320"/>
+        </w:tabs>
+        <w:ind w:left="4320" w:hanging="360"/>
+      </w:pPr>
+    </w:lvl>
+    <w:lvl w:ilvl="6" w:tentative="1">
+      <w:start w:val="1"/>
+      <w:numFmt w:val="decimal"/>
+      <w:lvlText w:val="%7."/>
+      <w:lvlJc w:val="left"/>
+      <w:pPr>
+        <w:tabs>
+          <w:tab w:val="num" w:pos="5040"/>
+        </w:tabs>
+        <w:ind w:left="5040" w:hanging="360"/>
+      </w:pPr>
+    </w:lvl>
+    <w:lvl w:ilvl="7" w:tentative="1">
+      <w:start w:val="1"/>
+      <w:numFmt w:val="decimal"/>
+      <w:lvlText w:val="%8."/>
+      <w:lvlJc w:val="left"/>
+      <w:pPr>
+        <w:tabs>
+          <w:tab w:val="num" w:pos="5760"/>
+        </w:tabs>
+        <w:ind w:left="5760" w:hanging="360"/>
+      </w:pPr>
+    </w:lvl>
+    <w:lvl w:ilvl="8" w:tentative="1">
+      <w:start w:val="1"/>
+      <w:numFmt w:val="decimal"/>
+      <w:lvlText w:val="%9."/>
+      <w:lvlJc w:val="left"/>
+      <w:pPr>
+        <w:tabs>
+          <w:tab w:val="num" w:pos="6480"/>
+        </w:tabs>
+        <w:ind w:left="6480" w:hanging="360"/>
+      </w:pPr>
+    </w:lvl>
+  </w:abstractNum>
+  <w:abstractNum w:abstractNumId="104" w15:restartNumberingAfterBreak="0">
     <w:nsid w:val="62570045"/>
     <w:multiLevelType w:val="multilevel"/>
     <w:tmpl w:val="0DE6B3EC"/>
@@ -29236,7 +32467,7 @@
       </w:pPr>
     </w:lvl>
   </w:abstractNum>
-  <w:abstractNum w:abstractNumId="98" w15:restartNumberingAfterBreak="0">
+  <w:abstractNum w:abstractNumId="105" w15:restartNumberingAfterBreak="0">
     <w:nsid w:val="62C72569"/>
     <w:multiLevelType w:val="multilevel"/>
     <w:tmpl w:val="D2A0D170"/>
@@ -29385,7 +32616,7 @@
       </w:rPr>
     </w:lvl>
   </w:abstractNum>
-  <w:abstractNum w:abstractNumId="99" w15:restartNumberingAfterBreak="0">
+  <w:abstractNum w:abstractNumId="106" w15:restartNumberingAfterBreak="0">
     <w:nsid w:val="63155B96"/>
     <w:multiLevelType w:val="multilevel"/>
     <w:tmpl w:val="07FCA810"/>
@@ -29534,7 +32765,7 @@
       </w:rPr>
     </w:lvl>
   </w:abstractNum>
-  <w:abstractNum w:abstractNumId="100" w15:restartNumberingAfterBreak="0">
+  <w:abstractNum w:abstractNumId="107" w15:restartNumberingAfterBreak="0">
     <w:nsid w:val="66411571"/>
     <w:multiLevelType w:val="multilevel"/>
     <w:tmpl w:val="9ADED02A"/>
@@ -29683,7 +32914,7 @@
       </w:rPr>
     </w:lvl>
   </w:abstractNum>
-  <w:abstractNum w:abstractNumId="101" w15:restartNumberingAfterBreak="0">
+  <w:abstractNum w:abstractNumId="108" w15:restartNumberingAfterBreak="0">
     <w:nsid w:val="691A546B"/>
     <w:multiLevelType w:val="hybridMultilevel"/>
     <w:tmpl w:val="591E65E8"/>
@@ -29769,7 +33000,7 @@
       </w:pPr>
     </w:lvl>
   </w:abstractNum>
-  <w:abstractNum w:abstractNumId="102" w15:restartNumberingAfterBreak="0">
+  <w:abstractNum w:abstractNumId="109" w15:restartNumberingAfterBreak="0">
     <w:nsid w:val="695E1088"/>
     <w:multiLevelType w:val="multilevel"/>
     <w:tmpl w:val="E890844A"/>
@@ -29914,7 +33145,7 @@
       </w:rPr>
     </w:lvl>
   </w:abstractNum>
-  <w:abstractNum w:abstractNumId="103" w15:restartNumberingAfterBreak="0">
+  <w:abstractNum w:abstractNumId="110" w15:restartNumberingAfterBreak="0">
     <w:nsid w:val="69A363BF"/>
     <w:multiLevelType w:val="multilevel"/>
     <w:tmpl w:val="E1504B36"/>
@@ -30063,7 +33294,7 @@
       </w:rPr>
     </w:lvl>
   </w:abstractNum>
-  <w:abstractNum w:abstractNumId="104" w15:restartNumberingAfterBreak="0">
+  <w:abstractNum w:abstractNumId="111" w15:restartNumberingAfterBreak="0">
     <w:nsid w:val="69FD4E02"/>
     <w:multiLevelType w:val="multilevel"/>
     <w:tmpl w:val="CF708768"/>
@@ -30212,7 +33443,7 @@
       </w:rPr>
     </w:lvl>
   </w:abstractNum>
-  <w:abstractNum w:abstractNumId="105" w15:restartNumberingAfterBreak="0">
+  <w:abstractNum w:abstractNumId="112" w15:restartNumberingAfterBreak="0">
     <w:nsid w:val="6C3D1C21"/>
     <w:multiLevelType w:val="multilevel"/>
     <w:tmpl w:val="835A976E"/>
@@ -30361,7 +33592,7 @@
       </w:rPr>
     </w:lvl>
   </w:abstractNum>
-  <w:abstractNum w:abstractNumId="106" w15:restartNumberingAfterBreak="0">
+  <w:abstractNum w:abstractNumId="113" w15:restartNumberingAfterBreak="0">
     <w:nsid w:val="6CD161B8"/>
     <w:multiLevelType w:val="multilevel"/>
     <w:tmpl w:val="E50EECA0"/>
@@ -30506,7 +33737,7 @@
       </w:rPr>
     </w:lvl>
   </w:abstractNum>
-  <w:abstractNum w:abstractNumId="107" w15:restartNumberingAfterBreak="0">
+  <w:abstractNum w:abstractNumId="114" w15:restartNumberingAfterBreak="0">
     <w:nsid w:val="6E4522A8"/>
     <w:multiLevelType w:val="multilevel"/>
     <w:tmpl w:val="7CB467A2"/>
@@ -30655,7 +33886,7 @@
       </w:rPr>
     </w:lvl>
   </w:abstractNum>
-  <w:abstractNum w:abstractNumId="108" w15:restartNumberingAfterBreak="0">
+  <w:abstractNum w:abstractNumId="115" w15:restartNumberingAfterBreak="0">
     <w:nsid w:val="6F364B36"/>
     <w:multiLevelType w:val="multilevel"/>
     <w:tmpl w:val="BD82B540"/>
@@ -30804,7 +34035,7 @@
       </w:rPr>
     </w:lvl>
   </w:abstractNum>
-  <w:abstractNum w:abstractNumId="109" w15:restartNumberingAfterBreak="0">
+  <w:abstractNum w:abstractNumId="116" w15:restartNumberingAfterBreak="0">
     <w:nsid w:val="701E7FD5"/>
     <w:multiLevelType w:val="multilevel"/>
     <w:tmpl w:val="A2E6D8DA"/>
@@ -30925,7 +34156,7 @@
       </w:pPr>
     </w:lvl>
   </w:abstractNum>
-  <w:abstractNum w:abstractNumId="110" w15:restartNumberingAfterBreak="0">
+  <w:abstractNum w:abstractNumId="117" w15:restartNumberingAfterBreak="0">
     <w:nsid w:val="70F249C7"/>
     <w:multiLevelType w:val="multilevel"/>
     <w:tmpl w:val="4664C356"/>
@@ -31074,7 +34305,7 @@
       </w:rPr>
     </w:lvl>
   </w:abstractNum>
-  <w:abstractNum w:abstractNumId="111" w15:restartNumberingAfterBreak="0">
+  <w:abstractNum w:abstractNumId="118" w15:restartNumberingAfterBreak="0">
     <w:nsid w:val="71602F3F"/>
     <w:multiLevelType w:val="hybridMultilevel"/>
     <w:tmpl w:val="9EC21862"/>
@@ -31187,7 +34418,7 @@
       </w:rPr>
     </w:lvl>
   </w:abstractNum>
-  <w:abstractNum w:abstractNumId="112" w15:restartNumberingAfterBreak="0">
+  <w:abstractNum w:abstractNumId="119" w15:restartNumberingAfterBreak="0">
     <w:nsid w:val="72C07937"/>
     <w:multiLevelType w:val="multilevel"/>
     <w:tmpl w:val="20688778"/>
@@ -31308,7 +34539,7 @@
       </w:pPr>
     </w:lvl>
   </w:abstractNum>
-  <w:abstractNum w:abstractNumId="113" w15:restartNumberingAfterBreak="0">
+  <w:abstractNum w:abstractNumId="120" w15:restartNumberingAfterBreak="0">
     <w:nsid w:val="72D9349C"/>
     <w:multiLevelType w:val="multilevel"/>
     <w:tmpl w:val="441C5FFC"/>
@@ -31457,7 +34688,7 @@
       </w:rPr>
     </w:lvl>
   </w:abstractNum>
-  <w:abstractNum w:abstractNumId="114" w15:restartNumberingAfterBreak="0">
+  <w:abstractNum w:abstractNumId="121" w15:restartNumberingAfterBreak="0">
     <w:nsid w:val="73F95817"/>
     <w:multiLevelType w:val="multilevel"/>
     <w:tmpl w:val="DE121924"/>
@@ -31606,7 +34837,7 @@
       </w:rPr>
     </w:lvl>
   </w:abstractNum>
-  <w:abstractNum w:abstractNumId="115" w15:restartNumberingAfterBreak="0">
+  <w:abstractNum w:abstractNumId="122" w15:restartNumberingAfterBreak="0">
     <w:nsid w:val="74110753"/>
     <w:multiLevelType w:val="multilevel"/>
     <w:tmpl w:val="E890844A"/>
@@ -31751,7 +34982,7 @@
       </w:rPr>
     </w:lvl>
   </w:abstractNum>
-  <w:abstractNum w:abstractNumId="116" w15:restartNumberingAfterBreak="0">
+  <w:abstractNum w:abstractNumId="123" w15:restartNumberingAfterBreak="0">
     <w:nsid w:val="749E2C91"/>
     <w:multiLevelType w:val="multilevel"/>
     <w:tmpl w:val="CCF46B72"/>
@@ -31900,7 +35131,7 @@
       </w:rPr>
     </w:lvl>
   </w:abstractNum>
-  <w:abstractNum w:abstractNumId="117" w15:restartNumberingAfterBreak="0">
+  <w:abstractNum w:abstractNumId="124" w15:restartNumberingAfterBreak="0">
     <w:nsid w:val="751E58BB"/>
     <w:multiLevelType w:val="multilevel"/>
     <w:tmpl w:val="A2EE228A"/>
@@ -32049,7 +35280,7 @@
       </w:rPr>
     </w:lvl>
   </w:abstractNum>
-  <w:abstractNum w:abstractNumId="118" w15:restartNumberingAfterBreak="0">
+  <w:abstractNum w:abstractNumId="125" w15:restartNumberingAfterBreak="0">
     <w:nsid w:val="755F0134"/>
     <w:multiLevelType w:val="multilevel"/>
     <w:tmpl w:val="CBE82EF4"/>
@@ -32198,7 +35429,7 @@
       </w:rPr>
     </w:lvl>
   </w:abstractNum>
-  <w:abstractNum w:abstractNumId="119" w15:restartNumberingAfterBreak="0">
+  <w:abstractNum w:abstractNumId="126" w15:restartNumberingAfterBreak="0">
     <w:nsid w:val="76184472"/>
     <w:multiLevelType w:val="multilevel"/>
     <w:tmpl w:val="1794E5BA"/>
@@ -32347,7 +35578,7 @@
       </w:rPr>
     </w:lvl>
   </w:abstractNum>
-  <w:abstractNum w:abstractNumId="120" w15:restartNumberingAfterBreak="0">
+  <w:abstractNum w:abstractNumId="127" w15:restartNumberingAfterBreak="0">
     <w:nsid w:val="7634094D"/>
     <w:multiLevelType w:val="multilevel"/>
     <w:tmpl w:val="4446A2D8"/>
@@ -32496,7 +35727,7 @@
       </w:rPr>
     </w:lvl>
   </w:abstractNum>
-  <w:abstractNum w:abstractNumId="121" w15:restartNumberingAfterBreak="0">
+  <w:abstractNum w:abstractNumId="128" w15:restartNumberingAfterBreak="0">
     <w:nsid w:val="767E2210"/>
     <w:multiLevelType w:val="multilevel"/>
     <w:tmpl w:val="1F2069E6"/>
@@ -32645,7 +35876,7 @@
       </w:rPr>
     </w:lvl>
   </w:abstractNum>
-  <w:abstractNum w:abstractNumId="122" w15:restartNumberingAfterBreak="0">
+  <w:abstractNum w:abstractNumId="129" w15:restartNumberingAfterBreak="0">
     <w:nsid w:val="77183452"/>
     <w:multiLevelType w:val="multilevel"/>
     <w:tmpl w:val="D3086896"/>
@@ -32790,7 +36021,7 @@
       </w:rPr>
     </w:lvl>
   </w:abstractNum>
-  <w:abstractNum w:abstractNumId="123" w15:restartNumberingAfterBreak="0">
+  <w:abstractNum w:abstractNumId="130" w15:restartNumberingAfterBreak="0">
     <w:nsid w:val="776A00F6"/>
     <w:multiLevelType w:val="multilevel"/>
     <w:tmpl w:val="FC1A2708"/>
@@ -32939,7 +36170,7 @@
       </w:rPr>
     </w:lvl>
   </w:abstractNum>
-  <w:abstractNum w:abstractNumId="124" w15:restartNumberingAfterBreak="0">
+  <w:abstractNum w:abstractNumId="131" w15:restartNumberingAfterBreak="0">
     <w:nsid w:val="788C6F8E"/>
     <w:multiLevelType w:val="multilevel"/>
     <w:tmpl w:val="AFF0F74E"/>
@@ -33088,7 +36319,7 @@
       </w:rPr>
     </w:lvl>
   </w:abstractNum>
-  <w:abstractNum w:abstractNumId="125" w15:restartNumberingAfterBreak="0">
+  <w:abstractNum w:abstractNumId="132" w15:restartNumberingAfterBreak="0">
     <w:nsid w:val="7A2478E2"/>
     <w:multiLevelType w:val="multilevel"/>
     <w:tmpl w:val="47422300"/>
@@ -33237,7 +36468,7 @@
       </w:rPr>
     </w:lvl>
   </w:abstractNum>
-  <w:abstractNum w:abstractNumId="126" w15:restartNumberingAfterBreak="0">
+  <w:abstractNum w:abstractNumId="133" w15:restartNumberingAfterBreak="0">
     <w:nsid w:val="7BBE0636"/>
     <w:multiLevelType w:val="multilevel"/>
     <w:tmpl w:val="FC4E00C0"/>
@@ -33386,7 +36617,7 @@
       </w:rPr>
     </w:lvl>
   </w:abstractNum>
-  <w:abstractNum w:abstractNumId="127" w15:restartNumberingAfterBreak="0">
+  <w:abstractNum w:abstractNumId="134" w15:restartNumberingAfterBreak="0">
     <w:nsid w:val="7C005A89"/>
     <w:multiLevelType w:val="multilevel"/>
     <w:tmpl w:val="067ACB9A"/>
@@ -33535,7 +36766,7 @@
       </w:rPr>
     </w:lvl>
   </w:abstractNum>
-  <w:abstractNum w:abstractNumId="128" w15:restartNumberingAfterBreak="0">
+  <w:abstractNum w:abstractNumId="135" w15:restartNumberingAfterBreak="0">
     <w:nsid w:val="7EF5574A"/>
     <w:multiLevelType w:val="multilevel"/>
     <w:tmpl w:val="39920322"/>
@@ -33678,151 +36909,151 @@
     </w:lvl>
   </w:abstractNum>
   <w:num w:numId="1" w16cid:durableId="1692032181">
-    <w:abstractNumId w:val="76"/>
+    <w:abstractNumId w:val="81"/>
   </w:num>
   <w:num w:numId="2" w16cid:durableId="620765089">
-    <w:abstractNumId w:val="89"/>
+    <w:abstractNumId w:val="94"/>
   </w:num>
   <w:num w:numId="3" w16cid:durableId="1824855751">
-    <w:abstractNumId w:val="20"/>
+    <w:abstractNumId w:val="21"/>
   </w:num>
   <w:num w:numId="4" w16cid:durableId="802382386">
     <w:abstractNumId w:val="7"/>
   </w:num>
   <w:num w:numId="5" w16cid:durableId="244919198">
-    <w:abstractNumId w:val="94"/>
+    <w:abstractNumId w:val="100"/>
   </w:num>
   <w:num w:numId="6" w16cid:durableId="1754085120">
+    <w:abstractNumId w:val="97"/>
+  </w:num>
+  <w:num w:numId="7" w16cid:durableId="348684218">
+    <w:abstractNumId w:val="26"/>
+  </w:num>
+  <w:num w:numId="8" w16cid:durableId="2122215532">
+    <w:abstractNumId w:val="90"/>
+  </w:num>
+  <w:num w:numId="9" w16cid:durableId="741608110">
+    <w:abstractNumId w:val="47"/>
+  </w:num>
+  <w:num w:numId="10" w16cid:durableId="1812288171">
     <w:abstractNumId w:val="92"/>
   </w:num>
-  <w:num w:numId="7" w16cid:durableId="348684218">
-    <w:abstractNumId w:val="25"/>
-  </w:num>
-  <w:num w:numId="8" w16cid:durableId="2122215532">
-    <w:abstractNumId w:val="85"/>
-  </w:num>
-  <w:num w:numId="9" w16cid:durableId="741608110">
-    <w:abstractNumId w:val="44"/>
-  </w:num>
-  <w:num w:numId="10" w16cid:durableId="1812288171">
-    <w:abstractNumId w:val="87"/>
-  </w:num>
   <w:num w:numId="11" w16cid:durableId="945382212">
-    <w:abstractNumId w:val="62"/>
+    <w:abstractNumId w:val="67"/>
   </w:num>
   <w:num w:numId="12" w16cid:durableId="660894014">
-    <w:abstractNumId w:val="127"/>
+    <w:abstractNumId w:val="134"/>
   </w:num>
   <w:num w:numId="13" w16cid:durableId="463734374">
-    <w:abstractNumId w:val="27"/>
+    <w:abstractNumId w:val="28"/>
   </w:num>
   <w:num w:numId="14" w16cid:durableId="659117917">
-    <w:abstractNumId w:val="98"/>
+    <w:abstractNumId w:val="105"/>
   </w:num>
   <w:num w:numId="15" w16cid:durableId="949124906">
-    <w:abstractNumId w:val="19"/>
+    <w:abstractNumId w:val="20"/>
   </w:num>
   <w:num w:numId="16" w16cid:durableId="136844127">
+    <w:abstractNumId w:val="102"/>
+  </w:num>
+  <w:num w:numId="17" w16cid:durableId="1855342716">
     <w:abstractNumId w:val="96"/>
   </w:num>
-  <w:num w:numId="17" w16cid:durableId="1855342716">
-    <w:abstractNumId w:val="91"/>
-  </w:num>
   <w:num w:numId="18" w16cid:durableId="1691561217">
-    <w:abstractNumId w:val="109"/>
+    <w:abstractNumId w:val="116"/>
   </w:num>
   <w:num w:numId="19" w16cid:durableId="627904168">
-    <w:abstractNumId w:val="37"/>
+    <w:abstractNumId w:val="39"/>
   </w:num>
   <w:num w:numId="20" w16cid:durableId="1757021464">
     <w:abstractNumId w:val="5"/>
   </w:num>
   <w:num w:numId="21" w16cid:durableId="189686660">
-    <w:abstractNumId w:val="126"/>
+    <w:abstractNumId w:val="133"/>
   </w:num>
   <w:num w:numId="22" w16cid:durableId="147943839">
     <w:abstractNumId w:val="12"/>
   </w:num>
   <w:num w:numId="23" w16cid:durableId="1236669629">
-    <w:abstractNumId w:val="50"/>
+    <w:abstractNumId w:val="53"/>
   </w:num>
   <w:num w:numId="24" w16cid:durableId="531580455">
-    <w:abstractNumId w:val="110"/>
+    <w:abstractNumId w:val="117"/>
   </w:num>
   <w:num w:numId="25" w16cid:durableId="944507528">
     <w:abstractNumId w:val="16"/>
   </w:num>
   <w:num w:numId="26" w16cid:durableId="2056156880">
-    <w:abstractNumId w:val="33"/>
+    <w:abstractNumId w:val="35"/>
   </w:num>
   <w:num w:numId="27" w16cid:durableId="2033528958">
-    <w:abstractNumId w:val="97"/>
+    <w:abstractNumId w:val="104"/>
   </w:num>
   <w:num w:numId="28" w16cid:durableId="1593782634">
-    <w:abstractNumId w:val="128"/>
+    <w:abstractNumId w:val="135"/>
   </w:num>
   <w:num w:numId="29" w16cid:durableId="1371151830">
+    <w:abstractNumId w:val="30"/>
+  </w:num>
+  <w:num w:numId="30" w16cid:durableId="740254169">
+    <w:abstractNumId w:val="70"/>
+  </w:num>
+  <w:num w:numId="31" w16cid:durableId="1650665911">
+    <w:abstractNumId w:val="126"/>
+  </w:num>
+  <w:num w:numId="32" w16cid:durableId="2065524186">
+    <w:abstractNumId w:val="25"/>
+  </w:num>
+  <w:num w:numId="33" w16cid:durableId="2122723735">
+    <w:abstractNumId w:val="23"/>
+  </w:num>
+  <w:num w:numId="34" w16cid:durableId="1876849658">
     <w:abstractNumId w:val="29"/>
   </w:num>
-  <w:num w:numId="30" w16cid:durableId="740254169">
-    <w:abstractNumId w:val="65"/>
+  <w:num w:numId="35" w16cid:durableId="913012813">
+    <w:abstractNumId w:val="124"/>
   </w:num>
-  <w:num w:numId="31" w16cid:durableId="1650665911">
-    <w:abstractNumId w:val="119"/>
+  <w:num w:numId="36" w16cid:durableId="1480224641">
+    <w:abstractNumId w:val="83"/>
   </w:num>
-  <w:num w:numId="32" w16cid:durableId="2065524186">
-    <w:abstractNumId w:val="24"/>
+  <w:num w:numId="37" w16cid:durableId="550113519">
+    <w:abstractNumId w:val="91"/>
   </w:num>
-  <w:num w:numId="33" w16cid:durableId="2122723735">
+  <w:num w:numId="38" w16cid:durableId="787240400">
+    <w:abstractNumId w:val="64"/>
+  </w:num>
+  <w:num w:numId="39" w16cid:durableId="500856024">
+    <w:abstractNumId w:val="114"/>
+  </w:num>
+  <w:num w:numId="40" w16cid:durableId="383724073">
+    <w:abstractNumId w:val="46"/>
+  </w:num>
+  <w:num w:numId="41" w16cid:durableId="619993712">
+    <w:abstractNumId w:val="95"/>
+  </w:num>
+  <w:num w:numId="42" w16cid:durableId="139273565">
+    <w:abstractNumId w:val="52"/>
+  </w:num>
+  <w:num w:numId="43" w16cid:durableId="2109890495">
+    <w:abstractNumId w:val="50"/>
+  </w:num>
+  <w:num w:numId="44" w16cid:durableId="1976640966">
+    <w:abstractNumId w:val="75"/>
+  </w:num>
+  <w:num w:numId="45" w16cid:durableId="1980646449">
+    <w:abstractNumId w:val="73"/>
+  </w:num>
+  <w:num w:numId="46" w16cid:durableId="1486781471">
     <w:abstractNumId w:val="22"/>
   </w:num>
-  <w:num w:numId="34" w16cid:durableId="1876849658">
-    <w:abstractNumId w:val="28"/>
-  </w:num>
-  <w:num w:numId="35" w16cid:durableId="913012813">
-    <w:abstractNumId w:val="117"/>
-  </w:num>
-  <w:num w:numId="36" w16cid:durableId="1480224641">
-    <w:abstractNumId w:val="78"/>
-  </w:num>
-  <w:num w:numId="37" w16cid:durableId="550113519">
-    <w:abstractNumId w:val="86"/>
-  </w:num>
-  <w:num w:numId="38" w16cid:durableId="787240400">
-    <w:abstractNumId w:val="60"/>
-  </w:num>
-  <w:num w:numId="39" w16cid:durableId="500856024">
-    <w:abstractNumId w:val="107"/>
-  </w:num>
-  <w:num w:numId="40" w16cid:durableId="383724073">
-    <w:abstractNumId w:val="43"/>
-  </w:num>
-  <w:num w:numId="41" w16cid:durableId="619993712">
-    <w:abstractNumId w:val="90"/>
-  </w:num>
-  <w:num w:numId="42" w16cid:durableId="139273565">
-    <w:abstractNumId w:val="49"/>
-  </w:num>
-  <w:num w:numId="43" w16cid:durableId="2109890495">
-    <w:abstractNumId w:val="47"/>
-  </w:num>
-  <w:num w:numId="44" w16cid:durableId="1976640966">
-    <w:abstractNumId w:val="70"/>
-  </w:num>
-  <w:num w:numId="45" w16cid:durableId="1980646449">
-    <w:abstractNumId w:val="68"/>
-  </w:num>
-  <w:num w:numId="46" w16cid:durableId="1486781471">
-    <w:abstractNumId w:val="21"/>
-  </w:num>
   <w:num w:numId="47" w16cid:durableId="1589776169">
-    <w:abstractNumId w:val="53"/>
+    <w:abstractNumId w:val="56"/>
   </w:num>
   <w:num w:numId="48" w16cid:durableId="1319117870">
-    <w:abstractNumId w:val="72"/>
+    <w:abstractNumId w:val="77"/>
   </w:num>
   <w:num w:numId="49" w16cid:durableId="964119476">
-    <w:abstractNumId w:val="74"/>
+    <w:abstractNumId w:val="79"/>
   </w:num>
   <w:num w:numId="50" w16cid:durableId="35586928">
     <w:abstractNumId w:val="3"/>
@@ -33831,91 +37062,91 @@
     <w:abstractNumId w:val="11"/>
   </w:num>
   <w:num w:numId="52" w16cid:durableId="419912660">
-    <w:abstractNumId w:val="51"/>
+    <w:abstractNumId w:val="54"/>
   </w:num>
   <w:num w:numId="53" w16cid:durableId="337539491">
-    <w:abstractNumId w:val="23"/>
+    <w:abstractNumId w:val="24"/>
   </w:num>
   <w:num w:numId="54" w16cid:durableId="18481421">
-    <w:abstractNumId w:val="39"/>
+    <w:abstractNumId w:val="41"/>
   </w:num>
   <w:num w:numId="55" w16cid:durableId="156579493">
-    <w:abstractNumId w:val="61"/>
+    <w:abstractNumId w:val="66"/>
   </w:num>
   <w:num w:numId="56" w16cid:durableId="152450860">
-    <w:abstractNumId w:val="108"/>
+    <w:abstractNumId w:val="115"/>
   </w:num>
   <w:num w:numId="57" w16cid:durableId="718941977">
     <w:abstractNumId w:val="14"/>
   </w:num>
   <w:num w:numId="58" w16cid:durableId="1872299444">
-    <w:abstractNumId w:val="83"/>
+    <w:abstractNumId w:val="88"/>
   </w:num>
   <w:num w:numId="59" w16cid:durableId="66728855">
-    <w:abstractNumId w:val="56"/>
+    <w:abstractNumId w:val="59"/>
   </w:num>
   <w:num w:numId="60" w16cid:durableId="1953512764">
-    <w:abstractNumId w:val="63"/>
+    <w:abstractNumId w:val="68"/>
   </w:num>
   <w:num w:numId="61" w16cid:durableId="920060994">
-    <w:abstractNumId w:val="52"/>
+    <w:abstractNumId w:val="55"/>
   </w:num>
   <w:num w:numId="62" w16cid:durableId="1563833352">
-    <w:abstractNumId w:val="18"/>
+    <w:abstractNumId w:val="19"/>
   </w:num>
   <w:num w:numId="63" w16cid:durableId="845562528">
-    <w:abstractNumId w:val="45"/>
+    <w:abstractNumId w:val="48"/>
   </w:num>
   <w:num w:numId="64" w16cid:durableId="243269648">
-    <w:abstractNumId w:val="30"/>
+    <w:abstractNumId w:val="31"/>
   </w:num>
   <w:num w:numId="65" w16cid:durableId="1054085623">
-    <w:abstractNumId w:val="55"/>
+    <w:abstractNumId w:val="58"/>
   </w:num>
   <w:num w:numId="66" w16cid:durableId="1018896344">
-    <w:abstractNumId w:val="54"/>
+    <w:abstractNumId w:val="57"/>
   </w:num>
   <w:num w:numId="67" w16cid:durableId="871770921">
-    <w:abstractNumId w:val="116"/>
+    <w:abstractNumId w:val="123"/>
   </w:num>
   <w:num w:numId="68" w16cid:durableId="1816139189">
-    <w:abstractNumId w:val="31"/>
+    <w:abstractNumId w:val="32"/>
   </w:num>
   <w:num w:numId="69" w16cid:durableId="2016301024">
     <w:abstractNumId w:val="8"/>
   </w:num>
   <w:num w:numId="70" w16cid:durableId="1668091646">
-    <w:abstractNumId w:val="101"/>
+    <w:abstractNumId w:val="108"/>
   </w:num>
   <w:num w:numId="71" w16cid:durableId="1529371690">
-    <w:abstractNumId w:val="111"/>
+    <w:abstractNumId w:val="118"/>
   </w:num>
   <w:num w:numId="72" w16cid:durableId="996305108">
-    <w:abstractNumId w:val="32"/>
+    <w:abstractNumId w:val="34"/>
   </w:num>
   <w:num w:numId="73" w16cid:durableId="131334188">
-    <w:abstractNumId w:val="41"/>
+    <w:abstractNumId w:val="44"/>
   </w:num>
   <w:num w:numId="74" w16cid:durableId="734813838">
-    <w:abstractNumId w:val="77"/>
+    <w:abstractNumId w:val="82"/>
   </w:num>
   <w:num w:numId="75" w16cid:durableId="1452744175">
+    <w:abstractNumId w:val="40"/>
+  </w:num>
+  <w:num w:numId="76" w16cid:durableId="1822698304">
+    <w:abstractNumId w:val="85"/>
+  </w:num>
+  <w:num w:numId="77" w16cid:durableId="984436808">
+    <w:abstractNumId w:val="27"/>
+  </w:num>
+  <w:num w:numId="78" w16cid:durableId="290405695">
+    <w:abstractNumId w:val="37"/>
+  </w:num>
+  <w:num w:numId="79" w16cid:durableId="479925220">
     <w:abstractNumId w:val="38"/>
   </w:num>
-  <w:num w:numId="76" w16cid:durableId="1822698304">
-    <w:abstractNumId w:val="80"/>
-  </w:num>
-  <w:num w:numId="77" w16cid:durableId="984436808">
-    <w:abstractNumId w:val="26"/>
-  </w:num>
-  <w:num w:numId="78" w16cid:durableId="290405695">
-    <w:abstractNumId w:val="35"/>
-  </w:num>
-  <w:num w:numId="79" w16cid:durableId="479925220">
-    <w:abstractNumId w:val="36"/>
-  </w:num>
   <w:num w:numId="80" w16cid:durableId="307319361">
-    <w:abstractNumId w:val="58"/>
+    <w:abstractNumId w:val="62"/>
   </w:num>
   <w:num w:numId="81" w16cid:durableId="140973233">
     <w:abstractNumId w:val="1"/>
@@ -33924,13 +37155,13 @@
     <w:abstractNumId w:val="17"/>
   </w:num>
   <w:num w:numId="83" w16cid:durableId="1493373996">
-    <w:abstractNumId w:val="99"/>
+    <w:abstractNumId w:val="106"/>
   </w:num>
   <w:num w:numId="84" w16cid:durableId="359859919">
-    <w:abstractNumId w:val="106"/>
+    <w:abstractNumId w:val="113"/>
   </w:num>
   <w:num w:numId="85" w16cid:durableId="2095085177">
-    <w:abstractNumId w:val="73"/>
+    <w:abstractNumId w:val="78"/>
   </w:num>
   <w:num w:numId="86" w16cid:durableId="1320309657">
     <w:abstractNumId w:val="9"/>
@@ -33939,130 +37170,151 @@
     <w:abstractNumId w:val="10"/>
   </w:num>
   <w:num w:numId="88" w16cid:durableId="54551642">
-    <w:abstractNumId w:val="120"/>
+    <w:abstractNumId w:val="127"/>
   </w:num>
   <w:num w:numId="89" w16cid:durableId="1362197907">
-    <w:abstractNumId w:val="100"/>
+    <w:abstractNumId w:val="107"/>
   </w:num>
   <w:num w:numId="90" w16cid:durableId="1662928275">
-    <w:abstractNumId w:val="71"/>
+    <w:abstractNumId w:val="76"/>
   </w:num>
   <w:num w:numId="91" w16cid:durableId="1045249711">
-    <w:abstractNumId w:val="95"/>
+    <w:abstractNumId w:val="101"/>
   </w:num>
   <w:num w:numId="92" w16cid:durableId="1519466025">
-    <w:abstractNumId w:val="125"/>
+    <w:abstractNumId w:val="132"/>
   </w:num>
   <w:num w:numId="93" w16cid:durableId="1161770515">
     <w:abstractNumId w:val="4"/>
   </w:num>
   <w:num w:numId="94" w16cid:durableId="765081003">
-    <w:abstractNumId w:val="34"/>
+    <w:abstractNumId w:val="36"/>
   </w:num>
   <w:num w:numId="95" w16cid:durableId="1164668013">
-    <w:abstractNumId w:val="88"/>
+    <w:abstractNumId w:val="93"/>
   </w:num>
   <w:num w:numId="96" w16cid:durableId="1798793776">
-    <w:abstractNumId w:val="84"/>
+    <w:abstractNumId w:val="89"/>
   </w:num>
   <w:num w:numId="97" w16cid:durableId="1407530093">
-    <w:abstractNumId w:val="102"/>
+    <w:abstractNumId w:val="109"/>
   </w:num>
   <w:num w:numId="98" w16cid:durableId="1104812936">
-    <w:abstractNumId w:val="114"/>
+    <w:abstractNumId w:val="121"/>
   </w:num>
   <w:num w:numId="99" w16cid:durableId="377709584">
     <w:abstractNumId w:val="15"/>
   </w:num>
   <w:num w:numId="100" w16cid:durableId="2038189997">
-    <w:abstractNumId w:val="115"/>
+    <w:abstractNumId w:val="122"/>
   </w:num>
   <w:num w:numId="101" w16cid:durableId="653139828">
-    <w:abstractNumId w:val="48"/>
+    <w:abstractNumId w:val="51"/>
   </w:num>
   <w:num w:numId="102" w16cid:durableId="1652521734">
-    <w:abstractNumId w:val="122"/>
+    <w:abstractNumId w:val="129"/>
   </w:num>
   <w:num w:numId="103" w16cid:durableId="1720743297">
-    <w:abstractNumId w:val="57"/>
+    <w:abstractNumId w:val="60"/>
   </w:num>
   <w:num w:numId="104" w16cid:durableId="885946449">
-    <w:abstractNumId w:val="42"/>
+    <w:abstractNumId w:val="45"/>
   </w:num>
   <w:num w:numId="105" w16cid:durableId="353312745">
-    <w:abstractNumId w:val="93"/>
+    <w:abstractNumId w:val="98"/>
   </w:num>
   <w:num w:numId="106" w16cid:durableId="1929388100">
-    <w:abstractNumId w:val="40"/>
+    <w:abstractNumId w:val="43"/>
   </w:num>
   <w:num w:numId="107" w16cid:durableId="979071441">
-    <w:abstractNumId w:val="79"/>
+    <w:abstractNumId w:val="84"/>
   </w:num>
   <w:num w:numId="108" w16cid:durableId="1030913455">
-    <w:abstractNumId w:val="67"/>
+    <w:abstractNumId w:val="72"/>
   </w:num>
   <w:num w:numId="109" w16cid:durableId="1955675562">
-    <w:abstractNumId w:val="69"/>
+    <w:abstractNumId w:val="74"/>
   </w:num>
   <w:num w:numId="110" w16cid:durableId="500513355">
     <w:abstractNumId w:val="6"/>
   </w:num>
   <w:num w:numId="111" w16cid:durableId="561523066">
-    <w:abstractNumId w:val="113"/>
+    <w:abstractNumId w:val="120"/>
   </w:num>
   <w:num w:numId="112" w16cid:durableId="1860241585">
-    <w:abstractNumId w:val="103"/>
+    <w:abstractNumId w:val="110"/>
   </w:num>
   <w:num w:numId="113" w16cid:durableId="1920140671">
-    <w:abstractNumId w:val="121"/>
+    <w:abstractNumId w:val="128"/>
   </w:num>
   <w:num w:numId="114" w16cid:durableId="1788699477">
-    <w:abstractNumId w:val="105"/>
+    <w:abstractNumId w:val="112"/>
   </w:num>
   <w:num w:numId="115" w16cid:durableId="1798451807">
     <w:abstractNumId w:val="0"/>
   </w:num>
   <w:num w:numId="116" w16cid:durableId="1704404066">
-    <w:abstractNumId w:val="66"/>
+    <w:abstractNumId w:val="71"/>
   </w:num>
   <w:num w:numId="117" w16cid:durableId="494607546">
-    <w:abstractNumId w:val="82"/>
+    <w:abstractNumId w:val="87"/>
   </w:num>
   <w:num w:numId="118" w16cid:durableId="1768456128">
-    <w:abstractNumId w:val="118"/>
+    <w:abstractNumId w:val="125"/>
   </w:num>
   <w:num w:numId="119" w16cid:durableId="2072923129">
-    <w:abstractNumId w:val="75"/>
+    <w:abstractNumId w:val="80"/>
   </w:num>
   <w:num w:numId="120" w16cid:durableId="241646129">
-    <w:abstractNumId w:val="64"/>
+    <w:abstractNumId w:val="69"/>
   </w:num>
   <w:num w:numId="121" w16cid:durableId="1802260581">
     <w:abstractNumId w:val="2"/>
   </w:num>
   <w:num w:numId="122" w16cid:durableId="1473061656">
-    <w:abstractNumId w:val="123"/>
+    <w:abstractNumId w:val="130"/>
   </w:num>
   <w:num w:numId="123" w16cid:durableId="852573403">
     <w:abstractNumId w:val="13"/>
   </w:num>
   <w:num w:numId="124" w16cid:durableId="1237517766">
-    <w:abstractNumId w:val="112"/>
+    <w:abstractNumId w:val="119"/>
   </w:num>
   <w:num w:numId="125" w16cid:durableId="89551215">
-    <w:abstractNumId w:val="104"/>
+    <w:abstractNumId w:val="111"/>
   </w:num>
   <w:num w:numId="126" w16cid:durableId="2063822111">
-    <w:abstractNumId w:val="124"/>
+    <w:abstractNumId w:val="131"/>
   </w:num>
   <w:num w:numId="127" w16cid:durableId="1511064333">
-    <w:abstractNumId w:val="46"/>
+    <w:abstractNumId w:val="49"/>
   </w:num>
   <w:num w:numId="128" w16cid:durableId="1004286077">
-    <w:abstractNumId w:val="59"/>
+    <w:abstractNumId w:val="63"/>
   </w:num>
   <w:num w:numId="129" w16cid:durableId="1093554031">
-    <w:abstractNumId w:val="81"/>
+    <w:abstractNumId w:val="86"/>
+  </w:num>
+  <w:num w:numId="130" w16cid:durableId="1474978667">
+    <w:abstractNumId w:val="99"/>
+  </w:num>
+  <w:num w:numId="131" w16cid:durableId="1054349321">
+    <w:abstractNumId w:val="61"/>
+  </w:num>
+  <w:num w:numId="132" w16cid:durableId="542326861">
+    <w:abstractNumId w:val="103"/>
+  </w:num>
+  <w:num w:numId="133" w16cid:durableId="587420851">
+    <w:abstractNumId w:val="18"/>
+  </w:num>
+  <w:num w:numId="134" w16cid:durableId="316426304">
+    <w:abstractNumId w:val="42"/>
+  </w:num>
+  <w:num w:numId="135" w16cid:durableId="1280146796">
+    <w:abstractNumId w:val="65"/>
+  </w:num>
+  <w:num w:numId="136" w16cid:durableId="688797809">
+    <w:abstractNumId w:val="33"/>
   </w:num>
 </w:numbering>
 </file>

</xml_diff>

<commit_message>
Updated thirteenth version of Jupyter notebook as well as optimization log and notes
</commit_message>
<xml_diff>
--- a/Alex/Notes - Harnessing Machine Learning for Proactive Diabetes Risk Prediction - Empowering Early Detection and Management.docx
+++ b/Alex/Notes - Harnessing Machine Learning for Proactive Diabetes Risk Prediction - Empowering Early Detection and Management.docx
@@ -14762,14 +14762,7 @@
           <w:b/>
           <w:bCs/>
         </w:rPr>
-        <w:t xml:space="preserve"> optimization work done by </w:t>
-      </w:r>
-      <w:r>
-        <w:rPr>
-          <w:b/>
-          <w:bCs/>
-        </w:rPr>
-        <w:t>Sarah Gutier</w:t>
+        <w:t xml:space="preserve"> optimization work done by Sarah Gutier</w:t>
       </w:r>
       <w:r>
         <w:rPr>
@@ -19687,7 +19680,6 @@
         <w:t xml:space="preserve"> (multi-class): select the probability of the positive class (usually index 1).</w:t>
       </w:r>
     </w:p>
-    <w:p/>
     <w:p/>
     <w:sectPr>
       <w:footerReference w:type="default" r:id="rId7"/>
@@ -31289,6 +31281,127 @@
     </w:lvl>
   </w:abstractNum>
   <w:abstractNum w:abstractNumId="83" w15:restartNumberingAfterBreak="0">
+    <w:nsid w:val="4C826EDB"/>
+    <w:multiLevelType w:val="multilevel"/>
+    <w:tmpl w:val="2D663110"/>
+    <w:lvl w:ilvl="0">
+      <w:start w:val="1"/>
+      <w:numFmt w:val="decimal"/>
+      <w:lvlText w:val="%1."/>
+      <w:lvlJc w:val="left"/>
+      <w:pPr>
+        <w:tabs>
+          <w:tab w:val="num" w:pos="720"/>
+        </w:tabs>
+        <w:ind w:left="720" w:hanging="360"/>
+      </w:pPr>
+    </w:lvl>
+    <w:lvl w:ilvl="1">
+      <w:start w:val="1"/>
+      <w:numFmt w:val="bullet"/>
+      <w:lvlText w:val="o"/>
+      <w:lvlJc w:val="left"/>
+      <w:pPr>
+        <w:tabs>
+          <w:tab w:val="num" w:pos="1440"/>
+        </w:tabs>
+        <w:ind w:left="1440" w:hanging="360"/>
+      </w:pPr>
+      <w:rPr>
+        <w:rFonts w:ascii="Courier New" w:hAnsi="Courier New" w:hint="default"/>
+        <w:sz w:val="20"/>
+      </w:rPr>
+    </w:lvl>
+    <w:lvl w:ilvl="2">
+      <w:start w:val="1"/>
+      <w:numFmt w:val="bullet"/>
+      <w:lvlText w:val=""/>
+      <w:lvlJc w:val="left"/>
+      <w:pPr>
+        <w:tabs>
+          <w:tab w:val="num" w:pos="2160"/>
+        </w:tabs>
+        <w:ind w:left="2160" w:hanging="360"/>
+      </w:pPr>
+      <w:rPr>
+        <w:rFonts w:ascii="Wingdings" w:hAnsi="Wingdings" w:hint="default"/>
+        <w:sz w:val="20"/>
+      </w:rPr>
+    </w:lvl>
+    <w:lvl w:ilvl="3" w:tentative="1">
+      <w:start w:val="1"/>
+      <w:numFmt w:val="decimal"/>
+      <w:lvlText w:val="%4."/>
+      <w:lvlJc w:val="left"/>
+      <w:pPr>
+        <w:tabs>
+          <w:tab w:val="num" w:pos="2880"/>
+        </w:tabs>
+        <w:ind w:left="2880" w:hanging="360"/>
+      </w:pPr>
+    </w:lvl>
+    <w:lvl w:ilvl="4" w:tentative="1">
+      <w:start w:val="1"/>
+      <w:numFmt w:val="decimal"/>
+      <w:lvlText w:val="%5."/>
+      <w:lvlJc w:val="left"/>
+      <w:pPr>
+        <w:tabs>
+          <w:tab w:val="num" w:pos="3600"/>
+        </w:tabs>
+        <w:ind w:left="3600" w:hanging="360"/>
+      </w:pPr>
+    </w:lvl>
+    <w:lvl w:ilvl="5" w:tentative="1">
+      <w:start w:val="1"/>
+      <w:numFmt w:val="decimal"/>
+      <w:lvlText w:val="%6."/>
+      <w:lvlJc w:val="left"/>
+      <w:pPr>
+        <w:tabs>
+          <w:tab w:val="num" w:pos="4320"/>
+        </w:tabs>
+        <w:ind w:left="4320" w:hanging="360"/>
+      </w:pPr>
+    </w:lvl>
+    <w:lvl w:ilvl="6" w:tentative="1">
+      <w:start w:val="1"/>
+      <w:numFmt w:val="decimal"/>
+      <w:lvlText w:val="%7."/>
+      <w:lvlJc w:val="left"/>
+      <w:pPr>
+        <w:tabs>
+          <w:tab w:val="num" w:pos="5040"/>
+        </w:tabs>
+        <w:ind w:left="5040" w:hanging="360"/>
+      </w:pPr>
+    </w:lvl>
+    <w:lvl w:ilvl="7" w:tentative="1">
+      <w:start w:val="1"/>
+      <w:numFmt w:val="decimal"/>
+      <w:lvlText w:val="%8."/>
+      <w:lvlJc w:val="left"/>
+      <w:pPr>
+        <w:tabs>
+          <w:tab w:val="num" w:pos="5760"/>
+        </w:tabs>
+        <w:ind w:left="5760" w:hanging="360"/>
+      </w:pPr>
+    </w:lvl>
+    <w:lvl w:ilvl="8" w:tentative="1">
+      <w:start w:val="1"/>
+      <w:numFmt w:val="decimal"/>
+      <w:lvlText w:val="%9."/>
+      <w:lvlJc w:val="left"/>
+      <w:pPr>
+        <w:tabs>
+          <w:tab w:val="num" w:pos="6480"/>
+        </w:tabs>
+        <w:ind w:left="6480" w:hanging="360"/>
+      </w:pPr>
+    </w:lvl>
+  </w:abstractNum>
+  <w:abstractNum w:abstractNumId="84" w15:restartNumberingAfterBreak="0">
     <w:nsid w:val="4E362120"/>
     <w:multiLevelType w:val="multilevel"/>
     <w:tmpl w:val="C4BE5C46"/>
@@ -31437,7 +31550,7 @@
       </w:rPr>
     </w:lvl>
   </w:abstractNum>
-  <w:abstractNum w:abstractNumId="84" w15:restartNumberingAfterBreak="0">
+  <w:abstractNum w:abstractNumId="85" w15:restartNumberingAfterBreak="0">
     <w:nsid w:val="4F117A24"/>
     <w:multiLevelType w:val="hybridMultilevel"/>
     <w:tmpl w:val="F4644D9A"/>
@@ -31550,7 +31663,7 @@
       </w:rPr>
     </w:lvl>
   </w:abstractNum>
-  <w:abstractNum w:abstractNumId="85" w15:restartNumberingAfterBreak="0">
+  <w:abstractNum w:abstractNumId="86" w15:restartNumberingAfterBreak="0">
     <w:nsid w:val="4FD722F6"/>
     <w:multiLevelType w:val="multilevel"/>
     <w:tmpl w:val="47422300"/>
@@ -31699,7 +31812,7 @@
       </w:rPr>
     </w:lvl>
   </w:abstractNum>
-  <w:abstractNum w:abstractNumId="86" w15:restartNumberingAfterBreak="0">
+  <w:abstractNum w:abstractNumId="87" w15:restartNumberingAfterBreak="0">
     <w:nsid w:val="50354BA8"/>
     <w:multiLevelType w:val="multilevel"/>
     <w:tmpl w:val="59F47366"/>
@@ -31848,7 +31961,7 @@
       </w:rPr>
     </w:lvl>
   </w:abstractNum>
-  <w:abstractNum w:abstractNumId="87" w15:restartNumberingAfterBreak="0">
+  <w:abstractNum w:abstractNumId="88" w15:restartNumberingAfterBreak="0">
     <w:nsid w:val="50B61684"/>
     <w:multiLevelType w:val="multilevel"/>
     <w:tmpl w:val="47422300"/>
@@ -31997,7 +32110,7 @@
       </w:rPr>
     </w:lvl>
   </w:abstractNum>
-  <w:abstractNum w:abstractNumId="88" w15:restartNumberingAfterBreak="0">
+  <w:abstractNum w:abstractNumId="89" w15:restartNumberingAfterBreak="0">
     <w:nsid w:val="511A1588"/>
     <w:multiLevelType w:val="multilevel"/>
     <w:tmpl w:val="F36C02BA"/>
@@ -32146,7 +32259,7 @@
       </w:rPr>
     </w:lvl>
   </w:abstractNum>
-  <w:abstractNum w:abstractNumId="89" w15:restartNumberingAfterBreak="0">
+  <w:abstractNum w:abstractNumId="90" w15:restartNumberingAfterBreak="0">
     <w:nsid w:val="51A3156F"/>
     <w:multiLevelType w:val="multilevel"/>
     <w:tmpl w:val="3CE488A2"/>
@@ -32295,7 +32408,7 @@
       </w:rPr>
     </w:lvl>
   </w:abstractNum>
-  <w:abstractNum w:abstractNumId="90" w15:restartNumberingAfterBreak="0">
+  <w:abstractNum w:abstractNumId="91" w15:restartNumberingAfterBreak="0">
     <w:nsid w:val="541D2C38"/>
     <w:multiLevelType w:val="multilevel"/>
     <w:tmpl w:val="575CE794"/>
@@ -32444,7 +32557,7 @@
       </w:rPr>
     </w:lvl>
   </w:abstractNum>
-  <w:abstractNum w:abstractNumId="91" w15:restartNumberingAfterBreak="0">
+  <w:abstractNum w:abstractNumId="92" w15:restartNumberingAfterBreak="0">
     <w:nsid w:val="543B1E22"/>
     <w:multiLevelType w:val="multilevel"/>
     <w:tmpl w:val="596E2EAE"/>
@@ -32593,7 +32706,7 @@
       </w:rPr>
     </w:lvl>
   </w:abstractNum>
-  <w:abstractNum w:abstractNumId="92" w15:restartNumberingAfterBreak="0">
+  <w:abstractNum w:abstractNumId="93" w15:restartNumberingAfterBreak="0">
     <w:nsid w:val="548B19FD"/>
     <w:multiLevelType w:val="multilevel"/>
     <w:tmpl w:val="481271A8"/>
@@ -32706,7 +32819,7 @@
       </w:pPr>
     </w:lvl>
   </w:abstractNum>
-  <w:abstractNum w:abstractNumId="93" w15:restartNumberingAfterBreak="0">
+  <w:abstractNum w:abstractNumId="94" w15:restartNumberingAfterBreak="0">
     <w:nsid w:val="54CA170B"/>
     <w:multiLevelType w:val="multilevel"/>
     <w:tmpl w:val="81C4CD24"/>
@@ -32855,7 +32968,7 @@
       </w:rPr>
     </w:lvl>
   </w:abstractNum>
-  <w:abstractNum w:abstractNumId="94" w15:restartNumberingAfterBreak="0">
+  <w:abstractNum w:abstractNumId="95" w15:restartNumberingAfterBreak="0">
     <w:nsid w:val="54ED61FC"/>
     <w:multiLevelType w:val="multilevel"/>
     <w:tmpl w:val="7A0EDA94"/>
@@ -33004,7 +33117,7 @@
       </w:rPr>
     </w:lvl>
   </w:abstractNum>
-  <w:abstractNum w:abstractNumId="95" w15:restartNumberingAfterBreak="0">
+  <w:abstractNum w:abstractNumId="96" w15:restartNumberingAfterBreak="0">
     <w:nsid w:val="55584A5C"/>
     <w:multiLevelType w:val="multilevel"/>
     <w:tmpl w:val="CCAA2212"/>
@@ -33153,7 +33266,7 @@
       </w:rPr>
     </w:lvl>
   </w:abstractNum>
-  <w:abstractNum w:abstractNumId="96" w15:restartNumberingAfterBreak="0">
+  <w:abstractNum w:abstractNumId="97" w15:restartNumberingAfterBreak="0">
     <w:nsid w:val="56C809BE"/>
     <w:multiLevelType w:val="multilevel"/>
     <w:tmpl w:val="1CF08800"/>
@@ -33273,7 +33386,7 @@
       </w:pPr>
     </w:lvl>
   </w:abstractNum>
-  <w:abstractNum w:abstractNumId="97" w15:restartNumberingAfterBreak="0">
+  <w:abstractNum w:abstractNumId="98" w15:restartNumberingAfterBreak="0">
     <w:nsid w:val="56DF6505"/>
     <w:multiLevelType w:val="multilevel"/>
     <w:tmpl w:val="7ED096A2"/>
@@ -33422,7 +33535,7 @@
       </w:rPr>
     </w:lvl>
   </w:abstractNum>
-  <w:abstractNum w:abstractNumId="98" w15:restartNumberingAfterBreak="0">
+  <w:abstractNum w:abstractNumId="99" w15:restartNumberingAfterBreak="0">
     <w:nsid w:val="5755243D"/>
     <w:multiLevelType w:val="multilevel"/>
     <w:tmpl w:val="F41449E4"/>
@@ -33571,7 +33684,7 @@
       </w:rPr>
     </w:lvl>
   </w:abstractNum>
-  <w:abstractNum w:abstractNumId="99" w15:restartNumberingAfterBreak="0">
+  <w:abstractNum w:abstractNumId="100" w15:restartNumberingAfterBreak="0">
     <w:nsid w:val="57C3271E"/>
     <w:multiLevelType w:val="multilevel"/>
     <w:tmpl w:val="7BE6A574"/>
@@ -33715,7 +33828,7 @@
       </w:rPr>
     </w:lvl>
   </w:abstractNum>
-  <w:abstractNum w:abstractNumId="100" w15:restartNumberingAfterBreak="0">
+  <w:abstractNum w:abstractNumId="101" w15:restartNumberingAfterBreak="0">
     <w:nsid w:val="57EB2DC8"/>
     <w:multiLevelType w:val="multilevel"/>
     <w:tmpl w:val="4950F4AA"/>
@@ -33864,7 +33977,7 @@
       </w:rPr>
     </w:lvl>
   </w:abstractNum>
-  <w:abstractNum w:abstractNumId="101" w15:restartNumberingAfterBreak="0">
+  <w:abstractNum w:abstractNumId="102" w15:restartNumberingAfterBreak="0">
     <w:nsid w:val="57F63621"/>
     <w:multiLevelType w:val="multilevel"/>
     <w:tmpl w:val="C222143A"/>
@@ -34013,7 +34126,7 @@
       </w:rPr>
     </w:lvl>
   </w:abstractNum>
-  <w:abstractNum w:abstractNumId="102" w15:restartNumberingAfterBreak="0">
+  <w:abstractNum w:abstractNumId="103" w15:restartNumberingAfterBreak="0">
     <w:nsid w:val="58933F39"/>
     <w:multiLevelType w:val="multilevel"/>
     <w:tmpl w:val="748445DE"/>
@@ -34162,7 +34275,7 @@
       </w:rPr>
     </w:lvl>
   </w:abstractNum>
-  <w:abstractNum w:abstractNumId="103" w15:restartNumberingAfterBreak="0">
+  <w:abstractNum w:abstractNumId="104" w15:restartNumberingAfterBreak="0">
     <w:nsid w:val="589B0A73"/>
     <w:multiLevelType w:val="hybridMultilevel"/>
     <w:tmpl w:val="3D8EBED4"/>
@@ -34251,7 +34364,7 @@
       </w:pPr>
     </w:lvl>
   </w:abstractNum>
-  <w:abstractNum w:abstractNumId="104" w15:restartNumberingAfterBreak="0">
+  <w:abstractNum w:abstractNumId="105" w15:restartNumberingAfterBreak="0">
     <w:nsid w:val="589D4B79"/>
     <w:multiLevelType w:val="multilevel"/>
     <w:tmpl w:val="393073D6"/>
@@ -34400,7 +34513,7 @@
       </w:rPr>
     </w:lvl>
   </w:abstractNum>
-  <w:abstractNum w:abstractNumId="105" w15:restartNumberingAfterBreak="0">
+  <w:abstractNum w:abstractNumId="106" w15:restartNumberingAfterBreak="0">
     <w:nsid w:val="5B2B5A58"/>
     <w:multiLevelType w:val="multilevel"/>
     <w:tmpl w:val="73282A76"/>
@@ -34545,7 +34658,7 @@
       </w:rPr>
     </w:lvl>
   </w:abstractNum>
-  <w:abstractNum w:abstractNumId="106" w15:restartNumberingAfterBreak="0">
+  <w:abstractNum w:abstractNumId="107" w15:restartNumberingAfterBreak="0">
     <w:nsid w:val="5B6F6DD3"/>
     <w:multiLevelType w:val="multilevel"/>
     <w:tmpl w:val="FF7E1236"/>
@@ -34694,7 +34807,7 @@
       </w:rPr>
     </w:lvl>
   </w:abstractNum>
-  <w:abstractNum w:abstractNumId="107" w15:restartNumberingAfterBreak="0">
+  <w:abstractNum w:abstractNumId="108" w15:restartNumberingAfterBreak="0">
     <w:nsid w:val="5BD83FBD"/>
     <w:multiLevelType w:val="multilevel"/>
     <w:tmpl w:val="F5960220"/>
@@ -34811,7 +34924,7 @@
       </w:pPr>
     </w:lvl>
   </w:abstractNum>
-  <w:abstractNum w:abstractNumId="108" w15:restartNumberingAfterBreak="0">
+  <w:abstractNum w:abstractNumId="109" w15:restartNumberingAfterBreak="0">
     <w:nsid w:val="5CC66620"/>
     <w:multiLevelType w:val="multilevel"/>
     <w:tmpl w:val="AC20CB22"/>
@@ -34960,7 +35073,7 @@
       </w:rPr>
     </w:lvl>
   </w:abstractNum>
-  <w:abstractNum w:abstractNumId="109" w15:restartNumberingAfterBreak="0">
+  <w:abstractNum w:abstractNumId="110" w15:restartNumberingAfterBreak="0">
     <w:nsid w:val="5CD23803"/>
     <w:multiLevelType w:val="multilevel"/>
     <w:tmpl w:val="F56E2214"/>
@@ -35109,7 +35222,7 @@
       </w:rPr>
     </w:lvl>
   </w:abstractNum>
-  <w:abstractNum w:abstractNumId="110" w15:restartNumberingAfterBreak="0">
+  <w:abstractNum w:abstractNumId="111" w15:restartNumberingAfterBreak="0">
     <w:nsid w:val="5D7522AE"/>
     <w:multiLevelType w:val="multilevel"/>
     <w:tmpl w:val="37FA04B0"/>
@@ -35258,7 +35371,7 @@
       </w:rPr>
     </w:lvl>
   </w:abstractNum>
-  <w:abstractNum w:abstractNumId="111" w15:restartNumberingAfterBreak="0">
+  <w:abstractNum w:abstractNumId="112" w15:restartNumberingAfterBreak="0">
     <w:nsid w:val="5E507DD2"/>
     <w:multiLevelType w:val="multilevel"/>
     <w:tmpl w:val="47422300"/>
@@ -35407,7 +35520,7 @@
       </w:rPr>
     </w:lvl>
   </w:abstractNum>
-  <w:abstractNum w:abstractNumId="112" w15:restartNumberingAfterBreak="0">
+  <w:abstractNum w:abstractNumId="113" w15:restartNumberingAfterBreak="0">
     <w:nsid w:val="5E693D1D"/>
     <w:multiLevelType w:val="multilevel"/>
     <w:tmpl w:val="7A00E3A0"/>
@@ -35556,7 +35669,7 @@
       </w:rPr>
     </w:lvl>
   </w:abstractNum>
-  <w:abstractNum w:abstractNumId="113" w15:restartNumberingAfterBreak="0">
+  <w:abstractNum w:abstractNumId="114" w15:restartNumberingAfterBreak="0">
     <w:nsid w:val="5FE51568"/>
     <w:multiLevelType w:val="multilevel"/>
     <w:tmpl w:val="918C1C9E"/>
@@ -35705,7 +35818,7 @@
       </w:rPr>
     </w:lvl>
   </w:abstractNum>
-  <w:abstractNum w:abstractNumId="114" w15:restartNumberingAfterBreak="0">
+  <w:abstractNum w:abstractNumId="115" w15:restartNumberingAfterBreak="0">
     <w:nsid w:val="61AE1F40"/>
     <w:multiLevelType w:val="multilevel"/>
     <w:tmpl w:val="34A64AFE"/>
@@ -35822,7 +35935,7 @@
       </w:pPr>
     </w:lvl>
   </w:abstractNum>
-  <w:abstractNum w:abstractNumId="115" w15:restartNumberingAfterBreak="0">
+  <w:abstractNum w:abstractNumId="116" w15:restartNumberingAfterBreak="0">
     <w:nsid w:val="62570045"/>
     <w:multiLevelType w:val="multilevel"/>
     <w:tmpl w:val="0DE6B3EC"/>
@@ -35939,7 +36052,7 @@
       </w:pPr>
     </w:lvl>
   </w:abstractNum>
-  <w:abstractNum w:abstractNumId="116" w15:restartNumberingAfterBreak="0">
+  <w:abstractNum w:abstractNumId="117" w15:restartNumberingAfterBreak="0">
     <w:nsid w:val="62C72569"/>
     <w:multiLevelType w:val="multilevel"/>
     <w:tmpl w:val="D2A0D170"/>
@@ -36088,7 +36201,7 @@
       </w:rPr>
     </w:lvl>
   </w:abstractNum>
-  <w:abstractNum w:abstractNumId="117" w15:restartNumberingAfterBreak="0">
+  <w:abstractNum w:abstractNumId="118" w15:restartNumberingAfterBreak="0">
     <w:nsid w:val="63155B96"/>
     <w:multiLevelType w:val="multilevel"/>
     <w:tmpl w:val="07FCA810"/>
@@ -36237,7 +36350,7 @@
       </w:rPr>
     </w:lvl>
   </w:abstractNum>
-  <w:abstractNum w:abstractNumId="118" w15:restartNumberingAfterBreak="0">
+  <w:abstractNum w:abstractNumId="119" w15:restartNumberingAfterBreak="0">
     <w:nsid w:val="66411571"/>
     <w:multiLevelType w:val="multilevel"/>
     <w:tmpl w:val="9ADED02A"/>
@@ -36386,7 +36499,7 @@
       </w:rPr>
     </w:lvl>
   </w:abstractNum>
-  <w:abstractNum w:abstractNumId="119" w15:restartNumberingAfterBreak="0">
+  <w:abstractNum w:abstractNumId="120" w15:restartNumberingAfterBreak="0">
     <w:nsid w:val="691A546B"/>
     <w:multiLevelType w:val="hybridMultilevel"/>
     <w:tmpl w:val="591E65E8"/>
@@ -36472,7 +36585,7 @@
       </w:pPr>
     </w:lvl>
   </w:abstractNum>
-  <w:abstractNum w:abstractNumId="120" w15:restartNumberingAfterBreak="0">
+  <w:abstractNum w:abstractNumId="121" w15:restartNumberingAfterBreak="0">
     <w:nsid w:val="695E1088"/>
     <w:multiLevelType w:val="multilevel"/>
     <w:tmpl w:val="E890844A"/>
@@ -36617,7 +36730,7 @@
       </w:rPr>
     </w:lvl>
   </w:abstractNum>
-  <w:abstractNum w:abstractNumId="121" w15:restartNumberingAfterBreak="0">
+  <w:abstractNum w:abstractNumId="122" w15:restartNumberingAfterBreak="0">
     <w:nsid w:val="69A363BF"/>
     <w:multiLevelType w:val="multilevel"/>
     <w:tmpl w:val="E1504B36"/>
@@ -36766,7 +36879,7 @@
       </w:rPr>
     </w:lvl>
   </w:abstractNum>
-  <w:abstractNum w:abstractNumId="122" w15:restartNumberingAfterBreak="0">
+  <w:abstractNum w:abstractNumId="123" w15:restartNumberingAfterBreak="0">
     <w:nsid w:val="69FD4E02"/>
     <w:multiLevelType w:val="multilevel"/>
     <w:tmpl w:val="CF708768"/>
@@ -36915,7 +37028,7 @@
       </w:rPr>
     </w:lvl>
   </w:abstractNum>
-  <w:abstractNum w:abstractNumId="123" w15:restartNumberingAfterBreak="0">
+  <w:abstractNum w:abstractNumId="124" w15:restartNumberingAfterBreak="0">
     <w:nsid w:val="6A575EE1"/>
     <w:multiLevelType w:val="hybridMultilevel"/>
     <w:tmpl w:val="9904B652"/>
@@ -37028,7 +37141,7 @@
       </w:rPr>
     </w:lvl>
   </w:abstractNum>
-  <w:abstractNum w:abstractNumId="124" w15:restartNumberingAfterBreak="0">
+  <w:abstractNum w:abstractNumId="125" w15:restartNumberingAfterBreak="0">
     <w:nsid w:val="6C3D1C21"/>
     <w:multiLevelType w:val="multilevel"/>
     <w:tmpl w:val="835A976E"/>
@@ -37177,7 +37290,7 @@
       </w:rPr>
     </w:lvl>
   </w:abstractNum>
-  <w:abstractNum w:abstractNumId="125" w15:restartNumberingAfterBreak="0">
+  <w:abstractNum w:abstractNumId="126" w15:restartNumberingAfterBreak="0">
     <w:nsid w:val="6CD161B8"/>
     <w:multiLevelType w:val="multilevel"/>
     <w:tmpl w:val="E50EECA0"/>
@@ -37322,7 +37435,7 @@
       </w:rPr>
     </w:lvl>
   </w:abstractNum>
-  <w:abstractNum w:abstractNumId="126" w15:restartNumberingAfterBreak="0">
+  <w:abstractNum w:abstractNumId="127" w15:restartNumberingAfterBreak="0">
     <w:nsid w:val="6E4522A8"/>
     <w:multiLevelType w:val="multilevel"/>
     <w:tmpl w:val="7CB467A2"/>
@@ -37471,7 +37584,7 @@
       </w:rPr>
     </w:lvl>
   </w:abstractNum>
-  <w:abstractNum w:abstractNumId="127" w15:restartNumberingAfterBreak="0">
+  <w:abstractNum w:abstractNumId="128" w15:restartNumberingAfterBreak="0">
     <w:nsid w:val="6F364B36"/>
     <w:multiLevelType w:val="multilevel"/>
     <w:tmpl w:val="BD82B540"/>
@@ -37620,7 +37733,7 @@
       </w:rPr>
     </w:lvl>
   </w:abstractNum>
-  <w:abstractNum w:abstractNumId="128" w15:restartNumberingAfterBreak="0">
+  <w:abstractNum w:abstractNumId="129" w15:restartNumberingAfterBreak="0">
     <w:nsid w:val="701E7FD5"/>
     <w:multiLevelType w:val="multilevel"/>
     <w:tmpl w:val="A2E6D8DA"/>
@@ -37741,7 +37854,7 @@
       </w:pPr>
     </w:lvl>
   </w:abstractNum>
-  <w:abstractNum w:abstractNumId="129" w15:restartNumberingAfterBreak="0">
+  <w:abstractNum w:abstractNumId="130" w15:restartNumberingAfterBreak="0">
     <w:nsid w:val="70F249C7"/>
     <w:multiLevelType w:val="multilevel"/>
     <w:tmpl w:val="4664C356"/>
@@ -37890,7 +38003,7 @@
       </w:rPr>
     </w:lvl>
   </w:abstractNum>
-  <w:abstractNum w:abstractNumId="130" w15:restartNumberingAfterBreak="0">
+  <w:abstractNum w:abstractNumId="131" w15:restartNumberingAfterBreak="0">
     <w:nsid w:val="71602F3F"/>
     <w:multiLevelType w:val="hybridMultilevel"/>
     <w:tmpl w:val="9EC21862"/>
@@ -38003,7 +38116,7 @@
       </w:rPr>
     </w:lvl>
   </w:abstractNum>
-  <w:abstractNum w:abstractNumId="131" w15:restartNumberingAfterBreak="0">
+  <w:abstractNum w:abstractNumId="132" w15:restartNumberingAfterBreak="0">
     <w:nsid w:val="72C07937"/>
     <w:multiLevelType w:val="multilevel"/>
     <w:tmpl w:val="20688778"/>
@@ -38124,7 +38237,7 @@
       </w:pPr>
     </w:lvl>
   </w:abstractNum>
-  <w:abstractNum w:abstractNumId="132" w15:restartNumberingAfterBreak="0">
+  <w:abstractNum w:abstractNumId="133" w15:restartNumberingAfterBreak="0">
     <w:nsid w:val="72D9349C"/>
     <w:multiLevelType w:val="multilevel"/>
     <w:tmpl w:val="441C5FFC"/>
@@ -38273,7 +38386,7 @@
       </w:rPr>
     </w:lvl>
   </w:abstractNum>
-  <w:abstractNum w:abstractNumId="133" w15:restartNumberingAfterBreak="0">
+  <w:abstractNum w:abstractNumId="134" w15:restartNumberingAfterBreak="0">
     <w:nsid w:val="73F95817"/>
     <w:multiLevelType w:val="multilevel"/>
     <w:tmpl w:val="DE121924"/>
@@ -38422,7 +38535,7 @@
       </w:rPr>
     </w:lvl>
   </w:abstractNum>
-  <w:abstractNum w:abstractNumId="134" w15:restartNumberingAfterBreak="0">
+  <w:abstractNum w:abstractNumId="135" w15:restartNumberingAfterBreak="0">
     <w:nsid w:val="74110753"/>
     <w:multiLevelType w:val="multilevel"/>
     <w:tmpl w:val="E890844A"/>
@@ -38567,7 +38680,7 @@
       </w:rPr>
     </w:lvl>
   </w:abstractNum>
-  <w:abstractNum w:abstractNumId="135" w15:restartNumberingAfterBreak="0">
+  <w:abstractNum w:abstractNumId="136" w15:restartNumberingAfterBreak="0">
     <w:nsid w:val="749E2C91"/>
     <w:multiLevelType w:val="multilevel"/>
     <w:tmpl w:val="CCF46B72"/>
@@ -38716,7 +38829,7 @@
       </w:rPr>
     </w:lvl>
   </w:abstractNum>
-  <w:abstractNum w:abstractNumId="136" w15:restartNumberingAfterBreak="0">
+  <w:abstractNum w:abstractNumId="137" w15:restartNumberingAfterBreak="0">
     <w:nsid w:val="751E58BB"/>
     <w:multiLevelType w:val="multilevel"/>
     <w:tmpl w:val="A2EE228A"/>
@@ -38865,7 +38978,7 @@
       </w:rPr>
     </w:lvl>
   </w:abstractNum>
-  <w:abstractNum w:abstractNumId="137" w15:restartNumberingAfterBreak="0">
+  <w:abstractNum w:abstractNumId="138" w15:restartNumberingAfterBreak="0">
     <w:nsid w:val="755F0134"/>
     <w:multiLevelType w:val="multilevel"/>
     <w:tmpl w:val="CBE82EF4"/>
@@ -39014,7 +39127,7 @@
       </w:rPr>
     </w:lvl>
   </w:abstractNum>
-  <w:abstractNum w:abstractNumId="138" w15:restartNumberingAfterBreak="0">
+  <w:abstractNum w:abstractNumId="139" w15:restartNumberingAfterBreak="0">
     <w:nsid w:val="76184472"/>
     <w:multiLevelType w:val="multilevel"/>
     <w:tmpl w:val="1794E5BA"/>
@@ -39163,7 +39276,7 @@
       </w:rPr>
     </w:lvl>
   </w:abstractNum>
-  <w:abstractNum w:abstractNumId="139" w15:restartNumberingAfterBreak="0">
+  <w:abstractNum w:abstractNumId="140" w15:restartNumberingAfterBreak="0">
     <w:nsid w:val="7634094D"/>
     <w:multiLevelType w:val="multilevel"/>
     <w:tmpl w:val="4446A2D8"/>
@@ -39312,7 +39425,7 @@
       </w:rPr>
     </w:lvl>
   </w:abstractNum>
-  <w:abstractNum w:abstractNumId="140" w15:restartNumberingAfterBreak="0">
+  <w:abstractNum w:abstractNumId="141" w15:restartNumberingAfterBreak="0">
     <w:nsid w:val="767E2210"/>
     <w:multiLevelType w:val="multilevel"/>
     <w:tmpl w:val="1F2069E6"/>
@@ -39461,7 +39574,7 @@
       </w:rPr>
     </w:lvl>
   </w:abstractNum>
-  <w:abstractNum w:abstractNumId="141" w15:restartNumberingAfterBreak="0">
+  <w:abstractNum w:abstractNumId="142" w15:restartNumberingAfterBreak="0">
     <w:nsid w:val="77183452"/>
     <w:multiLevelType w:val="multilevel"/>
     <w:tmpl w:val="D3086896"/>
@@ -39606,7 +39719,7 @@
       </w:rPr>
     </w:lvl>
   </w:abstractNum>
-  <w:abstractNum w:abstractNumId="142" w15:restartNumberingAfterBreak="0">
+  <w:abstractNum w:abstractNumId="143" w15:restartNumberingAfterBreak="0">
     <w:nsid w:val="776A00F6"/>
     <w:multiLevelType w:val="multilevel"/>
     <w:tmpl w:val="FC1A2708"/>
@@ -39755,7 +39868,7 @@
       </w:rPr>
     </w:lvl>
   </w:abstractNum>
-  <w:abstractNum w:abstractNumId="143" w15:restartNumberingAfterBreak="0">
+  <w:abstractNum w:abstractNumId="144" w15:restartNumberingAfterBreak="0">
     <w:nsid w:val="788C6F8E"/>
     <w:multiLevelType w:val="multilevel"/>
     <w:tmpl w:val="AFF0F74E"/>
@@ -39904,7 +40017,7 @@
       </w:rPr>
     </w:lvl>
   </w:abstractNum>
-  <w:abstractNum w:abstractNumId="144" w15:restartNumberingAfterBreak="0">
+  <w:abstractNum w:abstractNumId="145" w15:restartNumberingAfterBreak="0">
     <w:nsid w:val="79B15E56"/>
     <w:multiLevelType w:val="hybridMultilevel"/>
     <w:tmpl w:val="65469434"/>
@@ -40017,7 +40130,7 @@
       </w:rPr>
     </w:lvl>
   </w:abstractNum>
-  <w:abstractNum w:abstractNumId="145" w15:restartNumberingAfterBreak="0">
+  <w:abstractNum w:abstractNumId="146" w15:restartNumberingAfterBreak="0">
     <w:nsid w:val="7A2478E2"/>
     <w:multiLevelType w:val="multilevel"/>
     <w:tmpl w:val="47422300"/>
@@ -40166,7 +40279,7 @@
       </w:rPr>
     </w:lvl>
   </w:abstractNum>
-  <w:abstractNum w:abstractNumId="146" w15:restartNumberingAfterBreak="0">
+  <w:abstractNum w:abstractNumId="147" w15:restartNumberingAfterBreak="0">
     <w:nsid w:val="7BBE0636"/>
     <w:multiLevelType w:val="multilevel"/>
     <w:tmpl w:val="FC4E00C0"/>
@@ -40315,7 +40428,7 @@
       </w:rPr>
     </w:lvl>
   </w:abstractNum>
-  <w:abstractNum w:abstractNumId="147" w15:restartNumberingAfterBreak="0">
+  <w:abstractNum w:abstractNumId="148" w15:restartNumberingAfterBreak="0">
     <w:nsid w:val="7C005A89"/>
     <w:multiLevelType w:val="multilevel"/>
     <w:tmpl w:val="067ACB9A"/>
@@ -40464,7 +40577,7 @@
       </w:rPr>
     </w:lvl>
   </w:abstractNum>
-  <w:abstractNum w:abstractNumId="148" w15:restartNumberingAfterBreak="0">
+  <w:abstractNum w:abstractNumId="149" w15:restartNumberingAfterBreak="0">
     <w:nsid w:val="7EF5574A"/>
     <w:multiLevelType w:val="multilevel"/>
     <w:tmpl w:val="39920322"/>
@@ -40607,10 +40720,10 @@
     </w:lvl>
   </w:abstractNum>
   <w:num w:numId="1" w16cid:durableId="1692032181">
-    <w:abstractNumId w:val="90"/>
+    <w:abstractNumId w:val="91"/>
   </w:num>
   <w:num w:numId="2" w16cid:durableId="620765089">
-    <w:abstractNumId w:val="104"/>
+    <w:abstractNumId w:val="105"/>
   </w:num>
   <w:num w:numId="3" w16cid:durableId="1824855751">
     <w:abstractNumId w:val="22"/>
@@ -40619,46 +40732,46 @@
     <w:abstractNumId w:val="8"/>
   </w:num>
   <w:num w:numId="5" w16cid:durableId="244919198">
-    <w:abstractNumId w:val="110"/>
+    <w:abstractNumId w:val="111"/>
   </w:num>
   <w:num w:numId="6" w16cid:durableId="1754085120">
-    <w:abstractNumId w:val="107"/>
+    <w:abstractNumId w:val="108"/>
   </w:num>
   <w:num w:numId="7" w16cid:durableId="348684218">
     <w:abstractNumId w:val="27"/>
   </w:num>
   <w:num w:numId="8" w16cid:durableId="2122215532">
-    <w:abstractNumId w:val="100"/>
+    <w:abstractNumId w:val="101"/>
   </w:num>
   <w:num w:numId="9" w16cid:durableId="741608110">
     <w:abstractNumId w:val="53"/>
   </w:num>
   <w:num w:numId="10" w16cid:durableId="1812288171">
-    <w:abstractNumId w:val="102"/>
+    <w:abstractNumId w:val="103"/>
   </w:num>
   <w:num w:numId="11" w16cid:durableId="945382212">
     <w:abstractNumId w:val="76"/>
   </w:num>
   <w:num w:numId="12" w16cid:durableId="660894014">
-    <w:abstractNumId w:val="147"/>
+    <w:abstractNumId w:val="148"/>
   </w:num>
   <w:num w:numId="13" w16cid:durableId="463734374">
     <w:abstractNumId w:val="29"/>
   </w:num>
   <w:num w:numId="14" w16cid:durableId="659117917">
-    <w:abstractNumId w:val="116"/>
+    <w:abstractNumId w:val="117"/>
   </w:num>
   <w:num w:numId="15" w16cid:durableId="949124906">
     <w:abstractNumId w:val="21"/>
   </w:num>
   <w:num w:numId="16" w16cid:durableId="136844127">
-    <w:abstractNumId w:val="112"/>
+    <w:abstractNumId w:val="113"/>
   </w:num>
   <w:num w:numId="17" w16cid:durableId="1855342716">
-    <w:abstractNumId w:val="106"/>
+    <w:abstractNumId w:val="107"/>
   </w:num>
   <w:num w:numId="18" w16cid:durableId="1691561217">
-    <w:abstractNumId w:val="128"/>
+    <w:abstractNumId w:val="129"/>
   </w:num>
   <w:num w:numId="19" w16cid:durableId="627904168">
     <w:abstractNumId w:val="44"/>
@@ -40667,7 +40780,7 @@
     <w:abstractNumId w:val="6"/>
   </w:num>
   <w:num w:numId="21" w16cid:durableId="189686660">
-    <w:abstractNumId w:val="146"/>
+    <w:abstractNumId w:val="147"/>
   </w:num>
   <w:num w:numId="22" w16cid:durableId="147943839">
     <w:abstractNumId w:val="13"/>
@@ -40676,7 +40789,7 @@
     <w:abstractNumId w:val="60"/>
   </w:num>
   <w:num w:numId="24" w16cid:durableId="531580455">
-    <w:abstractNumId w:val="129"/>
+    <w:abstractNumId w:val="130"/>
   </w:num>
   <w:num w:numId="25" w16cid:durableId="944507528">
     <w:abstractNumId w:val="17"/>
@@ -40685,10 +40798,10 @@
     <w:abstractNumId w:val="38"/>
   </w:num>
   <w:num w:numId="27" w16cid:durableId="2033528958">
-    <w:abstractNumId w:val="115"/>
+    <w:abstractNumId w:val="116"/>
   </w:num>
   <w:num w:numId="28" w16cid:durableId="1593782634">
-    <w:abstractNumId w:val="148"/>
+    <w:abstractNumId w:val="149"/>
   </w:num>
   <w:num w:numId="29" w16cid:durableId="1371151830">
     <w:abstractNumId w:val="31"/>
@@ -40697,7 +40810,7 @@
     <w:abstractNumId w:val="79"/>
   </w:num>
   <w:num w:numId="31" w16cid:durableId="1650665911">
-    <w:abstractNumId w:val="138"/>
+    <w:abstractNumId w:val="139"/>
   </w:num>
   <w:num w:numId="32" w16cid:durableId="2065524186">
     <w:abstractNumId w:val="26"/>
@@ -40709,25 +40822,25 @@
     <w:abstractNumId w:val="30"/>
   </w:num>
   <w:num w:numId="35" w16cid:durableId="913012813">
-    <w:abstractNumId w:val="136"/>
+    <w:abstractNumId w:val="137"/>
   </w:num>
   <w:num w:numId="36" w16cid:durableId="1480224641">
-    <w:abstractNumId w:val="92"/>
+    <w:abstractNumId w:val="93"/>
   </w:num>
   <w:num w:numId="37" w16cid:durableId="550113519">
-    <w:abstractNumId w:val="101"/>
+    <w:abstractNumId w:val="102"/>
   </w:num>
   <w:num w:numId="38" w16cid:durableId="787240400">
     <w:abstractNumId w:val="72"/>
   </w:num>
   <w:num w:numId="39" w16cid:durableId="500856024">
-    <w:abstractNumId w:val="126"/>
+    <w:abstractNumId w:val="127"/>
   </w:num>
   <w:num w:numId="40" w16cid:durableId="383724073">
     <w:abstractNumId w:val="52"/>
   </w:num>
   <w:num w:numId="41" w16cid:durableId="619993712">
-    <w:abstractNumId w:val="105"/>
+    <w:abstractNumId w:val="106"/>
   </w:num>
   <w:num w:numId="42" w16cid:durableId="139273565">
     <w:abstractNumId w:val="59"/>
@@ -40736,7 +40849,7 @@
     <w:abstractNumId w:val="57"/>
   </w:num>
   <w:num w:numId="44" w16cid:durableId="1976640966">
-    <w:abstractNumId w:val="84"/>
+    <w:abstractNumId w:val="85"/>
   </w:num>
   <w:num w:numId="45" w16cid:durableId="1980646449">
     <w:abstractNumId w:val="82"/>
@@ -40748,10 +40861,10 @@
     <w:abstractNumId w:val="63"/>
   </w:num>
   <w:num w:numId="48" w16cid:durableId="1319117870">
-    <w:abstractNumId w:val="86"/>
+    <w:abstractNumId w:val="87"/>
   </w:num>
   <w:num w:numId="49" w16cid:durableId="964119476">
-    <w:abstractNumId w:val="88"/>
+    <w:abstractNumId w:val="89"/>
   </w:num>
   <w:num w:numId="50" w16cid:durableId="35586928">
     <w:abstractNumId w:val="4"/>
@@ -40772,13 +40885,13 @@
     <w:abstractNumId w:val="75"/>
   </w:num>
   <w:num w:numId="56" w16cid:durableId="152450860">
-    <w:abstractNumId w:val="127"/>
+    <w:abstractNumId w:val="128"/>
   </w:num>
   <w:num w:numId="57" w16cid:durableId="718941977">
     <w:abstractNumId w:val="15"/>
   </w:num>
   <w:num w:numId="58" w16cid:durableId="1872299444">
-    <w:abstractNumId w:val="98"/>
+    <w:abstractNumId w:val="99"/>
   </w:num>
   <w:num w:numId="59" w16cid:durableId="66728855">
     <w:abstractNumId w:val="67"/>
@@ -40805,7 +40918,7 @@
     <w:abstractNumId w:val="65"/>
   </w:num>
   <w:num w:numId="67" w16cid:durableId="871770921">
-    <w:abstractNumId w:val="135"/>
+    <w:abstractNumId w:val="136"/>
   </w:num>
   <w:num w:numId="68" w16cid:durableId="1816139189">
     <w:abstractNumId w:val="33"/>
@@ -40814,10 +40927,10 @@
     <w:abstractNumId w:val="9"/>
   </w:num>
   <w:num w:numId="70" w16cid:durableId="1668091646">
-    <w:abstractNumId w:val="119"/>
+    <w:abstractNumId w:val="120"/>
   </w:num>
   <w:num w:numId="71" w16cid:durableId="1529371690">
-    <w:abstractNumId w:val="130"/>
+    <w:abstractNumId w:val="131"/>
   </w:num>
   <w:num w:numId="72" w16cid:durableId="996305108">
     <w:abstractNumId w:val="37"/>
@@ -40826,13 +40939,13 @@
     <w:abstractNumId w:val="50"/>
   </w:num>
   <w:num w:numId="74" w16cid:durableId="734813838">
-    <w:abstractNumId w:val="91"/>
+    <w:abstractNumId w:val="92"/>
   </w:num>
   <w:num w:numId="75" w16cid:durableId="1452744175">
     <w:abstractNumId w:val="45"/>
   </w:num>
   <w:num w:numId="76" w16cid:durableId="1822698304">
-    <w:abstractNumId w:val="94"/>
+    <w:abstractNumId w:val="95"/>
   </w:num>
   <w:num w:numId="77" w16cid:durableId="984436808">
     <w:abstractNumId w:val="28"/>
@@ -40853,13 +40966,13 @@
     <w:abstractNumId w:val="18"/>
   </w:num>
   <w:num w:numId="83" w16cid:durableId="1493373996">
-    <w:abstractNumId w:val="117"/>
+    <w:abstractNumId w:val="118"/>
   </w:num>
   <w:num w:numId="84" w16cid:durableId="359859919">
-    <w:abstractNumId w:val="125"/>
+    <w:abstractNumId w:val="126"/>
   </w:num>
   <w:num w:numId="85" w16cid:durableId="2095085177">
-    <w:abstractNumId w:val="87"/>
+    <w:abstractNumId w:val="88"/>
   </w:num>
   <w:num w:numId="86" w16cid:durableId="1320309657">
     <w:abstractNumId w:val="10"/>
@@ -40868,19 +40981,19 @@
     <w:abstractNumId w:val="11"/>
   </w:num>
   <w:num w:numId="88" w16cid:durableId="54551642">
-    <w:abstractNumId w:val="139"/>
+    <w:abstractNumId w:val="140"/>
   </w:num>
   <w:num w:numId="89" w16cid:durableId="1362197907">
-    <w:abstractNumId w:val="118"/>
+    <w:abstractNumId w:val="119"/>
   </w:num>
   <w:num w:numId="90" w16cid:durableId="1662928275">
-    <w:abstractNumId w:val="85"/>
+    <w:abstractNumId w:val="86"/>
   </w:num>
   <w:num w:numId="91" w16cid:durableId="1045249711">
-    <w:abstractNumId w:val="111"/>
+    <w:abstractNumId w:val="112"/>
   </w:num>
   <w:num w:numId="92" w16cid:durableId="1519466025">
-    <w:abstractNumId w:val="145"/>
+    <w:abstractNumId w:val="146"/>
   </w:num>
   <w:num w:numId="93" w16cid:durableId="1161770515">
     <w:abstractNumId w:val="5"/>
@@ -40889,28 +41002,28 @@
     <w:abstractNumId w:val="39"/>
   </w:num>
   <w:num w:numId="95" w16cid:durableId="1164668013">
-    <w:abstractNumId w:val="103"/>
+    <w:abstractNumId w:val="104"/>
   </w:num>
   <w:num w:numId="96" w16cid:durableId="1798793776">
-    <w:abstractNumId w:val="99"/>
+    <w:abstractNumId w:val="100"/>
   </w:num>
   <w:num w:numId="97" w16cid:durableId="1407530093">
-    <w:abstractNumId w:val="120"/>
+    <w:abstractNumId w:val="121"/>
   </w:num>
   <w:num w:numId="98" w16cid:durableId="1104812936">
-    <w:abstractNumId w:val="133"/>
+    <w:abstractNumId w:val="134"/>
   </w:num>
   <w:num w:numId="99" w16cid:durableId="377709584">
     <w:abstractNumId w:val="16"/>
   </w:num>
   <w:num w:numId="100" w16cid:durableId="2038189997">
-    <w:abstractNumId w:val="134"/>
+    <w:abstractNumId w:val="135"/>
   </w:num>
   <w:num w:numId="101" w16cid:durableId="653139828">
     <w:abstractNumId w:val="58"/>
   </w:num>
   <w:num w:numId="102" w16cid:durableId="1652521734">
-    <w:abstractNumId w:val="141"/>
+    <w:abstractNumId w:val="142"/>
   </w:num>
   <w:num w:numId="103" w16cid:durableId="1720743297">
     <w:abstractNumId w:val="68"/>
@@ -40919,34 +41032,34 @@
     <w:abstractNumId w:val="51"/>
   </w:num>
   <w:num w:numId="105" w16cid:durableId="353312745">
-    <w:abstractNumId w:val="108"/>
+    <w:abstractNumId w:val="109"/>
   </w:num>
   <w:num w:numId="106" w16cid:durableId="1929388100">
     <w:abstractNumId w:val="49"/>
   </w:num>
   <w:num w:numId="107" w16cid:durableId="979071441">
-    <w:abstractNumId w:val="93"/>
+    <w:abstractNumId w:val="94"/>
   </w:num>
   <w:num w:numId="108" w16cid:durableId="1030913455">
     <w:abstractNumId w:val="81"/>
   </w:num>
   <w:num w:numId="109" w16cid:durableId="1955675562">
-    <w:abstractNumId w:val="83"/>
+    <w:abstractNumId w:val="84"/>
   </w:num>
   <w:num w:numId="110" w16cid:durableId="500513355">
     <w:abstractNumId w:val="7"/>
   </w:num>
   <w:num w:numId="111" w16cid:durableId="561523066">
-    <w:abstractNumId w:val="132"/>
+    <w:abstractNumId w:val="133"/>
   </w:num>
   <w:num w:numId="112" w16cid:durableId="1860241585">
-    <w:abstractNumId w:val="121"/>
+    <w:abstractNumId w:val="122"/>
   </w:num>
   <w:num w:numId="113" w16cid:durableId="1920140671">
-    <w:abstractNumId w:val="140"/>
+    <w:abstractNumId w:val="141"/>
   </w:num>
   <w:num w:numId="114" w16cid:durableId="1788699477">
-    <w:abstractNumId w:val="124"/>
+    <w:abstractNumId w:val="125"/>
   </w:num>
   <w:num w:numId="115" w16cid:durableId="1798451807">
     <w:abstractNumId w:val="0"/>
@@ -40955,13 +41068,13 @@
     <w:abstractNumId w:val="80"/>
   </w:num>
   <w:num w:numId="117" w16cid:durableId="494607546">
-    <w:abstractNumId w:val="97"/>
+    <w:abstractNumId w:val="98"/>
   </w:num>
   <w:num w:numId="118" w16cid:durableId="1768456128">
-    <w:abstractNumId w:val="137"/>
+    <w:abstractNumId w:val="138"/>
   </w:num>
   <w:num w:numId="119" w16cid:durableId="2072923129">
-    <w:abstractNumId w:val="89"/>
+    <w:abstractNumId w:val="90"/>
   </w:num>
   <w:num w:numId="120" w16cid:durableId="241646129">
     <w:abstractNumId w:val="78"/>
@@ -40970,19 +41083,19 @@
     <w:abstractNumId w:val="2"/>
   </w:num>
   <w:num w:numId="122" w16cid:durableId="1473061656">
-    <w:abstractNumId w:val="142"/>
+    <w:abstractNumId w:val="143"/>
   </w:num>
   <w:num w:numId="123" w16cid:durableId="852573403">
     <w:abstractNumId w:val="14"/>
   </w:num>
   <w:num w:numId="124" w16cid:durableId="1237517766">
-    <w:abstractNumId w:val="131"/>
+    <w:abstractNumId w:val="132"/>
   </w:num>
   <w:num w:numId="125" w16cid:durableId="89551215">
-    <w:abstractNumId w:val="122"/>
+    <w:abstractNumId w:val="123"/>
   </w:num>
   <w:num w:numId="126" w16cid:durableId="2063822111">
-    <w:abstractNumId w:val="143"/>
+    <w:abstractNumId w:val="144"/>
   </w:num>
   <w:num w:numId="127" w16cid:durableId="1511064333">
     <w:abstractNumId w:val="55"/>
@@ -40991,16 +41104,16 @@
     <w:abstractNumId w:val="71"/>
   </w:num>
   <w:num w:numId="129" w16cid:durableId="1093554031">
-    <w:abstractNumId w:val="95"/>
+    <w:abstractNumId w:val="96"/>
   </w:num>
   <w:num w:numId="130" w16cid:durableId="1474978667">
-    <w:abstractNumId w:val="109"/>
+    <w:abstractNumId w:val="110"/>
   </w:num>
   <w:num w:numId="131" w16cid:durableId="1054349321">
     <w:abstractNumId w:val="69"/>
   </w:num>
   <w:num w:numId="132" w16cid:durableId="542326861">
-    <w:abstractNumId w:val="114"/>
+    <w:abstractNumId w:val="115"/>
   </w:num>
   <w:num w:numId="133" w16cid:durableId="587420851">
     <w:abstractNumId w:val="19"/>
@@ -41021,19 +41134,19 @@
     <w:abstractNumId w:val="34"/>
   </w:num>
   <w:num w:numId="139" w16cid:durableId="913591543">
-    <w:abstractNumId w:val="123"/>
+    <w:abstractNumId w:val="124"/>
   </w:num>
   <w:num w:numId="140" w16cid:durableId="678508925">
     <w:abstractNumId w:val="64"/>
   </w:num>
   <w:num w:numId="141" w16cid:durableId="1544102078">
-    <w:abstractNumId w:val="113"/>
+    <w:abstractNumId w:val="114"/>
   </w:num>
   <w:num w:numId="142" w16cid:durableId="869951165">
     <w:abstractNumId w:val="42"/>
   </w:num>
   <w:num w:numId="143" w16cid:durableId="1495292945">
-    <w:abstractNumId w:val="144"/>
+    <w:abstractNumId w:val="145"/>
   </w:num>
   <w:num w:numId="144" w16cid:durableId="1248072497">
     <w:abstractNumId w:val="41"/>
@@ -41045,13 +41158,16 @@
     <w:abstractNumId w:val="47"/>
   </w:num>
   <w:num w:numId="147" w16cid:durableId="1013531485">
-    <w:abstractNumId w:val="96"/>
+    <w:abstractNumId w:val="97"/>
   </w:num>
   <w:num w:numId="148" w16cid:durableId="1457795583">
     <w:abstractNumId w:val="74"/>
   </w:num>
   <w:num w:numId="149" w16cid:durableId="2089644328">
     <w:abstractNumId w:val="3"/>
+  </w:num>
+  <w:num w:numId="150" w16cid:durableId="1018847255">
+    <w:abstractNumId w:val="83"/>
   </w:num>
 </w:numbering>
 </file>

</xml_diff>